<commit_message>
[Docs] web based attacks in numbers, selection of programming language, logging webservers
</commit_message>
<xml_diff>
--- a/Docs/FirstDeadline_vDRAFT.docx
+++ b/Docs/FirstDeadline_vDRAFT.docx
@@ -254,59 +254,27 @@
         <w:t xml:space="preserve">I would like to thank EY and especially the cybersecurity team for granting me this opportunity. Working alongside these experienced, motivated and helpful colleagues </w:t>
       </w:r>
       <w:r>
-        <w:t xml:space="preserve">created a superb learning environment. Special thanks to </w:t>
-      </w:r>
-      <w:proofErr w:type="spellStart"/>
-      <w:r>
-        <w:t>Arvid</w:t>
-      </w:r>
-      <w:proofErr w:type="spellEnd"/>
+        <w:t>created a superb learning environment. Special thanks to Arvid Vermote and Eric Lembregts (</w:t>
+      </w:r>
+      <w:r>
+        <w:t>external mentor</w:t>
+      </w:r>
+      <w:r>
+        <w:t>s) for guiding me through my internship.</w:t>
+      </w:r>
+    </w:p>
+    <w:p>
+      <w:r>
+        <w:t>I  would also like to thank the cybersecurity lecturers at Odisee for preparing</w:t>
+      </w:r>
       <w:r>
         <w:t xml:space="preserve"> </w:t>
       </w:r>
-      <w:proofErr w:type="spellStart"/>
-      <w:r>
-        <w:t>Vermote</w:t>
-      </w:r>
-      <w:proofErr w:type="spellEnd"/>
-      <w:r>
-        <w:t xml:space="preserve"> and Eric Lembregts (</w:t>
-      </w:r>
-      <w:r>
-        <w:t>external mentor</w:t>
-      </w:r>
-      <w:r>
-        <w:t>s) for guiding me through my internship.</w:t>
-      </w:r>
-    </w:p>
-    <w:p>
-      <w:r>
-        <w:t>I  would also like to thank the cybersecurity lecturers at Odisee for preparing</w:t>
-      </w:r>
-      <w:r>
-        <w:t xml:space="preserve"> </w:t>
-      </w:r>
       <w:r>
         <w:t>me</w:t>
       </w:r>
       <w:r>
-        <w:t xml:space="preserve"> as best as possible for this internship. I thank </w:t>
-      </w:r>
-      <w:proofErr w:type="spellStart"/>
-      <w:r>
-        <w:t>Roel</w:t>
-      </w:r>
-      <w:proofErr w:type="spellEnd"/>
-      <w:r>
-        <w:t xml:space="preserve"> Van </w:t>
-      </w:r>
-      <w:proofErr w:type="spellStart"/>
-      <w:r>
-        <w:t>Steenberghe</w:t>
-      </w:r>
-      <w:proofErr w:type="spellEnd"/>
-      <w:r>
-        <w:t xml:space="preserve"> in particular for not only being my </w:t>
+        <w:t xml:space="preserve"> as best as possible for this internship. I thank Roel Van Steenberghe in particular for not only being my </w:t>
       </w:r>
       <w:r>
         <w:t>internal</w:t>
@@ -336,31 +304,13 @@
           <w:sz w:val="28"/>
         </w:rPr>
       </w:pPr>
-      <w:proofErr w:type="spellStart"/>
       <w:r>
         <w:rPr>
           <w:rFonts w:ascii="Lato" w:hAnsi="Lato"/>
           <w:sz w:val="28"/>
         </w:rPr>
-        <w:t>Arvid</w:t>
-      </w:r>
-      <w:proofErr w:type="spellEnd"/>
-      <w:r>
-        <w:rPr>
-          <w:rFonts w:ascii="Lato" w:hAnsi="Lato"/>
-          <w:sz w:val="28"/>
-        </w:rPr>
-        <w:t xml:space="preserve"> </w:t>
-      </w:r>
-      <w:proofErr w:type="spellStart"/>
-      <w:r>
-        <w:rPr>
-          <w:rFonts w:ascii="Lato" w:hAnsi="Lato"/>
-          <w:sz w:val="28"/>
-        </w:rPr>
-        <w:t>Vermote</w:t>
-      </w:r>
-      <w:proofErr w:type="spellEnd"/>
+        <w:t>Arvid Vermote</w:t>
+      </w:r>
     </w:p>
     <w:p>
       <w:pPr>
@@ -401,15 +351,7 @@
         </w:numPr>
       </w:pPr>
       <w:r>
-        <w:t xml:space="preserve">linkedin.com/in/ </w:t>
-      </w:r>
-      <w:proofErr w:type="spellStart"/>
-      <w:r>
-        <w:t>arvidvermote</w:t>
-      </w:r>
-      <w:proofErr w:type="spellEnd"/>
-      <w:r>
-        <w:t>/</w:t>
+        <w:t>linkedin.com/in/ arvidvermote/</w:t>
       </w:r>
     </w:p>
     <w:p>
@@ -437,10 +379,7 @@
         </w:numPr>
       </w:pPr>
       <w:r>
-        <w:t>External mentor</w:t>
-      </w:r>
-      <w:r>
-        <w:t xml:space="preserve"> </w:t>
+        <w:t xml:space="preserve">External mentor </w:t>
       </w:r>
     </w:p>
     <w:p>
@@ -452,10 +391,7 @@
         </w:numPr>
       </w:pPr>
       <w:r>
-        <w:t xml:space="preserve">Senior </w:t>
-      </w:r>
-      <w:r>
-        <w:t xml:space="preserve"> - Cybersecurity and privacy</w:t>
+        <w:t>Senior  - Cybersecurity and privacy</w:t>
       </w:r>
     </w:p>
     <w:p>
@@ -467,15 +403,7 @@
         </w:numPr>
       </w:pPr>
       <w:r>
-        <w:t>linkedin.com/in/</w:t>
-      </w:r>
-      <w:proofErr w:type="spellStart"/>
-      <w:r>
-        <w:t>ericlembregts</w:t>
-      </w:r>
-      <w:proofErr w:type="spellEnd"/>
-      <w:r>
-        <w:t>/</w:t>
+        <w:t>linkedin.com/in/ericlembregts/</w:t>
       </w:r>
     </w:p>
     <w:p>
@@ -486,31 +414,13 @@
           <w:sz w:val="28"/>
         </w:rPr>
       </w:pPr>
-      <w:proofErr w:type="spellStart"/>
       <w:r>
         <w:rPr>
           <w:rFonts w:ascii="Lato" w:hAnsi="Lato"/>
           <w:sz w:val="28"/>
         </w:rPr>
-        <w:t>Roel</w:t>
-      </w:r>
-      <w:proofErr w:type="spellEnd"/>
-      <w:r>
-        <w:rPr>
-          <w:rFonts w:ascii="Lato" w:hAnsi="Lato"/>
-          <w:sz w:val="28"/>
-        </w:rPr>
-        <w:t xml:space="preserve"> Van </w:t>
-      </w:r>
-      <w:proofErr w:type="spellStart"/>
-      <w:r>
-        <w:rPr>
-          <w:rFonts w:ascii="Lato" w:hAnsi="Lato"/>
-          <w:sz w:val="28"/>
-        </w:rPr>
-        <w:t>Steenberghe</w:t>
-      </w:r>
-      <w:proofErr w:type="spellEnd"/>
+        <w:t>Roel Van Steenberghe</w:t>
+      </w:r>
     </w:p>
     <w:p>
       <w:pPr>
@@ -545,15 +455,7 @@
         </w:numPr>
       </w:pPr>
       <w:r>
-        <w:t>linkedin.com/in/</w:t>
-      </w:r>
-      <w:proofErr w:type="spellStart"/>
-      <w:r>
-        <w:t>roelvs</w:t>
-      </w:r>
-      <w:proofErr w:type="spellEnd"/>
-      <w:r>
-        <w:t>/</w:t>
+        <w:t>linkedin.com/in/roelvs/</w:t>
       </w:r>
     </w:p>
     <w:p/>
@@ -3157,97 +3059,88 @@
               <w:tab w:val="right" w:leader="dot" w:pos="8891"/>
             </w:tabs>
             <w:rPr>
-              <w:rFonts w:eastAsiaTheme="minorEastAsia"/>
-              <w:noProof/>
-            </w:rPr>
-          </w:pPr>
-          <w:hyperlink w:anchor="_Toc477940122" w:history="1">
-            <w:r>
-              <w:rPr>
-                <w:rStyle w:val="Hyperlink"/>
-                <w:noProof/>
-              </w:rPr>
-              <w:t>4</w:t>
-            </w:r>
-            <w:r>
-              <w:rPr>
-                <w:rFonts w:eastAsiaTheme="minorEastAsia"/>
-                <w:noProof/>
-              </w:rPr>
-              <w:tab/>
-            </w:r>
-            <w:r>
-              <w:rPr>
-                <w:rStyle w:val="Hyperlink"/>
-                <w:noProof/>
-              </w:rPr>
-              <w:t>References</w:t>
-            </w:r>
-            <w:r>
-              <w:rPr>
-                <w:noProof/>
-                <w:webHidden/>
-              </w:rPr>
-              <w:tab/>
-            </w:r>
-            <w:r>
-              <w:rPr>
-                <w:noProof/>
-                <w:webHidden/>
-              </w:rPr>
-              <w:fldChar w:fldCharType="begin"/>
-            </w:r>
-            <w:r>
-              <w:rPr>
-                <w:noProof/>
-                <w:webHidden/>
-              </w:rPr>
-              <w:instrText xml:space="preserve"> PAGEREF _Toc477940122 \h </w:instrText>
-            </w:r>
-            <w:r>
-              <w:rPr>
-                <w:noProof/>
-                <w:webHidden/>
-              </w:rPr>
-            </w:r>
-            <w:r>
-              <w:rPr>
-                <w:noProof/>
-                <w:webHidden/>
-              </w:rPr>
-              <w:fldChar w:fldCharType="separate"/>
-            </w:r>
-            <w:r>
-              <w:rPr>
-                <w:noProof/>
-                <w:webHidden/>
-              </w:rPr>
-              <w:t>26</w:t>
-            </w:r>
-            <w:r>
-              <w:rPr>
-                <w:noProof/>
-                <w:webHidden/>
-              </w:rPr>
-              <w:fldChar w:fldCharType="end"/>
-            </w:r>
-          </w:hyperlink>
-        </w:p>
-        <w:p>
-          <w:pPr>
-            <w:rPr>
               <w:b/>
               <w:bCs/>
               <w:noProof/>
             </w:rPr>
           </w:pPr>
+          <w:hyperlink w:anchor="_Toc477940122" w:history="1">
+            <w:r>
+              <w:rPr>
+                <w:rStyle w:val="Hyperlink"/>
+                <w:noProof/>
+              </w:rPr>
+              <w:t>4</w:t>
+            </w:r>
+            <w:r>
+              <w:rPr>
+                <w:rFonts w:eastAsiaTheme="minorEastAsia"/>
+                <w:noProof/>
+              </w:rPr>
+              <w:tab/>
+            </w:r>
+            <w:r>
+              <w:rPr>
+                <w:rStyle w:val="Hyperlink"/>
+                <w:noProof/>
+              </w:rPr>
+              <w:t>References</w:t>
+            </w:r>
+            <w:r>
+              <w:rPr>
+                <w:noProof/>
+                <w:webHidden/>
+              </w:rPr>
+              <w:tab/>
+            </w:r>
+            <w:r>
+              <w:rPr>
+                <w:noProof/>
+                <w:webHidden/>
+              </w:rPr>
+              <w:fldChar w:fldCharType="begin"/>
+            </w:r>
+            <w:r>
+              <w:rPr>
+                <w:noProof/>
+                <w:webHidden/>
+              </w:rPr>
+              <w:instrText xml:space="preserve"> PAGEREF _Toc477940122 \h </w:instrText>
+            </w:r>
+            <w:r>
+              <w:rPr>
+                <w:noProof/>
+                <w:webHidden/>
+              </w:rPr>
+            </w:r>
+            <w:r>
+              <w:rPr>
+                <w:noProof/>
+                <w:webHidden/>
+              </w:rPr>
+              <w:fldChar w:fldCharType="separate"/>
+            </w:r>
+            <w:r>
+              <w:rPr>
+                <w:noProof/>
+                <w:webHidden/>
+              </w:rPr>
+              <w:t>26</w:t>
+            </w:r>
+            <w:r>
+              <w:rPr>
+                <w:noProof/>
+                <w:webHidden/>
+              </w:rPr>
+              <w:fldChar w:fldCharType="end"/>
+            </w:r>
+          </w:hyperlink>
           <w:r>
             <w:rPr>
               <w:b/>
               <w:bCs/>
               <w:noProof/>
             </w:rPr>
-            <w:lastRenderedPageBreak/>
             <w:fldChar w:fldCharType="end"/>
           </w:r>
         </w:p>
@@ -3264,6 +3157,7 @@
       </w:pPr>
       <w:bookmarkStart w:id="3" w:name="_Toc477940094"/>
       <w:r>
+        <w:lastRenderedPageBreak/>
         <w:t>Glossary</w:t>
       </w:r>
       <w:bookmarkEnd w:id="3"/>
@@ -3271,20 +3165,89 @@
     <w:p/>
     <w:p>
       <w:r>
-        <w:t>WAF – Web Application Firewall</w:t>
-      </w:r>
-    </w:p>
-    <w:p>
-      <w:r>
-        <w:t>IDS – Intrusion Detection System</w:t>
-      </w:r>
-    </w:p>
-    <w:p>
-      <w:r>
-        <w:t>IPS – Intrusion Prevention System</w:t>
+        <w:rPr>
+          <w:rFonts w:ascii="Lato" w:hAnsi="Lato"/>
+          <w:b/>
+        </w:rPr>
+        <w:t>WAF</w:t>
+      </w:r>
+      <w:r>
+        <w:tab/>
+      </w:r>
+      <w:r>
+        <w:tab/>
+      </w:r>
+      <w:r>
+        <w:t>Web Application Firewall</w:t>
+      </w:r>
+    </w:p>
+    <w:p>
+      <w:r>
+        <w:rPr>
+          <w:rFonts w:ascii="Lato" w:hAnsi="Lato"/>
+          <w:b/>
+        </w:rPr>
+        <w:t>IDS</w:t>
+      </w:r>
+      <w:r>
+        <w:tab/>
+      </w:r>
+      <w:r>
+        <w:tab/>
+      </w:r>
+      <w:r>
+        <w:t>Intrusion Detection System</w:t>
+      </w:r>
+    </w:p>
+    <w:p>
+      <w:r>
+        <w:rPr>
+          <w:rFonts w:ascii="Lato" w:hAnsi="Lato"/>
+          <w:b/>
+        </w:rPr>
+        <w:t>IPS</w:t>
+      </w:r>
+      <w:r>
+        <w:tab/>
+      </w:r>
+      <w:r>
+        <w:tab/>
+      </w:r>
+      <w:r>
+        <w:t>Intrusion Prevention System</w:t>
       </w:r>
       <w:r>
         <w:t xml:space="preserve"> </w:t>
+      </w:r>
+    </w:p>
+    <w:p>
+      <w:r>
+        <w:rPr>
+          <w:rFonts w:ascii="Lato" w:hAnsi="Lato"/>
+          <w:b/>
+        </w:rPr>
+        <w:t>SERT</w:t>
+      </w:r>
+      <w:r>
+        <w:t xml:space="preserve"> </w:t>
+      </w:r>
+      <w:r>
+        <w:tab/>
+      </w:r>
+      <w:r>
+        <w:tab/>
+      </w:r>
+      <w:r>
+        <w:t>Security</w:t>
+      </w:r>
+      <w:r>
+        <w:t xml:space="preserve"> Engin</w:t>
+      </w:r>
+      <w:r>
+        <w:t xml:space="preserve">eering </w:t>
+      </w:r>
+      <w:r>
+        <w:t>Research Team</w:t>
       </w:r>
       <w:r>
         <w:br w:type="page"/>
@@ -3394,13 +3357,8 @@
                                   <w:noProof/>
                                 </w:rPr>
                               </w:pPr>
-                              <w:proofErr w:type="spellStart"/>
                               <w:r>
-                                <w:t>Figuur</w:t>
-                              </w:r>
-                              <w:proofErr w:type="spellEnd"/>
-                              <w:r>
-                                <w:t xml:space="preserve"> </w:t>
+                                <w:t xml:space="preserve">Figuur </w:t>
                               </w:r>
                               <w:r>
                                 <w:fldChar w:fldCharType="begin"/>
@@ -3514,13 +3472,8 @@
                             <w:noProof/>
                           </w:rPr>
                         </w:pPr>
-                        <w:proofErr w:type="spellStart"/>
                         <w:r>
-                          <w:t>Figuur</w:t>
-                        </w:r>
-                        <w:proofErr w:type="spellEnd"/>
-                        <w:r>
-                          <w:t xml:space="preserve"> </w:t>
+                          <w:t xml:space="preserve">Figuur </w:t>
                         </w:r>
                         <w:r>
                           <w:fldChar w:fldCharType="begin"/>
@@ -3589,14 +3542,12 @@
       <w:r>
         <w:t xml:space="preserve">EY (Ernst &amp; Young) is a worldwide known accounting firm and is proud member of the “Big four”. EY is spread around the world with more than 700 offices in more than 150 countries offering jobs to more than 200.000 employees. The Belgian offices are located in </w:t>
       </w:r>
-      <w:proofErr w:type="spellStart"/>
       <w:r>
         <w:rPr>
           <w:b/>
         </w:rPr>
         <w:t>Diegem</w:t>
       </w:r>
-      <w:proofErr w:type="spellEnd"/>
       <w:r>
         <w:t xml:space="preserve"> (office where the internship took place), Ghent, Antwerp, Bruges... For a total of twelve different locations in Belgium. The 1335 Belgian employees are spread between these locations. </w:t>
       </w:r>
@@ -3639,15 +3590,7 @@
     </w:p>
     <w:p>
       <w:r>
-        <w:t xml:space="preserve">Throughout the years EY was formed by merging with other organizations several times. The oldest originating partnership was founded in 1849 in England. In 1989 the fourth largest accountancy firm (Ernst &amp; </w:t>
-      </w:r>
-      <w:proofErr w:type="spellStart"/>
-      <w:r>
-        <w:t>Whinney</w:t>
-      </w:r>
-      <w:proofErr w:type="spellEnd"/>
-      <w:r>
-        <w:t>) merged with the fifth largest (Arthur Young) to create Ernst &amp; Young.</w:t>
+        <w:t>Throughout the years EY was formed by merging with other organizations several times. The oldest originating partnership was founded in 1849 in England. In 1989 the fourth largest accountancy firm (Ernst &amp; Whinney) merged with the fifth largest (Arthur Young) to create Ernst &amp; Young.</w:t>
       </w:r>
       <w:sdt>
         <w:sdtPr>
@@ -3957,15 +3900,7 @@
                               </w:rPr>
                             </w:pPr>
                             <w:r>
-                              <w:t xml:space="preserve">Figure 2: Logo Ernst &amp; </w:t>
-                            </w:r>
-                            <w:proofErr w:type="spellStart"/>
-                            <w:r>
-                              <w:t>Whinney</w:t>
-                            </w:r>
-                            <w:proofErr w:type="spellEnd"/>
-                            <w:r>
-                              <w:t xml:space="preserve"> </w:t>
+                              <w:t xml:space="preserve">Figure 2: Logo Ernst &amp; Whinney </w:t>
                             </w:r>
                             <w:sdt>
                               <w:sdtPr>
@@ -4021,15 +3956,7 @@
                         </w:rPr>
                       </w:pPr>
                       <w:r>
-                        <w:t xml:space="preserve">Figure 2: Logo Ernst &amp; </w:t>
-                      </w:r>
-                      <w:proofErr w:type="spellStart"/>
-                      <w:r>
-                        <w:t>Whinney</w:t>
-                      </w:r>
-                      <w:proofErr w:type="spellEnd"/>
-                      <w:r>
-                        <w:t xml:space="preserve"> </w:t>
+                        <w:t xml:space="preserve">Figure 2: Logo Ernst &amp; Whinney </w:t>
                       </w:r>
                       <w:sdt>
                         <w:sdtPr>
@@ -4569,19 +4496,11 @@
           <w:b/>
         </w:rPr>
       </w:pPr>
-      <w:proofErr w:type="spellStart"/>
       <w:r>
         <w:rPr>
           <w:b/>
         </w:rPr>
-        <w:t>BeNe</w:t>
-      </w:r>
-      <w:proofErr w:type="spellEnd"/>
-      <w:r>
-        <w:rPr>
-          <w:b/>
-        </w:rPr>
-        <w:t xml:space="preserve"> (Belgium and The Netherlands)</w:t>
+        <w:t>BeNe (Belgium and The Netherlands)</w:t>
       </w:r>
     </w:p>
     <w:p>
@@ -4619,11 +4538,9 @@
         </w:numPr>
         <w:spacing w:after="160"/>
       </w:pPr>
-      <w:proofErr w:type="spellStart"/>
       <w:r>
         <w:t>FraMaLux</w:t>
       </w:r>
-      <w:proofErr w:type="spellEnd"/>
     </w:p>
     <w:p>
       <w:pPr>
@@ -5179,15 +5096,7 @@
     </w:p>
     <w:p>
       <w:r>
-        <w:t xml:space="preserve">This is a group of the world largest professional service networks. EY is accompanied in this group by PwC, </w:t>
-      </w:r>
-      <w:proofErr w:type="spellStart"/>
-      <w:r>
-        <w:t>DeLoitte</w:t>
-      </w:r>
-      <w:proofErr w:type="spellEnd"/>
-      <w:r>
-        <w:t xml:space="preserve"> and KPMG. The group originally consisted of eight members but the group was reduced to four members after several merges and scandals. </w:t>
+        <w:t xml:space="preserve">This is a group of the world largest professional service networks. EY is accompanied in this group by PwC, DeLoitte and KPMG. The group originally consisted of eight members but the group was reduced to four members after several merges and scandals. </w:t>
       </w:r>
       <w:sdt>
         <w:sdtPr>
@@ -5377,14 +5286,9 @@
       </w:r>
     </w:p>
     <w:p>
-      <w:proofErr w:type="spellStart"/>
       <w:r>
         <w:lastRenderedPageBreak/>
-        <w:t>Actieplan</w:t>
-      </w:r>
-      <w:proofErr w:type="spellEnd"/>
-      <w:r>
-        <w:t xml:space="preserve"> </w:t>
+        <w:t xml:space="preserve">Actieplan </w:t>
       </w:r>
     </w:p>
     <w:p>
@@ -5644,8 +5548,6 @@
       <w:pPr>
         <w:pStyle w:val="Heading4"/>
       </w:pPr>
-      <w:bookmarkStart w:id="18" w:name="_GoBack"/>
-      <w:bookmarkEnd w:id="18"/>
       <w:r>
         <w:lastRenderedPageBreak/>
         <w:t>Passive threat management: incident research</w:t>
@@ -5718,13 +5620,8 @@
           <w:numId w:val="7"/>
         </w:numPr>
       </w:pPr>
-      <w:proofErr w:type="spellStart"/>
-      <w:r>
-        <w:t>DomainTools</w:t>
-      </w:r>
-      <w:proofErr w:type="spellEnd"/>
-      <w:r>
-        <w:t>: investigation DNS related cybercrime</w:t>
+      <w:r>
+        <w:t>DomainTools: investigation DNS related cybercrime</w:t>
       </w:r>
     </w:p>
     <w:p>
@@ -5735,21 +5632,8 @@
           <w:numId w:val="7"/>
         </w:numPr>
       </w:pPr>
-      <w:proofErr w:type="spellStart"/>
-      <w:r>
-        <w:t>Exabeam</w:t>
-      </w:r>
-      <w:proofErr w:type="spellEnd"/>
-      <w:r>
-        <w:t xml:space="preserve">, </w:t>
-      </w:r>
-      <w:proofErr w:type="spellStart"/>
-      <w:r>
-        <w:t>sqrrl</w:t>
-      </w:r>
-      <w:proofErr w:type="spellEnd"/>
-      <w:r>
-        <w:t xml:space="preserve">: User and Entity Behavior Analytics (UEBA) </w:t>
+      <w:r>
+        <w:t xml:space="preserve">Exabeam, sqrrl: User and Entity Behavior Analytics (UEBA) </w:t>
       </w:r>
     </w:p>
     <w:p>
@@ -5773,7 +5657,7 @@
           <w:rFonts w:eastAsiaTheme="minorHAnsi"/>
         </w:rPr>
       </w:pPr>
-      <w:bookmarkStart w:id="19" w:name="_Toc477940109"/>
+      <w:bookmarkStart w:id="18" w:name="_Toc477940109"/>
       <w:r>
         <w:rPr>
           <w:rFonts w:eastAsiaTheme="minorHAnsi"/>
@@ -5792,7 +5676,7 @@
         </w:rPr>
         <w:t>reat models</w:t>
       </w:r>
-      <w:bookmarkEnd w:id="19"/>
+      <w:bookmarkEnd w:id="18"/>
     </w:p>
     <w:p>
       <w:pPr>
@@ -6270,49 +6154,7 @@
         <w:rPr>
           <w:lang w:eastAsia="nl-BE"/>
         </w:rPr>
-        <w:t xml:space="preserve"> This is threat is popular because is quite difficult to defend against and even large organization can become victim. </w:t>
-      </w:r>
-      <w:proofErr w:type="spellStart"/>
-      <w:r>
-        <w:rPr>
-          <w:lang w:eastAsia="nl-BE"/>
-        </w:rPr>
-        <w:t>GitHub</w:t>
-      </w:r>
-      <w:proofErr w:type="spellEnd"/>
-      <w:r>
-        <w:rPr>
-          <w:lang w:eastAsia="nl-BE"/>
-        </w:rPr>
-        <w:t xml:space="preserve">, </w:t>
-      </w:r>
-      <w:proofErr w:type="spellStart"/>
-      <w:r>
-        <w:rPr>
-          <w:lang w:eastAsia="nl-BE"/>
-        </w:rPr>
-        <w:t>DynDNS</w:t>
-      </w:r>
-      <w:proofErr w:type="spellEnd"/>
-      <w:r>
-        <w:rPr>
-          <w:lang w:eastAsia="nl-BE"/>
-        </w:rPr>
-        <w:t xml:space="preserve">, </w:t>
-      </w:r>
-      <w:proofErr w:type="spellStart"/>
-      <w:r>
-        <w:rPr>
-          <w:lang w:eastAsia="nl-BE"/>
-        </w:rPr>
-        <w:t>SpamHouse</w:t>
-      </w:r>
-      <w:proofErr w:type="spellEnd"/>
-      <w:r>
-        <w:rPr>
-          <w:lang w:eastAsia="nl-BE"/>
-        </w:rPr>
-        <w:t>, BBC have all been a victim of DDOS attacks</w:t>
+        <w:t xml:space="preserve"> This is threat is popular because is quite difficult to defend against and even large organization can become victim. GitHub, DynDNS, SpamHouse, BBC have all been a victim of DDOS attacks</w:t>
       </w:r>
       <w:r>
         <w:rPr>
@@ -6708,25 +6550,136 @@
       <w:pPr>
         <w:pStyle w:val="Heading2"/>
       </w:pPr>
-      <w:bookmarkStart w:id="20" w:name="_Toc477940110"/>
+      <w:bookmarkStart w:id="19" w:name="_Toc477940110"/>
       <w:r>
         <w:lastRenderedPageBreak/>
         <w:t>Detecting threats</w:t>
       </w:r>
+      <w:bookmarkEnd w:id="19"/>
+    </w:p>
+    <w:p>
+      <w:r>
+        <w:t xml:space="preserve">Before a certain threat can be blocked it must be identified as a threat. There are several techniques for identifying threats. These principles are used by most security infrastructure (firewall, IPS, antivirus) </w:t>
+      </w:r>
+    </w:p>
+    <w:p>
+      <w:pPr>
+        <w:pStyle w:val="Heading3"/>
+      </w:pPr>
+      <w:bookmarkStart w:id="20" w:name="_Toc477940111"/>
+      <w:r>
+        <w:t>Reputation</w:t>
+      </w:r>
+      <w:r>
+        <w:t>-based</w:t>
+      </w:r>
       <w:bookmarkEnd w:id="20"/>
     </w:p>
     <w:p>
       <w:r>
-        <w:t xml:space="preserve">Before a certain threat can be blocked it must be identified as a threat. There are several techniques for identifying threats. These principles are used by most security infrastructure (firewall, IPS, antivirus) </w:t>
+        <w:t xml:space="preserve">The most basic filtering is done </w:t>
+      </w:r>
+      <w:r>
+        <w:t>reputational</w:t>
+      </w:r>
+      <w:r>
+        <w:t xml:space="preserve">. Reputation-based filtering uses lists linking certain </w:t>
+      </w:r>
+      <w:r>
+        <w:t xml:space="preserve">payloads or IP addresses </w:t>
+      </w:r>
+      <w:r>
+        <w:t xml:space="preserve">to a reputation index. </w:t>
+      </w:r>
+      <w:r>
+        <w:t xml:space="preserve">This is a representation of how trustworthy a payload (any data that is exchanged: code,  files, e-mail…) or IP address is. </w:t>
+      </w:r>
+    </w:p>
+    <w:p>
+      <w:r>
+        <w:t xml:space="preserve">These scores can be determined locally or globally. </w:t>
+      </w:r>
+    </w:p>
+    <w:p>
+      <w:pPr>
+        <w:pStyle w:val="Heading4"/>
+      </w:pPr>
+      <w:r>
+        <w:t xml:space="preserve">Local </w:t>
+      </w:r>
+      <w:r>
+        <w:t>reputation</w:t>
+      </w:r>
+    </w:p>
+    <w:p>
+      <w:r>
+        <w:t xml:space="preserve">When a firewall successfully blocked an attack the source of the attack, being a file, ip-address… will get a “bad reputation”. These reputations are stored in lists locally on the firewall. If a particular source with a bad reputation tries to connect in the future, the firewall will be extra </w:t>
+      </w:r>
+      <w:r>
+        <w:t>careful handling this source. Every time the firewall detects malicious activity</w:t>
+      </w:r>
+      <w:r>
+        <w:t xml:space="preserve"> will</w:t>
+      </w:r>
+      <w:r>
+        <w:t xml:space="preserve"> the source</w:t>
+      </w:r>
+      <w:r>
+        <w:t xml:space="preserve"> get an even worse score until the point where the firewall immediately blocks any further connections </w:t>
+      </w:r>
+      <w:r>
+        <w:t xml:space="preserve">or interactions </w:t>
+      </w:r>
+      <w:r>
+        <w:t>with that source.</w:t>
+      </w:r>
+    </w:p>
+    <w:p>
+      <w:pPr>
+        <w:pStyle w:val="Heading4"/>
+      </w:pPr>
+      <w:r>
+        <w:t xml:space="preserve">Global </w:t>
+      </w:r>
+      <w:r>
+        <w:t>reputation</w:t>
+      </w:r>
+    </w:p>
+    <w:p>
+      <w:r>
+        <w:t xml:space="preserve">The lists of local indexes can be shared to other firewalls over the network (other firewalls in the enterprise or ideally to all firewalls over the world). This makes that a source linked to malicious activity on firewall one will already get a bad reputation on </w:t>
+      </w:r>
+      <w:r>
+        <w:t xml:space="preserve">another </w:t>
+      </w:r>
+      <w:r>
+        <w:t xml:space="preserve">firewall </w:t>
+      </w:r>
+      <w:r>
+        <w:t>on the other side of the world</w:t>
+      </w:r>
+      <w:r>
+        <w:t>. The malicious source will thus be blocked on</w:t>
+      </w:r>
+      <w:r>
+        <w:t xml:space="preserve"> the</w:t>
+      </w:r>
+      <w:r>
+        <w:t xml:space="preserve"> firewall even before it ever connected to that firewall.</w:t>
+      </w:r>
+    </w:p>
+    <w:p>
+      <w:r>
+        <w:t>This is especially useful when blocking ip-addresses. Addresses linked to botnets, tor nodes, known spammers and hackers, anonymous proxies are public available so firewalls can be extra careful handling traffic that originates from these sources. IP addresses can also be linked to a certain country with a certain reputation. For example IP addresses from North-Korea are more suspicious than an IP address from France.</w:t>
       </w:r>
     </w:p>
     <w:p>
       <w:pPr>
         <w:pStyle w:val="Heading3"/>
       </w:pPr>
-      <w:bookmarkStart w:id="21" w:name="_Toc477940111"/>
-      <w:r>
-        <w:t>Reputation</w:t>
+      <w:bookmarkStart w:id="21" w:name="_Toc477940112"/>
+      <w:r>
+        <w:t>Signature</w:t>
       </w:r>
       <w:r>
         <w:t>-based</w:t>
@@ -6735,136 +6688,25 @@
     </w:p>
     <w:p>
       <w:r>
-        <w:t xml:space="preserve">The most basic filtering is done </w:t>
-      </w:r>
-      <w:r>
-        <w:t>reputational</w:t>
-      </w:r>
-      <w:r>
-        <w:t xml:space="preserve">. Reputation-based filtering uses lists linking certain </w:t>
-      </w:r>
-      <w:r>
-        <w:t xml:space="preserve">payloads or IP addresses </w:t>
-      </w:r>
-      <w:r>
-        <w:t xml:space="preserve">to a reputation index. </w:t>
-      </w:r>
-      <w:r>
-        <w:t xml:space="preserve">This is a representation of how trustworthy a payload (any data that is exchanged: code,  files, e-mail…) or IP address is. </w:t>
-      </w:r>
-    </w:p>
-    <w:p>
-      <w:r>
-        <w:t xml:space="preserve">These scores can be determined locally or globally. </w:t>
-      </w:r>
-    </w:p>
-    <w:p>
-      <w:pPr>
-        <w:pStyle w:val="Heading4"/>
-      </w:pPr>
-      <w:r>
-        <w:t xml:space="preserve">Local </w:t>
-      </w:r>
-      <w:r>
-        <w:t>reputation</w:t>
-      </w:r>
-    </w:p>
-    <w:p>
-      <w:r>
-        <w:t xml:space="preserve">When a firewall successfully blocked an attack the source of the attack, being a file, ip-address… will get a “bad reputation”. These reputations are stored in lists locally on the firewall. If a particular source with a bad reputation tries to connect in the future, the firewall will be extra </w:t>
-      </w:r>
-      <w:r>
-        <w:t>careful handling this source. Every time the firewall detects malicious activity</w:t>
-      </w:r>
-      <w:r>
-        <w:t xml:space="preserve"> will</w:t>
-      </w:r>
-      <w:r>
-        <w:t xml:space="preserve"> the source</w:t>
-      </w:r>
-      <w:r>
-        <w:t xml:space="preserve"> get an even worse score until the point where the firewall immediately blocks any further connections </w:t>
-      </w:r>
-      <w:r>
-        <w:t xml:space="preserve">or interactions </w:t>
-      </w:r>
-      <w:r>
-        <w:t>with that source.</w:t>
-      </w:r>
-    </w:p>
-    <w:p>
-      <w:pPr>
-        <w:pStyle w:val="Heading4"/>
-      </w:pPr>
-      <w:r>
-        <w:t xml:space="preserve">Global </w:t>
-      </w:r>
-      <w:r>
-        <w:t>reputation</w:t>
-      </w:r>
-    </w:p>
-    <w:p>
-      <w:r>
-        <w:t xml:space="preserve">The lists of local indexes can be shared to other firewalls over the network (other firewalls in the enterprise or ideally to all firewalls over the world). This makes that a source linked to malicious activity on firewall one will already get a bad reputation on </w:t>
-      </w:r>
-      <w:r>
-        <w:t xml:space="preserve">another </w:t>
-      </w:r>
-      <w:r>
-        <w:t xml:space="preserve">firewall </w:t>
-      </w:r>
-      <w:r>
-        <w:t>on the other side of the world</w:t>
-      </w:r>
-      <w:r>
-        <w:t>. The malicious source will thus be blocked on</w:t>
-      </w:r>
-      <w:r>
-        <w:t xml:space="preserve"> the</w:t>
-      </w:r>
-      <w:r>
-        <w:t xml:space="preserve"> firewall even before it ever connected to that firewall.</w:t>
-      </w:r>
-    </w:p>
-    <w:p>
-      <w:r>
-        <w:t>This is especially useful when blocking ip-addresses. Addresses linked to botnets, tor nodes, known spammers and hackers, anonymous proxies are public available so firewalls can be extra careful handling traffic that originates from these sources. IP addresses can also be linked to a certain country with a certain reputation. For example IP addresses from North-Korea are more suspicious than an IP address from France.</w:t>
+        <w:t>During signature-based detection hashes of known malicious payload</w:t>
+      </w:r>
+      <w:r>
+        <w:t>s</w:t>
+      </w:r>
+      <w:r>
+        <w:t xml:space="preserve"> are used to determine if a given payload is malicious. This offers a quick analysis of large files (the hashes have a fixed length independent of the file size), but is easily evaded using obfuscation or polymorphic code and doesn’t protect against zero-day vulnerabilities.</w:t>
+      </w:r>
+    </w:p>
+    <w:p>
+      <w:r>
+        <w:t>At this point of time signature-based detection is the most popular especially among antivirus software. These programs use immense databases containing signatures of malicious payloads. This technique is so popular because of its simplicity. On the downside this is also the most easiest technique to evade because even the smallest change in a the code of a malware file will wake it undetectable by this technique.</w:t>
       </w:r>
     </w:p>
     <w:p>
       <w:pPr>
         <w:pStyle w:val="Heading3"/>
       </w:pPr>
-      <w:bookmarkStart w:id="22" w:name="_Toc477940112"/>
-      <w:r>
-        <w:t>Signature</w:t>
-      </w:r>
-      <w:r>
-        <w:t>-based</w:t>
-      </w:r>
-      <w:bookmarkEnd w:id="22"/>
-    </w:p>
-    <w:p>
-      <w:r>
-        <w:t>During signature-based detection hashes of known malicious payload</w:t>
-      </w:r>
-      <w:r>
-        <w:t>s</w:t>
-      </w:r>
-      <w:r>
-        <w:t xml:space="preserve"> are used to determine if a given payload is malicious. This offers a quick analysis of large files (the hashes have a fixed length independent of the file size), but is easily evaded using obfuscation or polymorphic code and doesn’t protect against zero-day vulnerabilities.</w:t>
-      </w:r>
-    </w:p>
-    <w:p>
-      <w:r>
-        <w:t>At this point of time signature-based detection is the most popular especially among antivirus software. These programs use immense databases containing signatures of malicious payloads. This technique is so popular because of its simplicity. On the downside this is also the most easiest technique to evade because even the smallest change in a the code of a malware file will wake it undetectable by this technique.</w:t>
-      </w:r>
-    </w:p>
-    <w:p>
-      <w:pPr>
-        <w:pStyle w:val="Heading3"/>
-      </w:pPr>
-      <w:bookmarkStart w:id="23" w:name="_Toc477940113"/>
+      <w:bookmarkStart w:id="22" w:name="_Toc477940113"/>
       <w:r>
         <w:lastRenderedPageBreak/>
         <w:t>User b</w:t>
@@ -6875,69 +6717,69 @@
       <w:r>
         <w:t>-based</w:t>
       </w:r>
+      <w:bookmarkEnd w:id="22"/>
+    </w:p>
+    <w:p>
+      <w:r>
+        <w:t xml:space="preserve">User behavior analytics is the new big thing in the cybersecurity world. This technique will analyze human behavior and try to detect possible anomalies in this behavior. An anomaly is any behavior that deviates from the normal, expected behavior. This can be anything from excess requests, larger payloads, unusual connection origin, strange input… User based analytics is so versatile it </w:t>
+      </w:r>
+      <w:r>
+        <w:t xml:space="preserve">can even detect threats that look perfectly fine for any other device in the security infrastructure. </w:t>
+      </w:r>
+    </w:p>
+    <w:p>
+      <w:r>
+        <w:t>For example: Bob works in a local construction firm, he’s in charge of paying all the suppliers</w:t>
+      </w:r>
+      <w:r>
+        <w:t xml:space="preserve"> and has full access to the firms bank account</w:t>
+      </w:r>
+      <w:r>
+        <w:t xml:space="preserve">. </w:t>
+      </w:r>
+      <w:r>
+        <w:t>Bob normally makes</w:t>
+      </w:r>
+      <w:r>
+        <w:t xml:space="preserve"> five transactions with an average value of €500</w:t>
+      </w:r>
+      <w:r>
+        <w:t xml:space="preserve"> per day</w:t>
+      </w:r>
+      <w:r>
+        <w:t xml:space="preserve">. This is considered Bobs normal/expected behavior. Something would be not right </w:t>
+      </w:r>
+      <w:r>
+        <w:t>if</w:t>
+      </w:r>
+      <w:r>
+        <w:t xml:space="preserve"> Bob suddenly makes </w:t>
+      </w:r>
+      <w:r>
+        <w:t>a</w:t>
+      </w:r>
+      <w:r>
+        <w:t xml:space="preserve"> transaction with </w:t>
+      </w:r>
+      <w:r>
+        <w:t>a</w:t>
+      </w:r>
+      <w:r>
+        <w:t xml:space="preserve"> value of €50.000. At this moment the user behavior algorithms kick in, the transactions doesn’t need to be blocked immediately (because it could still be possible this is a legitimate transaction for a really big order) but the management will be notified immediately notified of this suspicious behavior.</w:t>
+      </w:r>
+      <w:r>
+        <w:t xml:space="preserve"> As it turns out Bob was about to leave the firm and tried to steal large amounts of money from the company. This kind of thread could only be detected by user behavior analytics because a firewall or intrusion prevention system doesn’t make any difference between a transaction worth €50 or 50.000.</w:t>
+      </w:r>
+    </w:p>
+    <w:p>
+      <w:pPr>
+        <w:pStyle w:val="Heading3"/>
+      </w:pPr>
+      <w:bookmarkStart w:id="23" w:name="_Toc477940114"/>
+      <w:r>
+        <w:t>Heuristic-based</w:t>
+      </w:r>
       <w:bookmarkEnd w:id="23"/>
-    </w:p>
-    <w:p>
-      <w:r>
-        <w:t xml:space="preserve">User behavior analytics is the new big thing in the cybersecurity world. This technique will analyze human behavior and try to detect possible anomalies in this behavior. An anomaly is any behavior that deviates from the normal, expected behavior. This can be anything from excess requests, larger payloads, unusual connection origin, strange input… User based analytics is so versatile it </w:t>
-      </w:r>
-      <w:r>
-        <w:t xml:space="preserve">can even detect threats that look perfectly fine for any other device in the security infrastructure. </w:t>
-      </w:r>
-    </w:p>
-    <w:p>
-      <w:r>
-        <w:t>For example: Bob works in a local construction firm, he’s in charge of paying all the suppliers</w:t>
-      </w:r>
-      <w:r>
-        <w:t xml:space="preserve"> and has full access to the firms bank account</w:t>
-      </w:r>
-      <w:r>
-        <w:t xml:space="preserve">. </w:t>
-      </w:r>
-      <w:r>
-        <w:t>Bob normally makes</w:t>
-      </w:r>
-      <w:r>
-        <w:t xml:space="preserve"> five transactions with an average value of €500</w:t>
-      </w:r>
-      <w:r>
-        <w:t xml:space="preserve"> per day</w:t>
-      </w:r>
-      <w:r>
-        <w:t xml:space="preserve">. This is considered Bobs normal/expected behavior. Something would be not right </w:t>
-      </w:r>
-      <w:r>
-        <w:t>if</w:t>
-      </w:r>
-      <w:r>
-        <w:t xml:space="preserve"> Bob suddenly makes </w:t>
-      </w:r>
-      <w:r>
-        <w:t>a</w:t>
-      </w:r>
-      <w:r>
-        <w:t xml:space="preserve"> transaction with </w:t>
-      </w:r>
-      <w:r>
-        <w:t>a</w:t>
-      </w:r>
-      <w:r>
-        <w:t xml:space="preserve"> value of €50.000. At this moment the user behavior algorithms kick in, the transactions doesn’t need to be blocked immediately (because it could still be possible this is a legitimate transaction for a really big order) but the management will be notified immediately notified of this suspicious behavior.</w:t>
-      </w:r>
-      <w:r>
-        <w:t xml:space="preserve"> As it turns out Bob was about to leave the firm and tried to steal large amounts of money from the company. This kind of thread could only be detected by user behavior analytics because a firewall or intrusion prevention system doesn’t make any difference between a transaction worth €50 or 50.000.</w:t>
-      </w:r>
-    </w:p>
-    <w:p>
-      <w:pPr>
-        <w:pStyle w:val="Heading3"/>
-      </w:pPr>
-      <w:bookmarkStart w:id="24" w:name="_Toc477940114"/>
-      <w:r>
-        <w:t>Heuristic-based</w:t>
-      </w:r>
-      <w:bookmarkEnd w:id="24"/>
     </w:p>
     <w:p>
       <w:r>
@@ -6981,45 +6823,45 @@
       <w:pPr>
         <w:pStyle w:val="Heading2"/>
       </w:pPr>
-      <w:bookmarkStart w:id="25" w:name="_Toc477940115"/>
+      <w:bookmarkStart w:id="24" w:name="_Toc477940115"/>
       <w:r>
         <w:lastRenderedPageBreak/>
         <w:t>Counteracting threats</w:t>
       </w:r>
+      <w:bookmarkEnd w:id="24"/>
+    </w:p>
+    <w:p>
+      <w:r>
+        <w:t xml:space="preserve">Organizations will try to defend themselves against threats using the above mentioned techniques. These techniques will be implemented by </w:t>
+      </w:r>
+      <w:r>
+        <w:t xml:space="preserve">cybersecurity infrastructure also sometimes referred to as the cyber defenses. These devices are continuously </w:t>
+      </w:r>
+      <w:r>
+        <w:t xml:space="preserve">under development </w:t>
+      </w:r>
+      <w:r>
+        <w:t>to keep up with the ever changing pool of threats. In this chapter the four most used devices will be discussed, it is important to keep in mind that every device is specialized in counteracting a certain type of threat. The following is not a comparison</w:t>
+      </w:r>
+      <w:r>
+        <w:t xml:space="preserve"> of cyber defenses,</w:t>
+      </w:r>
+      <w:r>
+        <w:t xml:space="preserve"> rather an enumeration of the possible devices that can be used to reinforce the organizations defenses.</w:t>
+      </w:r>
+    </w:p>
+    <w:p>
+      <w:pPr>
+        <w:pStyle w:val="Heading3"/>
+      </w:pPr>
+      <w:bookmarkStart w:id="25" w:name="_Toc477940116"/>
+      <w:r>
+        <w:t>Firewall</w:t>
+      </w:r>
       <w:bookmarkEnd w:id="25"/>
     </w:p>
     <w:p>
       <w:r>
-        <w:t xml:space="preserve">Organizations will try to defend themselves against threats using the above mentioned techniques. These techniques will be implemented by </w:t>
-      </w:r>
-      <w:r>
-        <w:t xml:space="preserve">cybersecurity infrastructure also sometimes referred to as the cyber defenses. These devices are continuously </w:t>
-      </w:r>
-      <w:r>
-        <w:t xml:space="preserve">under development </w:t>
-      </w:r>
-      <w:r>
-        <w:t>to keep up with the ever changing pool of threats. In this chapter the four most used devices will be discussed, it is important to keep in mind that every device is specialized in counteracting a certain type of threat. The following is not a comparison</w:t>
-      </w:r>
-      <w:r>
-        <w:t xml:space="preserve"> of cyber defenses,</w:t>
-      </w:r>
-      <w:r>
-        <w:t xml:space="preserve"> rather an enumeration of the possible devices that can be used to reinforce the organizations defenses.</w:t>
-      </w:r>
-    </w:p>
-    <w:p>
-      <w:pPr>
-        <w:pStyle w:val="Heading3"/>
-      </w:pPr>
-      <w:bookmarkStart w:id="26" w:name="_Toc477940116"/>
-      <w:r>
-        <w:t>Firewall</w:t>
-      </w:r>
-      <w:bookmarkEnd w:id="26"/>
-    </w:p>
-    <w:p>
-      <w:r>
         <w:t xml:space="preserve">For counteracting the most basic and the more general threats a firewall is used. This is a device that filters the incoming and outgoing network traffic. Firewalls are implemented on borders of the network, this can be between internal networks but also </w:t>
       </w:r>
       <w:r>
@@ -7082,15 +6924,7 @@
         <w:pStyle w:val="Heading4"/>
       </w:pPr>
       <w:r>
-        <w:t xml:space="preserve">Second generation: </w:t>
-      </w:r>
-      <w:proofErr w:type="spellStart"/>
-      <w:r>
-        <w:t>Stateful</w:t>
-      </w:r>
-      <w:proofErr w:type="spellEnd"/>
-      <w:r>
-        <w:t xml:space="preserve"> filters</w:t>
+        <w:t>Second generation: Stateful filters</w:t>
       </w:r>
     </w:p>
     <w:p>
@@ -7174,44 +7008,44 @@
       <w:pPr>
         <w:pStyle w:val="Heading3"/>
       </w:pPr>
-      <w:bookmarkStart w:id="27" w:name="_Toc477940117"/>
+      <w:bookmarkStart w:id="26" w:name="_Toc477940117"/>
       <w:r>
         <w:t>Intrusion detection system</w:t>
       </w:r>
+      <w:bookmarkEnd w:id="26"/>
+    </w:p>
+    <w:p>
+      <w:r>
+        <w:t>These</w:t>
+      </w:r>
+      <w:r>
+        <w:t xml:space="preserve"> devices specializes in detecting possible</w:t>
+      </w:r>
+      <w:r>
+        <w:t xml:space="preserve"> network</w:t>
+      </w:r>
+      <w:r>
+        <w:t xml:space="preserve"> intrusions. They mostly use signature and anomaly-based detection techniques. When a possible intrusion is detected the administrator will be notified (note that this system can’t undertake any action in preventing the intrusion it can only detect the intrusion). It is usually used to either strengthen the defenses in the </w:t>
+      </w:r>
+      <w:r>
+        <w:t>future</w:t>
+      </w:r>
+      <w:r>
+        <w:t xml:space="preserve"> or gather evidence against a certain attacker. This system is a complete passive system that monitors the traffic and reports back on possible threats.</w:t>
+      </w:r>
+      <w:r>
+        <w:t xml:space="preserve"> These devices are most of the time implemented offline, on a span port. This kind of ports duplicate all their traffic to another port, in this way the attacker will have no clue that he’s being monitored.</w:t>
+      </w:r>
+    </w:p>
+    <w:p>
+      <w:pPr>
+        <w:pStyle w:val="Heading3"/>
+      </w:pPr>
+      <w:bookmarkStart w:id="27" w:name="_Toc477940118"/>
+      <w:r>
+        <w:t>Intrusion prevention system</w:t>
+      </w:r>
       <w:bookmarkEnd w:id="27"/>
-    </w:p>
-    <w:p>
-      <w:r>
-        <w:t>These</w:t>
-      </w:r>
-      <w:r>
-        <w:t xml:space="preserve"> devices specializes in detecting possible</w:t>
-      </w:r>
-      <w:r>
-        <w:t xml:space="preserve"> network</w:t>
-      </w:r>
-      <w:r>
-        <w:t xml:space="preserve"> intrusions. They mostly use signature and anomaly-based detection techniques. When a possible intrusion is detected the administrator will be notified (note that this system can’t undertake any action in preventing the intrusion it can only detect the intrusion). It is usually used to either strengthen the defenses in the </w:t>
-      </w:r>
-      <w:r>
-        <w:t>future</w:t>
-      </w:r>
-      <w:r>
-        <w:t xml:space="preserve"> or gather evidence against a certain attacker. This system is a complete passive system that monitors the traffic and reports back on possible threats.</w:t>
-      </w:r>
-      <w:r>
-        <w:t xml:space="preserve"> These devices are most of the time implemented offline, on a span port. This kind of ports duplicate all their traffic to another port, in this way the attacker will have no clue that he’s being monitored.</w:t>
-      </w:r>
-    </w:p>
-    <w:p>
-      <w:pPr>
-        <w:pStyle w:val="Heading3"/>
-      </w:pPr>
-      <w:bookmarkStart w:id="28" w:name="_Toc477940118"/>
-      <w:r>
-        <w:t>Intrusion prevention system</w:t>
-      </w:r>
-      <w:bookmarkEnd w:id="28"/>
     </w:p>
     <w:p>
       <w:r>
@@ -7323,11 +7157,11 @@
       <w:pPr>
         <w:pStyle w:val="Heading3"/>
       </w:pPr>
-      <w:bookmarkStart w:id="29" w:name="_Toc477940119"/>
+      <w:bookmarkStart w:id="28" w:name="_Toc477940119"/>
       <w:r>
         <w:t>Web Application Firewall</w:t>
       </w:r>
-      <w:bookmarkEnd w:id="29"/>
+      <w:bookmarkEnd w:id="28"/>
     </w:p>
     <w:p>
       <w:r>
@@ -7567,43 +7401,26 @@
       <w:pPr>
         <w:pStyle w:val="Heading6"/>
       </w:pPr>
-      <w:proofErr w:type="spellStart"/>
       <w:r>
         <w:t>ModSecurity</w:t>
       </w:r>
-      <w:proofErr w:type="spellEnd"/>
-    </w:p>
-    <w:p>
-      <w:r>
-        <w:t xml:space="preserve">This is one of the most popular web application firewalls. It filters (allow/block traffic), monitors and logs based on “Sec Rules” (these rules are based on the core rule set of OWASP) in real-time. The engine can function as reverse proxy (a separate security layer, between external connection and web server, can be seen as a new point of failure) or can be embedded (apache module, best option to implement in already existing architecture) within the server itself. </w:t>
-      </w:r>
-      <w:proofErr w:type="spellStart"/>
-      <w:r>
-        <w:t>ModSecurity</w:t>
-      </w:r>
-      <w:proofErr w:type="spellEnd"/>
-      <w:r>
-        <w:t xml:space="preserve"> uses several techniques (virtual patching, ip reputation, URL encoding) to prevent application layer attacks like XSS, Trojans, information leakage…</w:t>
+    </w:p>
+    <w:p>
+      <w:r>
+        <w:t>This is one of the most popular web application firewalls. It filters (allow/block traffic), monitors and logs based on “Sec Rules” (these rules are based on the core rule set of OWASP) in real-time. The engine can function as reverse proxy (a separate security layer, between external connection and web server, can be seen as a new point of failure) or can be embedded (apache module, best option to implement in already existing architecture) within the server itself. ModSecurity uses several techniques (virtual patching, ip reputation, URL encoding) to prevent application layer attacks like XSS, Trojans, information leakage…</w:t>
       </w:r>
     </w:p>
     <w:p>
       <w:pPr>
         <w:pStyle w:val="Heading6"/>
       </w:pPr>
-      <w:proofErr w:type="spellStart"/>
       <w:r>
         <w:t>IronBee</w:t>
       </w:r>
-      <w:proofErr w:type="spellEnd"/>
-    </w:p>
-    <w:p>
-      <w:proofErr w:type="spellStart"/>
-      <w:r>
-        <w:t>IronBee</w:t>
-      </w:r>
-      <w:proofErr w:type="spellEnd"/>
-      <w:r>
-        <w:t xml:space="preserve"> is a security framework to build your own web application firewall. This is not a finished product rather a framework to create your own tailored web application firewall. The main goals are to be minimalistic, provide simple API, modularity and allow interaction with external systems. Rules are written in LUA and come in three different types: basic matching rules, stream matching rules and external rules.</w:t>
+    </w:p>
+    <w:p>
+      <w:r>
+        <w:t>IronBee is a security framework to build your own web application firewall. This is not a finished product rather a framework to create your own tailored web application firewall. The main goals are to be minimalistic, provide simple API, modularity and allow interaction with external systems. Rules are written in LUA and come in three different types: basic matching rules, stream matching rules and external rules.</w:t>
       </w:r>
     </w:p>
     <w:p>
@@ -7616,23 +7433,7 @@
     </w:p>
     <w:p>
       <w:r>
-        <w:t xml:space="preserve">This is a quite basic but very effective working web application firewall, it specializes in counteracting XSS en SQL-Injection and it only filters PUT and GET packets. The firewall uses the implicit deny all policy, so adding rules will add exceptions that are accepted. NAXSI is only available for </w:t>
-      </w:r>
-      <w:proofErr w:type="spellStart"/>
-      <w:r>
-        <w:t>nginx</w:t>
-      </w:r>
-      <w:proofErr w:type="spellEnd"/>
-      <w:r>
-        <w:t xml:space="preserve"> (NAXSI stands for </w:t>
-      </w:r>
-      <w:proofErr w:type="spellStart"/>
-      <w:r>
-        <w:t>Nginx</w:t>
-      </w:r>
-      <w:proofErr w:type="spellEnd"/>
-      <w:r>
-        <w:t xml:space="preserve"> against XSS and SQL injection). </w:t>
+        <w:t xml:space="preserve">This is a quite basic but very effective working web application firewall, it specializes in counteracting XSS en SQL-Injection and it only filters PUT and GET packets. The firewall uses the implicit deny all policy, so adding rules will add exceptions that are accepted. NAXSI is only available for nginx (NAXSI stands for Nginx against XSS and SQL injection). </w:t>
       </w:r>
     </w:p>
     <w:p>
@@ -7645,20 +7446,13 @@
       <w:pPr>
         <w:pStyle w:val="Heading6"/>
       </w:pPr>
-      <w:proofErr w:type="spellStart"/>
       <w:r>
         <w:t>WebKnight</w:t>
       </w:r>
-      <w:proofErr w:type="spellEnd"/>
-    </w:p>
-    <w:p>
-      <w:proofErr w:type="spellStart"/>
-      <w:r>
-        <w:t>WebKnight</w:t>
-      </w:r>
-      <w:proofErr w:type="spellEnd"/>
-      <w:r>
-        <w:t xml:space="preserve"> is designed for Microsoft IIS, this web application firewall also provides protection against brute-force attack (this is the only web application firewall in this list that provides any protection against this kind of attack).</w:t>
+    </w:p>
+    <w:p>
+      <w:r>
+        <w:t>WebKnight is designed for Microsoft IIS, this web application firewall also provides protection against brute-force attack (this is the only web application firewall in this list that provides any protection against this kind of attack).</w:t>
       </w:r>
     </w:p>
     <w:p>
@@ -7736,15 +7530,7 @@
     </w:p>
     <w:p>
       <w:r>
-        <w:t xml:space="preserve">Probably the best known web application firewall appliance is the one from Barracuda. At this moment they sell five different models. Ranging from 25Mpbs to 4 </w:t>
-      </w:r>
-      <w:proofErr w:type="spellStart"/>
-      <w:r>
-        <w:t>Gpbs</w:t>
-      </w:r>
-      <w:proofErr w:type="spellEnd"/>
-      <w:r>
-        <w:t xml:space="preserve"> throughput</w:t>
+        <w:t>Probably the best known web application firewall appliance is the one from Barracuda. At this moment they sell five different models. Ranging from 25Mpbs to 4 Gpbs throughput</w:t>
       </w:r>
       <w:r>
         <w:t xml:space="preserve">, </w:t>
@@ -7771,15 +7557,7 @@
         <w:t>inst SQL-Injection, XSS, Cookie/</w:t>
       </w:r>
       <w:r>
-        <w:t xml:space="preserve">form tampering and </w:t>
-      </w:r>
-      <w:proofErr w:type="spellStart"/>
-      <w:r>
-        <w:t>DDoS</w:t>
-      </w:r>
-      <w:proofErr w:type="spellEnd"/>
-      <w:r>
-        <w:t>.</w:t>
+        <w:t>form tampering and DDoS.</w:t>
       </w:r>
       <w:r>
         <w:t xml:space="preserve"> </w:t>
@@ -7806,26 +7584,16 @@
       <w:pPr>
         <w:pStyle w:val="Heading6"/>
       </w:pPr>
-      <w:proofErr w:type="spellStart"/>
       <w:r>
         <w:t>Netscaler</w:t>
       </w:r>
-      <w:proofErr w:type="spellEnd"/>
     </w:p>
     <w:p>
       <w:r>
         <w:t>Another popular applian</w:t>
       </w:r>
       <w:r>
-        <w:t xml:space="preserve">ce is the </w:t>
-      </w:r>
-      <w:proofErr w:type="spellStart"/>
-      <w:r>
-        <w:t>Netscaler</w:t>
-      </w:r>
-      <w:proofErr w:type="spellEnd"/>
-      <w:r>
-        <w:t xml:space="preserve"> from Citrix</w:t>
+        <w:t>ce is the Netscaler from Citrix</w:t>
       </w:r>
       <w:r>
         <w:t>. They sell model</w:t>
@@ -7842,13 +7610,8 @@
       <w:r>
         <w:t xml:space="preserve"> transactions per seconds. The big difference with previous mentioned appliances is that the </w:t>
       </w:r>
-      <w:proofErr w:type="spellStart"/>
-      <w:r>
-        <w:t>Netscaler</w:t>
-      </w:r>
-      <w:proofErr w:type="spellEnd"/>
-      <w:r>
-        <w:t xml:space="preserve"> </w:t>
+      <w:r>
+        <w:t xml:space="preserve">Netscaler </w:t>
       </w:r>
       <w:r>
         <w:t>is</w:t>
@@ -7864,31 +7627,13 @@
       <w:pPr>
         <w:pStyle w:val="Heading6"/>
       </w:pPr>
-      <w:proofErr w:type="spellStart"/>
       <w:r>
         <w:t>SecureSphere</w:t>
       </w:r>
-      <w:proofErr w:type="spellEnd"/>
-    </w:p>
-    <w:p>
-      <w:r>
-        <w:t xml:space="preserve">The last appliance that will be discussed is the one from </w:t>
-      </w:r>
-      <w:proofErr w:type="spellStart"/>
-      <w:r>
-        <w:t>Imperva</w:t>
-      </w:r>
-      <w:proofErr w:type="spellEnd"/>
-      <w:r>
-        <w:t xml:space="preserve">, the </w:t>
-      </w:r>
-      <w:proofErr w:type="spellStart"/>
-      <w:r>
-        <w:t>SecureSphere</w:t>
-      </w:r>
-      <w:proofErr w:type="spellEnd"/>
-      <w:r>
-        <w:t>. They share about the same performance as the web application firewalls from barracuda but are more oriented towards cloud integration.</w:t>
+    </w:p>
+    <w:p>
+      <w:r>
+        <w:t>The last appliance that will be discussed is the one from Imperva, the SecureSphere. They share about the same performance as the web application firewalls from barracuda but are more oriented towards cloud integration.</w:t>
       </w:r>
     </w:p>
     <w:p>
@@ -7908,31 +7653,7 @@
         <w:t xml:space="preserve"> of staff</w:t>
       </w:r>
       <w:r>
-        <w:t xml:space="preserve">…) a cloud based solution can be interesting. Web traffic is diverted to specialized services where the traffic is analyzed before being redirected to the actual web application. An extra advantage is that only legitimate traffic is forward to the application which means that the web application won’t be flooded with malicious traffic (which is especially useful when the network performance of the application is limited). The three most popular services are </w:t>
-      </w:r>
-      <w:proofErr w:type="spellStart"/>
-      <w:r>
-        <w:t>Incapsula</w:t>
-      </w:r>
-      <w:proofErr w:type="spellEnd"/>
-      <w:r>
-        <w:t xml:space="preserve">, </w:t>
-      </w:r>
-      <w:proofErr w:type="spellStart"/>
-      <w:r>
-        <w:t>CloudFlare</w:t>
-      </w:r>
-      <w:proofErr w:type="spellEnd"/>
-      <w:r>
-        <w:t>, SUCURI. They will not be individually discussed because they all offer about the same features (</w:t>
-      </w:r>
-      <w:proofErr w:type="spellStart"/>
-      <w:r>
-        <w:t>DDoS</w:t>
-      </w:r>
-      <w:proofErr w:type="spellEnd"/>
-      <w:r>
-        <w:t>, SQL-Injection, XSS, SPAM, login protection).</w:t>
+        <w:t>…) a cloud based solution can be interesting. Web traffic is diverted to specialized services where the traffic is analyzed before being redirected to the actual web application. An extra advantage is that only legitimate traffic is forward to the application which means that the web application won’t be flooded with malicious traffic (which is especially useful when the network performance of the application is limited). The three most popular services are Incapsula, CloudFlare, SUCURI. They will not be individually discussed because they all offer about the same features (DDoS, SQL-Injection, XSS, SPAM, login protection).</w:t>
       </w:r>
     </w:p>
     <w:p>
@@ -7944,33 +7665,47 @@
       <w:pPr>
         <w:pStyle w:val="Heading2"/>
       </w:pPr>
-      <w:bookmarkStart w:id="30" w:name="_Toc477940120"/>
+      <w:bookmarkStart w:id="29" w:name="_Toc477940120"/>
       <w:r>
         <w:lastRenderedPageBreak/>
-        <w:t>Knowing your enemy</w:t>
+        <w:t xml:space="preserve">Knowing </w:t>
+      </w:r>
+      <w:r>
+        <w:t>the</w:t>
+      </w:r>
+      <w:r>
+        <w:t xml:space="preserve"> enemy</w:t>
+      </w:r>
+      <w:bookmarkEnd w:id="29"/>
+    </w:p>
+    <w:p>
+      <w:r>
+        <w:t>Fighting an unknown enemy can be though so it can be interesting</w:t>
+      </w:r>
+      <w:r>
+        <w:t xml:space="preserve"> to take a look</w:t>
+      </w:r>
+      <w:r>
+        <w:t xml:space="preserve"> at today most imminent threats. The focus will be on the web application attack because this is the main focus of this thesis.</w:t>
+      </w:r>
+    </w:p>
+    <w:p>
+      <w:pPr>
+        <w:pStyle w:val="Heading3"/>
+      </w:pPr>
+      <w:bookmarkStart w:id="30" w:name="_Toc477940121"/>
+      <w:r>
+        <w:t>OWASP</w:t>
       </w:r>
       <w:bookmarkEnd w:id="30"/>
     </w:p>
     <w:p>
-      <w:r>
-        <w:t>Fighting an unknown enemy can be though so it can be interesting</w:t>
-      </w:r>
-      <w:r>
-        <w:t xml:space="preserve"> to take a look</w:t>
-      </w:r>
-      <w:r>
-        <w:t xml:space="preserve"> at today most imminent threats. The focus will be on the web application attack because this is the main focus of this thesis.</w:t>
-      </w:r>
-    </w:p>
-    <w:p>
-      <w:pPr>
-        <w:pStyle w:val="Heading3"/>
-      </w:pPr>
-      <w:bookmarkStart w:id="31" w:name="_Toc477940121"/>
-      <w:r>
-        <w:t>OWASP</w:t>
-      </w:r>
-      <w:bookmarkEnd w:id="31"/>
+      <w:pPr>
+        <w:pStyle w:val="Heading4"/>
+      </w:pPr>
+      <w:r>
+        <w:t>Introduction to OWASP</w:t>
+      </w:r>
     </w:p>
     <w:p>
       <w:r>
@@ -8230,31 +7965,1017 @@
           <w:numId w:val="9"/>
         </w:numPr>
       </w:pPr>
-      <w:proofErr w:type="spellStart"/>
       <w:r>
         <w:rPr>
           <w:b/>
         </w:rPr>
-        <w:t>Unvalidated</w:t>
-      </w:r>
-      <w:proofErr w:type="spellEnd"/>
+        <w:t>Unvalidated redirects and forwards</w:t>
+      </w:r>
       <w:r>
         <w:rPr>
           <w:b/>
         </w:rPr>
-        <w:t xml:space="preserve"> redirects and forwards</w:t>
-      </w:r>
-      <w:r>
-        <w:rPr>
+        <w:t>:</w:t>
+      </w:r>
+      <w:r>
+        <w:t xml:space="preserve"> users are frequently forwarded and redirected to other pages, when these aren’t validated an attacker can use this to forward users to malicious websites</w:t>
+      </w:r>
+      <w:r>
+        <w:t>.</w:t>
+      </w:r>
+    </w:p>
+    <w:p>
+      <w:pPr>
+        <w:pStyle w:val="Heading3"/>
+      </w:pPr>
+      <w:r>
+        <w:rPr>
+          <w:noProof/>
+        </w:rPr>
+        <w:lastRenderedPageBreak/>
+        <w:drawing>
+          <wp:anchor distT="0" distB="0" distL="114300" distR="114300" simplePos="0" relativeHeight="251667456" behindDoc="0" locked="0" layoutInCell="1" allowOverlap="1">
+            <wp:simplePos x="0" y="0"/>
+            <wp:positionH relativeFrom="column">
+              <wp:posOffset>3564890</wp:posOffset>
+            </wp:positionH>
+            <wp:positionV relativeFrom="paragraph">
+              <wp:posOffset>3175</wp:posOffset>
+            </wp:positionV>
+            <wp:extent cx="2428875" cy="2962275"/>
+            <wp:effectExtent l="0" t="0" r="9525" b="9525"/>
+            <wp:wrapSquare wrapText="bothSides"/>
+            <wp:docPr id="21" name="Chart 21"/>
+            <wp:cNvGraphicFramePr/>
+            <a:graphic xmlns:a="http://schemas.openxmlformats.org/drawingml/2006/main">
+              <a:graphicData uri="http://schemas.openxmlformats.org/drawingml/2006/chart">
+                <c:chart xmlns:c="http://schemas.openxmlformats.org/drawingml/2006/chart" xmlns:r="http://schemas.openxmlformats.org/officeDocument/2006/relationships" r:id="rId21"/>
+              </a:graphicData>
+            </a:graphic>
+            <wp14:sizeRelH relativeFrom="page">
+              <wp14:pctWidth>0</wp14:pctWidth>
+            </wp14:sizeRelH>
+            <wp14:sizeRelV relativeFrom="page">
+              <wp14:pctHeight>0</wp14:pctHeight>
+            </wp14:sizeRelV>
+          </wp:anchor>
+        </w:drawing>
+      </w:r>
+      <w:r>
+        <w:t>Web based attacks in numbers</w:t>
+      </w:r>
+    </w:p>
+    <w:p>
+      <w:r>
+        <w:t>In recent years the web based attacks have gained in popularity. This has multiple reasons, web applications are reachable from everywhere so they do not require on premise access, web based attacks can be easy to execute but can have dev</w:t>
+      </w:r>
+      <w:r>
+        <w:t>astating results never the less and more and more services can be accessed via the internet.</w:t>
+      </w:r>
+    </w:p>
+    <w:p>
+      <w:r>
+        <w:t>The SERT (Security Engineering Research Team) has determined that in 2016 57% of all cyber-attacks were web application attacks</w:t>
+      </w:r>
+      <w:r>
+        <w:t>. These are attacks target at web application using techniques like SQLi, XSS, DDOS… The malware category doesn’t (directly) attacks web services but is spread over the web (drive-by downloads, e-mail attachment).</w:t>
+      </w:r>
+    </w:p>
+    <w:p/>
+    <w:p>
+      <w:hyperlink r:id="rId22" w:history="1">
+        <w:r>
+          <w:rPr>
+            <w:rStyle w:val="Hyperlink"/>
+          </w:rPr>
+          <w:t>http://www.calyptix.com/top-threats/top-5-cyber-attack-types-in-2016-so-far/</w:t>
+        </w:r>
+      </w:hyperlink>
+    </w:p>
+    <w:p/>
+    <w:p>
+      <w:pPr>
+        <w:pStyle w:val="Heading2"/>
+      </w:pPr>
+      <w:r>
+        <w:t>Proof of concept</w:t>
+      </w:r>
+    </w:p>
+    <w:p>
+      <w:pPr>
+        <w:pStyle w:val="Heading3"/>
+      </w:pPr>
+      <w:r>
+        <w:t>Programming language</w:t>
+      </w:r>
+    </w:p>
+    <w:p>
+      <w:r>
+        <w:t xml:space="preserve">The proof of concept firewall needs to be scripted in a language that supports multiple operating systems and must have the ability to interact with network packets. Another personal requirement was to select a programming language that was fairly unknown in order to </w:t>
+      </w:r>
+      <w:r>
+        <w:t>expand the programming knowledge. Taking in to account all the above requirements two main candidates were selected Python an Ruby.</w:t>
+      </w:r>
+    </w:p>
+    <w:p>
+      <w:pPr>
+        <w:pStyle w:val="Heading4"/>
+      </w:pPr>
+      <w:r>
+        <w:t>Ruby</w:t>
+      </w:r>
+    </w:p>
+    <w:p>
+      <w:pPr>
+        <w:rPr>
+          <w:lang w:eastAsia="nl-BE"/>
+        </w:rPr>
+      </w:pPr>
+      <w:r>
+        <w:rPr>
+          <w:lang w:eastAsia="nl-BE"/>
+        </w:rPr>
+        <w:t>Ruby is an open-source object oriented programming language, it was inspired on “Ada” and “</w:t>
+      </w:r>
+      <w:r>
+        <w:rPr>
+          <w:lang w:eastAsia="nl-BE"/>
+        </w:rPr>
+        <w:t>Eiffel</w:t>
+      </w:r>
+      <w:r>
+        <w:rPr>
+          <w:lang w:eastAsia="nl-BE"/>
+        </w:rPr>
+        <w:t>”. Ruby was released in 1995 by</w:t>
+      </w:r>
+      <w:r>
+        <w:rPr>
+          <w:lang w:eastAsia="nl-BE"/>
+        </w:rPr>
+        <w:t> </w:t>
+      </w:r>
+      <w:hyperlink r:id="rId23" w:tooltip="Yukihiro Matsumoto" w:history="1">
+        <w:r>
+          <w:rPr>
+            <w:lang w:eastAsia="nl-BE"/>
+          </w:rPr>
+          <w:t>Yukihiro Matsumoto</w:t>
+        </w:r>
+      </w:hyperlink>
+      <w:r>
+        <w:rPr>
+          <w:lang w:eastAsia="nl-BE"/>
+        </w:rPr>
+        <w:t xml:space="preserve">. The main goal was to create a language that was more powerful than Perl and more object-oriented than Python. </w:t>
+      </w:r>
+      <w:r>
+        <w:rPr>
+          <w:lang w:eastAsia="nl-BE"/>
+        </w:rPr>
+        <w:t>Being “more object-oriented” can be an understatement because in ruby everything is considered an object even otherwise primitive types like integers and chars</w:t>
+      </w:r>
+      <w:r>
+        <w:rPr>
+          <w:lang w:eastAsia="nl-BE"/>
+        </w:rPr>
+        <w:t>. The following is the most popular line of code to illustrate the object-oriented approach:</w:t>
+      </w:r>
+    </w:p>
+    <w:p>
+      <w:pPr>
+        <w:shd w:val="clear" w:color="auto" w:fill="F8F8F8"/>
+        <w:tabs>
+          <w:tab w:val="left" w:pos="916"/>
+          <w:tab w:val="left" w:pos="1832"/>
+          <w:tab w:val="left" w:pos="2748"/>
+          <w:tab w:val="left" w:pos="3664"/>
+          <w:tab w:val="left" w:pos="4580"/>
+          <w:tab w:val="left" w:pos="5496"/>
+          <w:tab w:val="left" w:pos="6412"/>
+          <w:tab w:val="left" w:pos="7328"/>
+          <w:tab w:val="left" w:pos="8244"/>
+          <w:tab w:val="left" w:pos="9160"/>
+          <w:tab w:val="left" w:pos="10076"/>
+          <w:tab w:val="left" w:pos="10992"/>
+          <w:tab w:val="left" w:pos="11908"/>
+          <w:tab w:val="left" w:pos="12824"/>
+          <w:tab w:val="left" w:pos="13740"/>
+          <w:tab w:val="left" w:pos="14656"/>
+        </w:tabs>
+        <w:spacing w:line="240" w:lineRule="atLeast"/>
+        <w:rPr>
+          <w:lang w:eastAsia="nl-BE"/>
+        </w:rPr>
+      </w:pPr>
+      <w:r>
+        <w:rPr>
+          <w:rFonts w:ascii="Consolas" w:eastAsia="Times New Roman" w:hAnsi="Consolas" w:cs="Consolas"/>
+          <w:color w:val="009999"/>
+          <w:sz w:val="20"/>
+          <w:szCs w:val="21"/>
+          <w:bdr w:val="none" w:sz="0" w:space="0" w:color="auto" w:frame="1"/>
+        </w:rPr>
+        <w:t>5</w:t>
+      </w:r>
+      <w:r>
+        <w:rPr>
+          <w:rFonts w:ascii="Consolas" w:eastAsia="Times New Roman" w:hAnsi="Consolas" w:cs="Consolas"/>
+          <w:color w:val="111111"/>
+          <w:sz w:val="20"/>
+          <w:szCs w:val="21"/>
+          <w:bdr w:val="none" w:sz="0" w:space="0" w:color="auto" w:frame="1"/>
+        </w:rPr>
+        <w:t>.</w:t>
+      </w:r>
+      <w:r>
+        <w:rPr>
+          <w:rFonts w:ascii="Consolas" w:eastAsia="Times New Roman" w:hAnsi="Consolas" w:cs="Consolas"/>
           <w:b/>
-        </w:rPr>
-        <w:t>:</w:t>
-      </w:r>
-      <w:r>
-        <w:t xml:space="preserve"> users are frequently forwarded and redirected to other pages, when these aren’t validated an attacker can use this to forward users to malicious websites</w:t>
-      </w:r>
-      <w:r>
-        <w:t>.</w:t>
+          <w:bCs/>
+          <w:color w:val="990000"/>
+          <w:sz w:val="20"/>
+          <w:szCs w:val="21"/>
+          <w:bdr w:val="none" w:sz="0" w:space="0" w:color="auto" w:frame="1"/>
+        </w:rPr>
+        <w:t>times</w:t>
+      </w:r>
+      <w:r>
+        <w:rPr>
+          <w:rFonts w:ascii="Consolas" w:eastAsia="Times New Roman" w:hAnsi="Consolas" w:cs="Consolas"/>
+          <w:color w:val="111111"/>
+          <w:sz w:val="20"/>
+          <w:szCs w:val="21"/>
+          <w:bdr w:val="none" w:sz="0" w:space="0" w:color="auto" w:frame="1"/>
+        </w:rPr>
+        <w:t xml:space="preserve"> { </w:t>
+      </w:r>
+      <w:r>
+        <w:rPr>
+          <w:rFonts w:ascii="Consolas" w:eastAsia="Times New Roman" w:hAnsi="Consolas" w:cs="Consolas"/>
+          <w:color w:val="0086B3"/>
+          <w:sz w:val="20"/>
+          <w:szCs w:val="21"/>
+          <w:bdr w:val="none" w:sz="0" w:space="0" w:color="auto" w:frame="1"/>
+        </w:rPr>
+        <w:t>print</w:t>
+      </w:r>
+      <w:r>
+        <w:rPr>
+          <w:rFonts w:ascii="Consolas" w:eastAsia="Times New Roman" w:hAnsi="Consolas" w:cs="Consolas"/>
+          <w:color w:val="111111"/>
+          <w:sz w:val="20"/>
+          <w:szCs w:val="21"/>
+          <w:bdr w:val="none" w:sz="0" w:space="0" w:color="auto" w:frame="1"/>
+        </w:rPr>
+        <w:t xml:space="preserve"> </w:t>
+      </w:r>
+      <w:r>
+        <w:rPr>
+          <w:rFonts w:ascii="Consolas" w:eastAsia="Times New Roman" w:hAnsi="Consolas" w:cs="Consolas"/>
+          <w:color w:val="DD1144"/>
+          <w:sz w:val="20"/>
+          <w:szCs w:val="21"/>
+          <w:bdr w:val="none" w:sz="0" w:space="0" w:color="auto" w:frame="1"/>
+        </w:rPr>
+        <w:t>"We *love* Ruby -- it's outrageous!"</w:t>
+      </w:r>
+      <w:r>
+        <w:rPr>
+          <w:rFonts w:ascii="Consolas" w:eastAsia="Times New Roman" w:hAnsi="Consolas" w:cs="Consolas"/>
+          <w:color w:val="111111"/>
+          <w:sz w:val="20"/>
+          <w:szCs w:val="21"/>
+          <w:bdr w:val="none" w:sz="0" w:space="0" w:color="auto" w:frame="1"/>
+        </w:rPr>
+        <w:t xml:space="preserve"> }</w:t>
+      </w:r>
+    </w:p>
+    <w:p>
+      <w:r>
+        <w:t xml:space="preserve">The above line of code will output the given string five time. There is no other programming language that </w:t>
+      </w:r>
+      <w:r>
+        <w:t xml:space="preserve">imitates this kind of behavior. </w:t>
+      </w:r>
+    </w:p>
+    <w:p>
+      <w:r>
+        <w:t>Ruby also likes to profiles itself as a very flexible programming language.</w:t>
+      </w:r>
+      <w:r>
+        <w:t xml:space="preserve"> Essentials parts of Ruby can be removed or redefined. Ruby offers exception handling, mark and sweep garbage collecting and can be run on multiple systems (Linux, Windows, Mac OS…).</w:t>
+      </w:r>
+    </w:p>
+    <w:p>
+      <w:hyperlink r:id="rId24" w:history="1">
+        <w:r>
+          <w:rPr>
+            <w:rStyle w:val="Hyperlink"/>
+          </w:rPr>
+          <w:t>https://www.ruby-lang.org/en/about/</w:t>
+        </w:r>
+      </w:hyperlink>
+      <w:r>
+        <w:tab/>
+      </w:r>
+      <w:r>
+        <w:t>https://nl.wikipedia.org/wiki/Ruby_(programmeertaal)</w:t>
+      </w:r>
+    </w:p>
+    <w:p>
+      <w:pPr>
+        <w:pStyle w:val="Heading4"/>
+      </w:pPr>
+      <w:r>
+        <w:lastRenderedPageBreak/>
+        <w:t>Python</w:t>
+      </w:r>
+    </w:p>
+    <w:p>
+      <w:r>
+        <w:t>Python was launched early nineties by Guido van Rossum, the language was originally targeted to mathematicians and was based on BASIC. At first the syntax can seem quite daunting but it is quite simple. The big difference with other languages is that structure is determined by indentation. For example when a for loop is created in Java the loop statements are encapsulated with curly brackets, in Python the statements are indented instead of using curly brackets.</w:t>
+      </w:r>
+    </w:p>
+    <w:p>
+      <w:r>
+        <w:t>Python also implement duck-typing of variables. This means that the type of a variable doesn’t have to be defined. This makes for quick coding but can make debugging a bit more complex.</w:t>
+      </w:r>
+    </w:p>
+    <w:p>
+      <w:r>
+        <w:t>Garbage collection and operating system independent runtime environment are features of Python but the most loved characteristic is the gigantic package library. The packages can be instal</w:t>
+      </w:r>
+      <w:r>
+        <w:t>led really easily using PIP. The use of libraries can save the developer hours of coding.</w:t>
+      </w:r>
+    </w:p>
+    <w:p>
+      <w:r>
+        <w:t xml:space="preserve">Python comes in two version: Python3.x and Python2.x. Although they appear to be very similar they are not compatible. The organization behind python tries to push the community over to the 3.x version but many developers prefer to stay at the 2.x version for reasons that fall outside the scope of this research. </w:t>
+      </w:r>
+    </w:p>
+    <w:p>
+      <w:r>
+        <w:t>Python can also be compiled into a standalone executable which even eliminates the requirement for an interpreter.</w:t>
+      </w:r>
+    </w:p>
+    <w:p>
+      <w:r>
+        <w:t>https://nl.wikipedia.org/wiki/Python_(programmeertaal)</w:t>
+      </w:r>
+    </w:p>
+    <w:p>
+      <w:pPr>
+        <w:pStyle w:val="Heading4"/>
+        <w:rPr>
+          <w:rFonts w:asciiTheme="minorHAnsi" w:eastAsiaTheme="minorHAnsi" w:hAnsiTheme="minorHAnsi" w:cstheme="minorBidi"/>
+          <w:color w:val="auto"/>
+        </w:rPr>
+      </w:pPr>
+      <w:r>
+        <w:t>Conclusion</w:t>
+      </w:r>
+    </w:p>
+    <w:p>
+      <w:r>
+        <w:t>Python will be used to develop the proof of concept firewall for the above mentioned reasons.</w:t>
+      </w:r>
+    </w:p>
+    <w:p>
+      <w:pPr>
+        <w:rPr>
+          <w:rFonts w:ascii="Lato" w:eastAsiaTheme="majorEastAsia" w:hAnsi="Lato" w:cstheme="majorBidi"/>
+          <w:b/>
+          <w:bCs/>
+          <w:color w:val="4B4B4B"/>
+        </w:rPr>
+      </w:pPr>
+      <w:r>
+        <w:br w:type="page"/>
+      </w:r>
+    </w:p>
+    <w:p>
+      <w:pPr>
+        <w:pStyle w:val="Heading3"/>
+        <w:rPr>
+          <w:rFonts w:eastAsiaTheme="minorHAnsi"/>
+        </w:rPr>
+      </w:pPr>
+      <w:r>
+        <w:lastRenderedPageBreak/>
+        <w:t>Logging webservers</w:t>
+      </w:r>
+    </w:p>
+    <w:p>
+      <w:r>
+        <w:t xml:space="preserve">Logs can give feedback about the activity and performance of the webserver, they are generally split into access logs and error logs. Access logs record all the request that are made by clients to the webserver, this will be the most interesting log for the profiling engine. Each line in this log contains information about a request made by an client (ip-address). Error logs record all the errors thrown by the webserver and </w:t>
+      </w:r>
+      <w:r>
+        <w:t>can be</w:t>
+      </w:r>
+      <w:r>
+        <w:t xml:space="preserve"> really interesting for the administrator </w:t>
+      </w:r>
+      <w:r>
+        <w:t>but aren’t that interesting for the profiler.</w:t>
+      </w:r>
+    </w:p>
+    <w:p>
+      <w:pPr>
+        <w:pStyle w:val="NoSpacing"/>
+      </w:pPr>
+      <w:r>
+        <w:t>Example access.log entry:</w:t>
+      </w:r>
+    </w:p>
+    <w:p>
+      <w:pPr>
+        <w:rPr>
+          <w:rFonts w:ascii="Consolas" w:hAnsi="Consolas" w:cs="Consolas"/>
+        </w:rPr>
+      </w:pPr>
+      <w:r>
+        <w:rPr>
+          <w:rFonts w:ascii="Consolas" w:hAnsi="Consolas" w:cs="Consolas"/>
+        </w:rPr>
+        <w:t>213.211.143.24 - - [14/Dec/2011:21:21:40 +0100] "GET /misc/favicon.ico HTTP/1.1" 200 5727 "-" "Mozilla/5.0 (Windows NT 6.1; WOW64) AppleWebKit/535.2 (KHTML, like Gecko) Chrome/15.0.874.121 Safari/535.2"</w:t>
+      </w:r>
+    </w:p>
+    <w:p>
+      <w:pPr>
+        <w:pStyle w:val="NoSpacing"/>
+      </w:pPr>
+      <w:r>
+        <w:t xml:space="preserve">Example </w:t>
+      </w:r>
+      <w:r>
+        <w:t>error</w:t>
+      </w:r>
+      <w:r>
+        <w:t>.log entry:</w:t>
+      </w:r>
+    </w:p>
+    <w:p>
+      <w:pPr>
+        <w:rPr>
+          <w:rFonts w:ascii="Consolas" w:hAnsi="Consolas" w:cs="Consolas"/>
+        </w:rPr>
+      </w:pPr>
+      <w:r>
+        <w:rPr>
+          <w:rFonts w:ascii="Consolas" w:hAnsi="Consolas" w:cs="Consolas"/>
+        </w:rPr>
+        <w:t>[Wed Dec 14 21:36:54 2011] [error] [client 213.211.143.24] File does not exist: /home/catapa/public/nl, referer: http://test.catapa.be/index.php</w:t>
+      </w:r>
+    </w:p>
+    <w:p>
+      <w:pPr>
+        <w:rPr>
+          <w:rFonts w:ascii="Consolas" w:hAnsi="Consolas" w:cs="Consolas"/>
+        </w:rPr>
+      </w:pPr>
+      <w:bookmarkStart w:id="31" w:name="_GoBack"/>
+      <w:bookmarkEnd w:id="31"/>
+    </w:p>
+    <w:p>
+      <w:pPr>
+        <w:pStyle w:val="Heading4"/>
+        <w:rPr>
+          <w:rFonts w:eastAsiaTheme="minorHAnsi"/>
+        </w:rPr>
+      </w:pPr>
+      <w:r>
+        <w:t>Log format</w:t>
+      </w:r>
+    </w:p>
+    <w:p>
+      <w:r>
+        <w:t xml:space="preserve">Access logs have two standard formats the common and the combined format but these can be edited to log other data. Logs formats are defined </w:t>
+      </w:r>
+      <w:r>
+        <w:t>in the configuration file of the webserver if the default log formats are used those lines would look like this:</w:t>
+      </w:r>
+    </w:p>
+    <w:p>
+      <w:pPr>
+        <w:shd w:val="clear" w:color="auto" w:fill="E5ECF3"/>
+        <w:tabs>
+          <w:tab w:val="left" w:pos="916"/>
+          <w:tab w:val="left" w:pos="1832"/>
+          <w:tab w:val="left" w:pos="2748"/>
+          <w:tab w:val="left" w:pos="3664"/>
+          <w:tab w:val="left" w:pos="4580"/>
+          <w:tab w:val="left" w:pos="5496"/>
+          <w:tab w:val="left" w:pos="6412"/>
+          <w:tab w:val="left" w:pos="7328"/>
+          <w:tab w:val="left" w:pos="8244"/>
+          <w:tab w:val="left" w:pos="9160"/>
+          <w:tab w:val="left" w:pos="10076"/>
+          <w:tab w:val="left" w:pos="10992"/>
+          <w:tab w:val="left" w:pos="11908"/>
+          <w:tab w:val="left" w:pos="12824"/>
+          <w:tab w:val="left" w:pos="13740"/>
+          <w:tab w:val="left" w:pos="14656"/>
+        </w:tabs>
+        <w:spacing w:before="240" w:after="240" w:line="240" w:lineRule="auto"/>
+        <w:ind w:right="480"/>
+        <w:rPr>
+          <w:rFonts w:ascii="Courier New" w:eastAsia="Times New Roman" w:hAnsi="Courier New" w:cs="Courier New"/>
+          <w:color w:val="000000"/>
+          <w:sz w:val="17"/>
+          <w:szCs w:val="17"/>
+        </w:rPr>
+      </w:pPr>
+      <w:r>
+        <w:rPr>
+          <w:rFonts w:ascii="Courier New" w:eastAsia="Times New Roman" w:hAnsi="Courier New" w:cs="Courier New"/>
+          <w:b/>
+          <w:bCs/>
+          <w:color w:val="112288"/>
+          <w:sz w:val="17"/>
+          <w:szCs w:val="17"/>
+        </w:rPr>
+        <w:t>LogFormat</w:t>
+      </w:r>
+      <w:r>
+        <w:rPr>
+          <w:rFonts w:ascii="Courier New" w:eastAsia="Times New Roman" w:hAnsi="Courier New" w:cs="Courier New"/>
+          <w:color w:val="000000"/>
+          <w:sz w:val="17"/>
+          <w:szCs w:val="17"/>
+        </w:rPr>
+        <w:t xml:space="preserve"> </w:t>
+      </w:r>
+      <w:r>
+        <w:rPr>
+          <w:rFonts w:ascii="Courier New" w:eastAsia="Times New Roman" w:hAnsi="Courier New" w:cs="Courier New"/>
+          <w:color w:val="006600"/>
+          <w:sz w:val="17"/>
+          <w:szCs w:val="17"/>
+        </w:rPr>
+        <w:t>"%h %l %u %t \"%r\" %&gt;s %b"</w:t>
+      </w:r>
+      <w:r>
+        <w:rPr>
+          <w:rFonts w:ascii="Courier New" w:eastAsia="Times New Roman" w:hAnsi="Courier New" w:cs="Courier New"/>
+          <w:color w:val="000000"/>
+          <w:sz w:val="17"/>
+          <w:szCs w:val="17"/>
+        </w:rPr>
+        <w:t xml:space="preserve"> common</w:t>
+      </w:r>
+    </w:p>
+    <w:p>
+      <w:pPr>
+        <w:shd w:val="clear" w:color="auto" w:fill="E5ECF3"/>
+        <w:tabs>
+          <w:tab w:val="left" w:pos="916"/>
+          <w:tab w:val="left" w:pos="1832"/>
+          <w:tab w:val="left" w:pos="2748"/>
+          <w:tab w:val="left" w:pos="3664"/>
+          <w:tab w:val="left" w:pos="4580"/>
+          <w:tab w:val="left" w:pos="5496"/>
+          <w:tab w:val="left" w:pos="6412"/>
+          <w:tab w:val="left" w:pos="7328"/>
+          <w:tab w:val="left" w:pos="8244"/>
+          <w:tab w:val="left" w:pos="9160"/>
+          <w:tab w:val="left" w:pos="10076"/>
+          <w:tab w:val="left" w:pos="10992"/>
+          <w:tab w:val="left" w:pos="11908"/>
+          <w:tab w:val="left" w:pos="12824"/>
+          <w:tab w:val="left" w:pos="13740"/>
+          <w:tab w:val="left" w:pos="14656"/>
+        </w:tabs>
+        <w:spacing w:before="240" w:after="240" w:line="240" w:lineRule="auto"/>
+        <w:ind w:right="480"/>
+        <w:rPr>
+          <w:rFonts w:ascii="Courier New" w:eastAsia="Times New Roman" w:hAnsi="Courier New" w:cs="Courier New"/>
+          <w:color w:val="000000"/>
+          <w:sz w:val="17"/>
+          <w:szCs w:val="17"/>
+        </w:rPr>
+      </w:pPr>
+      <w:r>
+        <w:rPr>
+          <w:rFonts w:ascii="Courier New" w:eastAsia="Times New Roman" w:hAnsi="Courier New" w:cs="Courier New"/>
+          <w:b/>
+          <w:bCs/>
+          <w:color w:val="112288"/>
+          <w:sz w:val="17"/>
+          <w:szCs w:val="17"/>
+        </w:rPr>
+        <w:t>LogFormat</w:t>
+      </w:r>
+      <w:r>
+        <w:rPr>
+          <w:rFonts w:ascii="Courier New" w:eastAsia="Times New Roman" w:hAnsi="Courier New" w:cs="Courier New"/>
+          <w:color w:val="000000"/>
+          <w:sz w:val="17"/>
+          <w:szCs w:val="17"/>
+        </w:rPr>
+        <w:t xml:space="preserve"> </w:t>
+      </w:r>
+      <w:r>
+        <w:rPr>
+          <w:rFonts w:ascii="Courier New" w:eastAsia="Times New Roman" w:hAnsi="Courier New" w:cs="Courier New"/>
+          <w:color w:val="006600"/>
+          <w:sz w:val="17"/>
+          <w:szCs w:val="17"/>
+        </w:rPr>
+        <w:t>"%h %l %u %t \"%r\" %&gt;s %b \"%{Referer}i\" \"%{User-agent}i\""</w:t>
+      </w:r>
+      <w:r>
+        <w:rPr>
+          <w:rFonts w:ascii="Courier New" w:eastAsia="Times New Roman" w:hAnsi="Courier New" w:cs="Courier New"/>
+          <w:color w:val="000000"/>
+          <w:sz w:val="17"/>
+          <w:szCs w:val="17"/>
+        </w:rPr>
+        <w:t xml:space="preserve"> combined</w:t>
+      </w:r>
+    </w:p>
+    <w:p>
+      <w:r>
+        <w:t>Each combination of a percent symbol and character will log certain data of the requests, following is a short summary of the used formats:</w:t>
+      </w:r>
+    </w:p>
+    <w:p/>
+    <w:tbl>
+      <w:tblPr>
+        <w:tblStyle w:val="TableGrid"/>
+        <w:tblW w:w="0" w:type="auto"/>
+        <w:tblCellMar>
+          <w:left w:w="284" w:type="dxa"/>
+          <w:right w:w="284" w:type="dxa"/>
+        </w:tblCellMar>
+        <w:tblLook w:val="04A0" w:firstRow="1" w:lastRow="0" w:firstColumn="1" w:lastColumn="0" w:noHBand="0" w:noVBand="1"/>
+      </w:tblPr>
+      <w:tblGrid>
+        <w:gridCol w:w="4445"/>
+        <w:gridCol w:w="4446"/>
+      </w:tblGrid>
+      <w:tr>
+        <w:trPr>
+          <w:trHeight w:val="397"/>
+        </w:trPr>
+        <w:tc>
+          <w:tcPr>
+            <w:tcW w:w="4445" w:type="dxa"/>
+            <w:tcBorders>
+              <w:bottom w:val="single" w:sz="12" w:space="0" w:color="auto"/>
+            </w:tcBorders>
+            <w:vAlign w:val="center"/>
+          </w:tcPr>
+          <w:p>
+            <w:pPr>
+              <w:rPr>
+                <w:rFonts w:ascii="Lato" w:hAnsi="Lato"/>
+                <w:sz w:val="24"/>
+              </w:rPr>
+            </w:pPr>
+            <w:r>
+              <w:rPr>
+                <w:rFonts w:ascii="Lato" w:hAnsi="Lato"/>
+                <w:sz w:val="24"/>
+              </w:rPr>
+              <w:t>Format String</w:t>
+            </w:r>
+          </w:p>
+        </w:tc>
+        <w:tc>
+          <w:tcPr>
+            <w:tcW w:w="4446" w:type="dxa"/>
+            <w:tcBorders>
+              <w:bottom w:val="single" w:sz="12" w:space="0" w:color="auto"/>
+            </w:tcBorders>
+            <w:vAlign w:val="center"/>
+          </w:tcPr>
+          <w:p>
+            <w:pPr>
+              <w:rPr>
+                <w:rFonts w:ascii="Lato" w:hAnsi="Lato"/>
+                <w:sz w:val="24"/>
+              </w:rPr>
+            </w:pPr>
+            <w:r>
+              <w:rPr>
+                <w:rFonts w:ascii="Lato" w:hAnsi="Lato"/>
+                <w:sz w:val="24"/>
+              </w:rPr>
+              <w:t>Description</w:t>
+            </w:r>
+          </w:p>
+        </w:tc>
+      </w:tr>
+      <w:tr>
+        <w:trPr>
+          <w:trHeight w:val="397"/>
+        </w:trPr>
+        <w:tc>
+          <w:tcPr>
+            <w:tcW w:w="4445" w:type="dxa"/>
+            <w:tcBorders>
+              <w:top w:val="single" w:sz="12" w:space="0" w:color="auto"/>
+            </w:tcBorders>
+            <w:vAlign w:val="center"/>
+          </w:tcPr>
+          <w:p>
+            <w:r>
+              <w:t>%h</w:t>
+            </w:r>
+          </w:p>
+        </w:tc>
+        <w:tc>
+          <w:tcPr>
+            <w:tcW w:w="4446" w:type="dxa"/>
+            <w:tcBorders>
+              <w:top w:val="single" w:sz="12" w:space="0" w:color="auto"/>
+            </w:tcBorders>
+            <w:vAlign w:val="center"/>
+          </w:tcPr>
+          <w:p>
+            <w:r>
+              <w:t>IP-address of client</w:t>
+            </w:r>
+          </w:p>
+        </w:tc>
+      </w:tr>
+      <w:tr>
+        <w:trPr>
+          <w:trHeight w:val="397"/>
+        </w:trPr>
+        <w:tc>
+          <w:tcPr>
+            <w:tcW w:w="4445" w:type="dxa"/>
+            <w:vAlign w:val="center"/>
+          </w:tcPr>
+          <w:p>
+            <w:r>
+              <w:t>%l</w:t>
+            </w:r>
+          </w:p>
+        </w:tc>
+        <w:tc>
+          <w:tcPr>
+            <w:tcW w:w="4446" w:type="dxa"/>
+            <w:vAlign w:val="center"/>
+          </w:tcPr>
+          <w:p>
+            <w:r>
+              <w:t xml:space="preserve">Remote </w:t>
+            </w:r>
+            <w:r>
+              <w:t>log name</w:t>
+            </w:r>
+          </w:p>
+        </w:tc>
+      </w:tr>
+      <w:tr>
+        <w:trPr>
+          <w:trHeight w:val="397"/>
+        </w:trPr>
+        <w:tc>
+          <w:tcPr>
+            <w:tcW w:w="4445" w:type="dxa"/>
+            <w:vAlign w:val="center"/>
+          </w:tcPr>
+          <w:p>
+            <w:r>
+              <w:t>%u</w:t>
+            </w:r>
+          </w:p>
+        </w:tc>
+        <w:tc>
+          <w:tcPr>
+            <w:tcW w:w="4446" w:type="dxa"/>
+            <w:vAlign w:val="center"/>
+          </w:tcPr>
+          <w:p>
+            <w:r>
+              <w:t>Remote user</w:t>
+            </w:r>
+          </w:p>
+        </w:tc>
+      </w:tr>
+      <w:tr>
+        <w:trPr>
+          <w:trHeight w:val="397"/>
+        </w:trPr>
+        <w:tc>
+          <w:tcPr>
+            <w:tcW w:w="4445" w:type="dxa"/>
+            <w:vAlign w:val="center"/>
+          </w:tcPr>
+          <w:p>
+            <w:r>
+              <w:t>%t</w:t>
+            </w:r>
+          </w:p>
+        </w:tc>
+        <w:tc>
+          <w:tcPr>
+            <w:tcW w:w="4446" w:type="dxa"/>
+            <w:vAlign w:val="center"/>
+          </w:tcPr>
+          <w:p>
+            <w:r>
+              <w:t>Time the request was received</w:t>
+            </w:r>
+          </w:p>
+        </w:tc>
+      </w:tr>
+      <w:tr>
+        <w:trPr>
+          <w:trHeight w:val="397"/>
+        </w:trPr>
+        <w:tc>
+          <w:tcPr>
+            <w:tcW w:w="4445" w:type="dxa"/>
+            <w:vAlign w:val="center"/>
+          </w:tcPr>
+          <w:p>
+            <w:r>
+              <w:t>\”%r\”</w:t>
+            </w:r>
+          </w:p>
+        </w:tc>
+        <w:tc>
+          <w:tcPr>
+            <w:tcW w:w="4446" w:type="dxa"/>
+            <w:vAlign w:val="center"/>
+          </w:tcPr>
+          <w:p>
+            <w:r>
+              <w:t>First line of request (between quotes)</w:t>
+            </w:r>
+          </w:p>
+        </w:tc>
+      </w:tr>
+      <w:tr>
+        <w:trPr>
+          <w:trHeight w:val="397"/>
+        </w:trPr>
+        <w:tc>
+          <w:tcPr>
+            <w:tcW w:w="4445" w:type="dxa"/>
+            <w:vAlign w:val="center"/>
+          </w:tcPr>
+          <w:p>
+            <w:r>
+              <w:t>%&gt;s</w:t>
+            </w:r>
+          </w:p>
+        </w:tc>
+        <w:tc>
+          <w:tcPr>
+            <w:tcW w:w="4446" w:type="dxa"/>
+            <w:vAlign w:val="center"/>
+          </w:tcPr>
+          <w:p>
+            <w:r>
+              <w:t>Status of the request</w:t>
+            </w:r>
+          </w:p>
+        </w:tc>
+      </w:tr>
+      <w:tr>
+        <w:trPr>
+          <w:trHeight w:val="397"/>
+        </w:trPr>
+        <w:tc>
+          <w:tcPr>
+            <w:tcW w:w="4445" w:type="dxa"/>
+            <w:vAlign w:val="center"/>
+          </w:tcPr>
+          <w:p>
+            <w:r>
+              <w:t>%b</w:t>
+            </w:r>
+          </w:p>
+        </w:tc>
+        <w:tc>
+          <w:tcPr>
+            <w:tcW w:w="4446" w:type="dxa"/>
+            <w:vAlign w:val="center"/>
+          </w:tcPr>
+          <w:p>
+            <w:r>
+              <w:t>Size of response in bytes</w:t>
+            </w:r>
+          </w:p>
+        </w:tc>
+      </w:tr>
+      <w:tr>
+        <w:trPr>
+          <w:trHeight w:val="397"/>
+        </w:trPr>
+        <w:tc>
+          <w:tcPr>
+            <w:tcW w:w="4445" w:type="dxa"/>
+            <w:vAlign w:val="center"/>
+          </w:tcPr>
+          <w:p>
+            <w:r>
+              <w:t>\”%{</w:t>
+            </w:r>
+            <w:r>
+              <w:t>Referer</w:t>
+            </w:r>
+            <w:r>
+              <w:t>}i\”</w:t>
+            </w:r>
+          </w:p>
+        </w:tc>
+        <w:tc>
+          <w:tcPr>
+            <w:tcW w:w="4446" w:type="dxa"/>
+            <w:vAlign w:val="center"/>
+          </w:tcPr>
+          <w:p>
+            <w:r>
+              <w:t xml:space="preserve">Logs referrer </w:t>
+            </w:r>
+            <w:r>
+              <w:t>of request</w:t>
+            </w:r>
+            <w:r>
+              <w:t xml:space="preserve"> </w:t>
+            </w:r>
+            <w:r>
+              <w:t>(between quotes)</w:t>
+            </w:r>
+          </w:p>
+        </w:tc>
+      </w:tr>
+      <w:tr>
+        <w:trPr>
+          <w:trHeight w:val="397"/>
+        </w:trPr>
+        <w:tc>
+          <w:tcPr>
+            <w:tcW w:w="4445" w:type="dxa"/>
+            <w:vAlign w:val="center"/>
+          </w:tcPr>
+          <w:p>
+            <w:r>
+              <w:t>\”%{User-agent}i\”</w:t>
+            </w:r>
+          </w:p>
+        </w:tc>
+        <w:tc>
+          <w:tcPr>
+            <w:tcW w:w="4446" w:type="dxa"/>
+            <w:vAlign w:val="center"/>
+          </w:tcPr>
+          <w:p>
+            <w:r>
+              <w:t>Logs user agent client</w:t>
+            </w:r>
+            <w:r>
+              <w:t xml:space="preserve"> </w:t>
+            </w:r>
+            <w:r>
+              <w:t>(between quotes)</w:t>
+            </w:r>
+          </w:p>
+        </w:tc>
+      </w:tr>
+    </w:tbl>
+    <w:p/>
+    <w:p>
+      <w:pPr>
+        <w:pStyle w:val="Heading4"/>
+        <w:rPr>
+          <w:rFonts w:eastAsiaTheme="minorHAnsi"/>
+        </w:rPr>
+      </w:pPr>
+      <w:r>
+        <w:lastRenderedPageBreak/>
+        <w:t>Difference in logs between webservers</w:t>
+      </w:r>
+    </w:p>
+    <w:p>
+      <w:r>
+        <w:t>There are several webservers available</w:t>
+      </w:r>
+      <w:r>
+        <w:t xml:space="preserve">, the most popular are Apache and Nginx. Luckily they both use the same format for their access logs so the same code can be used for both webservers. </w:t>
+      </w:r>
+    </w:p>
+    <w:p>
+      <w:r>
+        <w:t>Another popular webserver is IIS from Microsoft, this uses a complete different log format so a different script will be needed to profile IIS logs.</w:t>
+      </w:r>
+    </w:p>
+    <w:p/>
+    <w:p/>
+    <w:p>
+      <w:r>
+        <w:t>https://httpd.apache.org/docs/2.4/logs.html</w:t>
+      </w:r>
+      <w:r>
+        <w:br w:type="page"/>
       </w:r>
     </w:p>
     <w:bookmarkStart w:id="32" w:name="_Toc477940122" w:displacedByCustomXml="next"/>
@@ -8298,7 +9019,6 @@
               <w:pPr>
                 <w:rPr>
                   <w:noProof/>
-                  <w:lang w:val="nl-BE"/>
                 </w:rPr>
               </w:pPr>
               <w:r>
@@ -9782,6 +10502,7 @@
                       <w:rPr>
                         <w:noProof/>
                       </w:rPr>
+                      <w:lastRenderedPageBreak/>
                       <w:t xml:space="preserve">[26] </w:t>
                     </w:r>
                   </w:p>
@@ -11248,7 +11969,7 @@
           <w:rPr>
             <w:noProof/>
           </w:rPr>
-          <w:t>15</w:t>
+          <w:t>29</w:t>
         </w:r>
         <w:r>
           <w:rPr>
@@ -11859,6 +12580,119 @@
     </w:lvl>
   </w:abstractNum>
   <w:abstractNum w:abstractNumId="5" w15:restartNumberingAfterBreak="0">
+    <w:nsid w:val="2A943677"/>
+    <w:multiLevelType w:val="hybridMultilevel"/>
+    <w:tmpl w:val="5A56312C"/>
+    <w:lvl w:ilvl="0" w:tplc="04090005">
+      <w:start w:val="1"/>
+      <w:numFmt w:val="bullet"/>
+      <w:lvlText w:val=""/>
+      <w:lvlJc w:val="left"/>
+      <w:pPr>
+        <w:ind w:left="720" w:hanging="360"/>
+      </w:pPr>
+      <w:rPr>
+        <w:rFonts w:ascii="Wingdings" w:hAnsi="Wingdings" w:hint="default"/>
+      </w:rPr>
+    </w:lvl>
+    <w:lvl w:ilvl="1" w:tplc="04090003" w:tentative="1">
+      <w:start w:val="1"/>
+      <w:numFmt w:val="bullet"/>
+      <w:lvlText w:val="o"/>
+      <w:lvlJc w:val="left"/>
+      <w:pPr>
+        <w:ind w:left="1440" w:hanging="360"/>
+      </w:pPr>
+      <w:rPr>
+        <w:rFonts w:ascii="Courier New" w:hAnsi="Courier New" w:cs="Courier New" w:hint="default"/>
+      </w:rPr>
+    </w:lvl>
+    <w:lvl w:ilvl="2" w:tplc="04090005" w:tentative="1">
+      <w:start w:val="1"/>
+      <w:numFmt w:val="bullet"/>
+      <w:lvlText w:val=""/>
+      <w:lvlJc w:val="left"/>
+      <w:pPr>
+        <w:ind w:left="2160" w:hanging="360"/>
+      </w:pPr>
+      <w:rPr>
+        <w:rFonts w:ascii="Wingdings" w:hAnsi="Wingdings" w:hint="default"/>
+      </w:rPr>
+    </w:lvl>
+    <w:lvl w:ilvl="3" w:tplc="04090001" w:tentative="1">
+      <w:start w:val="1"/>
+      <w:numFmt w:val="bullet"/>
+      <w:lvlText w:val=""/>
+      <w:lvlJc w:val="left"/>
+      <w:pPr>
+        <w:ind w:left="2880" w:hanging="360"/>
+      </w:pPr>
+      <w:rPr>
+        <w:rFonts w:ascii="Symbol" w:hAnsi="Symbol" w:hint="default"/>
+      </w:rPr>
+    </w:lvl>
+    <w:lvl w:ilvl="4" w:tplc="04090003" w:tentative="1">
+      <w:start w:val="1"/>
+      <w:numFmt w:val="bullet"/>
+      <w:lvlText w:val="o"/>
+      <w:lvlJc w:val="left"/>
+      <w:pPr>
+        <w:ind w:left="3600" w:hanging="360"/>
+      </w:pPr>
+      <w:rPr>
+        <w:rFonts w:ascii="Courier New" w:hAnsi="Courier New" w:cs="Courier New" w:hint="default"/>
+      </w:rPr>
+    </w:lvl>
+    <w:lvl w:ilvl="5" w:tplc="04090005" w:tentative="1">
+      <w:start w:val="1"/>
+      <w:numFmt w:val="bullet"/>
+      <w:lvlText w:val=""/>
+      <w:lvlJc w:val="left"/>
+      <w:pPr>
+        <w:ind w:left="4320" w:hanging="360"/>
+      </w:pPr>
+      <w:rPr>
+        <w:rFonts w:ascii="Wingdings" w:hAnsi="Wingdings" w:hint="default"/>
+      </w:rPr>
+    </w:lvl>
+    <w:lvl w:ilvl="6" w:tplc="04090001" w:tentative="1">
+      <w:start w:val="1"/>
+      <w:numFmt w:val="bullet"/>
+      <w:lvlText w:val=""/>
+      <w:lvlJc w:val="left"/>
+      <w:pPr>
+        <w:ind w:left="5040" w:hanging="360"/>
+      </w:pPr>
+      <w:rPr>
+        <w:rFonts w:ascii="Symbol" w:hAnsi="Symbol" w:hint="default"/>
+      </w:rPr>
+    </w:lvl>
+    <w:lvl w:ilvl="7" w:tplc="04090003" w:tentative="1">
+      <w:start w:val="1"/>
+      <w:numFmt w:val="bullet"/>
+      <w:lvlText w:val="o"/>
+      <w:lvlJc w:val="left"/>
+      <w:pPr>
+        <w:ind w:left="5760" w:hanging="360"/>
+      </w:pPr>
+      <w:rPr>
+        <w:rFonts w:ascii="Courier New" w:hAnsi="Courier New" w:cs="Courier New" w:hint="default"/>
+      </w:rPr>
+    </w:lvl>
+    <w:lvl w:ilvl="8" w:tplc="04090005" w:tentative="1">
+      <w:start w:val="1"/>
+      <w:numFmt w:val="bullet"/>
+      <w:lvlText w:val=""/>
+      <w:lvlJc w:val="left"/>
+      <w:pPr>
+        <w:ind w:left="6480" w:hanging="360"/>
+      </w:pPr>
+      <w:rPr>
+        <w:rFonts w:ascii="Wingdings" w:hAnsi="Wingdings" w:hint="default"/>
+      </w:rPr>
+    </w:lvl>
+  </w:abstractNum>
+  <w:abstractNum w:abstractNumId="6" w15:restartNumberingAfterBreak="0">
     <w:nsid w:val="2E4245BD"/>
     <w:multiLevelType w:val="hybridMultilevel"/>
     <w:tmpl w:val="2E34DA16"/>
@@ -11971,7 +12805,7 @@
       </w:rPr>
     </w:lvl>
   </w:abstractNum>
-  <w:abstractNum w:abstractNumId="6" w15:restartNumberingAfterBreak="0">
+  <w:abstractNum w:abstractNumId="7" w15:restartNumberingAfterBreak="0">
     <w:nsid w:val="3CDE4874"/>
     <w:multiLevelType w:val="hybridMultilevel"/>
     <w:tmpl w:val="9CF02C14"/>
@@ -12084,7 +12918,7 @@
       </w:rPr>
     </w:lvl>
   </w:abstractNum>
-  <w:abstractNum w:abstractNumId="7" w15:restartNumberingAfterBreak="0">
+  <w:abstractNum w:abstractNumId="8" w15:restartNumberingAfterBreak="0">
     <w:nsid w:val="3D9D00C9"/>
     <w:multiLevelType w:val="hybridMultilevel"/>
     <w:tmpl w:val="BD28277C"/>
@@ -12170,7 +13004,7 @@
       </w:pPr>
     </w:lvl>
   </w:abstractNum>
-  <w:abstractNum w:abstractNumId="8" w15:restartNumberingAfterBreak="0">
+  <w:abstractNum w:abstractNumId="9" w15:restartNumberingAfterBreak="0">
     <w:nsid w:val="3DC02B65"/>
     <w:multiLevelType w:val="hybridMultilevel"/>
     <w:tmpl w:val="1882AF8E"/>
@@ -12283,10 +13117,10 @@
       </w:rPr>
     </w:lvl>
   </w:abstractNum>
-  <w:abstractNum w:abstractNumId="9" w15:restartNumberingAfterBreak="0">
+  <w:abstractNum w:abstractNumId="10" w15:restartNumberingAfterBreak="0">
     <w:nsid w:val="46642CD3"/>
     <w:multiLevelType w:val="hybridMultilevel"/>
-    <w:tmpl w:val="F634D498"/>
+    <w:tmpl w:val="7F7880EA"/>
     <w:lvl w:ilvl="0" w:tplc="5568F4F0">
       <w:start w:val="1"/>
       <w:numFmt w:val="bullet"/>
@@ -12397,7 +13231,7 @@
       </w:rPr>
     </w:lvl>
   </w:abstractNum>
-  <w:abstractNum w:abstractNumId="10" w15:restartNumberingAfterBreak="0">
+  <w:abstractNum w:abstractNumId="11" w15:restartNumberingAfterBreak="0">
     <w:nsid w:val="487C102F"/>
     <w:multiLevelType w:val="hybridMultilevel"/>
     <w:tmpl w:val="FE6C43DE"/>
@@ -12510,7 +13344,7 @@
       </w:rPr>
     </w:lvl>
   </w:abstractNum>
-  <w:abstractNum w:abstractNumId="11" w15:restartNumberingAfterBreak="0">
+  <w:abstractNum w:abstractNumId="12" w15:restartNumberingAfterBreak="0">
     <w:nsid w:val="53145D9E"/>
     <w:multiLevelType w:val="hybridMultilevel"/>
     <w:tmpl w:val="5C4C348C"/>
@@ -12623,7 +13457,7 @@
       </w:rPr>
     </w:lvl>
   </w:abstractNum>
-  <w:abstractNum w:abstractNumId="12" w15:restartNumberingAfterBreak="0">
+  <w:abstractNum w:abstractNumId="13" w15:restartNumberingAfterBreak="0">
     <w:nsid w:val="5B046D0D"/>
     <w:multiLevelType w:val="hybridMultilevel"/>
     <w:tmpl w:val="D0EC64C2"/>
@@ -12736,7 +13570,7 @@
       </w:rPr>
     </w:lvl>
   </w:abstractNum>
-  <w:abstractNum w:abstractNumId="13" w15:restartNumberingAfterBreak="0">
+  <w:abstractNum w:abstractNumId="14" w15:restartNumberingAfterBreak="0">
     <w:nsid w:val="5CC77608"/>
     <w:multiLevelType w:val="multilevel"/>
     <w:tmpl w:val="9E5230E8"/>
@@ -12829,7 +13663,7 @@
       </w:pPr>
     </w:lvl>
   </w:abstractNum>
-  <w:abstractNum w:abstractNumId="14" w15:restartNumberingAfterBreak="0">
+  <w:abstractNum w:abstractNumId="15" w15:restartNumberingAfterBreak="0">
     <w:nsid w:val="604E6C53"/>
     <w:multiLevelType w:val="hybridMultilevel"/>
     <w:tmpl w:val="F06E5BC6"/>
@@ -12942,7 +13776,7 @@
       </w:rPr>
     </w:lvl>
   </w:abstractNum>
-  <w:abstractNum w:abstractNumId="15" w15:restartNumberingAfterBreak="0">
+  <w:abstractNum w:abstractNumId="16" w15:restartNumberingAfterBreak="0">
     <w:nsid w:val="62EC458D"/>
     <w:multiLevelType w:val="hybridMultilevel"/>
     <w:tmpl w:val="0574767E"/>
@@ -13055,7 +13889,7 @@
       </w:rPr>
     </w:lvl>
   </w:abstractNum>
-  <w:abstractNum w:abstractNumId="16" w15:restartNumberingAfterBreak="0">
+  <w:abstractNum w:abstractNumId="17" w15:restartNumberingAfterBreak="0">
     <w:nsid w:val="75DB1F57"/>
     <w:multiLevelType w:val="hybridMultilevel"/>
     <w:tmpl w:val="FF760EDC"/>
@@ -13172,52 +14006,55 @@
     <w:abstractNumId w:val="2"/>
   </w:num>
   <w:num w:numId="2">
-    <w:abstractNumId w:val="14"/>
+    <w:abstractNumId w:val="15"/>
   </w:num>
   <w:num w:numId="3">
     <w:abstractNumId w:val="4"/>
   </w:num>
   <w:num w:numId="4">
-    <w:abstractNumId w:val="8"/>
+    <w:abstractNumId w:val="9"/>
   </w:num>
   <w:num w:numId="5">
     <w:abstractNumId w:val="3"/>
   </w:num>
   <w:num w:numId="6">
-    <w:abstractNumId w:val="12"/>
+    <w:abstractNumId w:val="13"/>
   </w:num>
   <w:num w:numId="7">
-    <w:abstractNumId w:val="10"/>
+    <w:abstractNumId w:val="11"/>
   </w:num>
   <w:num w:numId="8">
     <w:abstractNumId w:val="1"/>
   </w:num>
   <w:num w:numId="9">
+    <w:abstractNumId w:val="8"/>
+  </w:num>
+  <w:num w:numId="10">
+    <w:abstractNumId w:val="17"/>
+  </w:num>
+  <w:num w:numId="11">
+    <w:abstractNumId w:val="12"/>
+  </w:num>
+  <w:num w:numId="12">
     <w:abstractNumId w:val="7"/>
   </w:num>
-  <w:num w:numId="10">
+  <w:num w:numId="13">
     <w:abstractNumId w:val="16"/>
   </w:num>
-  <w:num w:numId="11">
-    <w:abstractNumId w:val="11"/>
-  </w:num>
-  <w:num w:numId="12">
+  <w:num w:numId="14">
     <w:abstractNumId w:val="6"/>
   </w:num>
-  <w:num w:numId="13">
-    <w:abstractNumId w:val="15"/>
-  </w:num>
-  <w:num w:numId="14">
-    <w:abstractNumId w:val="5"/>
-  </w:num>
   <w:num w:numId="15">
-    <w:abstractNumId w:val="13"/>
+    <w:abstractNumId w:val="14"/>
   </w:num>
   <w:num w:numId="16">
     <w:abstractNumId w:val="0"/>
   </w:num>
   <w:num w:numId="17">
-    <w:abstractNumId w:val="9"/>
+    <w:abstractNumId w:val="10"/>
+  </w:num>
+  <w:num w:numId="18">
+    <w:abstractNumId w:val="5"/>
   </w:num>
 </w:numbering>
 </file>
@@ -14273,7 +15110,1053 @@
       <w:ind w:left="440"/>
     </w:pPr>
   </w:style>
+  <w:style w:type="character" w:customStyle="1" w:styleId="apple-converted-space">
+    <w:name w:val="apple-converted-space"/>
+    <w:basedOn w:val="DefaultParagraphFont"/>
+    <w:rsid w:val="00737BF1"/>
+  </w:style>
+  <w:style w:type="character" w:styleId="HTMLCode">
+    <w:name w:val="HTML Code"/>
+    <w:basedOn w:val="DefaultParagraphFont"/>
+    <w:uiPriority w:val="99"/>
+    <w:semiHidden/>
+    <w:unhideWhenUsed/>
+    <w:rsid w:val="004D1B42"/>
+    <w:rPr>
+      <w:rFonts w:ascii="Courier New" w:eastAsia="Times New Roman" w:hAnsi="Courier New" w:cs="Courier New"/>
+      <w:sz w:val="20"/>
+      <w:szCs w:val="20"/>
+    </w:rPr>
+  </w:style>
+  <w:style w:type="character" w:customStyle="1" w:styleId="mi">
+    <w:name w:val="mi"/>
+    <w:basedOn w:val="DefaultParagraphFont"/>
+    <w:rsid w:val="004D1B42"/>
+  </w:style>
+  <w:style w:type="character" w:customStyle="1" w:styleId="p">
+    <w:name w:val="p"/>
+    <w:basedOn w:val="DefaultParagraphFont"/>
+    <w:rsid w:val="004D1B42"/>
+  </w:style>
+  <w:style w:type="character" w:customStyle="1" w:styleId="nf">
+    <w:name w:val="nf"/>
+    <w:basedOn w:val="DefaultParagraphFont"/>
+    <w:rsid w:val="004D1B42"/>
+  </w:style>
+  <w:style w:type="character" w:customStyle="1" w:styleId="nb">
+    <w:name w:val="nb"/>
+    <w:basedOn w:val="DefaultParagraphFont"/>
+    <w:rsid w:val="004D1B42"/>
+  </w:style>
+  <w:style w:type="character" w:customStyle="1" w:styleId="s2">
+    <w:name w:val="s2"/>
+    <w:basedOn w:val="DefaultParagraphFont"/>
+    <w:rsid w:val="004D1B42"/>
+  </w:style>
+  <w:style w:type="character" w:customStyle="1" w:styleId="kwd">
+    <w:name w:val="kwd"/>
+    <w:basedOn w:val="DefaultParagraphFont"/>
+    <w:rsid w:val="00725611"/>
+  </w:style>
+  <w:style w:type="character" w:customStyle="1" w:styleId="pln">
+    <w:name w:val="pln"/>
+    <w:basedOn w:val="DefaultParagraphFont"/>
+    <w:rsid w:val="00725611"/>
+  </w:style>
+  <w:style w:type="character" w:customStyle="1" w:styleId="str">
+    <w:name w:val="str"/>
+    <w:basedOn w:val="DefaultParagraphFont"/>
+    <w:rsid w:val="00725611"/>
+  </w:style>
+  <w:style w:type="table" w:styleId="TableGrid">
+    <w:name w:val="Table Grid"/>
+    <w:basedOn w:val="TableNormal"/>
+    <w:uiPriority w:val="59"/>
+    <w:rsid w:val="00725611"/>
+    <w:pPr>
+      <w:spacing w:after="0" w:line="240" w:lineRule="auto"/>
+    </w:pPr>
+    <w:tblPr>
+      <w:tblBorders>
+        <w:top w:val="single" w:sz="4" w:space="0" w:color="auto"/>
+        <w:left w:val="single" w:sz="4" w:space="0" w:color="auto"/>
+        <w:bottom w:val="single" w:sz="4" w:space="0" w:color="auto"/>
+        <w:right w:val="single" w:sz="4" w:space="0" w:color="auto"/>
+        <w:insideH w:val="single" w:sz="4" w:space="0" w:color="auto"/>
+        <w:insideV w:val="single" w:sz="4" w:space="0" w:color="auto"/>
+      </w:tblBorders>
+    </w:tblPr>
+  </w:style>
 </w:styles>
+</file>
+
+<file path=word/charts/chart1.xml><?xml version="1.0" encoding="utf-8"?>
+<c:chartSpace xmlns:c="http://schemas.openxmlformats.org/drawingml/2006/chart" xmlns:a="http://schemas.openxmlformats.org/drawingml/2006/main" xmlns:r="http://schemas.openxmlformats.org/officeDocument/2006/relationships">
+  <c:date1904 val="0"/>
+  <c:lang val="en-US"/>
+  <c:roundedCorners val="0"/>
+  <mc:AlternateContent xmlns:mc="http://schemas.openxmlformats.org/markup-compatibility/2006">
+    <mc:Choice xmlns:c14="http://schemas.microsoft.com/office/drawing/2007/8/2/chart" Requires="c14">
+      <c14:style val="102"/>
+    </mc:Choice>
+    <mc:Fallback>
+      <c:style val="2"/>
+    </mc:Fallback>
+  </mc:AlternateContent>
+  <c:chart>
+    <c:autoTitleDeleted val="1"/>
+    <c:plotArea>
+      <c:layout/>
+      <c:pieChart>
+        <c:varyColors val="1"/>
+        <c:ser>
+          <c:idx val="0"/>
+          <c:order val="0"/>
+          <c:tx>
+            <c:strRef>
+              <c:f>Sheet1!$B$1</c:f>
+              <c:strCache>
+                <c:ptCount val="1"/>
+                <c:pt idx="0">
+                  <c:v>Sales</c:v>
+                </c:pt>
+              </c:strCache>
+            </c:strRef>
+          </c:tx>
+          <c:dPt>
+            <c:idx val="0"/>
+            <c:bubble3D val="0"/>
+            <c:spPr>
+              <a:solidFill>
+                <a:schemeClr val="accent1"/>
+              </a:solidFill>
+              <a:ln w="19050">
+                <a:solidFill>
+                  <a:schemeClr val="lt1"/>
+                </a:solidFill>
+              </a:ln>
+              <a:effectLst/>
+            </c:spPr>
+          </c:dPt>
+          <c:dPt>
+            <c:idx val="1"/>
+            <c:bubble3D val="0"/>
+            <c:spPr>
+              <a:solidFill>
+                <a:schemeClr val="accent2"/>
+              </a:solidFill>
+              <a:ln w="19050">
+                <a:solidFill>
+                  <a:schemeClr val="lt1"/>
+                </a:solidFill>
+              </a:ln>
+              <a:effectLst/>
+            </c:spPr>
+          </c:dPt>
+          <c:dPt>
+            <c:idx val="2"/>
+            <c:bubble3D val="0"/>
+            <c:spPr>
+              <a:solidFill>
+                <a:schemeClr val="accent3"/>
+              </a:solidFill>
+              <a:ln w="19050">
+                <a:solidFill>
+                  <a:schemeClr val="lt1"/>
+                </a:solidFill>
+              </a:ln>
+              <a:effectLst/>
+            </c:spPr>
+          </c:dPt>
+          <c:dPt>
+            <c:idx val="3"/>
+            <c:bubble3D val="0"/>
+            <c:spPr>
+              <a:solidFill>
+                <a:schemeClr val="accent4"/>
+              </a:solidFill>
+              <a:ln w="19050">
+                <a:solidFill>
+                  <a:schemeClr val="lt1"/>
+                </a:solidFill>
+              </a:ln>
+              <a:effectLst/>
+            </c:spPr>
+          </c:dPt>
+          <c:dLbls>
+            <c:dLbl>
+              <c:idx val="0"/>
+              <c:tx>
+                <c:rich>
+                  <a:bodyPr/>
+                  <a:lstStyle/>
+                  <a:p>
+                    <a:fld id="{01B7D9C2-331E-4E36-A3DE-BDFB54F75E5B}" type="VALUE">
+                      <a:rPr lang="en-US"/>
+                      <a:pPr/>
+                      <a:t>[VALUE]</a:t>
+                    </a:fld>
+                    <a:r>
+                      <a:rPr lang="en-US"/>
+                      <a:t>%</a:t>
+                    </a:r>
+                  </a:p>
+                </c:rich>
+              </c:tx>
+              <c:showLegendKey val="0"/>
+              <c:showVal val="1"/>
+              <c:showCatName val="0"/>
+              <c:showSerName val="0"/>
+              <c:showPercent val="0"/>
+              <c:showBubbleSize val="0"/>
+              <c:extLst>
+                <c:ext xmlns:c15="http://schemas.microsoft.com/office/drawing/2012/chart" uri="{CE6537A1-D6FC-4f65-9D91-7224C49458BB}">
+                  <c15:dlblFieldTable/>
+                  <c15:showDataLabelsRange val="0"/>
+                </c:ext>
+              </c:extLst>
+            </c:dLbl>
+            <c:dLbl>
+              <c:idx val="1"/>
+              <c:tx>
+                <c:rich>
+                  <a:bodyPr/>
+                  <a:lstStyle/>
+                  <a:p>
+                    <a:fld id="{D3460952-B778-4E34-A9E5-2B5938211779}" type="VALUE">
+                      <a:rPr lang="en-US"/>
+                      <a:pPr/>
+                      <a:t>[VALUE]</a:t>
+                    </a:fld>
+                    <a:r>
+                      <a:rPr lang="en-US"/>
+                      <a:t>%</a:t>
+                    </a:r>
+                  </a:p>
+                </c:rich>
+              </c:tx>
+              <c:showLegendKey val="0"/>
+              <c:showVal val="1"/>
+              <c:showCatName val="0"/>
+              <c:showSerName val="0"/>
+              <c:showPercent val="0"/>
+              <c:showBubbleSize val="0"/>
+              <c:extLst>
+                <c:ext xmlns:c15="http://schemas.microsoft.com/office/drawing/2012/chart" uri="{CE6537A1-D6FC-4f65-9D91-7224C49458BB}">
+                  <c15:dlblFieldTable/>
+                  <c15:showDataLabelsRange val="0"/>
+                </c:ext>
+              </c:extLst>
+            </c:dLbl>
+            <c:dLbl>
+              <c:idx val="2"/>
+              <c:tx>
+                <c:rich>
+                  <a:bodyPr/>
+                  <a:lstStyle/>
+                  <a:p>
+                    <a:fld id="{5FFB39CE-50AB-4C4B-86E4-3EFB97635700}" type="VALUE">
+                      <a:rPr lang="en-US"/>
+                      <a:pPr/>
+                      <a:t>[VALUE]</a:t>
+                    </a:fld>
+                    <a:r>
+                      <a:rPr lang="en-US"/>
+                      <a:t>%</a:t>
+                    </a:r>
+                  </a:p>
+                </c:rich>
+              </c:tx>
+              <c:showLegendKey val="0"/>
+              <c:showVal val="1"/>
+              <c:showCatName val="0"/>
+              <c:showSerName val="0"/>
+              <c:showPercent val="0"/>
+              <c:showBubbleSize val="0"/>
+              <c:extLst>
+                <c:ext xmlns:c15="http://schemas.microsoft.com/office/drawing/2012/chart" uri="{CE6537A1-D6FC-4f65-9D91-7224C49458BB}">
+                  <c15:dlblFieldTable/>
+                  <c15:showDataLabelsRange val="0"/>
+                </c:ext>
+              </c:extLst>
+            </c:dLbl>
+            <c:dLbl>
+              <c:idx val="3"/>
+              <c:tx>
+                <c:rich>
+                  <a:bodyPr/>
+                  <a:lstStyle/>
+                  <a:p>
+                    <a:fld id="{F7979F54-77ED-4C21-A3B1-58BAE4944C10}" type="VALUE">
+                      <a:rPr lang="en-US"/>
+                      <a:pPr/>
+                      <a:t>[VALUE]</a:t>
+                    </a:fld>
+                    <a:r>
+                      <a:rPr lang="en-US"/>
+                      <a:t>%</a:t>
+                    </a:r>
+                  </a:p>
+                </c:rich>
+              </c:tx>
+              <c:showLegendKey val="0"/>
+              <c:showVal val="1"/>
+              <c:showCatName val="0"/>
+              <c:showSerName val="0"/>
+              <c:showPercent val="0"/>
+              <c:showBubbleSize val="0"/>
+              <c:extLst>
+                <c:ext xmlns:c15="http://schemas.microsoft.com/office/drawing/2012/chart" uri="{CE6537A1-D6FC-4f65-9D91-7224C49458BB}">
+                  <c15:dlblFieldTable/>
+                  <c15:showDataLabelsRange val="0"/>
+                </c:ext>
+              </c:extLst>
+            </c:dLbl>
+            <c:spPr>
+              <a:noFill/>
+              <a:ln>
+                <a:noFill/>
+              </a:ln>
+              <a:effectLst/>
+            </c:spPr>
+            <c:txPr>
+              <a:bodyPr rot="0" spcFirstLastPara="1" vertOverflow="ellipsis" vert="horz" wrap="square" lIns="38100" tIns="19050" rIns="38100" bIns="19050" anchor="ctr" anchorCtr="1">
+                <a:spAutoFit/>
+              </a:bodyPr>
+              <a:lstStyle/>
+              <a:p>
+                <a:pPr>
+                  <a:defRPr sz="1200" b="0" i="0" u="none" strike="noStrike" kern="1200" baseline="0">
+                    <a:solidFill>
+                      <a:schemeClr val="bg1"/>
+                    </a:solidFill>
+                    <a:latin typeface="Lato" panose="020F0502020204030203" pitchFamily="34" charset="0"/>
+                    <a:ea typeface="+mn-ea"/>
+                    <a:cs typeface="+mn-cs"/>
+                  </a:defRPr>
+                </a:pPr>
+                <a:endParaRPr lang="en-US"/>
+              </a:p>
+            </c:txPr>
+            <c:showLegendKey val="0"/>
+            <c:showVal val="1"/>
+            <c:showCatName val="0"/>
+            <c:showSerName val="0"/>
+            <c:showPercent val="0"/>
+            <c:showBubbleSize val="0"/>
+            <c:showLeaderLines val="1"/>
+            <c:leaderLines>
+              <c:spPr>
+                <a:ln w="9525" cap="flat" cmpd="sng" algn="ctr">
+                  <a:solidFill>
+                    <a:schemeClr val="tx1">
+                      <a:lumMod val="35000"/>
+                      <a:lumOff val="65000"/>
+                    </a:schemeClr>
+                  </a:solidFill>
+                  <a:round/>
+                </a:ln>
+                <a:effectLst/>
+              </c:spPr>
+            </c:leaderLines>
+            <c:extLst>
+              <c:ext xmlns:c15="http://schemas.microsoft.com/office/drawing/2012/chart" uri="{CE6537A1-D6FC-4f65-9D91-7224C49458BB}"/>
+            </c:extLst>
+          </c:dLbls>
+          <c:cat>
+            <c:strRef>
+              <c:f>Sheet1!$A$2:$A$5</c:f>
+              <c:strCache>
+                <c:ptCount val="4"/>
+                <c:pt idx="0">
+                  <c:v>Web Application Attacks</c:v>
+                </c:pt>
+                <c:pt idx="1">
+                  <c:v>Malware</c:v>
+                </c:pt>
+                <c:pt idx="2">
+                  <c:v>Reconaissance</c:v>
+                </c:pt>
+                <c:pt idx="3">
+                  <c:v>Unknown</c:v>
+                </c:pt>
+              </c:strCache>
+            </c:strRef>
+          </c:cat>
+          <c:val>
+            <c:numRef>
+              <c:f>Sheet1!$B$2:$B$5</c:f>
+              <c:numCache>
+                <c:formatCode>General</c:formatCode>
+                <c:ptCount val="4"/>
+                <c:pt idx="0">
+                  <c:v>57</c:v>
+                </c:pt>
+                <c:pt idx="1">
+                  <c:v>19</c:v>
+                </c:pt>
+                <c:pt idx="2">
+                  <c:v>9</c:v>
+                </c:pt>
+                <c:pt idx="3">
+                  <c:v>20</c:v>
+                </c:pt>
+              </c:numCache>
+            </c:numRef>
+          </c:val>
+        </c:ser>
+        <c:dLbls>
+          <c:showLegendKey val="0"/>
+          <c:showVal val="0"/>
+          <c:showCatName val="0"/>
+          <c:showSerName val="0"/>
+          <c:showPercent val="0"/>
+          <c:showBubbleSize val="0"/>
+          <c:showLeaderLines val="1"/>
+        </c:dLbls>
+        <c:firstSliceAng val="0"/>
+      </c:pieChart>
+      <c:spPr>
+        <a:noFill/>
+        <a:ln>
+          <a:noFill/>
+        </a:ln>
+        <a:effectLst/>
+      </c:spPr>
+    </c:plotArea>
+    <c:legend>
+      <c:legendPos val="b"/>
+      <c:layout>
+        <c:manualLayout>
+          <c:xMode val="edge"/>
+          <c:yMode val="edge"/>
+          <c:x val="0"/>
+          <c:y val="0.66604604619227792"/>
+          <c:w val="0.99663794966805619"/>
+          <c:h val="0.30612464026412284"/>
+        </c:manualLayout>
+      </c:layout>
+      <c:overlay val="0"/>
+      <c:spPr>
+        <a:noFill/>
+        <a:ln>
+          <a:noFill/>
+        </a:ln>
+        <a:effectLst/>
+      </c:spPr>
+      <c:txPr>
+        <a:bodyPr rot="0" spcFirstLastPara="1" vertOverflow="ellipsis" vert="horz" wrap="square" anchor="ctr" anchorCtr="1"/>
+        <a:lstStyle/>
+        <a:p>
+          <a:pPr>
+            <a:defRPr sz="900" b="0" i="0" u="none" strike="noStrike" kern="1200" baseline="0">
+              <a:solidFill>
+                <a:schemeClr val="tx1">
+                  <a:lumMod val="65000"/>
+                  <a:lumOff val="35000"/>
+                </a:schemeClr>
+              </a:solidFill>
+              <a:latin typeface="+mn-lt"/>
+              <a:ea typeface="+mn-ea"/>
+              <a:cs typeface="+mn-cs"/>
+            </a:defRPr>
+          </a:pPr>
+          <a:endParaRPr lang="en-US"/>
+        </a:p>
+      </c:txPr>
+    </c:legend>
+    <c:plotVisOnly val="1"/>
+    <c:dispBlanksAs val="gap"/>
+    <c:showDLblsOverMax val="0"/>
+  </c:chart>
+  <c:spPr>
+    <a:solidFill>
+      <a:schemeClr val="bg1"/>
+    </a:solidFill>
+    <a:ln w="9525" cap="flat" cmpd="sng" algn="ctr">
+      <a:solidFill>
+        <a:schemeClr val="tx1">
+          <a:lumMod val="15000"/>
+          <a:lumOff val="85000"/>
+        </a:schemeClr>
+      </a:solidFill>
+      <a:round/>
+    </a:ln>
+    <a:effectLst/>
+  </c:spPr>
+  <c:txPr>
+    <a:bodyPr/>
+    <a:lstStyle/>
+    <a:p>
+      <a:pPr>
+        <a:defRPr/>
+      </a:pPr>
+      <a:endParaRPr lang="en-US"/>
+    </a:p>
+  </c:txPr>
+  <c:externalData r:id="rId3">
+    <c:autoUpdate val="0"/>
+  </c:externalData>
+</c:chartSpace>
+</file>
+
+<file path=word/charts/colors1.xml><?xml version="1.0" encoding="utf-8"?>
+<cs:colorStyle xmlns:cs="http://schemas.microsoft.com/office/drawing/2012/chartStyle" xmlns:a="http://schemas.openxmlformats.org/drawingml/2006/main" meth="cycle" id="10">
+  <a:schemeClr val="accent1"/>
+  <a:schemeClr val="accent2"/>
+  <a:schemeClr val="accent3"/>
+  <a:schemeClr val="accent4"/>
+  <a:schemeClr val="accent5"/>
+  <a:schemeClr val="accent6"/>
+  <cs:variation/>
+  <cs:variation>
+    <a:lumMod val="60000"/>
+  </cs:variation>
+  <cs:variation>
+    <a:lumMod val="80000"/>
+    <a:lumOff val="20000"/>
+  </cs:variation>
+  <cs:variation>
+    <a:lumMod val="80000"/>
+  </cs:variation>
+  <cs:variation>
+    <a:lumMod val="60000"/>
+    <a:lumOff val="40000"/>
+  </cs:variation>
+  <cs:variation>
+    <a:lumMod val="50000"/>
+  </cs:variation>
+  <cs:variation>
+    <a:lumMod val="70000"/>
+    <a:lumOff val="30000"/>
+  </cs:variation>
+  <cs:variation>
+    <a:lumMod val="70000"/>
+  </cs:variation>
+  <cs:variation>
+    <a:lumMod val="50000"/>
+    <a:lumOff val="50000"/>
+  </cs:variation>
+</cs:colorStyle>
+</file>
+
+<file path=word/charts/style1.xml><?xml version="1.0" encoding="utf-8"?>
+<cs:chartStyle xmlns:cs="http://schemas.microsoft.com/office/drawing/2012/chartStyle" xmlns:a="http://schemas.openxmlformats.org/drawingml/2006/main" id="251">
+  <cs:axisTitle>
+    <cs:lnRef idx="0"/>
+    <cs:fillRef idx="0"/>
+    <cs:effectRef idx="0"/>
+    <cs:fontRef idx="minor">
+      <a:schemeClr val="tx1">
+        <a:lumMod val="65000"/>
+        <a:lumOff val="35000"/>
+      </a:schemeClr>
+    </cs:fontRef>
+    <cs:defRPr sz="1000" kern="1200"/>
+  </cs:axisTitle>
+  <cs:categoryAxis>
+    <cs:lnRef idx="0"/>
+    <cs:fillRef idx="0"/>
+    <cs:effectRef idx="0"/>
+    <cs:fontRef idx="minor">
+      <a:schemeClr val="tx1">
+        <a:lumMod val="65000"/>
+        <a:lumOff val="35000"/>
+      </a:schemeClr>
+    </cs:fontRef>
+    <cs:spPr>
+      <a:ln w="9525" cap="flat" cmpd="sng" algn="ctr">
+        <a:solidFill>
+          <a:schemeClr val="tx1">
+            <a:lumMod val="15000"/>
+            <a:lumOff val="85000"/>
+          </a:schemeClr>
+        </a:solidFill>
+        <a:round/>
+      </a:ln>
+    </cs:spPr>
+    <cs:defRPr sz="900" kern="1200"/>
+  </cs:categoryAxis>
+  <cs:chartArea mods="allowNoFillOverride allowNoLineOverride">
+    <cs:lnRef idx="0"/>
+    <cs:fillRef idx="0"/>
+    <cs:effectRef idx="0"/>
+    <cs:fontRef idx="minor">
+      <a:schemeClr val="tx1"/>
+    </cs:fontRef>
+    <cs:spPr>
+      <a:solidFill>
+        <a:schemeClr val="bg1"/>
+      </a:solidFill>
+      <a:ln w="9525" cap="flat" cmpd="sng" algn="ctr">
+        <a:solidFill>
+          <a:schemeClr val="tx1">
+            <a:lumMod val="15000"/>
+            <a:lumOff val="85000"/>
+          </a:schemeClr>
+        </a:solidFill>
+        <a:round/>
+      </a:ln>
+    </cs:spPr>
+    <cs:defRPr sz="900" kern="1200"/>
+  </cs:chartArea>
+  <cs:dataLabel>
+    <cs:lnRef idx="0"/>
+    <cs:fillRef idx="0"/>
+    <cs:effectRef idx="0"/>
+    <cs:fontRef idx="minor">
+      <a:schemeClr val="tx1">
+        <a:lumMod val="75000"/>
+        <a:lumOff val="25000"/>
+      </a:schemeClr>
+    </cs:fontRef>
+    <cs:defRPr sz="900" kern="1200"/>
+  </cs:dataLabel>
+  <cs:dataLabelCallout>
+    <cs:lnRef idx="0"/>
+    <cs:fillRef idx="0"/>
+    <cs:effectRef idx="0"/>
+    <cs:fontRef idx="minor">
+      <a:schemeClr val="dk1">
+        <a:lumMod val="65000"/>
+        <a:lumOff val="35000"/>
+      </a:schemeClr>
+    </cs:fontRef>
+    <cs:spPr>
+      <a:solidFill>
+        <a:schemeClr val="lt1"/>
+      </a:solidFill>
+      <a:ln>
+        <a:solidFill>
+          <a:schemeClr val="dk1">
+            <a:lumMod val="25000"/>
+            <a:lumOff val="75000"/>
+          </a:schemeClr>
+        </a:solidFill>
+      </a:ln>
+    </cs:spPr>
+    <cs:defRPr sz="900" kern="1200"/>
+    <cs:bodyPr rot="0" spcFirstLastPara="1" vertOverflow="clip" horzOverflow="clip" vert="horz" wrap="square" lIns="36576" tIns="18288" rIns="36576" bIns="18288" anchor="ctr" anchorCtr="1">
+      <a:spAutoFit/>
+    </cs:bodyPr>
+  </cs:dataLabelCallout>
+  <cs:dataPoint>
+    <cs:lnRef idx="0"/>
+    <cs:fillRef idx="1">
+      <cs:styleClr val="auto"/>
+    </cs:fillRef>
+    <cs:effectRef idx="0"/>
+    <cs:fontRef idx="minor">
+      <a:schemeClr val="tx1"/>
+    </cs:fontRef>
+    <cs:spPr>
+      <a:ln w="19050">
+        <a:solidFill>
+          <a:schemeClr val="lt1"/>
+        </a:solidFill>
+      </a:ln>
+    </cs:spPr>
+  </cs:dataPoint>
+  <cs:dataPoint3D>
+    <cs:lnRef idx="0"/>
+    <cs:fillRef idx="1">
+      <cs:styleClr val="auto"/>
+    </cs:fillRef>
+    <cs:effectRef idx="0"/>
+    <cs:fontRef idx="minor">
+      <a:schemeClr val="tx1"/>
+    </cs:fontRef>
+    <cs:spPr>
+      <a:ln w="25400">
+        <a:solidFill>
+          <a:schemeClr val="lt1"/>
+        </a:solidFill>
+      </a:ln>
+    </cs:spPr>
+  </cs:dataPoint3D>
+  <cs:dataPointLine>
+    <cs:lnRef idx="0">
+      <cs:styleClr val="auto"/>
+    </cs:lnRef>
+    <cs:fillRef idx="0"/>
+    <cs:effectRef idx="0"/>
+    <cs:fontRef idx="minor">
+      <a:schemeClr val="tx1"/>
+    </cs:fontRef>
+    <cs:spPr>
+      <a:ln w="28575" cap="rnd">
+        <a:solidFill>
+          <a:schemeClr val="phClr"/>
+        </a:solidFill>
+        <a:round/>
+      </a:ln>
+    </cs:spPr>
+  </cs:dataPointLine>
+  <cs:dataPointMarker>
+    <cs:lnRef idx="0">
+      <cs:styleClr val="auto"/>
+    </cs:lnRef>
+    <cs:fillRef idx="1">
+      <cs:styleClr val="auto"/>
+    </cs:fillRef>
+    <cs:effectRef idx="0"/>
+    <cs:fontRef idx="minor">
+      <a:schemeClr val="tx1"/>
+    </cs:fontRef>
+    <cs:spPr>
+      <a:ln w="9525">
+        <a:solidFill>
+          <a:schemeClr val="phClr"/>
+        </a:solidFill>
+      </a:ln>
+    </cs:spPr>
+  </cs:dataPointMarker>
+  <cs:dataPointMarkerLayout symbol="circle" size="5"/>
+  <cs:dataPointWireframe>
+    <cs:lnRef idx="0">
+      <cs:styleClr val="auto"/>
+    </cs:lnRef>
+    <cs:fillRef idx="0"/>
+    <cs:effectRef idx="0"/>
+    <cs:fontRef idx="minor">
+      <a:schemeClr val="tx1"/>
+    </cs:fontRef>
+    <cs:spPr>
+      <a:ln w="9525" cap="rnd">
+        <a:solidFill>
+          <a:schemeClr val="phClr"/>
+        </a:solidFill>
+        <a:round/>
+      </a:ln>
+    </cs:spPr>
+  </cs:dataPointWireframe>
+  <cs:dataTable>
+    <cs:lnRef idx="0"/>
+    <cs:fillRef idx="0"/>
+    <cs:effectRef idx="0"/>
+    <cs:fontRef idx="minor">
+      <a:schemeClr val="tx1">
+        <a:lumMod val="65000"/>
+        <a:lumOff val="35000"/>
+      </a:schemeClr>
+    </cs:fontRef>
+    <cs:spPr>
+      <a:noFill/>
+      <a:ln w="9525" cap="flat" cmpd="sng" algn="ctr">
+        <a:solidFill>
+          <a:schemeClr val="tx1">
+            <a:lumMod val="15000"/>
+            <a:lumOff val="85000"/>
+          </a:schemeClr>
+        </a:solidFill>
+        <a:round/>
+      </a:ln>
+    </cs:spPr>
+    <cs:defRPr sz="900" kern="1200"/>
+  </cs:dataTable>
+  <cs:downBar>
+    <cs:lnRef idx="0"/>
+    <cs:fillRef idx="0"/>
+    <cs:effectRef idx="0"/>
+    <cs:fontRef idx="minor">
+      <a:schemeClr val="tx1"/>
+    </cs:fontRef>
+    <cs:spPr>
+      <a:solidFill>
+        <a:schemeClr val="dk1">
+          <a:lumMod val="75000"/>
+          <a:lumOff val="25000"/>
+        </a:schemeClr>
+      </a:solidFill>
+      <a:ln w="9525" cap="flat" cmpd="sng" algn="ctr">
+        <a:solidFill>
+          <a:schemeClr val="tx1">
+            <a:lumMod val="65000"/>
+            <a:lumOff val="35000"/>
+          </a:schemeClr>
+        </a:solidFill>
+        <a:round/>
+      </a:ln>
+    </cs:spPr>
+  </cs:downBar>
+  <cs:dropLine>
+    <cs:lnRef idx="0"/>
+    <cs:fillRef idx="0"/>
+    <cs:effectRef idx="0"/>
+    <cs:fontRef idx="minor">
+      <a:schemeClr val="tx1"/>
+    </cs:fontRef>
+    <cs:spPr>
+      <a:ln w="9525" cap="flat" cmpd="sng" algn="ctr">
+        <a:solidFill>
+          <a:schemeClr val="tx1">
+            <a:lumMod val="35000"/>
+            <a:lumOff val="65000"/>
+          </a:schemeClr>
+        </a:solidFill>
+        <a:round/>
+      </a:ln>
+    </cs:spPr>
+  </cs:dropLine>
+  <cs:errorBar>
+    <cs:lnRef idx="0"/>
+    <cs:fillRef idx="0"/>
+    <cs:effectRef idx="0"/>
+    <cs:fontRef idx="minor">
+      <a:schemeClr val="tx1"/>
+    </cs:fontRef>
+    <cs:spPr>
+      <a:ln w="9525" cap="flat" cmpd="sng" algn="ctr">
+        <a:solidFill>
+          <a:schemeClr val="tx1">
+            <a:lumMod val="65000"/>
+            <a:lumOff val="35000"/>
+          </a:schemeClr>
+        </a:solidFill>
+        <a:round/>
+      </a:ln>
+    </cs:spPr>
+  </cs:errorBar>
+  <cs:floor>
+    <cs:lnRef idx="0"/>
+    <cs:fillRef idx="0"/>
+    <cs:effectRef idx="0"/>
+    <cs:fontRef idx="minor">
+      <a:schemeClr val="tx1"/>
+    </cs:fontRef>
+    <cs:spPr>
+      <a:noFill/>
+      <a:ln>
+        <a:noFill/>
+      </a:ln>
+    </cs:spPr>
+  </cs:floor>
+  <cs:gridlineMajor>
+    <cs:lnRef idx="0"/>
+    <cs:fillRef idx="0"/>
+    <cs:effectRef idx="0"/>
+    <cs:fontRef idx="minor">
+      <a:schemeClr val="tx1"/>
+    </cs:fontRef>
+    <cs:spPr>
+      <a:ln w="9525" cap="flat" cmpd="sng" algn="ctr">
+        <a:solidFill>
+          <a:schemeClr val="tx1">
+            <a:lumMod val="15000"/>
+            <a:lumOff val="85000"/>
+          </a:schemeClr>
+        </a:solidFill>
+        <a:round/>
+      </a:ln>
+    </cs:spPr>
+  </cs:gridlineMajor>
+  <cs:gridlineMinor>
+    <cs:lnRef idx="0"/>
+    <cs:fillRef idx="0"/>
+    <cs:effectRef idx="0"/>
+    <cs:fontRef idx="minor">
+      <a:schemeClr val="tx1"/>
+    </cs:fontRef>
+    <cs:spPr>
+      <a:ln w="9525" cap="flat" cmpd="sng" algn="ctr">
+        <a:solidFill>
+          <a:schemeClr val="tx1">
+            <a:lumMod val="5000"/>
+            <a:lumOff val="95000"/>
+          </a:schemeClr>
+        </a:solidFill>
+        <a:round/>
+      </a:ln>
+    </cs:spPr>
+  </cs:gridlineMinor>
+  <cs:hiLoLine>
+    <cs:lnRef idx="0"/>
+    <cs:fillRef idx="0"/>
+    <cs:effectRef idx="0"/>
+    <cs:fontRef idx="minor">
+      <a:schemeClr val="tx1"/>
+    </cs:fontRef>
+    <cs:spPr>
+      <a:ln w="9525" cap="flat" cmpd="sng" algn="ctr">
+        <a:solidFill>
+          <a:schemeClr val="tx1">
+            <a:lumMod val="50000"/>
+            <a:lumOff val="50000"/>
+          </a:schemeClr>
+        </a:solidFill>
+        <a:round/>
+      </a:ln>
+    </cs:spPr>
+  </cs:hiLoLine>
+  <cs:leaderLine>
+    <cs:lnRef idx="0"/>
+    <cs:fillRef idx="0"/>
+    <cs:effectRef idx="0"/>
+    <cs:fontRef idx="minor">
+      <a:schemeClr val="tx1"/>
+    </cs:fontRef>
+    <cs:spPr>
+      <a:ln w="9525" cap="flat" cmpd="sng" algn="ctr">
+        <a:solidFill>
+          <a:schemeClr val="tx1">
+            <a:lumMod val="35000"/>
+            <a:lumOff val="65000"/>
+          </a:schemeClr>
+        </a:solidFill>
+        <a:round/>
+      </a:ln>
+    </cs:spPr>
+  </cs:leaderLine>
+  <cs:legend>
+    <cs:lnRef idx="0"/>
+    <cs:fillRef idx="0"/>
+    <cs:effectRef idx="0"/>
+    <cs:fontRef idx="minor">
+      <a:schemeClr val="tx1">
+        <a:lumMod val="65000"/>
+        <a:lumOff val="35000"/>
+      </a:schemeClr>
+    </cs:fontRef>
+    <cs:defRPr sz="900" kern="1200"/>
+  </cs:legend>
+  <cs:plotArea mods="allowNoFillOverride allowNoLineOverride">
+    <cs:lnRef idx="0"/>
+    <cs:fillRef idx="0"/>
+    <cs:effectRef idx="0"/>
+    <cs:fontRef idx="minor">
+      <a:schemeClr val="tx1"/>
+    </cs:fontRef>
+  </cs:plotArea>
+  <cs:plotArea3D mods="allowNoFillOverride allowNoLineOverride">
+    <cs:lnRef idx="0"/>
+    <cs:fillRef idx="0"/>
+    <cs:effectRef idx="0"/>
+    <cs:fontRef idx="minor">
+      <a:schemeClr val="tx1"/>
+    </cs:fontRef>
+  </cs:plotArea3D>
+  <cs:seriesAxis>
+    <cs:lnRef idx="0"/>
+    <cs:fillRef idx="0"/>
+    <cs:effectRef idx="0"/>
+    <cs:fontRef idx="minor">
+      <a:schemeClr val="tx1">
+        <a:lumMod val="65000"/>
+        <a:lumOff val="35000"/>
+      </a:schemeClr>
+    </cs:fontRef>
+    <cs:defRPr sz="900" kern="1200"/>
+  </cs:seriesAxis>
+  <cs:seriesLine>
+    <cs:lnRef idx="0"/>
+    <cs:fillRef idx="0"/>
+    <cs:effectRef idx="0"/>
+    <cs:fontRef idx="minor">
+      <a:schemeClr val="tx1"/>
+    </cs:fontRef>
+    <cs:spPr>
+      <a:ln w="9525" cap="flat" cmpd="sng" algn="ctr">
+        <a:solidFill>
+          <a:schemeClr val="tx1">
+            <a:lumMod val="35000"/>
+            <a:lumOff val="65000"/>
+          </a:schemeClr>
+        </a:solidFill>
+        <a:round/>
+      </a:ln>
+    </cs:spPr>
+  </cs:seriesLine>
+  <cs:title>
+    <cs:lnRef idx="0"/>
+    <cs:fillRef idx="0"/>
+    <cs:effectRef idx="0"/>
+    <cs:fontRef idx="minor">
+      <a:schemeClr val="tx1">
+        <a:lumMod val="65000"/>
+        <a:lumOff val="35000"/>
+      </a:schemeClr>
+    </cs:fontRef>
+    <cs:defRPr sz="1400" b="0" kern="1200" spc="0" baseline="0"/>
+  </cs:title>
+  <cs:trendline>
+    <cs:lnRef idx="0">
+      <cs:styleClr val="auto"/>
+    </cs:lnRef>
+    <cs:fillRef idx="0"/>
+    <cs:effectRef idx="0"/>
+    <cs:fontRef idx="minor">
+      <a:schemeClr val="tx1"/>
+    </cs:fontRef>
+    <cs:spPr>
+      <a:ln w="19050" cap="rnd">
+        <a:solidFill>
+          <a:schemeClr val="phClr"/>
+        </a:solidFill>
+        <a:prstDash val="sysDot"/>
+      </a:ln>
+    </cs:spPr>
+  </cs:trendline>
+  <cs:trendlineLabel>
+    <cs:lnRef idx="0"/>
+    <cs:fillRef idx="0"/>
+    <cs:effectRef idx="0"/>
+    <cs:fontRef idx="minor">
+      <a:schemeClr val="tx1">
+        <a:lumMod val="65000"/>
+        <a:lumOff val="35000"/>
+      </a:schemeClr>
+    </cs:fontRef>
+    <cs:defRPr sz="900" kern="1200"/>
+  </cs:trendlineLabel>
+  <cs:upBar>
+    <cs:lnRef idx="0"/>
+    <cs:fillRef idx="0"/>
+    <cs:effectRef idx="0"/>
+    <cs:fontRef idx="minor">
+      <a:schemeClr val="tx1"/>
+    </cs:fontRef>
+    <cs:spPr>
+      <a:solidFill>
+        <a:schemeClr val="lt1"/>
+      </a:solidFill>
+      <a:ln w="9525" cap="flat" cmpd="sng" algn="ctr">
+        <a:solidFill>
+          <a:schemeClr val="tx1">
+            <a:lumMod val="65000"/>
+            <a:lumOff val="35000"/>
+          </a:schemeClr>
+        </a:solidFill>
+        <a:round/>
+      </a:ln>
+    </cs:spPr>
+  </cs:upBar>
+  <cs:valueAxis>
+    <cs:lnRef idx="0"/>
+    <cs:fillRef idx="0"/>
+    <cs:effectRef idx="0"/>
+    <cs:fontRef idx="minor">
+      <a:schemeClr val="tx1">
+        <a:lumMod val="65000"/>
+        <a:lumOff val="35000"/>
+      </a:schemeClr>
+    </cs:fontRef>
+    <cs:defRPr sz="900" kern="1200"/>
+  </cs:valueAxis>
+  <cs:wall>
+    <cs:lnRef idx="0"/>
+    <cs:fillRef idx="0"/>
+    <cs:effectRef idx="0"/>
+    <cs:fontRef idx="minor">
+      <a:schemeClr val="tx1"/>
+    </cs:fontRef>
+    <cs:spPr>
+      <a:noFill/>
+      <a:ln>
+        <a:noFill/>
+      </a:ln>
+    </cs:spPr>
+  </cs:wall>
+</cs:chartStyle>
 </file>
 
 <file path=word/diagrams/colors1.xml><?xml version="1.0" encoding="utf-8"?>
@@ -15463,30 +17346,30 @@
     </dgm:pt>
   </dgm:ptLst>
   <dgm:cxnLst>
-    <dgm:cxn modelId="{03107CD0-4D51-43BA-A90A-923890AD8DF7}" type="presOf" srcId="{38980974-E383-4325-B5A1-1F496F526478}" destId="{5C4C32F1-E505-4F2A-A04B-DA3ED2A9966D}" srcOrd="0" destOrd="0" presId="urn:microsoft.com/office/officeart/2005/8/layout/hChevron3"/>
-    <dgm:cxn modelId="{0DD76A10-2105-49DE-8665-57F9EF034C20}" type="presOf" srcId="{1F7DA2EC-735D-44EB-8A06-E21E38451F3A}" destId="{E53E52FB-7DDD-438A-ACDF-101B68F7D6C9}" srcOrd="0" destOrd="0" presId="urn:microsoft.com/office/officeart/2005/8/layout/hChevron3"/>
     <dgm:cxn modelId="{5EDC8232-A440-43AE-BC71-80477F7D7C96}" srcId="{1F7DA2EC-735D-44EB-8A06-E21E38451F3A}" destId="{38980974-E383-4325-B5A1-1F496F526478}" srcOrd="2" destOrd="0" parTransId="{9636C6EE-92C5-40E4-A64B-693E0E05F002}" sibTransId="{15550F2C-1780-433D-BDC8-D5DD474005E8}"/>
     <dgm:cxn modelId="{20507025-85A6-4FE3-A64D-11497F7B3309}" srcId="{1F7DA2EC-735D-44EB-8A06-E21E38451F3A}" destId="{E9E7D03E-E2BC-404E-87C2-11AA5274EC51}" srcOrd="1" destOrd="0" parTransId="{9596C04C-B3F6-4B45-A654-9E5A1BF843D3}" sibTransId="{C881233C-1F24-404C-9084-B4A93EB75A8F}"/>
-    <dgm:cxn modelId="{5EFA1BF2-99C8-4AA6-BBDF-A901B0107F71}" type="presOf" srcId="{D9A22BE4-2044-49CE-B35A-2EC565CF62B0}" destId="{1A5F35FF-0EF4-4425-A166-32A6EEE14D4F}" srcOrd="0" destOrd="0" presId="urn:microsoft.com/office/officeart/2005/8/layout/hChevron3"/>
     <dgm:cxn modelId="{5865099A-4E7D-411B-A916-7E76BE36BB92}" srcId="{1F7DA2EC-735D-44EB-8A06-E21E38451F3A}" destId="{62B2E950-B6CF-4C7A-87C7-90303BB14F2F}" srcOrd="4" destOrd="0" parTransId="{3E5EC520-3A0D-4FD2-9AC3-8381B2721107}" sibTransId="{3F88563C-62D7-4462-9964-97015EAA5137}"/>
-    <dgm:cxn modelId="{FA1B193D-D4B6-4EDB-BA6A-45411BF0C71B}" type="presOf" srcId="{E9E7D03E-E2BC-404E-87C2-11AA5274EC51}" destId="{A7D96EFE-0C1B-4B73-91CE-0AD4FB90557E}" srcOrd="0" destOrd="0" presId="urn:microsoft.com/office/officeart/2005/8/layout/hChevron3"/>
     <dgm:cxn modelId="{C07916CC-EC43-40E2-B6E2-29148E1B8ECD}" srcId="{1F7DA2EC-735D-44EB-8A06-E21E38451F3A}" destId="{D9A22BE4-2044-49CE-B35A-2EC565CF62B0}" srcOrd="3" destOrd="0" parTransId="{31030AB4-E72C-4626-BA19-8FD69DDF05E8}" sibTransId="{04469080-2877-47C7-AAC3-1372CF3A9C22}"/>
-    <dgm:cxn modelId="{083F75E8-877A-4E47-97C9-75AD5E197054}" type="presOf" srcId="{9E448165-2796-4224-99E5-A4C1B9F46254}" destId="{B0FB4AB3-4FB8-48E3-85AF-99F9F28E24C0}" srcOrd="0" destOrd="0" presId="urn:microsoft.com/office/officeart/2005/8/layout/hChevron3"/>
+    <dgm:cxn modelId="{B3432503-0E4F-49F9-8D94-6EDA767A09C4}" type="presOf" srcId="{38980974-E383-4325-B5A1-1F496F526478}" destId="{5C4C32F1-E505-4F2A-A04B-DA3ED2A9966D}" srcOrd="0" destOrd="0" presId="urn:microsoft.com/office/officeart/2005/8/layout/hChevron3"/>
     <dgm:cxn modelId="{D14BF13F-E381-4155-B3C8-8AF16D919E51}" srcId="{1F7DA2EC-735D-44EB-8A06-E21E38451F3A}" destId="{DFE04CFC-72A3-4649-B057-667FC9688692}" srcOrd="5" destOrd="0" parTransId="{883D9DE9-831E-43A4-A9F4-4CBBF5C89689}" sibTransId="{B71045FA-522C-49FD-B997-491664C8AB62}"/>
+    <dgm:cxn modelId="{2EFE4A4D-8D62-461E-8B0A-CB796DD04C96}" type="presOf" srcId="{9E448165-2796-4224-99E5-A4C1B9F46254}" destId="{B0FB4AB3-4FB8-48E3-85AF-99F9F28E24C0}" srcOrd="0" destOrd="0" presId="urn:microsoft.com/office/officeart/2005/8/layout/hChevron3"/>
+    <dgm:cxn modelId="{F71BECA6-6441-4677-ACE2-A335FD13678E}" type="presOf" srcId="{1F7DA2EC-735D-44EB-8A06-E21E38451F3A}" destId="{E53E52FB-7DDD-438A-ACDF-101B68F7D6C9}" srcOrd="0" destOrd="0" presId="urn:microsoft.com/office/officeart/2005/8/layout/hChevron3"/>
     <dgm:cxn modelId="{84C33946-071F-4B82-A57C-3F3158A29311}" srcId="{1F7DA2EC-735D-44EB-8A06-E21E38451F3A}" destId="{9E448165-2796-4224-99E5-A4C1B9F46254}" srcOrd="0" destOrd="0" parTransId="{9A88CDDC-3887-4D22-BE98-3EA5A0B613E5}" sibTransId="{41370ACE-C814-4F95-8B72-1D08658CE339}"/>
-    <dgm:cxn modelId="{8482A49E-97B9-4A1F-8139-42955119F1F4}" type="presOf" srcId="{62B2E950-B6CF-4C7A-87C7-90303BB14F2F}" destId="{C759737F-369B-425A-B783-582C7C83CBB9}" srcOrd="0" destOrd="0" presId="urn:microsoft.com/office/officeart/2005/8/layout/hChevron3"/>
-    <dgm:cxn modelId="{764A5A87-7CE8-4454-8D73-D2913EE0CDA5}" type="presOf" srcId="{DFE04CFC-72A3-4649-B057-667FC9688692}" destId="{91022D5F-A1EE-4240-905D-4B43C710675D}" srcOrd="0" destOrd="0" presId="urn:microsoft.com/office/officeart/2005/8/layout/hChevron3"/>
-    <dgm:cxn modelId="{2F5BA457-BD01-4E5A-851D-165C85D89B55}" type="presParOf" srcId="{E53E52FB-7DDD-438A-ACDF-101B68F7D6C9}" destId="{B0FB4AB3-4FB8-48E3-85AF-99F9F28E24C0}" srcOrd="0" destOrd="0" presId="urn:microsoft.com/office/officeart/2005/8/layout/hChevron3"/>
-    <dgm:cxn modelId="{F55E0B2D-06FA-40A9-BE05-23E263ECE1FF}" type="presParOf" srcId="{E53E52FB-7DDD-438A-ACDF-101B68F7D6C9}" destId="{9F790F21-19FD-4563-B769-453CC8F2FCE1}" srcOrd="1" destOrd="0" presId="urn:microsoft.com/office/officeart/2005/8/layout/hChevron3"/>
-    <dgm:cxn modelId="{682B464C-FFF2-4856-9DD6-C03F85576199}" type="presParOf" srcId="{E53E52FB-7DDD-438A-ACDF-101B68F7D6C9}" destId="{A7D96EFE-0C1B-4B73-91CE-0AD4FB90557E}" srcOrd="2" destOrd="0" presId="urn:microsoft.com/office/officeart/2005/8/layout/hChevron3"/>
-    <dgm:cxn modelId="{E9179100-A8A3-4C97-8ECD-AB4E319F70DF}" type="presParOf" srcId="{E53E52FB-7DDD-438A-ACDF-101B68F7D6C9}" destId="{D8B65E97-6F39-4618-A7FB-BE0C5083A525}" srcOrd="3" destOrd="0" presId="urn:microsoft.com/office/officeart/2005/8/layout/hChevron3"/>
-    <dgm:cxn modelId="{D4C45BE3-C937-43F3-AB8A-67C2319121D8}" type="presParOf" srcId="{E53E52FB-7DDD-438A-ACDF-101B68F7D6C9}" destId="{5C4C32F1-E505-4F2A-A04B-DA3ED2A9966D}" srcOrd="4" destOrd="0" presId="urn:microsoft.com/office/officeart/2005/8/layout/hChevron3"/>
-    <dgm:cxn modelId="{AD30F376-4C95-4E29-A689-99909F1FA44E}" type="presParOf" srcId="{E53E52FB-7DDD-438A-ACDF-101B68F7D6C9}" destId="{308F63B5-6F5D-488F-A504-C6A76A1CFE28}" srcOrd="5" destOrd="0" presId="urn:microsoft.com/office/officeart/2005/8/layout/hChevron3"/>
-    <dgm:cxn modelId="{86A47027-79A3-4D3A-AF81-77541E6216E5}" type="presParOf" srcId="{E53E52FB-7DDD-438A-ACDF-101B68F7D6C9}" destId="{1A5F35FF-0EF4-4425-A166-32A6EEE14D4F}" srcOrd="6" destOrd="0" presId="urn:microsoft.com/office/officeart/2005/8/layout/hChevron3"/>
-    <dgm:cxn modelId="{AB58B2A3-CC58-4802-861B-CDD9E6FD3C0C}" type="presParOf" srcId="{E53E52FB-7DDD-438A-ACDF-101B68F7D6C9}" destId="{5DE3B70E-D64C-4944-8CFC-07076142C032}" srcOrd="7" destOrd="0" presId="urn:microsoft.com/office/officeart/2005/8/layout/hChevron3"/>
-    <dgm:cxn modelId="{57EDD960-1423-423C-9365-5E10AB5C3603}" type="presParOf" srcId="{E53E52FB-7DDD-438A-ACDF-101B68F7D6C9}" destId="{C759737F-369B-425A-B783-582C7C83CBB9}" srcOrd="8" destOrd="0" presId="urn:microsoft.com/office/officeart/2005/8/layout/hChevron3"/>
-    <dgm:cxn modelId="{79EF5CB9-07CC-411C-B33F-71D0BFE2BB98}" type="presParOf" srcId="{E53E52FB-7DDD-438A-ACDF-101B68F7D6C9}" destId="{65C32987-178F-4C9D-8379-263AB88C94B0}" srcOrd="9" destOrd="0" presId="urn:microsoft.com/office/officeart/2005/8/layout/hChevron3"/>
-    <dgm:cxn modelId="{CD681F5E-9D76-4DD2-BC50-C40B3124C17B}" type="presParOf" srcId="{E53E52FB-7DDD-438A-ACDF-101B68F7D6C9}" destId="{91022D5F-A1EE-4240-905D-4B43C710675D}" srcOrd="10" destOrd="0" presId="urn:microsoft.com/office/officeart/2005/8/layout/hChevron3"/>
+    <dgm:cxn modelId="{DB2DE6FC-EE59-42CE-8B86-CEBC16B7FDA6}" type="presOf" srcId="{E9E7D03E-E2BC-404E-87C2-11AA5274EC51}" destId="{A7D96EFE-0C1B-4B73-91CE-0AD4FB90557E}" srcOrd="0" destOrd="0" presId="urn:microsoft.com/office/officeart/2005/8/layout/hChevron3"/>
+    <dgm:cxn modelId="{046687BA-4C66-435C-B9E7-A8F16D05D683}" type="presOf" srcId="{D9A22BE4-2044-49CE-B35A-2EC565CF62B0}" destId="{1A5F35FF-0EF4-4425-A166-32A6EEE14D4F}" srcOrd="0" destOrd="0" presId="urn:microsoft.com/office/officeart/2005/8/layout/hChevron3"/>
+    <dgm:cxn modelId="{6407A9C6-4482-4D5B-9BA8-C36300F64A68}" type="presOf" srcId="{DFE04CFC-72A3-4649-B057-667FC9688692}" destId="{91022D5F-A1EE-4240-905D-4B43C710675D}" srcOrd="0" destOrd="0" presId="urn:microsoft.com/office/officeart/2005/8/layout/hChevron3"/>
+    <dgm:cxn modelId="{45FA95C1-D7BA-48A2-9C6E-74F056FE71FE}" type="presOf" srcId="{62B2E950-B6CF-4C7A-87C7-90303BB14F2F}" destId="{C759737F-369B-425A-B783-582C7C83CBB9}" srcOrd="0" destOrd="0" presId="urn:microsoft.com/office/officeart/2005/8/layout/hChevron3"/>
+    <dgm:cxn modelId="{B6B2D960-7DEA-4DBE-A4E8-22A03D3D89B4}" type="presParOf" srcId="{E53E52FB-7DDD-438A-ACDF-101B68F7D6C9}" destId="{B0FB4AB3-4FB8-48E3-85AF-99F9F28E24C0}" srcOrd="0" destOrd="0" presId="urn:microsoft.com/office/officeart/2005/8/layout/hChevron3"/>
+    <dgm:cxn modelId="{27DA36D6-0C77-416F-B1EA-637921D3A472}" type="presParOf" srcId="{E53E52FB-7DDD-438A-ACDF-101B68F7D6C9}" destId="{9F790F21-19FD-4563-B769-453CC8F2FCE1}" srcOrd="1" destOrd="0" presId="urn:microsoft.com/office/officeart/2005/8/layout/hChevron3"/>
+    <dgm:cxn modelId="{F6475E85-BF00-44ED-89F5-4FC36B155F49}" type="presParOf" srcId="{E53E52FB-7DDD-438A-ACDF-101B68F7D6C9}" destId="{A7D96EFE-0C1B-4B73-91CE-0AD4FB90557E}" srcOrd="2" destOrd="0" presId="urn:microsoft.com/office/officeart/2005/8/layout/hChevron3"/>
+    <dgm:cxn modelId="{29D85A01-8CE2-49ED-BCDD-34A548C25C38}" type="presParOf" srcId="{E53E52FB-7DDD-438A-ACDF-101B68F7D6C9}" destId="{D8B65E97-6F39-4618-A7FB-BE0C5083A525}" srcOrd="3" destOrd="0" presId="urn:microsoft.com/office/officeart/2005/8/layout/hChevron3"/>
+    <dgm:cxn modelId="{C267533E-4078-4EE5-9DF3-7F3839AD9C44}" type="presParOf" srcId="{E53E52FB-7DDD-438A-ACDF-101B68F7D6C9}" destId="{5C4C32F1-E505-4F2A-A04B-DA3ED2A9966D}" srcOrd="4" destOrd="0" presId="urn:microsoft.com/office/officeart/2005/8/layout/hChevron3"/>
+    <dgm:cxn modelId="{9A61B6DF-4A5D-4C77-AAA9-E6D7904C8C3E}" type="presParOf" srcId="{E53E52FB-7DDD-438A-ACDF-101B68F7D6C9}" destId="{308F63B5-6F5D-488F-A504-C6A76A1CFE28}" srcOrd="5" destOrd="0" presId="urn:microsoft.com/office/officeart/2005/8/layout/hChevron3"/>
+    <dgm:cxn modelId="{094214D0-A16A-4DDB-827E-1E481370EED7}" type="presParOf" srcId="{E53E52FB-7DDD-438A-ACDF-101B68F7D6C9}" destId="{1A5F35FF-0EF4-4425-A166-32A6EEE14D4F}" srcOrd="6" destOrd="0" presId="urn:microsoft.com/office/officeart/2005/8/layout/hChevron3"/>
+    <dgm:cxn modelId="{3F3BD6C1-3AF9-4C5F-A269-C51084ABED7A}" type="presParOf" srcId="{E53E52FB-7DDD-438A-ACDF-101B68F7D6C9}" destId="{5DE3B70E-D64C-4944-8CFC-07076142C032}" srcOrd="7" destOrd="0" presId="urn:microsoft.com/office/officeart/2005/8/layout/hChevron3"/>
+    <dgm:cxn modelId="{4A62AC9B-D176-460D-AAC9-2CFCDED79C31}" type="presParOf" srcId="{E53E52FB-7DDD-438A-ACDF-101B68F7D6C9}" destId="{C759737F-369B-425A-B783-582C7C83CBB9}" srcOrd="8" destOrd="0" presId="urn:microsoft.com/office/officeart/2005/8/layout/hChevron3"/>
+    <dgm:cxn modelId="{1E6DDD29-347A-44AB-B454-782EFDBF423E}" type="presParOf" srcId="{E53E52FB-7DDD-438A-ACDF-101B68F7D6C9}" destId="{65C32987-178F-4C9D-8379-263AB88C94B0}" srcOrd="9" destOrd="0" presId="urn:microsoft.com/office/officeart/2005/8/layout/hChevron3"/>
+    <dgm:cxn modelId="{4E0B6598-AAA9-42EE-9BF5-6C48216C523C}" type="presParOf" srcId="{E53E52FB-7DDD-438A-ACDF-101B68F7D6C9}" destId="{91022D5F-A1EE-4240-905D-4B43C710675D}" srcOrd="10" destOrd="0" presId="urn:microsoft.com/office/officeart/2005/8/layout/hChevron3"/>
   </dgm:cxnLst>
   <dgm:bg/>
   <dgm:whole/>
@@ -18576,7 +20459,7 @@
 </file>
 
 <file path=customXml/itemProps1.xml><?xml version="1.0" encoding="utf-8"?>
-<ds:datastoreItem xmlns:ds="http://schemas.openxmlformats.org/officeDocument/2006/customXml" ds:itemID="{1450405C-D714-46FF-B53E-5DA7DB54191D}">
+<ds:datastoreItem xmlns:ds="http://schemas.openxmlformats.org/officeDocument/2006/customXml" ds:itemID="{2DF303E9-0B54-4475-AFDA-2DABD045BEE5}">
   <ds:schemaRefs>
     <ds:schemaRef ds:uri="http://schemas.openxmlformats.org/officeDocument/2006/bibliography"/>
   </ds:schemaRefs>

</xml_diff>

<commit_message>
[Docs] Little tweaks to docs
</commit_message>
<xml_diff>
--- a/Docs/FirstDeadline_vDRAFT.docx
+++ b/Docs/FirstDeadline_vDRAFT.docx
@@ -14,6 +14,7 @@
       <w:r>
         <w:rPr>
           <w:rFonts w:ascii="Lato" w:hAnsi="Lato"/>
+          <w:noProof/>
           <w:sz w:val="60"/>
           <w:szCs w:val="60"/>
         </w:rPr>
@@ -150,6 +151,7 @@
         </w:rPr>
         <w:br w:type="page"/>
       </w:r>
+      <w:proofErr w:type="spellStart"/>
       <w:r>
         <w:rPr>
           <w:rFonts w:ascii="Lato" w:hAnsi="Lato"/>
@@ -157,7 +159,34 @@
           <w:szCs w:val="60"/>
         </w:rPr>
         <w:lastRenderedPageBreak/>
-        <w:t>Tussenblad met gegevens over de stage</w:t>
+        <w:t>Tussenblad</w:t>
+      </w:r>
+      <w:proofErr w:type="spellEnd"/>
+      <w:r>
+        <w:rPr>
+          <w:rFonts w:ascii="Lato" w:hAnsi="Lato"/>
+          <w:sz w:val="60"/>
+          <w:szCs w:val="60"/>
+        </w:rPr>
+        <w:t xml:space="preserve"> met </w:t>
+      </w:r>
+      <w:proofErr w:type="spellStart"/>
+      <w:r>
+        <w:rPr>
+          <w:rFonts w:ascii="Lato" w:hAnsi="Lato"/>
+          <w:sz w:val="60"/>
+          <w:szCs w:val="60"/>
+        </w:rPr>
+        <w:t>gegevens</w:t>
+      </w:r>
+      <w:proofErr w:type="spellEnd"/>
+      <w:r>
+        <w:rPr>
+          <w:rFonts w:ascii="Lato" w:hAnsi="Lato"/>
+          <w:sz w:val="60"/>
+          <w:szCs w:val="60"/>
+        </w:rPr>
+        <w:t xml:space="preserve"> over de stage</w:t>
       </w:r>
     </w:p>
     <w:p>
@@ -243,10 +272,26 @@
     </w:p>
     <w:p>
       <w:r>
-        <w:t xml:space="preserve">This thesis is the conclusion to my bachelor degree of Electronics and ICT at Odisee Gent. </w:t>
-      </w:r>
-      <w:r>
-        <w:t>During my education at Odisee I have gained special interest in IT infrastructure an cybersecurity.  After obtaining the “Certified Ethical Hacker” certificate the choice for a cybersecurity related subject seemed obvious.</w:t>
+        <w:t xml:space="preserve">This thesis is the conclusion to my bachelor degree of Electronics and ICT at </w:t>
+      </w:r>
+      <w:proofErr w:type="spellStart"/>
+      <w:r>
+        <w:t>Odisee</w:t>
+      </w:r>
+      <w:proofErr w:type="spellEnd"/>
+      <w:r>
+        <w:t xml:space="preserve"> Gent. </w:t>
+      </w:r>
+      <w:r>
+        <w:t xml:space="preserve">During my education at </w:t>
+      </w:r>
+      <w:proofErr w:type="spellStart"/>
+      <w:r>
+        <w:t>Odisee</w:t>
+      </w:r>
+      <w:proofErr w:type="spellEnd"/>
+      <w:r>
+        <w:t xml:space="preserve"> I have gained special interest in IT infrastructure an cybersecurity.  After obtaining the “Certified Ethical Hacker” certificate the choice for a cybersecurity related subject seemed obvious.</w:t>
       </w:r>
     </w:p>
     <w:p>
@@ -254,7 +299,23 @@
         <w:t xml:space="preserve">I would like to thank EY and especially the cybersecurity team for granting me this opportunity. Working alongside these experienced, motivated and helpful colleagues </w:t>
       </w:r>
       <w:r>
-        <w:t>created a superb learning environment. Special thanks to Arvid Vermote and Eric Lembregts (</w:t>
+        <w:t xml:space="preserve">created a superb learning environment. Special thanks to </w:t>
+      </w:r>
+      <w:proofErr w:type="spellStart"/>
+      <w:r>
+        <w:t>Arvid</w:t>
+      </w:r>
+      <w:proofErr w:type="spellEnd"/>
+      <w:r>
+        <w:t xml:space="preserve"> </w:t>
+      </w:r>
+      <w:proofErr w:type="spellStart"/>
+      <w:r>
+        <w:t>Vermote</w:t>
+      </w:r>
+      <w:proofErr w:type="spellEnd"/>
+      <w:r>
+        <w:t xml:space="preserve"> and Eric Lembregts (</w:t>
       </w:r>
       <w:r>
         <w:t>external mentor</w:t>
@@ -265,7 +326,15 @@
     </w:p>
     <w:p>
       <w:r>
-        <w:t>I  would also like to thank the cybersecurity lecturers at Odisee for preparing</w:t>
+        <w:t xml:space="preserve">I  would also like to thank the cybersecurity lecturers at </w:t>
+      </w:r>
+      <w:proofErr w:type="spellStart"/>
+      <w:r>
+        <w:t>Odisee</w:t>
+      </w:r>
+      <w:proofErr w:type="spellEnd"/>
+      <w:r>
+        <w:t xml:space="preserve"> for preparing</w:t>
       </w:r>
       <w:r>
         <w:t xml:space="preserve"> </w:t>
@@ -274,7 +343,23 @@
         <w:t>me</w:t>
       </w:r>
       <w:r>
-        <w:t xml:space="preserve"> as best as possible for this internship. I thank Roel Van Steenberghe in particular for not only being my </w:t>
+        <w:t xml:space="preserve"> as best as possible for this internship. I thank </w:t>
+      </w:r>
+      <w:proofErr w:type="spellStart"/>
+      <w:r>
+        <w:t>Roel</w:t>
+      </w:r>
+      <w:proofErr w:type="spellEnd"/>
+      <w:r>
+        <w:t xml:space="preserve"> Van </w:t>
+      </w:r>
+      <w:proofErr w:type="spellStart"/>
+      <w:r>
+        <w:t>Steenberghe</w:t>
+      </w:r>
+      <w:proofErr w:type="spellEnd"/>
+      <w:r>
+        <w:t xml:space="preserve"> in particular for not only being my </w:t>
       </w:r>
       <w:r>
         <w:t>internal</w:t>
@@ -304,13 +389,31 @@
           <w:sz w:val="28"/>
         </w:rPr>
       </w:pPr>
+      <w:proofErr w:type="spellStart"/>
       <w:r>
         <w:rPr>
           <w:rFonts w:ascii="Lato" w:hAnsi="Lato"/>
           <w:sz w:val="28"/>
         </w:rPr>
-        <w:t>Arvid Vermote</w:t>
-      </w:r>
+        <w:t>Arvid</w:t>
+      </w:r>
+      <w:proofErr w:type="spellEnd"/>
+      <w:r>
+        <w:rPr>
+          <w:rFonts w:ascii="Lato" w:hAnsi="Lato"/>
+          <w:sz w:val="28"/>
+        </w:rPr>
+        <w:t xml:space="preserve"> </w:t>
+      </w:r>
+      <w:proofErr w:type="spellStart"/>
+      <w:r>
+        <w:rPr>
+          <w:rFonts w:ascii="Lato" w:hAnsi="Lato"/>
+          <w:sz w:val="28"/>
+        </w:rPr>
+        <w:t>Vermote</w:t>
+      </w:r>
+      <w:proofErr w:type="spellEnd"/>
     </w:p>
     <w:p>
       <w:pPr>
@@ -351,7 +454,15 @@
         </w:numPr>
       </w:pPr>
       <w:r>
-        <w:t>linkedin.com/in/ arvidvermote/</w:t>
+        <w:t xml:space="preserve">linkedin.com/in/ </w:t>
+      </w:r>
+      <w:proofErr w:type="spellStart"/>
+      <w:r>
+        <w:t>arvidvermote</w:t>
+      </w:r>
+      <w:proofErr w:type="spellEnd"/>
+      <w:r>
+        <w:t>/</w:t>
       </w:r>
     </w:p>
     <w:p>
@@ -403,7 +514,15 @@
         </w:numPr>
       </w:pPr>
       <w:r>
-        <w:t>linkedin.com/in/ericlembregts/</w:t>
+        <w:t>linkedin.com/in/</w:t>
+      </w:r>
+      <w:proofErr w:type="spellStart"/>
+      <w:r>
+        <w:t>ericlembregts</w:t>
+      </w:r>
+      <w:proofErr w:type="spellEnd"/>
+      <w:r>
+        <w:t>/</w:t>
       </w:r>
     </w:p>
     <w:p>
@@ -414,13 +533,31 @@
           <w:sz w:val="28"/>
         </w:rPr>
       </w:pPr>
+      <w:proofErr w:type="spellStart"/>
       <w:r>
         <w:rPr>
           <w:rFonts w:ascii="Lato" w:hAnsi="Lato"/>
           <w:sz w:val="28"/>
         </w:rPr>
-        <w:t>Roel Van Steenberghe</w:t>
-      </w:r>
+        <w:t>Roel</w:t>
+      </w:r>
+      <w:proofErr w:type="spellEnd"/>
+      <w:r>
+        <w:rPr>
+          <w:rFonts w:ascii="Lato" w:hAnsi="Lato"/>
+          <w:sz w:val="28"/>
+        </w:rPr>
+        <w:t xml:space="preserve"> Van </w:t>
+      </w:r>
+      <w:proofErr w:type="spellStart"/>
+      <w:r>
+        <w:rPr>
+          <w:rFonts w:ascii="Lato" w:hAnsi="Lato"/>
+          <w:sz w:val="28"/>
+        </w:rPr>
+        <w:t>Steenberghe</w:t>
+      </w:r>
+      <w:proofErr w:type="spellEnd"/>
     </w:p>
     <w:p>
       <w:pPr>
@@ -443,8 +580,13 @@
         </w:numPr>
       </w:pPr>
       <w:r>
-        <w:t>Lecturer Odisee</w:t>
-      </w:r>
+        <w:t xml:space="preserve">Lecturer </w:t>
+      </w:r>
+      <w:proofErr w:type="spellStart"/>
+      <w:r>
+        <w:t>Odisee</w:t>
+      </w:r>
+      <w:proofErr w:type="spellEnd"/>
     </w:p>
     <w:p>
       <w:pPr>
@@ -455,7 +597,15 @@
         </w:numPr>
       </w:pPr>
       <w:r>
-        <w:t>linkedin.com/in/roelvs/</w:t>
+        <w:t>linkedin.com/in/</w:t>
+      </w:r>
+      <w:proofErr w:type="spellStart"/>
+      <w:r>
+        <w:t>roelvs</w:t>
+      </w:r>
+      <w:proofErr w:type="spellEnd"/>
+      <w:r>
+        <w:t>/</w:t>
       </w:r>
     </w:p>
     <w:p/>
@@ -3236,18 +3386,7 @@
       </w:r>
       <w:r>
         <w:tab/>
-      </w:r>
-      <w:r>
-        <w:t>Security</w:t>
-      </w:r>
-      <w:r>
-        <w:t xml:space="preserve"> Engin</w:t>
-      </w:r>
-      <w:r>
-        <w:t xml:space="preserve">eering </w:t>
-      </w:r>
-      <w:r>
-        <w:t>Research Team</w:t>
+        <w:t>Security Engineering Research Team</w:t>
       </w:r>
       <w:r>
         <w:br w:type="page"/>
@@ -3357,8 +3496,13 @@
                                   <w:noProof/>
                                 </w:rPr>
                               </w:pPr>
+                              <w:proofErr w:type="spellStart"/>
                               <w:r>
-                                <w:t xml:space="preserve">Figuur </w:t>
+                                <w:t>Figuur</w:t>
+                              </w:r>
+                              <w:proofErr w:type="spellEnd"/>
+                              <w:r>
+                                <w:t xml:space="preserve"> </w:t>
                               </w:r>
                               <w:r>
                                 <w:fldChar w:fldCharType="begin"/>
@@ -3389,6 +3533,7 @@
                                   <w:id w:val="-1954464850"/>
                                   <w:citation/>
                                 </w:sdtPr>
+                                <w:sdtEndPr/>
                                 <w:sdtContent>
                                   <w:r>
                                     <w:fldChar w:fldCharType="begin"/>
@@ -3472,8 +3617,13 @@
                             <w:noProof/>
                           </w:rPr>
                         </w:pPr>
+                        <w:proofErr w:type="spellStart"/>
                         <w:r>
-                          <w:t xml:space="preserve">Figuur </w:t>
+                          <w:t>Figuur</w:t>
+                        </w:r>
+                        <w:proofErr w:type="spellEnd"/>
+                        <w:r>
+                          <w:t xml:space="preserve"> </w:t>
                         </w:r>
                         <w:r>
                           <w:fldChar w:fldCharType="begin"/>
@@ -3504,6 +3654,7 @@
                             <w:id w:val="-1954464850"/>
                             <w:citation/>
                           </w:sdtPr>
+                          <w:sdtEndPr/>
                           <w:sdtContent>
                             <w:r>
                               <w:fldChar w:fldCharType="begin"/>
@@ -3542,12 +3693,14 @@
       <w:r>
         <w:t xml:space="preserve">EY (Ernst &amp; Young) is a worldwide known accounting firm and is proud member of the “Big four”. EY is spread around the world with more than 700 offices in more than 150 countries offering jobs to more than 200.000 employees. The Belgian offices are located in </w:t>
       </w:r>
+      <w:proofErr w:type="spellStart"/>
       <w:r>
         <w:rPr>
           <w:b/>
         </w:rPr>
         <w:t>Diegem</w:t>
       </w:r>
+      <w:proofErr w:type="spellEnd"/>
       <w:r>
         <w:t xml:space="preserve"> (office where the internship took place), Ghent, Antwerp, Bruges... For a total of twelve different locations in Belgium. The 1335 Belgian employees are spread between these locations. </w:t>
       </w:r>
@@ -3556,6 +3709,7 @@
           <w:id w:val="-433899334"/>
           <w:citation/>
         </w:sdtPr>
+        <w:sdtEndPr/>
         <w:sdtContent>
           <w:r>
             <w:fldChar w:fldCharType="begin"/>
@@ -3590,13 +3744,22 @@
     </w:p>
     <w:p>
       <w:r>
-        <w:t>Throughout the years EY was formed by merging with other organizations several times. The oldest originating partnership was founded in 1849 in England. In 1989 the fourth largest accountancy firm (Ernst &amp; Whinney) merged with the fifth largest (Arthur Young) to create Ernst &amp; Young.</w:t>
+        <w:t xml:space="preserve">Throughout the years EY was formed by merging with other organizations several times. The oldest originating partnership was founded in 1849 in England. In 1989 the fourth largest accountancy firm (Ernst &amp; </w:t>
+      </w:r>
+      <w:proofErr w:type="spellStart"/>
+      <w:r>
+        <w:t>Whinney</w:t>
+      </w:r>
+      <w:proofErr w:type="spellEnd"/>
+      <w:r>
+        <w:t>) merged with the fifth largest (Arthur Young) to create Ernst &amp; Young.</w:t>
       </w:r>
       <w:sdt>
         <w:sdtPr>
           <w:id w:val="-669248497"/>
           <w:citation/>
         </w:sdtPr>
+        <w:sdtEndPr/>
         <w:sdtContent>
           <w:r>
             <w:fldChar w:fldCharType="begin"/>
@@ -3694,6 +3857,7 @@
                                 <w:id w:val="-489793526"/>
                                 <w:citation/>
                               </w:sdtPr>
+                              <w:sdtEndPr/>
                               <w:sdtContent>
                                 <w:r>
                                   <w:fldChar w:fldCharType="begin"/>
@@ -3750,6 +3914,7 @@
                           <w:id w:val="-489793526"/>
                           <w:citation/>
                         </w:sdtPr>
+                        <w:sdtEndPr/>
                         <w:sdtContent>
                           <w:r>
                             <w:fldChar w:fldCharType="begin"/>
@@ -3900,13 +4065,22 @@
                               </w:rPr>
                             </w:pPr>
                             <w:r>
-                              <w:t xml:space="preserve">Figure 2: Logo Ernst &amp; Whinney </w:t>
+                              <w:t xml:space="preserve">Figure 2: Logo Ernst &amp; </w:t>
+                            </w:r>
+                            <w:proofErr w:type="spellStart"/>
+                            <w:r>
+                              <w:t>Whinney</w:t>
+                            </w:r>
+                            <w:proofErr w:type="spellEnd"/>
+                            <w:r>
+                              <w:t xml:space="preserve"> </w:t>
                             </w:r>
                             <w:sdt>
                               <w:sdtPr>
                                 <w:id w:val="-897897079"/>
                                 <w:citation/>
                               </w:sdtPr>
+                              <w:sdtEndPr/>
                               <w:sdtContent>
                                 <w:r>
                                   <w:fldChar w:fldCharType="begin"/>
@@ -3956,13 +4130,22 @@
                         </w:rPr>
                       </w:pPr>
                       <w:r>
-                        <w:t xml:space="preserve">Figure 2: Logo Ernst &amp; Whinney </w:t>
+                        <w:t xml:space="preserve">Figure 2: Logo Ernst &amp; </w:t>
+                      </w:r>
+                      <w:proofErr w:type="spellStart"/>
+                      <w:r>
+                        <w:t>Whinney</w:t>
+                      </w:r>
+                      <w:proofErr w:type="spellEnd"/>
+                      <w:r>
+                        <w:t xml:space="preserve"> </w:t>
                       </w:r>
                       <w:sdt>
                         <w:sdtPr>
                           <w:id w:val="-897897079"/>
                           <w:citation/>
                         </w:sdtPr>
+                        <w:sdtEndPr/>
                         <w:sdtContent>
                           <w:r>
                             <w:fldChar w:fldCharType="begin"/>
@@ -4091,6 +4274,7 @@
           <w:id w:val="-1040668403"/>
           <w:citation/>
         </w:sdtPr>
+        <w:sdtEndPr/>
         <w:sdtContent>
           <w:r>
             <w:fldChar w:fldCharType="begin"/>
@@ -4159,6 +4343,7 @@
           <w:id w:val="1685861692"/>
           <w:citation/>
         </w:sdtPr>
+        <w:sdtEndPr/>
         <w:sdtContent>
           <w:r>
             <w:fldChar w:fldCharType="begin"/>
@@ -4354,6 +4539,7 @@
                                   <w:id w:val="951827818"/>
                                   <w:citation/>
                                 </w:sdtPr>
+                                <w:sdtEndPr/>
                                 <w:sdtContent>
                                   <w:r>
                                     <w:fldChar w:fldCharType="begin"/>
@@ -4449,6 +4635,7 @@
                             <w:id w:val="951827818"/>
                             <w:citation/>
                           </w:sdtPr>
+                          <w:sdtEndPr/>
                           <w:sdtContent>
                             <w:r>
                               <w:fldChar w:fldCharType="begin"/>
@@ -4496,11 +4683,19 @@
           <w:b/>
         </w:rPr>
       </w:pPr>
+      <w:proofErr w:type="spellStart"/>
       <w:r>
         <w:rPr>
           <w:b/>
         </w:rPr>
-        <w:t>BeNe (Belgium and The Netherlands)</w:t>
+        <w:t>BeNe</w:t>
+      </w:r>
+      <w:proofErr w:type="spellEnd"/>
+      <w:r>
+        <w:rPr>
+          <w:b/>
+        </w:rPr>
+        <w:t xml:space="preserve"> (Belgium and The Netherlands)</w:t>
       </w:r>
     </w:p>
     <w:p>
@@ -4538,9 +4733,11 @@
         </w:numPr>
         <w:spacing w:after="160"/>
       </w:pPr>
+      <w:proofErr w:type="spellStart"/>
       <w:r>
         <w:t>FraMaLux</w:t>
       </w:r>
+      <w:proofErr w:type="spellEnd"/>
     </w:p>
     <w:p>
       <w:pPr>
@@ -5096,13 +5293,22 @@
     </w:p>
     <w:p>
       <w:r>
-        <w:t xml:space="preserve">This is a group of the world largest professional service networks. EY is accompanied in this group by PwC, DeLoitte and KPMG. The group originally consisted of eight members but the group was reduced to four members after several merges and scandals. </w:t>
+        <w:t xml:space="preserve">This is a group of the world largest professional service networks. EY is accompanied in this group by PwC, </w:t>
+      </w:r>
+      <w:proofErr w:type="spellStart"/>
+      <w:r>
+        <w:t>DeLoitte</w:t>
+      </w:r>
+      <w:proofErr w:type="spellEnd"/>
+      <w:r>
+        <w:t xml:space="preserve"> and KPMG. The group originally consisted of eight members but the group was reduced to four members after several merges and scandals. </w:t>
       </w:r>
       <w:sdt>
         <w:sdtPr>
           <w:id w:val="2115399715"/>
           <w:citation/>
         </w:sdtPr>
+        <w:sdtEndPr/>
         <w:sdtContent>
           <w:r>
             <w:fldChar w:fldCharType="begin"/>
@@ -5286,15 +5492,1431 @@
       </w:r>
     </w:p>
     <w:p>
+      <w:pPr>
+        <w:pStyle w:val="Heading2"/>
+      </w:pPr>
+      <w:proofErr w:type="spellStart"/>
       <w:r>
         <w:lastRenderedPageBreak/>
-        <w:t xml:space="preserve">Actieplan </w:t>
-      </w:r>
-    </w:p>
-    <w:p>
-      <w:r>
-        <w:br w:type="page"/>
-      </w:r>
+        <w:t>Actieplan</w:t>
+      </w:r>
+      <w:proofErr w:type="spellEnd"/>
+      <w:r>
+        <w:t xml:space="preserve"> </w:t>
+      </w:r>
+    </w:p>
+    <w:p/>
+    <w:tbl>
+      <w:tblPr>
+        <w:tblW w:w="14040" w:type="dxa"/>
+        <w:tblInd w:w="70" w:type="dxa"/>
+        <w:tblBorders>
+          <w:top w:val="single" w:sz="12" w:space="0" w:color="auto"/>
+          <w:left w:val="single" w:sz="12" w:space="0" w:color="auto"/>
+          <w:bottom w:val="single" w:sz="12" w:space="0" w:color="auto"/>
+          <w:right w:val="single" w:sz="12" w:space="0" w:color="auto"/>
+        </w:tblBorders>
+        <w:tblLayout w:type="fixed"/>
+        <w:tblCellMar>
+          <w:left w:w="70" w:type="dxa"/>
+          <w:right w:w="70" w:type="dxa"/>
+        </w:tblCellMar>
+        <w:tblLook w:val="0000" w:firstRow="0" w:lastRow="0" w:firstColumn="0" w:lastColumn="0" w:noHBand="0" w:noVBand="0"/>
+      </w:tblPr>
+      <w:tblGrid>
+        <w:gridCol w:w="719"/>
+        <w:gridCol w:w="5401"/>
+        <w:gridCol w:w="1134"/>
+        <w:gridCol w:w="1134"/>
+        <w:gridCol w:w="5652"/>
+      </w:tblGrid>
+      <w:tr>
+        <w:tc>
+          <w:tcPr>
+            <w:tcW w:w="14040" w:type="dxa"/>
+            <w:gridSpan w:val="5"/>
+            <w:tcBorders>
+              <w:top w:val="single" w:sz="8" w:space="0" w:color="auto"/>
+              <w:left w:val="single" w:sz="8" w:space="0" w:color="auto"/>
+              <w:bottom w:val="nil"/>
+              <w:right w:val="single" w:sz="8" w:space="0" w:color="auto"/>
+            </w:tcBorders>
+          </w:tcPr>
+          <w:p>
+            <w:pPr>
+              <w:tabs>
+                <w:tab w:val="left" w:pos="1134"/>
+                <w:tab w:val="right" w:pos="9072"/>
+              </w:tabs>
+              <w:jc w:val="center"/>
+              <w:rPr>
+                <w:rFonts w:ascii="Corbel" w:hAnsi="Corbel"/>
+                <w:b/>
+              </w:rPr>
+            </w:pPr>
+            <w:r>
+              <w:rPr>
+                <w:rFonts w:ascii="Corbel" w:hAnsi="Corbel"/>
+                <w:b/>
+              </w:rPr>
+              <w:t>ACTIEPLAN</w:t>
+            </w:r>
+          </w:p>
+        </w:tc>
+      </w:tr>
+      <w:tr>
+        <w:tblPrEx>
+          <w:tblBorders>
+            <w:bottom w:val="single" w:sz="6" w:space="0" w:color="auto"/>
+            <w:insideH w:val="single" w:sz="6" w:space="0" w:color="auto"/>
+            <w:insideV w:val="single" w:sz="6" w:space="0" w:color="auto"/>
+          </w:tblBorders>
+          <w:tblCellMar>
+            <w:left w:w="0" w:type="dxa"/>
+            <w:right w:w="0" w:type="dxa"/>
+          </w:tblCellMar>
+        </w:tblPrEx>
+        <w:trPr>
+          <w:trHeight w:val="361"/>
+        </w:trPr>
+        <w:tc>
+          <w:tcPr>
+            <w:tcW w:w="14040" w:type="dxa"/>
+            <w:gridSpan w:val="5"/>
+            <w:tcBorders>
+              <w:top w:val="single" w:sz="8" w:space="0" w:color="auto"/>
+              <w:left w:val="single" w:sz="8" w:space="0" w:color="auto"/>
+              <w:bottom w:val="nil"/>
+              <w:right w:val="single" w:sz="8" w:space="0" w:color="auto"/>
+            </w:tcBorders>
+          </w:tcPr>
+          <w:p>
+            <w:pPr>
+              <w:spacing w:after="0" w:line="360" w:lineRule="auto"/>
+              <w:rPr>
+                <w:rFonts w:ascii="Corbel" w:hAnsi="Corbel"/>
+              </w:rPr>
+            </w:pPr>
+            <w:r>
+              <w:rPr>
+                <w:rFonts w:ascii="Corbel" w:hAnsi="Corbel"/>
+              </w:rPr>
+              <w:t xml:space="preserve"> </w:t>
+            </w:r>
+            <w:r>
+              <w:rPr>
+                <w:rFonts w:ascii="Corbel" w:hAnsi="Corbel"/>
+                <w:b/>
+              </w:rPr>
+              <w:t>Student</w:t>
+            </w:r>
+            <w:r>
+              <w:rPr>
+                <w:rFonts w:ascii="Corbel" w:hAnsi="Corbel"/>
+              </w:rPr>
+              <w:t xml:space="preserve">: Matthias </w:t>
+            </w:r>
+            <w:proofErr w:type="spellStart"/>
+            <w:r>
+              <w:rPr>
+                <w:rFonts w:ascii="Corbel" w:hAnsi="Corbel"/>
+              </w:rPr>
+              <w:t>Maes</w:t>
+            </w:r>
+            <w:proofErr w:type="spellEnd"/>
+            <w:r>
+              <w:rPr>
+                <w:rFonts w:ascii="Corbel" w:hAnsi="Corbel"/>
+              </w:rPr>
+              <w:t xml:space="preserve">                                                                                                                                                                         </w:t>
+            </w:r>
+            <w:proofErr w:type="spellStart"/>
+            <w:r>
+              <w:rPr>
+                <w:rFonts w:ascii="Corbel" w:hAnsi="Corbel"/>
+                <w:b/>
+              </w:rPr>
+              <w:t>Groep</w:t>
+            </w:r>
+            <w:proofErr w:type="spellEnd"/>
+            <w:r>
+              <w:rPr>
+                <w:rFonts w:ascii="Corbel" w:hAnsi="Corbel"/>
+              </w:rPr>
+              <w:t>: 3ICT3</w:t>
+            </w:r>
+          </w:p>
+        </w:tc>
+      </w:tr>
+      <w:tr>
+        <w:tblPrEx>
+          <w:tblBorders>
+            <w:bottom w:val="single" w:sz="6" w:space="0" w:color="auto"/>
+            <w:insideH w:val="single" w:sz="6" w:space="0" w:color="auto"/>
+            <w:insideV w:val="single" w:sz="6" w:space="0" w:color="auto"/>
+          </w:tblBorders>
+          <w:tblCellMar>
+            <w:left w:w="0" w:type="dxa"/>
+            <w:right w:w="0" w:type="dxa"/>
+          </w:tblCellMar>
+        </w:tblPrEx>
+        <w:tc>
+          <w:tcPr>
+            <w:tcW w:w="14040" w:type="dxa"/>
+            <w:gridSpan w:val="5"/>
+            <w:tcBorders>
+              <w:top w:val="single" w:sz="8" w:space="0" w:color="auto"/>
+              <w:left w:val="single" w:sz="8" w:space="0" w:color="auto"/>
+              <w:bottom w:val="single" w:sz="8" w:space="0" w:color="auto"/>
+              <w:right w:val="single" w:sz="8" w:space="0" w:color="auto"/>
+            </w:tcBorders>
+          </w:tcPr>
+          <w:p>
+            <w:pPr>
+              <w:tabs>
+                <w:tab w:val="left" w:pos="1134"/>
+                <w:tab w:val="right" w:pos="9072"/>
+              </w:tabs>
+              <w:spacing w:after="0" w:line="360" w:lineRule="auto"/>
+              <w:rPr>
+                <w:rFonts w:ascii="Corbel" w:hAnsi="Corbel"/>
+              </w:rPr>
+            </w:pPr>
+            <w:r>
+              <w:rPr>
+                <w:rFonts w:ascii="Corbel" w:hAnsi="Corbel"/>
+              </w:rPr>
+              <w:t xml:space="preserve"> </w:t>
+            </w:r>
+            <w:proofErr w:type="spellStart"/>
+            <w:r>
+              <w:rPr>
+                <w:rFonts w:ascii="Corbel" w:hAnsi="Corbel"/>
+                <w:b/>
+              </w:rPr>
+              <w:t>Stageplaats</w:t>
+            </w:r>
+            <w:proofErr w:type="spellEnd"/>
+            <w:r>
+              <w:rPr>
+                <w:rFonts w:ascii="Corbel" w:hAnsi="Corbel"/>
+              </w:rPr>
+              <w:t>: EY Belgium</w:t>
+            </w:r>
+          </w:p>
+        </w:tc>
+      </w:tr>
+      <w:tr>
+        <w:tblPrEx>
+          <w:tblBorders>
+            <w:bottom w:val="single" w:sz="6" w:space="0" w:color="auto"/>
+            <w:insideH w:val="single" w:sz="6" w:space="0" w:color="auto"/>
+            <w:insideV w:val="single" w:sz="6" w:space="0" w:color="auto"/>
+          </w:tblBorders>
+          <w:tblCellMar>
+            <w:left w:w="0" w:type="dxa"/>
+            <w:right w:w="0" w:type="dxa"/>
+          </w:tblCellMar>
+        </w:tblPrEx>
+        <w:tc>
+          <w:tcPr>
+            <w:tcW w:w="14040" w:type="dxa"/>
+            <w:gridSpan w:val="5"/>
+            <w:tcBorders>
+              <w:top w:val="single" w:sz="8" w:space="0" w:color="auto"/>
+              <w:left w:val="single" w:sz="8" w:space="0" w:color="auto"/>
+              <w:bottom w:val="single" w:sz="8" w:space="0" w:color="auto"/>
+              <w:right w:val="single" w:sz="8" w:space="0" w:color="auto"/>
+            </w:tcBorders>
+          </w:tcPr>
+          <w:p>
+            <w:pPr>
+              <w:pStyle w:val="Header"/>
+              <w:tabs>
+                <w:tab w:val="left" w:pos="1134"/>
+              </w:tabs>
+              <w:spacing w:line="360" w:lineRule="auto"/>
+              <w:rPr>
+                <w:rFonts w:ascii="Corbel" w:hAnsi="Corbel"/>
+                <w:szCs w:val="24"/>
+                <w:lang w:val="nl-BE" w:eastAsia="nl-BE"/>
+              </w:rPr>
+            </w:pPr>
+            <w:r>
+              <w:rPr>
+                <w:rFonts w:ascii="Corbel" w:hAnsi="Corbel"/>
+                <w:szCs w:val="24"/>
+                <w:lang w:val="nl-BE" w:eastAsia="nl-BE"/>
+              </w:rPr>
+              <w:t xml:space="preserve"> </w:t>
+            </w:r>
+            <w:r>
+              <w:rPr>
+                <w:rFonts w:ascii="Corbel" w:hAnsi="Corbel"/>
+                <w:b/>
+                <w:szCs w:val="24"/>
+                <w:lang w:val="nl-BE" w:eastAsia="nl-BE"/>
+              </w:rPr>
+              <w:t>Stageleider</w:t>
+            </w:r>
+            <w:r>
+              <w:rPr>
+                <w:rFonts w:ascii="Corbel" w:hAnsi="Corbel"/>
+                <w:szCs w:val="24"/>
+                <w:lang w:val="nl-BE" w:eastAsia="nl-BE"/>
+              </w:rPr>
+              <w:t xml:space="preserve"> </w:t>
+            </w:r>
+            <w:r>
+              <w:rPr>
+                <w:rFonts w:ascii="Corbel" w:hAnsi="Corbel"/>
+                <w:b/>
+                <w:szCs w:val="24"/>
+                <w:lang w:val="nl-BE" w:eastAsia="nl-BE"/>
+              </w:rPr>
+              <w:t>(interne promotor):</w:t>
+            </w:r>
+            <w:r>
+              <w:rPr>
+                <w:rFonts w:ascii="Corbel" w:hAnsi="Corbel"/>
+                <w:szCs w:val="24"/>
+                <w:lang w:val="nl-BE" w:eastAsia="nl-BE"/>
+              </w:rPr>
+              <w:t xml:space="preserve"> </w:t>
+            </w:r>
+            <w:proofErr w:type="spellStart"/>
+            <w:r>
+              <w:rPr>
+                <w:rFonts w:ascii="Corbel" w:hAnsi="Corbel"/>
+              </w:rPr>
+              <w:t>Roel</w:t>
+            </w:r>
+            <w:proofErr w:type="spellEnd"/>
+            <w:r>
+              <w:rPr>
+                <w:rFonts w:ascii="Corbel" w:hAnsi="Corbel"/>
+              </w:rPr>
+              <w:t xml:space="preserve"> Van </w:t>
+            </w:r>
+            <w:proofErr w:type="spellStart"/>
+            <w:r>
+              <w:rPr>
+                <w:rFonts w:ascii="Corbel" w:hAnsi="Corbel"/>
+              </w:rPr>
+              <w:t>Steenberghe</w:t>
+            </w:r>
+            <w:proofErr w:type="spellEnd"/>
+          </w:p>
+        </w:tc>
+      </w:tr>
+      <w:tr>
+        <w:tblPrEx>
+          <w:tblBorders>
+            <w:bottom w:val="single" w:sz="6" w:space="0" w:color="auto"/>
+            <w:insideH w:val="single" w:sz="6" w:space="0" w:color="auto"/>
+            <w:insideV w:val="single" w:sz="6" w:space="0" w:color="auto"/>
+          </w:tblBorders>
+          <w:tblCellMar>
+            <w:left w:w="0" w:type="dxa"/>
+            <w:right w:w="0" w:type="dxa"/>
+          </w:tblCellMar>
+        </w:tblPrEx>
+        <w:tc>
+          <w:tcPr>
+            <w:tcW w:w="14040" w:type="dxa"/>
+            <w:gridSpan w:val="5"/>
+            <w:tcBorders>
+              <w:top w:val="single" w:sz="8" w:space="0" w:color="auto"/>
+              <w:left w:val="single" w:sz="8" w:space="0" w:color="auto"/>
+              <w:bottom w:val="single" w:sz="8" w:space="0" w:color="auto"/>
+              <w:right w:val="single" w:sz="8" w:space="0" w:color="auto"/>
+            </w:tcBorders>
+          </w:tcPr>
+          <w:p>
+            <w:pPr>
+              <w:tabs>
+                <w:tab w:val="left" w:pos="1134"/>
+                <w:tab w:val="right" w:pos="9072"/>
+              </w:tabs>
+              <w:spacing w:line="360" w:lineRule="auto"/>
+              <w:rPr>
+                <w:rFonts w:ascii="Corbel" w:hAnsi="Corbel"/>
+              </w:rPr>
+            </w:pPr>
+            <w:r>
+              <w:rPr>
+                <w:rFonts w:ascii="Corbel" w:hAnsi="Corbel"/>
+              </w:rPr>
+              <w:t xml:space="preserve"> </w:t>
+            </w:r>
+            <w:r>
+              <w:rPr>
+                <w:rFonts w:ascii="Corbel" w:hAnsi="Corbel"/>
+                <w:b/>
+              </w:rPr>
+              <w:t>Stagementor</w:t>
+            </w:r>
+            <w:r>
+              <w:rPr>
+                <w:rFonts w:ascii="Corbel" w:hAnsi="Corbel"/>
+              </w:rPr>
+              <w:t xml:space="preserve"> </w:t>
+            </w:r>
+            <w:r>
+              <w:rPr>
+                <w:rFonts w:ascii="Corbel" w:hAnsi="Corbel"/>
+                <w:b/>
+              </w:rPr>
+              <w:t>(</w:t>
+            </w:r>
+            <w:proofErr w:type="spellStart"/>
+            <w:r>
+              <w:rPr>
+                <w:rFonts w:ascii="Corbel" w:hAnsi="Corbel"/>
+                <w:b/>
+              </w:rPr>
+              <w:t>externe</w:t>
+            </w:r>
+            <w:proofErr w:type="spellEnd"/>
+            <w:r>
+              <w:rPr>
+                <w:rFonts w:ascii="Corbel" w:hAnsi="Corbel"/>
+                <w:b/>
+              </w:rPr>
+              <w:t xml:space="preserve"> </w:t>
+            </w:r>
+            <w:proofErr w:type="spellStart"/>
+            <w:r>
+              <w:rPr>
+                <w:rFonts w:ascii="Corbel" w:hAnsi="Corbel"/>
+                <w:b/>
+              </w:rPr>
+              <w:t>promotor</w:t>
+            </w:r>
+            <w:proofErr w:type="spellEnd"/>
+            <w:r>
+              <w:rPr>
+                <w:rFonts w:ascii="Corbel" w:hAnsi="Corbel"/>
+                <w:b/>
+              </w:rPr>
+              <w:t>):</w:t>
+            </w:r>
+            <w:r>
+              <w:rPr>
+                <w:rFonts w:ascii="Corbel" w:hAnsi="Corbel"/>
+              </w:rPr>
+              <w:t xml:space="preserve"> </w:t>
+            </w:r>
+            <w:proofErr w:type="spellStart"/>
+            <w:r>
+              <w:rPr>
+                <w:rFonts w:ascii="Corbel" w:hAnsi="Corbel"/>
+              </w:rPr>
+              <w:t>Arvid</w:t>
+            </w:r>
+            <w:proofErr w:type="spellEnd"/>
+            <w:r>
+              <w:rPr>
+                <w:rFonts w:ascii="Corbel" w:hAnsi="Corbel"/>
+              </w:rPr>
+              <w:t xml:space="preserve"> </w:t>
+            </w:r>
+            <w:proofErr w:type="spellStart"/>
+            <w:r>
+              <w:rPr>
+                <w:rFonts w:ascii="Corbel" w:hAnsi="Corbel"/>
+              </w:rPr>
+              <w:t>Vermote</w:t>
+            </w:r>
+            <w:proofErr w:type="spellEnd"/>
+            <w:r>
+              <w:rPr>
+                <w:rFonts w:ascii="Corbel" w:hAnsi="Corbel"/>
+              </w:rPr>
+              <w:t xml:space="preserve"> / Eric Lembregts</w:t>
+            </w:r>
+          </w:p>
+        </w:tc>
+      </w:tr>
+      <w:tr>
+        <w:tblPrEx>
+          <w:tblBorders>
+            <w:bottom w:val="single" w:sz="6" w:space="0" w:color="auto"/>
+            <w:insideH w:val="single" w:sz="6" w:space="0" w:color="auto"/>
+            <w:insideV w:val="single" w:sz="6" w:space="0" w:color="auto"/>
+          </w:tblBorders>
+          <w:tblCellMar>
+            <w:left w:w="0" w:type="dxa"/>
+            <w:right w:w="0" w:type="dxa"/>
+          </w:tblCellMar>
+        </w:tblPrEx>
+        <w:trPr>
+          <w:trHeight w:val="428"/>
+        </w:trPr>
+        <w:tc>
+          <w:tcPr>
+            <w:tcW w:w="719" w:type="dxa"/>
+            <w:tcBorders>
+              <w:top w:val="single" w:sz="8" w:space="0" w:color="auto"/>
+              <w:left w:val="single" w:sz="8" w:space="0" w:color="auto"/>
+              <w:bottom w:val="single" w:sz="8" w:space="0" w:color="auto"/>
+              <w:right w:val="single" w:sz="8" w:space="0" w:color="auto"/>
+            </w:tcBorders>
+          </w:tcPr>
+          <w:p>
+            <w:pPr>
+              <w:tabs>
+                <w:tab w:val="left" w:pos="1134"/>
+                <w:tab w:val="right" w:pos="9072"/>
+              </w:tabs>
+              <w:spacing w:line="360" w:lineRule="auto"/>
+              <w:jc w:val="center"/>
+              <w:rPr>
+                <w:rFonts w:ascii="Corbel" w:hAnsi="Corbel"/>
+                <w:b/>
+                <w:bCs/>
+                <w:sz w:val="20"/>
+              </w:rPr>
+            </w:pPr>
+            <w:proofErr w:type="spellStart"/>
+            <w:r>
+              <w:rPr>
+                <w:rFonts w:ascii="Corbel" w:hAnsi="Corbel"/>
+                <w:b/>
+                <w:bCs/>
+                <w:sz w:val="20"/>
+              </w:rPr>
+              <w:t>Stap</w:t>
+            </w:r>
+            <w:proofErr w:type="spellEnd"/>
+          </w:p>
+        </w:tc>
+        <w:tc>
+          <w:tcPr>
+            <w:tcW w:w="5401" w:type="dxa"/>
+            <w:tcBorders>
+              <w:top w:val="single" w:sz="8" w:space="0" w:color="auto"/>
+              <w:left w:val="single" w:sz="8" w:space="0" w:color="auto"/>
+              <w:bottom w:val="single" w:sz="8" w:space="0" w:color="auto"/>
+              <w:right w:val="single" w:sz="8" w:space="0" w:color="auto"/>
+            </w:tcBorders>
+          </w:tcPr>
+          <w:p>
+            <w:pPr>
+              <w:tabs>
+                <w:tab w:val="left" w:pos="1134"/>
+                <w:tab w:val="right" w:pos="9072"/>
+              </w:tabs>
+              <w:spacing w:line="360" w:lineRule="auto"/>
+              <w:jc w:val="center"/>
+              <w:rPr>
+                <w:rFonts w:ascii="Corbel" w:hAnsi="Corbel"/>
+                <w:b/>
+                <w:bCs/>
+                <w:sz w:val="20"/>
+              </w:rPr>
+            </w:pPr>
+            <w:proofErr w:type="spellStart"/>
+            <w:r>
+              <w:rPr>
+                <w:rFonts w:ascii="Corbel" w:hAnsi="Corbel"/>
+                <w:b/>
+                <w:bCs/>
+                <w:sz w:val="20"/>
+              </w:rPr>
+              <w:t>Inhoud</w:t>
+            </w:r>
+            <w:proofErr w:type="spellEnd"/>
+          </w:p>
+        </w:tc>
+        <w:tc>
+          <w:tcPr>
+            <w:tcW w:w="1134" w:type="dxa"/>
+            <w:tcBorders>
+              <w:top w:val="single" w:sz="8" w:space="0" w:color="auto"/>
+              <w:left w:val="single" w:sz="8" w:space="0" w:color="auto"/>
+              <w:bottom w:val="single" w:sz="8" w:space="0" w:color="auto"/>
+              <w:right w:val="single" w:sz="8" w:space="0" w:color="auto"/>
+            </w:tcBorders>
+          </w:tcPr>
+          <w:p>
+            <w:pPr>
+              <w:tabs>
+                <w:tab w:val="left" w:pos="1134"/>
+                <w:tab w:val="right" w:pos="9072"/>
+              </w:tabs>
+              <w:jc w:val="center"/>
+              <w:rPr>
+                <w:rFonts w:ascii="Corbel" w:hAnsi="Corbel"/>
+                <w:b/>
+                <w:bCs/>
+                <w:sz w:val="20"/>
+              </w:rPr>
+            </w:pPr>
+            <w:proofErr w:type="spellStart"/>
+            <w:r>
+              <w:rPr>
+                <w:rFonts w:ascii="Corbel" w:hAnsi="Corbel"/>
+                <w:b/>
+                <w:bCs/>
+                <w:sz w:val="20"/>
+              </w:rPr>
+              <w:t>Streef</w:t>
+            </w:r>
+            <w:proofErr w:type="spellEnd"/>
+            <w:r>
+              <w:rPr>
+                <w:rFonts w:ascii="Corbel" w:hAnsi="Corbel"/>
+                <w:b/>
+                <w:bCs/>
+                <w:sz w:val="20"/>
+              </w:rPr>
+              <w:t>- datum</w:t>
+            </w:r>
+          </w:p>
+        </w:tc>
+        <w:tc>
+          <w:tcPr>
+            <w:tcW w:w="1134" w:type="dxa"/>
+            <w:tcBorders>
+              <w:top w:val="single" w:sz="8" w:space="0" w:color="auto"/>
+              <w:left w:val="single" w:sz="8" w:space="0" w:color="auto"/>
+              <w:bottom w:val="single" w:sz="8" w:space="0" w:color="auto"/>
+              <w:right w:val="single" w:sz="8" w:space="0" w:color="auto"/>
+            </w:tcBorders>
+          </w:tcPr>
+          <w:p>
+            <w:pPr>
+              <w:tabs>
+                <w:tab w:val="left" w:pos="1134"/>
+                <w:tab w:val="right" w:pos="9072"/>
+              </w:tabs>
+              <w:spacing w:after="0"/>
+              <w:jc w:val="center"/>
+              <w:rPr>
+                <w:rFonts w:ascii="Corbel" w:hAnsi="Corbel"/>
+                <w:b/>
+                <w:bCs/>
+                <w:sz w:val="20"/>
+              </w:rPr>
+            </w:pPr>
+            <w:proofErr w:type="spellStart"/>
+            <w:r>
+              <w:rPr>
+                <w:rFonts w:ascii="Corbel" w:hAnsi="Corbel"/>
+                <w:b/>
+                <w:bCs/>
+                <w:sz w:val="20"/>
+              </w:rPr>
+              <w:t>Werkelijke</w:t>
+            </w:r>
+            <w:proofErr w:type="spellEnd"/>
+          </w:p>
+          <w:p>
+            <w:pPr>
+              <w:tabs>
+                <w:tab w:val="left" w:pos="1134"/>
+                <w:tab w:val="right" w:pos="9072"/>
+              </w:tabs>
+              <w:jc w:val="center"/>
+              <w:rPr>
+                <w:rFonts w:ascii="Corbel" w:hAnsi="Corbel"/>
+                <w:b/>
+                <w:bCs/>
+                <w:sz w:val="20"/>
+              </w:rPr>
+            </w:pPr>
+            <w:r>
+              <w:rPr>
+                <w:rFonts w:ascii="Corbel" w:hAnsi="Corbel"/>
+                <w:b/>
+                <w:bCs/>
+                <w:sz w:val="20"/>
+              </w:rPr>
+              <w:t>datum</w:t>
+            </w:r>
+          </w:p>
+        </w:tc>
+        <w:tc>
+          <w:tcPr>
+            <w:tcW w:w="5652" w:type="dxa"/>
+            <w:tcBorders>
+              <w:top w:val="single" w:sz="8" w:space="0" w:color="auto"/>
+              <w:left w:val="single" w:sz="8" w:space="0" w:color="auto"/>
+              <w:bottom w:val="single" w:sz="8" w:space="0" w:color="auto"/>
+              <w:right w:val="single" w:sz="8" w:space="0" w:color="auto"/>
+            </w:tcBorders>
+          </w:tcPr>
+          <w:p>
+            <w:pPr>
+              <w:tabs>
+                <w:tab w:val="left" w:pos="1134"/>
+                <w:tab w:val="right" w:pos="9072"/>
+              </w:tabs>
+              <w:spacing w:line="360" w:lineRule="auto"/>
+              <w:jc w:val="center"/>
+              <w:rPr>
+                <w:rFonts w:ascii="Corbel" w:hAnsi="Corbel"/>
+                <w:b/>
+                <w:bCs/>
+                <w:sz w:val="20"/>
+              </w:rPr>
+            </w:pPr>
+            <w:proofErr w:type="spellStart"/>
+            <w:r>
+              <w:rPr>
+                <w:rFonts w:ascii="Corbel" w:hAnsi="Corbel"/>
+                <w:b/>
+                <w:bCs/>
+                <w:sz w:val="20"/>
+              </w:rPr>
+              <w:t>Opvolging</w:t>
+            </w:r>
+            <w:proofErr w:type="spellEnd"/>
+          </w:p>
+        </w:tc>
+      </w:tr>
+      <w:tr>
+        <w:tblPrEx>
+          <w:tblBorders>
+            <w:bottom w:val="single" w:sz="6" w:space="0" w:color="auto"/>
+            <w:insideH w:val="single" w:sz="6" w:space="0" w:color="auto"/>
+            <w:insideV w:val="single" w:sz="6" w:space="0" w:color="auto"/>
+          </w:tblBorders>
+          <w:tblCellMar>
+            <w:left w:w="0" w:type="dxa"/>
+            <w:right w:w="0" w:type="dxa"/>
+          </w:tblCellMar>
+        </w:tblPrEx>
+        <w:trPr>
+          <w:trHeight w:val="1016"/>
+        </w:trPr>
+        <w:tc>
+          <w:tcPr>
+            <w:tcW w:w="719" w:type="dxa"/>
+            <w:tcBorders>
+              <w:top w:val="single" w:sz="8" w:space="0" w:color="auto"/>
+              <w:left w:val="single" w:sz="8" w:space="0" w:color="auto"/>
+              <w:bottom w:val="single" w:sz="8" w:space="0" w:color="auto"/>
+              <w:right w:val="single" w:sz="8" w:space="0" w:color="auto"/>
+            </w:tcBorders>
+          </w:tcPr>
+          <w:p>
+            <w:pPr>
+              <w:tabs>
+                <w:tab w:val="left" w:pos="1134"/>
+                <w:tab w:val="right" w:pos="9072"/>
+              </w:tabs>
+              <w:spacing w:line="360" w:lineRule="auto"/>
+              <w:jc w:val="center"/>
+              <w:rPr>
+                <w:rFonts w:ascii="Corbel" w:hAnsi="Corbel"/>
+                <w:b/>
+                <w:bCs/>
+                <w:sz w:val="20"/>
+              </w:rPr>
+            </w:pPr>
+            <w:r>
+              <w:rPr>
+                <w:rFonts w:ascii="Corbel" w:hAnsi="Corbel"/>
+                <w:b/>
+                <w:bCs/>
+                <w:sz w:val="20"/>
+              </w:rPr>
+              <w:t>1</w:t>
+            </w:r>
+          </w:p>
+        </w:tc>
+        <w:tc>
+          <w:tcPr>
+            <w:tcW w:w="5401" w:type="dxa"/>
+            <w:tcBorders>
+              <w:top w:val="single" w:sz="8" w:space="0" w:color="auto"/>
+              <w:left w:val="single" w:sz="8" w:space="0" w:color="auto"/>
+              <w:bottom w:val="single" w:sz="8" w:space="0" w:color="auto"/>
+              <w:right w:val="single" w:sz="8" w:space="0" w:color="auto"/>
+            </w:tcBorders>
+          </w:tcPr>
+          <w:p>
+            <w:pPr>
+              <w:tabs>
+                <w:tab w:val="left" w:pos="1134"/>
+                <w:tab w:val="right" w:pos="9072"/>
+              </w:tabs>
+              <w:spacing w:line="360" w:lineRule="auto"/>
+              <w:jc w:val="center"/>
+              <w:rPr>
+                <w:rFonts w:ascii="Corbel" w:hAnsi="Corbel"/>
+                <w:b/>
+                <w:bCs/>
+                <w:sz w:val="20"/>
+              </w:rPr>
+            </w:pPr>
+            <w:r>
+              <w:rPr>
+                <w:rFonts w:ascii="Corbel" w:hAnsi="Corbel"/>
+                <w:b/>
+                <w:bCs/>
+                <w:sz w:val="20"/>
+              </w:rPr>
+              <w:t xml:space="preserve">Study of </w:t>
+            </w:r>
+            <w:r>
+              <w:rPr>
+                <w:rFonts w:ascii="Corbel" w:hAnsi="Corbel"/>
+                <w:b/>
+                <w:bCs/>
+                <w:sz w:val="20"/>
+              </w:rPr>
+              <w:t>anomaly based detection engines, web application firewalls…</w:t>
+            </w:r>
+          </w:p>
+        </w:tc>
+        <w:tc>
+          <w:tcPr>
+            <w:tcW w:w="1134" w:type="dxa"/>
+            <w:tcBorders>
+              <w:top w:val="single" w:sz="8" w:space="0" w:color="auto"/>
+              <w:left w:val="single" w:sz="8" w:space="0" w:color="auto"/>
+              <w:bottom w:val="single" w:sz="8" w:space="0" w:color="auto"/>
+              <w:right w:val="single" w:sz="8" w:space="0" w:color="auto"/>
+            </w:tcBorders>
+          </w:tcPr>
+          <w:p>
+            <w:pPr>
+              <w:tabs>
+                <w:tab w:val="left" w:pos="1134"/>
+                <w:tab w:val="right" w:pos="9072"/>
+              </w:tabs>
+              <w:jc w:val="center"/>
+              <w:rPr>
+                <w:rFonts w:ascii="Corbel" w:hAnsi="Corbel"/>
+                <w:b/>
+                <w:bCs/>
+                <w:sz w:val="20"/>
+              </w:rPr>
+            </w:pPr>
+            <w:r>
+              <w:rPr>
+                <w:rFonts w:ascii="Corbel" w:hAnsi="Corbel"/>
+                <w:b/>
+                <w:bCs/>
+                <w:sz w:val="20"/>
+              </w:rPr>
+              <w:t>24/02</w:t>
+            </w:r>
+          </w:p>
+        </w:tc>
+        <w:tc>
+          <w:tcPr>
+            <w:tcW w:w="1134" w:type="dxa"/>
+            <w:tcBorders>
+              <w:top w:val="single" w:sz="8" w:space="0" w:color="auto"/>
+              <w:left w:val="single" w:sz="8" w:space="0" w:color="auto"/>
+              <w:bottom w:val="single" w:sz="8" w:space="0" w:color="auto"/>
+              <w:right w:val="single" w:sz="8" w:space="0" w:color="auto"/>
+            </w:tcBorders>
+          </w:tcPr>
+          <w:p>
+            <w:pPr>
+              <w:tabs>
+                <w:tab w:val="left" w:pos="1134"/>
+                <w:tab w:val="right" w:pos="9072"/>
+              </w:tabs>
+              <w:jc w:val="center"/>
+              <w:rPr>
+                <w:rFonts w:ascii="Corbel" w:hAnsi="Corbel"/>
+                <w:b/>
+                <w:bCs/>
+                <w:sz w:val="20"/>
+              </w:rPr>
+            </w:pPr>
+          </w:p>
+        </w:tc>
+        <w:tc>
+          <w:tcPr>
+            <w:tcW w:w="5652" w:type="dxa"/>
+            <w:tcBorders>
+              <w:top w:val="single" w:sz="8" w:space="0" w:color="auto"/>
+              <w:left w:val="single" w:sz="8" w:space="0" w:color="auto"/>
+              <w:bottom w:val="single" w:sz="8" w:space="0" w:color="auto"/>
+              <w:right w:val="single" w:sz="8" w:space="0" w:color="auto"/>
+            </w:tcBorders>
+          </w:tcPr>
+          <w:p>
+            <w:pPr>
+              <w:tabs>
+                <w:tab w:val="left" w:pos="1134"/>
+                <w:tab w:val="right" w:pos="9072"/>
+              </w:tabs>
+              <w:spacing w:line="360" w:lineRule="auto"/>
+              <w:jc w:val="center"/>
+              <w:rPr>
+                <w:rFonts w:ascii="Corbel" w:hAnsi="Corbel"/>
+                <w:b/>
+                <w:bCs/>
+                <w:sz w:val="20"/>
+              </w:rPr>
+            </w:pPr>
+          </w:p>
+        </w:tc>
+      </w:tr>
+      <w:tr>
+        <w:tblPrEx>
+          <w:tblBorders>
+            <w:bottom w:val="single" w:sz="6" w:space="0" w:color="auto"/>
+            <w:insideH w:val="single" w:sz="6" w:space="0" w:color="auto"/>
+            <w:insideV w:val="single" w:sz="6" w:space="0" w:color="auto"/>
+          </w:tblBorders>
+          <w:tblCellMar>
+            <w:left w:w="0" w:type="dxa"/>
+            <w:right w:w="0" w:type="dxa"/>
+          </w:tblCellMar>
+        </w:tblPrEx>
+        <w:trPr>
+          <w:trHeight w:val="974"/>
+        </w:trPr>
+        <w:tc>
+          <w:tcPr>
+            <w:tcW w:w="719" w:type="dxa"/>
+            <w:tcBorders>
+              <w:top w:val="single" w:sz="8" w:space="0" w:color="auto"/>
+              <w:left w:val="single" w:sz="8" w:space="0" w:color="auto"/>
+              <w:bottom w:val="single" w:sz="8" w:space="0" w:color="auto"/>
+              <w:right w:val="single" w:sz="8" w:space="0" w:color="auto"/>
+            </w:tcBorders>
+          </w:tcPr>
+          <w:p>
+            <w:pPr>
+              <w:tabs>
+                <w:tab w:val="left" w:pos="1134"/>
+                <w:tab w:val="right" w:pos="9072"/>
+              </w:tabs>
+              <w:spacing w:line="360" w:lineRule="auto"/>
+              <w:jc w:val="center"/>
+              <w:rPr>
+                <w:rFonts w:ascii="Corbel" w:hAnsi="Corbel"/>
+                <w:b/>
+                <w:bCs/>
+                <w:sz w:val="20"/>
+              </w:rPr>
+            </w:pPr>
+            <w:r>
+              <w:rPr>
+                <w:rFonts w:ascii="Corbel" w:hAnsi="Corbel"/>
+                <w:b/>
+                <w:bCs/>
+                <w:sz w:val="20"/>
+              </w:rPr>
+              <w:t>2</w:t>
+            </w:r>
+          </w:p>
+        </w:tc>
+        <w:tc>
+          <w:tcPr>
+            <w:tcW w:w="5401" w:type="dxa"/>
+            <w:tcBorders>
+              <w:top w:val="single" w:sz="8" w:space="0" w:color="auto"/>
+              <w:left w:val="single" w:sz="8" w:space="0" w:color="auto"/>
+              <w:bottom w:val="single" w:sz="8" w:space="0" w:color="auto"/>
+              <w:right w:val="single" w:sz="8" w:space="0" w:color="auto"/>
+            </w:tcBorders>
+          </w:tcPr>
+          <w:p>
+            <w:pPr>
+              <w:tabs>
+                <w:tab w:val="left" w:pos="1134"/>
+                <w:tab w:val="right" w:pos="9072"/>
+              </w:tabs>
+              <w:spacing w:line="360" w:lineRule="auto"/>
+              <w:jc w:val="center"/>
+              <w:rPr>
+                <w:rFonts w:ascii="Corbel" w:hAnsi="Corbel"/>
+                <w:b/>
+                <w:bCs/>
+                <w:sz w:val="20"/>
+              </w:rPr>
+            </w:pPr>
+            <w:r>
+              <w:rPr>
+                <w:rFonts w:ascii="Corbel" w:hAnsi="Corbel"/>
+                <w:b/>
+                <w:bCs/>
+                <w:sz w:val="20"/>
+              </w:rPr>
+              <w:t>Development of profiler (process logs into profile file)</w:t>
+            </w:r>
+          </w:p>
+        </w:tc>
+        <w:tc>
+          <w:tcPr>
+            <w:tcW w:w="1134" w:type="dxa"/>
+            <w:tcBorders>
+              <w:top w:val="single" w:sz="8" w:space="0" w:color="auto"/>
+              <w:left w:val="single" w:sz="8" w:space="0" w:color="auto"/>
+              <w:bottom w:val="single" w:sz="8" w:space="0" w:color="auto"/>
+              <w:right w:val="single" w:sz="8" w:space="0" w:color="auto"/>
+            </w:tcBorders>
+          </w:tcPr>
+          <w:p>
+            <w:pPr>
+              <w:tabs>
+                <w:tab w:val="left" w:pos="1134"/>
+                <w:tab w:val="right" w:pos="9072"/>
+              </w:tabs>
+              <w:jc w:val="center"/>
+              <w:rPr>
+                <w:rFonts w:ascii="Corbel" w:hAnsi="Corbel"/>
+                <w:b/>
+                <w:bCs/>
+                <w:sz w:val="20"/>
+              </w:rPr>
+            </w:pPr>
+            <w:r>
+              <w:rPr>
+                <w:rFonts w:ascii="Corbel" w:hAnsi="Corbel"/>
+                <w:b/>
+                <w:bCs/>
+                <w:sz w:val="20"/>
+              </w:rPr>
+              <w:t>20/03</w:t>
+            </w:r>
+          </w:p>
+        </w:tc>
+        <w:tc>
+          <w:tcPr>
+            <w:tcW w:w="1134" w:type="dxa"/>
+            <w:tcBorders>
+              <w:top w:val="single" w:sz="8" w:space="0" w:color="auto"/>
+              <w:left w:val="single" w:sz="8" w:space="0" w:color="auto"/>
+              <w:bottom w:val="single" w:sz="8" w:space="0" w:color="auto"/>
+              <w:right w:val="single" w:sz="8" w:space="0" w:color="auto"/>
+            </w:tcBorders>
+          </w:tcPr>
+          <w:p>
+            <w:pPr>
+              <w:tabs>
+                <w:tab w:val="left" w:pos="1134"/>
+                <w:tab w:val="right" w:pos="9072"/>
+              </w:tabs>
+              <w:jc w:val="center"/>
+              <w:rPr>
+                <w:rFonts w:ascii="Corbel" w:hAnsi="Corbel"/>
+                <w:b/>
+                <w:bCs/>
+                <w:sz w:val="20"/>
+              </w:rPr>
+            </w:pPr>
+          </w:p>
+        </w:tc>
+        <w:tc>
+          <w:tcPr>
+            <w:tcW w:w="5652" w:type="dxa"/>
+            <w:tcBorders>
+              <w:top w:val="single" w:sz="8" w:space="0" w:color="auto"/>
+              <w:left w:val="single" w:sz="8" w:space="0" w:color="auto"/>
+              <w:bottom w:val="single" w:sz="8" w:space="0" w:color="auto"/>
+              <w:right w:val="single" w:sz="8" w:space="0" w:color="auto"/>
+            </w:tcBorders>
+          </w:tcPr>
+          <w:p>
+            <w:pPr>
+              <w:tabs>
+                <w:tab w:val="left" w:pos="1134"/>
+                <w:tab w:val="right" w:pos="9072"/>
+              </w:tabs>
+              <w:spacing w:line="360" w:lineRule="auto"/>
+              <w:jc w:val="center"/>
+              <w:rPr>
+                <w:rFonts w:ascii="Corbel" w:hAnsi="Corbel"/>
+                <w:b/>
+                <w:bCs/>
+                <w:sz w:val="20"/>
+              </w:rPr>
+            </w:pPr>
+          </w:p>
+        </w:tc>
+      </w:tr>
+      <w:tr>
+        <w:tblPrEx>
+          <w:tblBorders>
+            <w:bottom w:val="single" w:sz="6" w:space="0" w:color="auto"/>
+            <w:insideH w:val="single" w:sz="6" w:space="0" w:color="auto"/>
+            <w:insideV w:val="single" w:sz="6" w:space="0" w:color="auto"/>
+          </w:tblBorders>
+          <w:tblCellMar>
+            <w:left w:w="0" w:type="dxa"/>
+            <w:right w:w="0" w:type="dxa"/>
+          </w:tblCellMar>
+        </w:tblPrEx>
+        <w:trPr>
+          <w:trHeight w:val="973"/>
+        </w:trPr>
+        <w:tc>
+          <w:tcPr>
+            <w:tcW w:w="719" w:type="dxa"/>
+            <w:tcBorders>
+              <w:top w:val="single" w:sz="8" w:space="0" w:color="auto"/>
+              <w:left w:val="single" w:sz="8" w:space="0" w:color="auto"/>
+              <w:bottom w:val="single" w:sz="8" w:space="0" w:color="auto"/>
+              <w:right w:val="single" w:sz="8" w:space="0" w:color="auto"/>
+            </w:tcBorders>
+          </w:tcPr>
+          <w:p>
+            <w:pPr>
+              <w:tabs>
+                <w:tab w:val="left" w:pos="1134"/>
+                <w:tab w:val="right" w:pos="9072"/>
+              </w:tabs>
+              <w:spacing w:line="360" w:lineRule="auto"/>
+              <w:jc w:val="center"/>
+              <w:rPr>
+                <w:rFonts w:ascii="Corbel" w:hAnsi="Corbel"/>
+                <w:b/>
+                <w:bCs/>
+                <w:sz w:val="20"/>
+              </w:rPr>
+            </w:pPr>
+            <w:r>
+              <w:rPr>
+                <w:rFonts w:ascii="Corbel" w:hAnsi="Corbel"/>
+                <w:b/>
+                <w:bCs/>
+                <w:sz w:val="20"/>
+              </w:rPr>
+              <w:t>3</w:t>
+            </w:r>
+          </w:p>
+        </w:tc>
+        <w:tc>
+          <w:tcPr>
+            <w:tcW w:w="5401" w:type="dxa"/>
+            <w:tcBorders>
+              <w:top w:val="single" w:sz="8" w:space="0" w:color="auto"/>
+              <w:left w:val="single" w:sz="8" w:space="0" w:color="auto"/>
+              <w:bottom w:val="single" w:sz="8" w:space="0" w:color="auto"/>
+              <w:right w:val="single" w:sz="8" w:space="0" w:color="auto"/>
+            </w:tcBorders>
+          </w:tcPr>
+          <w:p>
+            <w:pPr>
+              <w:tabs>
+                <w:tab w:val="left" w:pos="1134"/>
+                <w:tab w:val="right" w:pos="9072"/>
+              </w:tabs>
+              <w:spacing w:line="360" w:lineRule="auto"/>
+              <w:jc w:val="center"/>
+              <w:rPr>
+                <w:rFonts w:ascii="Corbel" w:hAnsi="Corbel"/>
+                <w:b/>
+                <w:bCs/>
+                <w:sz w:val="20"/>
+              </w:rPr>
+            </w:pPr>
+            <w:r>
+              <w:rPr>
+                <w:rFonts w:ascii="Corbel" w:hAnsi="Corbel"/>
+                <w:b/>
+                <w:bCs/>
+                <w:sz w:val="20"/>
+              </w:rPr>
+              <w:t xml:space="preserve">Development of </w:t>
+            </w:r>
+            <w:r>
+              <w:rPr>
+                <w:rFonts w:ascii="Corbel" w:hAnsi="Corbel"/>
+                <w:b/>
+                <w:bCs/>
+                <w:sz w:val="20"/>
+              </w:rPr>
+              <w:t>detection</w:t>
+            </w:r>
+            <w:r>
+              <w:rPr>
+                <w:rFonts w:ascii="Corbel" w:hAnsi="Corbel"/>
+                <w:b/>
+                <w:bCs/>
+                <w:sz w:val="20"/>
+              </w:rPr>
+              <w:t xml:space="preserve"> engine</w:t>
+            </w:r>
+          </w:p>
+        </w:tc>
+        <w:tc>
+          <w:tcPr>
+            <w:tcW w:w="1134" w:type="dxa"/>
+            <w:tcBorders>
+              <w:top w:val="single" w:sz="8" w:space="0" w:color="auto"/>
+              <w:left w:val="single" w:sz="8" w:space="0" w:color="auto"/>
+              <w:bottom w:val="single" w:sz="8" w:space="0" w:color="auto"/>
+              <w:right w:val="single" w:sz="8" w:space="0" w:color="auto"/>
+            </w:tcBorders>
+          </w:tcPr>
+          <w:p>
+            <w:pPr>
+              <w:tabs>
+                <w:tab w:val="left" w:pos="1134"/>
+                <w:tab w:val="right" w:pos="9072"/>
+              </w:tabs>
+              <w:jc w:val="center"/>
+              <w:rPr>
+                <w:rFonts w:ascii="Corbel" w:hAnsi="Corbel"/>
+                <w:b/>
+                <w:bCs/>
+                <w:sz w:val="20"/>
+              </w:rPr>
+            </w:pPr>
+            <w:r>
+              <w:rPr>
+                <w:rFonts w:ascii="Corbel" w:hAnsi="Corbel"/>
+                <w:b/>
+                <w:bCs/>
+                <w:sz w:val="20"/>
+              </w:rPr>
+              <w:t>10/04</w:t>
+            </w:r>
+          </w:p>
+        </w:tc>
+        <w:tc>
+          <w:tcPr>
+            <w:tcW w:w="1134" w:type="dxa"/>
+            <w:tcBorders>
+              <w:top w:val="single" w:sz="8" w:space="0" w:color="auto"/>
+              <w:left w:val="single" w:sz="8" w:space="0" w:color="auto"/>
+              <w:bottom w:val="single" w:sz="8" w:space="0" w:color="auto"/>
+              <w:right w:val="single" w:sz="8" w:space="0" w:color="auto"/>
+            </w:tcBorders>
+          </w:tcPr>
+          <w:p>
+            <w:pPr>
+              <w:tabs>
+                <w:tab w:val="left" w:pos="1134"/>
+                <w:tab w:val="right" w:pos="9072"/>
+              </w:tabs>
+              <w:jc w:val="center"/>
+              <w:rPr>
+                <w:rFonts w:ascii="Corbel" w:hAnsi="Corbel"/>
+                <w:b/>
+                <w:bCs/>
+                <w:sz w:val="20"/>
+              </w:rPr>
+            </w:pPr>
+          </w:p>
+        </w:tc>
+        <w:tc>
+          <w:tcPr>
+            <w:tcW w:w="5652" w:type="dxa"/>
+            <w:tcBorders>
+              <w:top w:val="single" w:sz="8" w:space="0" w:color="auto"/>
+              <w:left w:val="single" w:sz="8" w:space="0" w:color="auto"/>
+              <w:bottom w:val="single" w:sz="8" w:space="0" w:color="auto"/>
+              <w:right w:val="single" w:sz="8" w:space="0" w:color="auto"/>
+            </w:tcBorders>
+          </w:tcPr>
+          <w:p>
+            <w:pPr>
+              <w:tabs>
+                <w:tab w:val="left" w:pos="1134"/>
+                <w:tab w:val="right" w:pos="9072"/>
+              </w:tabs>
+              <w:spacing w:line="360" w:lineRule="auto"/>
+              <w:jc w:val="center"/>
+              <w:rPr>
+                <w:rFonts w:ascii="Corbel" w:hAnsi="Corbel"/>
+                <w:b/>
+                <w:bCs/>
+                <w:sz w:val="20"/>
+              </w:rPr>
+            </w:pPr>
+          </w:p>
+        </w:tc>
+      </w:tr>
+      <w:tr>
+        <w:tblPrEx>
+          <w:tblBorders>
+            <w:bottom w:val="single" w:sz="6" w:space="0" w:color="auto"/>
+            <w:insideH w:val="single" w:sz="6" w:space="0" w:color="auto"/>
+            <w:insideV w:val="single" w:sz="6" w:space="0" w:color="auto"/>
+          </w:tblBorders>
+          <w:tblCellMar>
+            <w:left w:w="0" w:type="dxa"/>
+            <w:right w:w="0" w:type="dxa"/>
+          </w:tblCellMar>
+        </w:tblPrEx>
+        <w:trPr>
+          <w:trHeight w:val="1257"/>
+        </w:trPr>
+        <w:tc>
+          <w:tcPr>
+            <w:tcW w:w="719" w:type="dxa"/>
+            <w:tcBorders>
+              <w:top w:val="single" w:sz="8" w:space="0" w:color="auto"/>
+              <w:left w:val="single" w:sz="8" w:space="0" w:color="auto"/>
+              <w:bottom w:val="single" w:sz="8" w:space="0" w:color="auto"/>
+              <w:right w:val="single" w:sz="8" w:space="0" w:color="auto"/>
+            </w:tcBorders>
+          </w:tcPr>
+          <w:p>
+            <w:pPr>
+              <w:tabs>
+                <w:tab w:val="left" w:pos="1134"/>
+                <w:tab w:val="right" w:pos="9072"/>
+              </w:tabs>
+              <w:spacing w:line="360" w:lineRule="auto"/>
+              <w:jc w:val="center"/>
+              <w:rPr>
+                <w:rFonts w:ascii="Corbel" w:hAnsi="Corbel"/>
+                <w:b/>
+                <w:bCs/>
+                <w:sz w:val="20"/>
+              </w:rPr>
+            </w:pPr>
+            <w:r>
+              <w:rPr>
+                <w:rFonts w:ascii="Corbel" w:hAnsi="Corbel"/>
+                <w:b/>
+                <w:bCs/>
+                <w:sz w:val="20"/>
+              </w:rPr>
+              <w:t>4</w:t>
+            </w:r>
+          </w:p>
+        </w:tc>
+        <w:tc>
+          <w:tcPr>
+            <w:tcW w:w="5401" w:type="dxa"/>
+            <w:tcBorders>
+              <w:top w:val="single" w:sz="8" w:space="0" w:color="auto"/>
+              <w:left w:val="single" w:sz="8" w:space="0" w:color="auto"/>
+              <w:bottom w:val="single" w:sz="8" w:space="0" w:color="auto"/>
+              <w:right w:val="single" w:sz="8" w:space="0" w:color="auto"/>
+            </w:tcBorders>
+          </w:tcPr>
+          <w:p>
+            <w:pPr>
+              <w:tabs>
+                <w:tab w:val="left" w:pos="1134"/>
+                <w:tab w:val="right" w:pos="9072"/>
+              </w:tabs>
+              <w:spacing w:line="360" w:lineRule="auto"/>
+              <w:jc w:val="center"/>
+              <w:rPr>
+                <w:rFonts w:ascii="Corbel" w:hAnsi="Corbel"/>
+                <w:b/>
+                <w:bCs/>
+                <w:sz w:val="20"/>
+              </w:rPr>
+            </w:pPr>
+            <w:r>
+              <w:rPr>
+                <w:rFonts w:ascii="Corbel" w:hAnsi="Corbel"/>
+                <w:b/>
+                <w:bCs/>
+                <w:sz w:val="20"/>
+              </w:rPr>
+              <w:t>Development of real-time detection engine</w:t>
+            </w:r>
+          </w:p>
+        </w:tc>
+        <w:tc>
+          <w:tcPr>
+            <w:tcW w:w="1134" w:type="dxa"/>
+            <w:tcBorders>
+              <w:top w:val="single" w:sz="8" w:space="0" w:color="auto"/>
+              <w:left w:val="single" w:sz="8" w:space="0" w:color="auto"/>
+              <w:bottom w:val="single" w:sz="8" w:space="0" w:color="auto"/>
+              <w:right w:val="single" w:sz="8" w:space="0" w:color="auto"/>
+            </w:tcBorders>
+          </w:tcPr>
+          <w:p>
+            <w:pPr>
+              <w:tabs>
+                <w:tab w:val="left" w:pos="1134"/>
+                <w:tab w:val="right" w:pos="9072"/>
+              </w:tabs>
+              <w:jc w:val="center"/>
+              <w:rPr>
+                <w:rFonts w:ascii="Corbel" w:hAnsi="Corbel"/>
+                <w:b/>
+                <w:bCs/>
+                <w:sz w:val="20"/>
+              </w:rPr>
+            </w:pPr>
+            <w:r>
+              <w:rPr>
+                <w:rFonts w:ascii="Corbel" w:hAnsi="Corbel"/>
+                <w:b/>
+                <w:bCs/>
+                <w:sz w:val="20"/>
+              </w:rPr>
+              <w:t>08/05</w:t>
+            </w:r>
+          </w:p>
+        </w:tc>
+        <w:tc>
+          <w:tcPr>
+            <w:tcW w:w="1134" w:type="dxa"/>
+            <w:tcBorders>
+              <w:top w:val="single" w:sz="8" w:space="0" w:color="auto"/>
+              <w:left w:val="single" w:sz="8" w:space="0" w:color="auto"/>
+              <w:bottom w:val="single" w:sz="8" w:space="0" w:color="auto"/>
+              <w:right w:val="single" w:sz="8" w:space="0" w:color="auto"/>
+            </w:tcBorders>
+          </w:tcPr>
+          <w:p>
+            <w:pPr>
+              <w:tabs>
+                <w:tab w:val="left" w:pos="1134"/>
+                <w:tab w:val="right" w:pos="9072"/>
+              </w:tabs>
+              <w:jc w:val="center"/>
+              <w:rPr>
+                <w:rFonts w:ascii="Corbel" w:hAnsi="Corbel"/>
+                <w:b/>
+                <w:bCs/>
+                <w:sz w:val="20"/>
+              </w:rPr>
+            </w:pPr>
+          </w:p>
+        </w:tc>
+        <w:tc>
+          <w:tcPr>
+            <w:tcW w:w="5652" w:type="dxa"/>
+            <w:tcBorders>
+              <w:top w:val="single" w:sz="8" w:space="0" w:color="auto"/>
+              <w:left w:val="single" w:sz="8" w:space="0" w:color="auto"/>
+              <w:bottom w:val="single" w:sz="8" w:space="0" w:color="auto"/>
+              <w:right w:val="single" w:sz="8" w:space="0" w:color="auto"/>
+            </w:tcBorders>
+          </w:tcPr>
+          <w:p>
+            <w:pPr>
+              <w:tabs>
+                <w:tab w:val="left" w:pos="1134"/>
+                <w:tab w:val="right" w:pos="9072"/>
+              </w:tabs>
+              <w:spacing w:line="360" w:lineRule="auto"/>
+              <w:jc w:val="center"/>
+              <w:rPr>
+                <w:rFonts w:ascii="Corbel" w:hAnsi="Corbel"/>
+                <w:b/>
+                <w:bCs/>
+                <w:sz w:val="20"/>
+              </w:rPr>
+            </w:pPr>
+          </w:p>
+        </w:tc>
+      </w:tr>
+    </w:tbl>
+    <w:p>
+      <w:pPr>
+        <w:sectPr>
+          <w:pgSz w:w="16838" w:h="11906" w:orient="landscape"/>
+          <w:pgMar w:top="1871" w:right="1134" w:bottom="1134" w:left="1134" w:header="709" w:footer="709" w:gutter="0"/>
+          <w:cols w:space="708"/>
+          <w:docGrid w:linePitch="360"/>
+        </w:sectPr>
+      </w:pPr>
     </w:p>
     <w:p>
       <w:pPr>
@@ -5620,8 +7242,13 @@
           <w:numId w:val="7"/>
         </w:numPr>
       </w:pPr>
-      <w:r>
-        <w:t>DomainTools: investigation DNS related cybercrime</w:t>
+      <w:proofErr w:type="spellStart"/>
+      <w:r>
+        <w:t>DomainTools</w:t>
+      </w:r>
+      <w:proofErr w:type="spellEnd"/>
+      <w:r>
+        <w:t>: investigation DNS related cybercrime</w:t>
       </w:r>
     </w:p>
     <w:p>
@@ -5632,8 +7259,21 @@
           <w:numId w:val="7"/>
         </w:numPr>
       </w:pPr>
-      <w:r>
-        <w:t xml:space="preserve">Exabeam, sqrrl: User and Entity Behavior Analytics (UEBA) </w:t>
+      <w:proofErr w:type="spellStart"/>
+      <w:r>
+        <w:t>Exabeam</w:t>
+      </w:r>
+      <w:proofErr w:type="spellEnd"/>
+      <w:r>
+        <w:t xml:space="preserve">, </w:t>
+      </w:r>
+      <w:proofErr w:type="spellStart"/>
+      <w:r>
+        <w:t>sqrrl</w:t>
+      </w:r>
+      <w:proofErr w:type="spellEnd"/>
+      <w:r>
+        <w:t xml:space="preserve">: User and Entity Behavior Analytics (UEBA) </w:t>
       </w:r>
     </w:p>
     <w:p>
@@ -6154,7 +7794,49 @@
         <w:rPr>
           <w:lang w:eastAsia="nl-BE"/>
         </w:rPr>
-        <w:t xml:space="preserve"> This is threat is popular because is quite difficult to defend against and even large organization can become victim. GitHub, DynDNS, SpamHouse, BBC have all been a victim of DDOS attacks</w:t>
+        <w:t xml:space="preserve"> This is threat is popular because is quite difficult to defend against and even large organization can become victim. </w:t>
+      </w:r>
+      <w:proofErr w:type="spellStart"/>
+      <w:r>
+        <w:rPr>
+          <w:lang w:eastAsia="nl-BE"/>
+        </w:rPr>
+        <w:t>GitHub</w:t>
+      </w:r>
+      <w:proofErr w:type="spellEnd"/>
+      <w:r>
+        <w:rPr>
+          <w:lang w:eastAsia="nl-BE"/>
+        </w:rPr>
+        <w:t xml:space="preserve">, </w:t>
+      </w:r>
+      <w:proofErr w:type="spellStart"/>
+      <w:r>
+        <w:rPr>
+          <w:lang w:eastAsia="nl-BE"/>
+        </w:rPr>
+        <w:t>DynDNS</w:t>
+      </w:r>
+      <w:proofErr w:type="spellEnd"/>
+      <w:r>
+        <w:rPr>
+          <w:lang w:eastAsia="nl-BE"/>
+        </w:rPr>
+        <w:t xml:space="preserve">, </w:t>
+      </w:r>
+      <w:proofErr w:type="spellStart"/>
+      <w:r>
+        <w:rPr>
+          <w:lang w:eastAsia="nl-BE"/>
+        </w:rPr>
+        <w:t>SpamHouse</w:t>
+      </w:r>
+      <w:proofErr w:type="spellEnd"/>
+      <w:r>
+        <w:rPr>
+          <w:lang w:eastAsia="nl-BE"/>
+        </w:rPr>
+        <w:t>, BBC have all been a victim of DDOS attacks</w:t>
       </w:r>
       <w:r>
         <w:rPr>
@@ -6924,7 +8606,15 @@
         <w:pStyle w:val="Heading4"/>
       </w:pPr>
       <w:r>
-        <w:t>Second generation: Stateful filters</w:t>
+        <w:t xml:space="preserve">Second generation: </w:t>
+      </w:r>
+      <w:proofErr w:type="spellStart"/>
+      <w:r>
+        <w:t>Stateful</w:t>
+      </w:r>
+      <w:proofErr w:type="spellEnd"/>
+      <w:r>
+        <w:t xml:space="preserve"> filters</w:t>
       </w:r>
     </w:p>
     <w:p>
@@ -7401,26 +9091,43 @@
       <w:pPr>
         <w:pStyle w:val="Heading6"/>
       </w:pPr>
+      <w:proofErr w:type="spellStart"/>
       <w:r>
         <w:t>ModSecurity</w:t>
       </w:r>
-    </w:p>
-    <w:p>
-      <w:r>
-        <w:t>This is one of the most popular web application firewalls. It filters (allow/block traffic), monitors and logs based on “Sec Rules” (these rules are based on the core rule set of OWASP) in real-time. The engine can function as reverse proxy (a separate security layer, between external connection and web server, can be seen as a new point of failure) or can be embedded (apache module, best option to implement in already existing architecture) within the server itself. ModSecurity uses several techniques (virtual patching, ip reputation, URL encoding) to prevent application layer attacks like XSS, Trojans, information leakage…</w:t>
+      <w:proofErr w:type="spellEnd"/>
+    </w:p>
+    <w:p>
+      <w:r>
+        <w:t xml:space="preserve">This is one of the most popular web application firewalls. It filters (allow/block traffic), monitors and logs based on “Sec Rules” (these rules are based on the core rule set of OWASP) in real-time. The engine can function as reverse proxy (a separate security layer, between external connection and web server, can be seen as a new point of failure) or can be embedded (apache module, best option to implement in already existing architecture) within the server itself. </w:t>
+      </w:r>
+      <w:proofErr w:type="spellStart"/>
+      <w:r>
+        <w:t>ModSecurity</w:t>
+      </w:r>
+      <w:proofErr w:type="spellEnd"/>
+      <w:r>
+        <w:t xml:space="preserve"> uses several techniques (virtual patching, ip reputation, URL encoding) to prevent application layer attacks like XSS, Trojans, information leakage…</w:t>
       </w:r>
     </w:p>
     <w:p>
       <w:pPr>
         <w:pStyle w:val="Heading6"/>
       </w:pPr>
+      <w:proofErr w:type="spellStart"/>
       <w:r>
         <w:t>IronBee</w:t>
       </w:r>
-    </w:p>
-    <w:p>
-      <w:r>
-        <w:t>IronBee is a security framework to build your own web application firewall. This is not a finished product rather a framework to create your own tailored web application firewall. The main goals are to be minimalistic, provide simple API, modularity and allow interaction with external systems. Rules are written in LUA and come in three different types: basic matching rules, stream matching rules and external rules.</w:t>
+      <w:proofErr w:type="spellEnd"/>
+    </w:p>
+    <w:p>
+      <w:proofErr w:type="spellStart"/>
+      <w:r>
+        <w:t>IronBee</w:t>
+      </w:r>
+      <w:proofErr w:type="spellEnd"/>
+      <w:r>
+        <w:t xml:space="preserve"> is a security framework to build your own web application firewall. This is not a finished product rather a framework to create your own tailored web application firewall. The main goals are to be minimalistic, provide simple API, modularity and allow interaction with external systems. Rules are written in LUA and come in three different types: basic matching rules, stream matching rules and external rules.</w:t>
       </w:r>
     </w:p>
     <w:p>
@@ -7433,7 +9140,23 @@
     </w:p>
     <w:p>
       <w:r>
-        <w:t xml:space="preserve">This is a quite basic but very effective working web application firewall, it specializes in counteracting XSS en SQL-Injection and it only filters PUT and GET packets. The firewall uses the implicit deny all policy, so adding rules will add exceptions that are accepted. NAXSI is only available for nginx (NAXSI stands for Nginx against XSS and SQL injection). </w:t>
+        <w:t xml:space="preserve">This is a quite basic but very effective working web application firewall, it specializes in counteracting XSS en SQL-Injection and it only filters PUT and GET packets. The firewall uses the implicit deny all policy, so adding rules will add exceptions that are accepted. NAXSI is only available for </w:t>
+      </w:r>
+      <w:proofErr w:type="spellStart"/>
+      <w:r>
+        <w:t>nginx</w:t>
+      </w:r>
+      <w:proofErr w:type="spellEnd"/>
+      <w:r>
+        <w:t xml:space="preserve"> (NAXSI stands for </w:t>
+      </w:r>
+      <w:proofErr w:type="spellStart"/>
+      <w:r>
+        <w:t>Nginx</w:t>
+      </w:r>
+      <w:proofErr w:type="spellEnd"/>
+      <w:r>
+        <w:t xml:space="preserve"> against XSS and SQL injection). </w:t>
       </w:r>
     </w:p>
     <w:p>
@@ -7446,13 +9169,20 @@
       <w:pPr>
         <w:pStyle w:val="Heading6"/>
       </w:pPr>
+      <w:proofErr w:type="spellStart"/>
       <w:r>
         <w:t>WebKnight</w:t>
       </w:r>
-    </w:p>
-    <w:p>
-      <w:r>
-        <w:t>WebKnight is designed for Microsoft IIS, this web application firewall also provides protection against brute-force attack (this is the only web application firewall in this list that provides any protection against this kind of attack).</w:t>
+      <w:proofErr w:type="spellEnd"/>
+    </w:p>
+    <w:p>
+      <w:proofErr w:type="spellStart"/>
+      <w:r>
+        <w:t>WebKnight</w:t>
+      </w:r>
+      <w:proofErr w:type="spellEnd"/>
+      <w:r>
+        <w:t xml:space="preserve"> is designed for Microsoft IIS, this web application firewall also provides protection against brute-force attack (this is the only web application firewall in this list that provides any protection against this kind of attack).</w:t>
       </w:r>
     </w:p>
     <w:p>
@@ -7530,7 +9260,15 @@
     </w:p>
     <w:p>
       <w:r>
-        <w:t>Probably the best known web application firewall appliance is the one from Barracuda. At this moment they sell five different models. Ranging from 25Mpbs to 4 Gpbs throughput</w:t>
+        <w:t xml:space="preserve">Probably the best known web application firewall appliance is the one from Barracuda. At this moment they sell five different models. Ranging from 25Mpbs to 4 </w:t>
+      </w:r>
+      <w:proofErr w:type="spellStart"/>
+      <w:r>
+        <w:t>Gpbs</w:t>
+      </w:r>
+      <w:proofErr w:type="spellEnd"/>
+      <w:r>
+        <w:t xml:space="preserve"> throughput</w:t>
       </w:r>
       <w:r>
         <w:t xml:space="preserve">, </w:t>
@@ -7557,7 +9295,15 @@
         <w:t>inst SQL-Injection, XSS, Cookie/</w:t>
       </w:r>
       <w:r>
-        <w:t>form tampering and DDoS.</w:t>
+        <w:t xml:space="preserve">form tampering and </w:t>
+      </w:r>
+      <w:proofErr w:type="spellStart"/>
+      <w:r>
+        <w:t>DDoS</w:t>
+      </w:r>
+      <w:proofErr w:type="spellEnd"/>
+      <w:r>
+        <w:t>.</w:t>
       </w:r>
       <w:r>
         <w:t xml:space="preserve"> </w:t>
@@ -7584,16 +9330,26 @@
       <w:pPr>
         <w:pStyle w:val="Heading6"/>
       </w:pPr>
+      <w:proofErr w:type="spellStart"/>
       <w:r>
         <w:t>Netscaler</w:t>
       </w:r>
+      <w:proofErr w:type="spellEnd"/>
     </w:p>
     <w:p>
       <w:r>
         <w:t>Another popular applian</w:t>
       </w:r>
       <w:r>
-        <w:t>ce is the Netscaler from Citrix</w:t>
+        <w:t xml:space="preserve">ce is the </w:t>
+      </w:r>
+      <w:proofErr w:type="spellStart"/>
+      <w:r>
+        <w:t>Netscaler</w:t>
+      </w:r>
+      <w:proofErr w:type="spellEnd"/>
+      <w:r>
+        <w:t xml:space="preserve"> from Citrix</w:t>
       </w:r>
       <w:r>
         <w:t>. They sell model</w:t>
@@ -7610,8 +9366,13 @@
       <w:r>
         <w:t xml:space="preserve"> transactions per seconds. The big difference with previous mentioned appliances is that the </w:t>
       </w:r>
-      <w:r>
-        <w:t xml:space="preserve">Netscaler </w:t>
+      <w:proofErr w:type="spellStart"/>
+      <w:r>
+        <w:t>Netscaler</w:t>
+      </w:r>
+      <w:proofErr w:type="spellEnd"/>
+      <w:r>
+        <w:t xml:space="preserve"> </w:t>
       </w:r>
       <w:r>
         <w:t>is</w:t>
@@ -7627,13 +9388,31 @@
       <w:pPr>
         <w:pStyle w:val="Heading6"/>
       </w:pPr>
+      <w:proofErr w:type="spellStart"/>
       <w:r>
         <w:t>SecureSphere</w:t>
       </w:r>
-    </w:p>
-    <w:p>
-      <w:r>
-        <w:t>The last appliance that will be discussed is the one from Imperva, the SecureSphere. They share about the same performance as the web application firewalls from barracuda but are more oriented towards cloud integration.</w:t>
+      <w:proofErr w:type="spellEnd"/>
+    </w:p>
+    <w:p>
+      <w:r>
+        <w:t xml:space="preserve">The last appliance that will be discussed is the one from </w:t>
+      </w:r>
+      <w:proofErr w:type="spellStart"/>
+      <w:r>
+        <w:t>Imperva</w:t>
+      </w:r>
+      <w:proofErr w:type="spellEnd"/>
+      <w:r>
+        <w:t xml:space="preserve">, the </w:t>
+      </w:r>
+      <w:proofErr w:type="spellStart"/>
+      <w:r>
+        <w:t>SecureSphere</w:t>
+      </w:r>
+      <w:proofErr w:type="spellEnd"/>
+      <w:r>
+        <w:t>. They share about the same performance as the web application firewalls from barracuda but are more oriented towards cloud integration.</w:t>
       </w:r>
     </w:p>
     <w:p>
@@ -7653,7 +9432,31 @@
         <w:t xml:space="preserve"> of staff</w:t>
       </w:r>
       <w:r>
-        <w:t>…) a cloud based solution can be interesting. Web traffic is diverted to specialized services where the traffic is analyzed before being redirected to the actual web application. An extra advantage is that only legitimate traffic is forward to the application which means that the web application won’t be flooded with malicious traffic (which is especially useful when the network performance of the application is limited). The three most popular services are Incapsula, CloudFlare, SUCURI. They will not be individually discussed because they all offer about the same features (DDoS, SQL-Injection, XSS, SPAM, login protection).</w:t>
+        <w:t xml:space="preserve">…) a cloud based solution can be interesting. Web traffic is diverted to specialized services where the traffic is analyzed before being redirected to the actual web application. An extra advantage is that only legitimate traffic is forward to the application which means that the web application won’t be flooded with malicious traffic (which is especially useful when the network performance of the application is limited). The three most popular services are </w:t>
+      </w:r>
+      <w:proofErr w:type="spellStart"/>
+      <w:r>
+        <w:t>Incapsula</w:t>
+      </w:r>
+      <w:proofErr w:type="spellEnd"/>
+      <w:r>
+        <w:t xml:space="preserve">, </w:t>
+      </w:r>
+      <w:proofErr w:type="spellStart"/>
+      <w:r>
+        <w:t>CloudFlare</w:t>
+      </w:r>
+      <w:proofErr w:type="spellEnd"/>
+      <w:r>
+        <w:t>, SUCURI. They will not be individually discussed because they all offer about the same features (</w:t>
+      </w:r>
+      <w:proofErr w:type="spellStart"/>
+      <w:r>
+        <w:t>DDoS</w:t>
+      </w:r>
+      <w:proofErr w:type="spellEnd"/>
+      <w:r>
+        <w:t>, SQL-Injection, XSS, SPAM, login protection).</w:t>
       </w:r>
     </w:p>
     <w:p>
@@ -7965,11 +9768,19 @@
           <w:numId w:val="9"/>
         </w:numPr>
       </w:pPr>
+      <w:proofErr w:type="spellStart"/>
       <w:r>
         <w:rPr>
           <w:b/>
         </w:rPr>
-        <w:t>Unvalidated redirects and forwards</w:t>
+        <w:t>Unvalidated</w:t>
+      </w:r>
+      <w:proofErr w:type="spellEnd"/>
+      <w:r>
+        <w:rPr>
+          <w:b/>
+        </w:rPr>
+        <w:t xml:space="preserve"> redirects and forwards</w:t>
       </w:r>
       <w:r>
         <w:rPr>
@@ -8038,7 +9849,15 @@
         <w:t>The SERT (Security Engineering Research Team) has determined that in 2016 57% of all cyber-attacks were web application attacks</w:t>
       </w:r>
       <w:r>
-        <w:t>. These are attacks target at web application using techniques like SQLi, XSS, DDOS… The malware category doesn’t (directly) attacks web services but is spread over the web (drive-by downloads, e-mail attachment).</w:t>
+        <w:t xml:space="preserve">. These are attacks target at web application using techniques like </w:t>
+      </w:r>
+      <w:proofErr w:type="spellStart"/>
+      <w:r>
+        <w:t>SQLi</w:t>
+      </w:r>
+      <w:proofErr w:type="spellEnd"/>
+      <w:r>
+        <w:t>, XSS, DDOS… The malware category doesn’t (directly) attacks web services but is spread over the web (drive-by downloads, e-mail attachment).</w:t>
       </w:r>
     </w:p>
     <w:p/>
@@ -8294,7 +10113,15 @@
     </w:p>
     <w:p>
       <w:r>
-        <w:t>Python was launched early nineties by Guido van Rossum, the language was originally targeted to mathematicians and was based on BASIC. At first the syntax can seem quite daunting but it is quite simple. The big difference with other languages is that structure is determined by indentation. For example when a for loop is created in Java the loop statements are encapsulated with curly brackets, in Python the statements are indented instead of using curly brackets.</w:t>
+        <w:t xml:space="preserve">Python was launched early nineties by Guido van </w:t>
+      </w:r>
+      <w:proofErr w:type="spellStart"/>
+      <w:r>
+        <w:t>Rossum</w:t>
+      </w:r>
+      <w:proofErr w:type="spellEnd"/>
+      <w:r>
+        <w:t>, the language was originally targeted to mathematicians and was based on BASIC. At first the syntax can seem quite daunting but it is quite simple. The big difference with other languages is that structure is determined by indentation. For example when a for loop is created in Java the loop statements are encapsulated with curly brackets, in Python the statements are indented instead of using curly brackets.</w:t>
       </w:r>
     </w:p>
     <w:p>
@@ -8385,8 +10212,13 @@
       <w:pPr>
         <w:pStyle w:val="NoSpacing"/>
       </w:pPr>
-      <w:r>
-        <w:t>Example access.log entry:</w:t>
+      <w:proofErr w:type="spellStart"/>
+      <w:r>
+        <w:t>Example</w:t>
+      </w:r>
+      <w:proofErr w:type="spellEnd"/>
+      <w:r>
+        <w:t xml:space="preserve"> access.log entry:</w:t>
       </w:r>
     </w:p>
     <w:p>
@@ -8399,21 +10231,48 @@
         <w:rPr>
           <w:rFonts w:ascii="Consolas" w:hAnsi="Consolas" w:cs="Consolas"/>
         </w:rPr>
-        <w:t>213.211.143.24 - - [14/Dec/2011:21:21:40 +0100] "GET /misc/favicon.ico HTTP/1.1" 200 5727 "-" "Mozilla/5.0 (Windows NT 6.1; WOW64) AppleWebKit/535.2 (KHTML, like Gecko) Chrome/15.0.874.121 Safari/535.2"</w:t>
+        <w:t>213.211.143.24 - - [14/Dec/2011:21:21:40 +0100] "GET /</w:t>
+      </w:r>
+      <w:proofErr w:type="spellStart"/>
+      <w:r>
+        <w:rPr>
+          <w:rFonts w:ascii="Consolas" w:hAnsi="Consolas" w:cs="Consolas"/>
+        </w:rPr>
+        <w:t>misc</w:t>
+      </w:r>
+      <w:proofErr w:type="spellEnd"/>
+      <w:r>
+        <w:rPr>
+          <w:rFonts w:ascii="Consolas" w:hAnsi="Consolas" w:cs="Consolas"/>
+        </w:rPr>
+        <w:t xml:space="preserve">/favicon.ico HTTP/1.1" 200 5727 "-" "Mozilla/5.0 (Windows NT 6.1; WOW64) </w:t>
+      </w:r>
+      <w:proofErr w:type="spellStart"/>
+      <w:r>
+        <w:rPr>
+          <w:rFonts w:ascii="Consolas" w:hAnsi="Consolas" w:cs="Consolas"/>
+        </w:rPr>
+        <w:t>AppleWebKit</w:t>
+      </w:r>
+      <w:proofErr w:type="spellEnd"/>
+      <w:r>
+        <w:rPr>
+          <w:rFonts w:ascii="Consolas" w:hAnsi="Consolas" w:cs="Consolas"/>
+        </w:rPr>
+        <w:t>/535.2 (KHTML, like Gecko) Chrome/15.0.874.121 Safari/535.2"</w:t>
       </w:r>
     </w:p>
     <w:p>
       <w:pPr>
         <w:pStyle w:val="NoSpacing"/>
       </w:pPr>
-      <w:r>
-        <w:t xml:space="preserve">Example </w:t>
-      </w:r>
-      <w:r>
-        <w:t>error</w:t>
-      </w:r>
-      <w:r>
-        <w:t>.log entry:</w:t>
+      <w:proofErr w:type="spellStart"/>
+      <w:r>
+        <w:t>Example</w:t>
+      </w:r>
+      <w:proofErr w:type="spellEnd"/>
+      <w:r>
+        <w:t xml:space="preserve"> error.log entry:</w:t>
       </w:r>
     </w:p>
     <w:p>
@@ -8426,17 +10285,57 @@
         <w:rPr>
           <w:rFonts w:ascii="Consolas" w:hAnsi="Consolas" w:cs="Consolas"/>
         </w:rPr>
-        <w:t>[Wed Dec 14 21:36:54 2011] [error] [client 213.211.143.24] File does not exist: /home/catapa/public/nl, referer: http://test.catapa.be/index.php</w:t>
-      </w:r>
-    </w:p>
-    <w:p>
-      <w:pPr>
+        <w:t>[Wed Dec 14 21:36:54 2011] [error] [client 213.211.143.24] File does not exist: /home/</w:t>
+      </w:r>
+      <w:proofErr w:type="spellStart"/>
+      <w:r>
         <w:rPr>
           <w:rFonts w:ascii="Consolas" w:hAnsi="Consolas" w:cs="Consolas"/>
         </w:rPr>
-      </w:pPr>
-      <w:bookmarkStart w:id="31" w:name="_GoBack"/>
-      <w:bookmarkEnd w:id="31"/>
+        <w:t>catapa</w:t>
+      </w:r>
+      <w:proofErr w:type="spellEnd"/>
+      <w:r>
+        <w:rPr>
+          <w:rFonts w:ascii="Consolas" w:hAnsi="Consolas" w:cs="Consolas"/>
+        </w:rPr>
+        <w:t>/public/</w:t>
+      </w:r>
+      <w:proofErr w:type="spellStart"/>
+      <w:r>
+        <w:rPr>
+          <w:rFonts w:ascii="Consolas" w:hAnsi="Consolas" w:cs="Consolas"/>
+        </w:rPr>
+        <w:t>nl</w:t>
+      </w:r>
+      <w:proofErr w:type="spellEnd"/>
+      <w:r>
+        <w:rPr>
+          <w:rFonts w:ascii="Consolas" w:hAnsi="Consolas" w:cs="Consolas"/>
+        </w:rPr>
+        <w:t xml:space="preserve">, </w:t>
+      </w:r>
+      <w:proofErr w:type="spellStart"/>
+      <w:r>
+        <w:rPr>
+          <w:rFonts w:ascii="Consolas" w:hAnsi="Consolas" w:cs="Consolas"/>
+        </w:rPr>
+        <w:t>referer</w:t>
+      </w:r>
+      <w:proofErr w:type="spellEnd"/>
+      <w:r>
+        <w:rPr>
+          <w:rFonts w:ascii="Consolas" w:hAnsi="Consolas" w:cs="Consolas"/>
+        </w:rPr>
+        <w:t>: http://test.catapa.be/index.php</w:t>
+      </w:r>
+    </w:p>
+    <w:p>
+      <w:pPr>
+        <w:rPr>
+          <w:rFonts w:ascii="Consolas" w:hAnsi="Consolas" w:cs="Consolas"/>
+        </w:rPr>
+      </w:pPr>
     </w:p>
     <w:p>
       <w:pPr>
@@ -8487,6 +10386,7 @@
           <w:szCs w:val="17"/>
         </w:rPr>
       </w:pPr>
+      <w:proofErr w:type="spellStart"/>
       <w:r>
         <w:rPr>
           <w:rFonts w:ascii="Courier New" w:eastAsia="Times New Roman" w:hAnsi="Courier New" w:cs="Courier New"/>
@@ -8498,6 +10398,7 @@
         </w:rPr>
         <w:t>LogFormat</w:t>
       </w:r>
+      <w:proofErr w:type="spellEnd"/>
       <w:r>
         <w:rPr>
           <w:rFonts w:ascii="Courier New" w:eastAsia="Times New Roman" w:hAnsi="Courier New" w:cs="Courier New"/>
@@ -8556,6 +10457,7 @@
           <w:szCs w:val="17"/>
         </w:rPr>
       </w:pPr>
+      <w:proofErr w:type="spellStart"/>
       <w:r>
         <w:rPr>
           <w:rFonts w:ascii="Courier New" w:eastAsia="Times New Roman" w:hAnsi="Courier New" w:cs="Courier New"/>
@@ -8567,6 +10469,7 @@
         </w:rPr>
         <w:t>LogFormat</w:t>
       </w:r>
+      <w:proofErr w:type="spellEnd"/>
       <w:r>
         <w:rPr>
           <w:rFonts w:ascii="Courier New" w:eastAsia="Times New Roman" w:hAnsi="Courier New" w:cs="Courier New"/>
@@ -8583,7 +10486,67 @@
           <w:sz w:val="17"/>
           <w:szCs w:val="17"/>
         </w:rPr>
-        <w:t>"%h %l %u %t \"%r\" %&gt;s %b \"%{Referer}i\" \"%{User-agent}i\""</w:t>
+        <w:t>"%h %l %u %t \"%r\" %&gt;s %b \"%{</w:t>
+      </w:r>
+      <w:proofErr w:type="spellStart"/>
+      <w:r>
+        <w:rPr>
+          <w:rFonts w:ascii="Courier New" w:eastAsia="Times New Roman" w:hAnsi="Courier New" w:cs="Courier New"/>
+          <w:color w:val="006600"/>
+          <w:sz w:val="17"/>
+          <w:szCs w:val="17"/>
+        </w:rPr>
+        <w:t>Referer</w:t>
+      </w:r>
+      <w:proofErr w:type="spellEnd"/>
+      <w:r>
+        <w:rPr>
+          <w:rFonts w:ascii="Courier New" w:eastAsia="Times New Roman" w:hAnsi="Courier New" w:cs="Courier New"/>
+          <w:color w:val="006600"/>
+          <w:sz w:val="17"/>
+          <w:szCs w:val="17"/>
+        </w:rPr>
+        <w:t>}</w:t>
+      </w:r>
+      <w:proofErr w:type="spellStart"/>
+      <w:r>
+        <w:rPr>
+          <w:rFonts w:ascii="Courier New" w:eastAsia="Times New Roman" w:hAnsi="Courier New" w:cs="Courier New"/>
+          <w:color w:val="006600"/>
+          <w:sz w:val="17"/>
+          <w:szCs w:val="17"/>
+        </w:rPr>
+        <w:t>i</w:t>
+      </w:r>
+      <w:proofErr w:type="spellEnd"/>
+      <w:r>
+        <w:rPr>
+          <w:rFonts w:ascii="Courier New" w:eastAsia="Times New Roman" w:hAnsi="Courier New" w:cs="Courier New"/>
+          <w:color w:val="006600"/>
+          <w:sz w:val="17"/>
+          <w:szCs w:val="17"/>
+        </w:rPr>
+        <w:t>\" \"%{User-agent}</w:t>
+      </w:r>
+      <w:proofErr w:type="spellStart"/>
+      <w:r>
+        <w:rPr>
+          <w:rFonts w:ascii="Courier New" w:eastAsia="Times New Roman" w:hAnsi="Courier New" w:cs="Courier New"/>
+          <w:color w:val="006600"/>
+          <w:sz w:val="17"/>
+          <w:szCs w:val="17"/>
+        </w:rPr>
+        <w:t>i</w:t>
+      </w:r>
+      <w:proofErr w:type="spellEnd"/>
+      <w:r>
+        <w:rPr>
+          <w:rFonts w:ascii="Courier New" w:eastAsia="Times New Roman" w:hAnsi="Courier New" w:cs="Courier New"/>
+          <w:color w:val="006600"/>
+          <w:sz w:val="17"/>
+          <w:szCs w:val="17"/>
+        </w:rPr>
+        <w:t>\""</w:t>
       </w:r>
       <w:r>
         <w:rPr>
@@ -8879,11 +10842,21 @@
             <w:r>
               <w:t>\”%{</w:t>
             </w:r>
+            <w:proofErr w:type="spellStart"/>
             <w:r>
               <w:t>Referer</w:t>
             </w:r>
-            <w:r>
-              <w:t>}i\”</w:t>
+            <w:proofErr w:type="spellEnd"/>
+            <w:r>
+              <w:t>}</w:t>
+            </w:r>
+            <w:proofErr w:type="spellStart"/>
+            <w:r>
+              <w:t>i</w:t>
+            </w:r>
+            <w:proofErr w:type="spellEnd"/>
+            <w:r>
+              <w:t>\”</w:t>
             </w:r>
           </w:p>
         </w:tc>
@@ -8900,10 +10873,7 @@
               <w:t>of request</w:t>
             </w:r>
             <w:r>
-              <w:t xml:space="preserve"> </w:t>
-            </w:r>
-            <w:r>
-              <w:t>(between quotes)</w:t>
+              <w:t xml:space="preserve"> (between quotes)</w:t>
             </w:r>
           </w:p>
         </w:tc>
@@ -8919,7 +10889,15 @@
           </w:tcPr>
           <w:p>
             <w:r>
-              <w:t>\”%{User-agent}i\”</w:t>
+              <w:t>\”%{User-agent}</w:t>
+            </w:r>
+            <w:proofErr w:type="spellStart"/>
+            <w:r>
+              <w:t>i</w:t>
+            </w:r>
+            <w:proofErr w:type="spellEnd"/>
+            <w:r>
+              <w:t>\”</w:t>
             </w:r>
           </w:p>
         </w:tc>
@@ -8933,10 +10911,7 @@
               <w:t>Logs user agent client</w:t>
             </w:r>
             <w:r>
-              <w:t xml:space="preserve"> </w:t>
-            </w:r>
-            <w:r>
-              <w:t>(between quotes)</w:t>
+              <w:t xml:space="preserve"> (between quotes)</w:t>
             </w:r>
           </w:p>
         </w:tc>
@@ -8960,7 +10935,15 @@
         <w:t>There are several webservers available</w:t>
       </w:r>
       <w:r>
-        <w:t xml:space="preserve">, the most popular are Apache and Nginx. Luckily they both use the same format for their access logs so the same code can be used for both webservers. </w:t>
+        <w:t xml:space="preserve">, the most popular are Apache and </w:t>
+      </w:r>
+      <w:proofErr w:type="spellStart"/>
+      <w:r>
+        <w:t>Nginx</w:t>
+      </w:r>
+      <w:proofErr w:type="spellEnd"/>
+      <w:r>
+        <w:t xml:space="preserve">. Luckily they both use the same format for their access logs so the same code can be used for both webservers. </w:t>
       </w:r>
     </w:p>
     <w:p>
@@ -8972,7 +10955,12 @@
     <w:p/>
     <w:p>
       <w:r>
-        <w:t>https://httpd.apache.org/docs/2.4/logs.html</w:t>
+        <w:t>https://httpd.apache.org/docs/2.4/logs.h</w:t>
+      </w:r>
+      <w:bookmarkStart w:id="31" w:name="_GoBack"/>
+      <w:bookmarkEnd w:id="31"/>
+      <w:r>
+        <w:t>tml</w:t>
       </w:r>
       <w:r>
         <w:br w:type="page"/>
@@ -8983,6 +10971,8 @@
       <w:sdtPr>
         <w:rPr>
           <w:rFonts w:asciiTheme="minorHAnsi" w:eastAsiaTheme="minorHAnsi" w:hAnsiTheme="minorHAnsi" w:cstheme="minorBidi"/>
+          <w:b w:val="0"/>
+          <w:bCs w:val="0"/>
           <w:color w:val="auto"/>
           <w:sz w:val="22"/>
           <w:szCs w:val="22"/>
@@ -8993,12 +10983,7 @@
           <w:docPartUnique/>
         </w:docPartObj>
       </w:sdtPr>
-      <w:sdtEndPr>
-        <w:rPr>
-          <w:b w:val="0"/>
-          <w:bCs w:val="0"/>
-        </w:rPr>
-      </w:sdtEndPr>
+      <w:sdtEndPr/>
       <w:sdtContent>
         <w:p>
           <w:pPr>
@@ -9014,6 +10999,7 @@
             <w:id w:val="-573587230"/>
             <w:bibliography/>
           </w:sdtPr>
+          <w:sdtEndPr/>
           <w:sdtContent>
             <w:p>
               <w:pPr>
@@ -10502,7 +12488,6 @@
                       <w:rPr>
                         <w:noProof/>
                       </w:rPr>
-                      <w:lastRenderedPageBreak/>
                       <w:t xml:space="preserve">[26] </w:t>
                     </w:r>
                   </w:p>
@@ -11969,7 +13954,7 @@
           <w:rPr>
             <w:noProof/>
           </w:rPr>
-          <w:t>29</w:t>
+          <w:t>34</w:t>
         </w:r>
         <w:r>
           <w:rPr>
@@ -13664,6 +15649,146 @@
     </w:lvl>
   </w:abstractNum>
   <w:abstractNum w:abstractNumId="15" w15:restartNumberingAfterBreak="0">
+    <w:nsid w:val="5F33715A"/>
+    <w:multiLevelType w:val="hybridMultilevel"/>
+    <w:tmpl w:val="CCAEB938"/>
+    <w:lvl w:ilvl="0" w:tplc="0413000B">
+      <w:start w:val="1"/>
+      <w:numFmt w:val="bullet"/>
+      <w:lvlText w:val=""/>
+      <w:lvlJc w:val="left"/>
+      <w:pPr>
+        <w:tabs>
+          <w:tab w:val="num" w:pos="720"/>
+        </w:tabs>
+        <w:ind w:left="720" w:hanging="360"/>
+      </w:pPr>
+      <w:rPr>
+        <w:rFonts w:ascii="Wingdings" w:hAnsi="Wingdings" w:hint="default"/>
+      </w:rPr>
+    </w:lvl>
+    <w:lvl w:ilvl="1" w:tplc="04130003" w:tentative="1">
+      <w:start w:val="1"/>
+      <w:numFmt w:val="bullet"/>
+      <w:lvlText w:val="o"/>
+      <w:lvlJc w:val="left"/>
+      <w:pPr>
+        <w:tabs>
+          <w:tab w:val="num" w:pos="1440"/>
+        </w:tabs>
+        <w:ind w:left="1440" w:hanging="360"/>
+      </w:pPr>
+      <w:rPr>
+        <w:rFonts w:ascii="Courier New" w:hAnsi="Courier New" w:hint="default"/>
+      </w:rPr>
+    </w:lvl>
+    <w:lvl w:ilvl="2" w:tplc="04130005" w:tentative="1">
+      <w:start w:val="1"/>
+      <w:numFmt w:val="bullet"/>
+      <w:lvlText w:val=""/>
+      <w:lvlJc w:val="left"/>
+      <w:pPr>
+        <w:tabs>
+          <w:tab w:val="num" w:pos="2160"/>
+        </w:tabs>
+        <w:ind w:left="2160" w:hanging="360"/>
+      </w:pPr>
+      <w:rPr>
+        <w:rFonts w:ascii="Wingdings" w:hAnsi="Wingdings" w:hint="default"/>
+      </w:rPr>
+    </w:lvl>
+    <w:lvl w:ilvl="3" w:tplc="04130001" w:tentative="1">
+      <w:start w:val="1"/>
+      <w:numFmt w:val="bullet"/>
+      <w:lvlText w:val=""/>
+      <w:lvlJc w:val="left"/>
+      <w:pPr>
+        <w:tabs>
+          <w:tab w:val="num" w:pos="2880"/>
+        </w:tabs>
+        <w:ind w:left="2880" w:hanging="360"/>
+      </w:pPr>
+      <w:rPr>
+        <w:rFonts w:ascii="Symbol" w:hAnsi="Symbol" w:hint="default"/>
+      </w:rPr>
+    </w:lvl>
+    <w:lvl w:ilvl="4" w:tplc="04130003" w:tentative="1">
+      <w:start w:val="1"/>
+      <w:numFmt w:val="bullet"/>
+      <w:lvlText w:val="o"/>
+      <w:lvlJc w:val="left"/>
+      <w:pPr>
+        <w:tabs>
+          <w:tab w:val="num" w:pos="3600"/>
+        </w:tabs>
+        <w:ind w:left="3600" w:hanging="360"/>
+      </w:pPr>
+      <w:rPr>
+        <w:rFonts w:ascii="Courier New" w:hAnsi="Courier New" w:hint="default"/>
+      </w:rPr>
+    </w:lvl>
+    <w:lvl w:ilvl="5" w:tplc="04130005" w:tentative="1">
+      <w:start w:val="1"/>
+      <w:numFmt w:val="bullet"/>
+      <w:lvlText w:val=""/>
+      <w:lvlJc w:val="left"/>
+      <w:pPr>
+        <w:tabs>
+          <w:tab w:val="num" w:pos="4320"/>
+        </w:tabs>
+        <w:ind w:left="4320" w:hanging="360"/>
+      </w:pPr>
+      <w:rPr>
+        <w:rFonts w:ascii="Wingdings" w:hAnsi="Wingdings" w:hint="default"/>
+      </w:rPr>
+    </w:lvl>
+    <w:lvl w:ilvl="6" w:tplc="04130001" w:tentative="1">
+      <w:start w:val="1"/>
+      <w:numFmt w:val="bullet"/>
+      <w:lvlText w:val=""/>
+      <w:lvlJc w:val="left"/>
+      <w:pPr>
+        <w:tabs>
+          <w:tab w:val="num" w:pos="5040"/>
+        </w:tabs>
+        <w:ind w:left="5040" w:hanging="360"/>
+      </w:pPr>
+      <w:rPr>
+        <w:rFonts w:ascii="Symbol" w:hAnsi="Symbol" w:hint="default"/>
+      </w:rPr>
+    </w:lvl>
+    <w:lvl w:ilvl="7" w:tplc="04130003" w:tentative="1">
+      <w:start w:val="1"/>
+      <w:numFmt w:val="bullet"/>
+      <w:lvlText w:val="o"/>
+      <w:lvlJc w:val="left"/>
+      <w:pPr>
+        <w:tabs>
+          <w:tab w:val="num" w:pos="5760"/>
+        </w:tabs>
+        <w:ind w:left="5760" w:hanging="360"/>
+      </w:pPr>
+      <w:rPr>
+        <w:rFonts w:ascii="Courier New" w:hAnsi="Courier New" w:hint="default"/>
+      </w:rPr>
+    </w:lvl>
+    <w:lvl w:ilvl="8" w:tplc="04130005" w:tentative="1">
+      <w:start w:val="1"/>
+      <w:numFmt w:val="bullet"/>
+      <w:lvlText w:val=""/>
+      <w:lvlJc w:val="left"/>
+      <w:pPr>
+        <w:tabs>
+          <w:tab w:val="num" w:pos="6480"/>
+        </w:tabs>
+        <w:ind w:left="6480" w:hanging="360"/>
+      </w:pPr>
+      <w:rPr>
+        <w:rFonts w:ascii="Wingdings" w:hAnsi="Wingdings" w:hint="default"/>
+      </w:rPr>
+    </w:lvl>
+  </w:abstractNum>
+  <w:abstractNum w:abstractNumId="16" w15:restartNumberingAfterBreak="0">
     <w:nsid w:val="604E6C53"/>
     <w:multiLevelType w:val="hybridMultilevel"/>
     <w:tmpl w:val="F06E5BC6"/>
@@ -13776,7 +15901,7 @@
       </w:rPr>
     </w:lvl>
   </w:abstractNum>
-  <w:abstractNum w:abstractNumId="16" w15:restartNumberingAfterBreak="0">
+  <w:abstractNum w:abstractNumId="17" w15:restartNumberingAfterBreak="0">
     <w:nsid w:val="62EC458D"/>
     <w:multiLevelType w:val="hybridMultilevel"/>
     <w:tmpl w:val="0574767E"/>
@@ -13889,7 +16014,7 @@
       </w:rPr>
     </w:lvl>
   </w:abstractNum>
-  <w:abstractNum w:abstractNumId="17" w15:restartNumberingAfterBreak="0">
+  <w:abstractNum w:abstractNumId="18" w15:restartNumberingAfterBreak="0">
     <w:nsid w:val="75DB1F57"/>
     <w:multiLevelType w:val="hybridMultilevel"/>
     <w:tmpl w:val="FF760EDC"/>
@@ -14006,7 +16131,7 @@
     <w:abstractNumId w:val="2"/>
   </w:num>
   <w:num w:numId="2">
-    <w:abstractNumId w:val="15"/>
+    <w:abstractNumId w:val="16"/>
   </w:num>
   <w:num w:numId="3">
     <w:abstractNumId w:val="4"/>
@@ -14030,7 +16155,7 @@
     <w:abstractNumId w:val="8"/>
   </w:num>
   <w:num w:numId="10">
-    <w:abstractNumId w:val="17"/>
+    <w:abstractNumId w:val="18"/>
   </w:num>
   <w:num w:numId="11">
     <w:abstractNumId w:val="12"/>
@@ -14039,7 +16164,7 @@
     <w:abstractNumId w:val="7"/>
   </w:num>
   <w:num w:numId="13">
-    <w:abstractNumId w:val="16"/>
+    <w:abstractNumId w:val="17"/>
   </w:num>
   <w:num w:numId="14">
     <w:abstractNumId w:val="6"/>
@@ -14056,6 +16181,9 @@
   <w:num w:numId="18">
     <w:abstractNumId w:val="5"/>
   </w:num>
+  <w:num w:numId="19">
+    <w:abstractNumId w:val="15"/>
+  </w:num>
 </w:numbering>
 </file>
 
@@ -14078,7 +16206,7 @@
   </w:docDefaults>
   <w:latentStyles w:defLockedState="0" w:defUIPriority="99" w:defSemiHidden="0" w:defUnhideWhenUsed="0" w:defQFormat="0" w:count="371">
     <w:lsdException w:name="Normal" w:uiPriority="0" w:qFormat="1"/>
-    <w:lsdException w:name="heading 1" w:uiPriority="9" w:qFormat="1"/>
+    <w:lsdException w:name="heading 1" w:uiPriority="0" w:qFormat="1"/>
     <w:lsdException w:name="heading 2" w:semiHidden="1" w:uiPriority="9" w:unhideWhenUsed="1" w:qFormat="1"/>
     <w:lsdException w:name="heading 3" w:semiHidden="1" w:uiPriority="9" w:unhideWhenUsed="1" w:qFormat="1"/>
     <w:lsdException w:name="heading 4" w:semiHidden="1" w:uiPriority="9" w:unhideWhenUsed="1" w:qFormat="1"/>
@@ -14108,7 +16236,7 @@
     <w:lsdException w:name="Normal Indent" w:semiHidden="1" w:unhideWhenUsed="1"/>
     <w:lsdException w:name="footnote text" w:semiHidden="1" w:unhideWhenUsed="1"/>
     <w:lsdException w:name="annotation text" w:semiHidden="1" w:unhideWhenUsed="1"/>
-    <w:lsdException w:name="header" w:semiHidden="1" w:unhideWhenUsed="1"/>
+    <w:lsdException w:name="header" w:semiHidden="1" w:uiPriority="0" w:unhideWhenUsed="1"/>
     <w:lsdException w:name="footer" w:semiHidden="1" w:unhideWhenUsed="1"/>
     <w:lsdException w:name="index heading" w:semiHidden="1" w:unhideWhenUsed="1"/>
     <w:lsdException w:name="caption" w:semiHidden="1" w:uiPriority="35" w:unhideWhenUsed="1" w:qFormat="1"/>
@@ -14461,7 +16589,6 @@
     <w:basedOn w:val="Normal"/>
     <w:next w:val="Normal"/>
     <w:link w:val="Heading1Char"/>
-    <w:uiPriority w:val="9"/>
     <w:qFormat/>
     <w:rsid w:val="001651BF"/>
     <w:pPr>
@@ -14692,6 +16819,7 @@
   <w:style w:type="character" w:default="1" w:styleId="DefaultParagraphFont">
     <w:name w:val="Default Paragraph Font"/>
     <w:uiPriority w:val="1"/>
+    <w:semiHidden/>
     <w:unhideWhenUsed/>
   </w:style>
   <w:style w:type="table" w:default="1" w:styleId="TableNormal">
@@ -14937,7 +17065,6 @@
     <w:name w:val="header"/>
     <w:basedOn w:val="Normal"/>
     <w:link w:val="HeaderChar"/>
-    <w:uiPriority w:val="99"/>
     <w:unhideWhenUsed/>
     <w:rsid w:val="00BE0AB4"/>
     <w:pPr>
@@ -17348,28 +19475,28 @@
   <dgm:cxnLst>
     <dgm:cxn modelId="{5EDC8232-A440-43AE-BC71-80477F7D7C96}" srcId="{1F7DA2EC-735D-44EB-8A06-E21E38451F3A}" destId="{38980974-E383-4325-B5A1-1F496F526478}" srcOrd="2" destOrd="0" parTransId="{9636C6EE-92C5-40E4-A64B-693E0E05F002}" sibTransId="{15550F2C-1780-433D-BDC8-D5DD474005E8}"/>
     <dgm:cxn modelId="{20507025-85A6-4FE3-A64D-11497F7B3309}" srcId="{1F7DA2EC-735D-44EB-8A06-E21E38451F3A}" destId="{E9E7D03E-E2BC-404E-87C2-11AA5274EC51}" srcOrd="1" destOrd="0" parTransId="{9596C04C-B3F6-4B45-A654-9E5A1BF843D3}" sibTransId="{C881233C-1F24-404C-9084-B4A93EB75A8F}"/>
+    <dgm:cxn modelId="{5666C478-725C-4A1F-9485-94343AE3B089}" type="presOf" srcId="{9E448165-2796-4224-99E5-A4C1B9F46254}" destId="{B0FB4AB3-4FB8-48E3-85AF-99F9F28E24C0}" srcOrd="0" destOrd="0" presId="urn:microsoft.com/office/officeart/2005/8/layout/hChevron3"/>
     <dgm:cxn modelId="{5865099A-4E7D-411B-A916-7E76BE36BB92}" srcId="{1F7DA2EC-735D-44EB-8A06-E21E38451F3A}" destId="{62B2E950-B6CF-4C7A-87C7-90303BB14F2F}" srcOrd="4" destOrd="0" parTransId="{3E5EC520-3A0D-4FD2-9AC3-8381B2721107}" sibTransId="{3F88563C-62D7-4462-9964-97015EAA5137}"/>
     <dgm:cxn modelId="{C07916CC-EC43-40E2-B6E2-29148E1B8ECD}" srcId="{1F7DA2EC-735D-44EB-8A06-E21E38451F3A}" destId="{D9A22BE4-2044-49CE-B35A-2EC565CF62B0}" srcOrd="3" destOrd="0" parTransId="{31030AB4-E72C-4626-BA19-8FD69DDF05E8}" sibTransId="{04469080-2877-47C7-AAC3-1372CF3A9C22}"/>
-    <dgm:cxn modelId="{B3432503-0E4F-49F9-8D94-6EDA767A09C4}" type="presOf" srcId="{38980974-E383-4325-B5A1-1F496F526478}" destId="{5C4C32F1-E505-4F2A-A04B-DA3ED2A9966D}" srcOrd="0" destOrd="0" presId="urn:microsoft.com/office/officeart/2005/8/layout/hChevron3"/>
+    <dgm:cxn modelId="{EAE2592A-FABF-4C33-B5BB-436132416813}" type="presOf" srcId="{1F7DA2EC-735D-44EB-8A06-E21E38451F3A}" destId="{E53E52FB-7DDD-438A-ACDF-101B68F7D6C9}" srcOrd="0" destOrd="0" presId="urn:microsoft.com/office/officeart/2005/8/layout/hChevron3"/>
     <dgm:cxn modelId="{D14BF13F-E381-4155-B3C8-8AF16D919E51}" srcId="{1F7DA2EC-735D-44EB-8A06-E21E38451F3A}" destId="{DFE04CFC-72A3-4649-B057-667FC9688692}" srcOrd="5" destOrd="0" parTransId="{883D9DE9-831E-43A4-A9F4-4CBBF5C89689}" sibTransId="{B71045FA-522C-49FD-B997-491664C8AB62}"/>
-    <dgm:cxn modelId="{2EFE4A4D-8D62-461E-8B0A-CB796DD04C96}" type="presOf" srcId="{9E448165-2796-4224-99E5-A4C1B9F46254}" destId="{B0FB4AB3-4FB8-48E3-85AF-99F9F28E24C0}" srcOrd="0" destOrd="0" presId="urn:microsoft.com/office/officeart/2005/8/layout/hChevron3"/>
-    <dgm:cxn modelId="{F71BECA6-6441-4677-ACE2-A335FD13678E}" type="presOf" srcId="{1F7DA2EC-735D-44EB-8A06-E21E38451F3A}" destId="{E53E52FB-7DDD-438A-ACDF-101B68F7D6C9}" srcOrd="0" destOrd="0" presId="urn:microsoft.com/office/officeart/2005/8/layout/hChevron3"/>
     <dgm:cxn modelId="{84C33946-071F-4B82-A57C-3F3158A29311}" srcId="{1F7DA2EC-735D-44EB-8A06-E21E38451F3A}" destId="{9E448165-2796-4224-99E5-A4C1B9F46254}" srcOrd="0" destOrd="0" parTransId="{9A88CDDC-3887-4D22-BE98-3EA5A0B613E5}" sibTransId="{41370ACE-C814-4F95-8B72-1D08658CE339}"/>
-    <dgm:cxn modelId="{DB2DE6FC-EE59-42CE-8B86-CEBC16B7FDA6}" type="presOf" srcId="{E9E7D03E-E2BC-404E-87C2-11AA5274EC51}" destId="{A7D96EFE-0C1B-4B73-91CE-0AD4FB90557E}" srcOrd="0" destOrd="0" presId="urn:microsoft.com/office/officeart/2005/8/layout/hChevron3"/>
-    <dgm:cxn modelId="{046687BA-4C66-435C-B9E7-A8F16D05D683}" type="presOf" srcId="{D9A22BE4-2044-49CE-B35A-2EC565CF62B0}" destId="{1A5F35FF-0EF4-4425-A166-32A6EEE14D4F}" srcOrd="0" destOrd="0" presId="urn:microsoft.com/office/officeart/2005/8/layout/hChevron3"/>
-    <dgm:cxn modelId="{6407A9C6-4482-4D5B-9BA8-C36300F64A68}" type="presOf" srcId="{DFE04CFC-72A3-4649-B057-667FC9688692}" destId="{91022D5F-A1EE-4240-905D-4B43C710675D}" srcOrd="0" destOrd="0" presId="urn:microsoft.com/office/officeart/2005/8/layout/hChevron3"/>
-    <dgm:cxn modelId="{45FA95C1-D7BA-48A2-9C6E-74F056FE71FE}" type="presOf" srcId="{62B2E950-B6CF-4C7A-87C7-90303BB14F2F}" destId="{C759737F-369B-425A-B783-582C7C83CBB9}" srcOrd="0" destOrd="0" presId="urn:microsoft.com/office/officeart/2005/8/layout/hChevron3"/>
-    <dgm:cxn modelId="{B6B2D960-7DEA-4DBE-A4E8-22A03D3D89B4}" type="presParOf" srcId="{E53E52FB-7DDD-438A-ACDF-101B68F7D6C9}" destId="{B0FB4AB3-4FB8-48E3-85AF-99F9F28E24C0}" srcOrd="0" destOrd="0" presId="urn:microsoft.com/office/officeart/2005/8/layout/hChevron3"/>
-    <dgm:cxn modelId="{27DA36D6-0C77-416F-B1EA-637921D3A472}" type="presParOf" srcId="{E53E52FB-7DDD-438A-ACDF-101B68F7D6C9}" destId="{9F790F21-19FD-4563-B769-453CC8F2FCE1}" srcOrd="1" destOrd="0" presId="urn:microsoft.com/office/officeart/2005/8/layout/hChevron3"/>
-    <dgm:cxn modelId="{F6475E85-BF00-44ED-89F5-4FC36B155F49}" type="presParOf" srcId="{E53E52FB-7DDD-438A-ACDF-101B68F7D6C9}" destId="{A7D96EFE-0C1B-4B73-91CE-0AD4FB90557E}" srcOrd="2" destOrd="0" presId="urn:microsoft.com/office/officeart/2005/8/layout/hChevron3"/>
-    <dgm:cxn modelId="{29D85A01-8CE2-49ED-BCDD-34A548C25C38}" type="presParOf" srcId="{E53E52FB-7DDD-438A-ACDF-101B68F7D6C9}" destId="{D8B65E97-6F39-4618-A7FB-BE0C5083A525}" srcOrd="3" destOrd="0" presId="urn:microsoft.com/office/officeart/2005/8/layout/hChevron3"/>
-    <dgm:cxn modelId="{C267533E-4078-4EE5-9DF3-7F3839AD9C44}" type="presParOf" srcId="{E53E52FB-7DDD-438A-ACDF-101B68F7D6C9}" destId="{5C4C32F1-E505-4F2A-A04B-DA3ED2A9966D}" srcOrd="4" destOrd="0" presId="urn:microsoft.com/office/officeart/2005/8/layout/hChevron3"/>
-    <dgm:cxn modelId="{9A61B6DF-4A5D-4C77-AAA9-E6D7904C8C3E}" type="presParOf" srcId="{E53E52FB-7DDD-438A-ACDF-101B68F7D6C9}" destId="{308F63B5-6F5D-488F-A504-C6A76A1CFE28}" srcOrd="5" destOrd="0" presId="urn:microsoft.com/office/officeart/2005/8/layout/hChevron3"/>
-    <dgm:cxn modelId="{094214D0-A16A-4DDB-827E-1E481370EED7}" type="presParOf" srcId="{E53E52FB-7DDD-438A-ACDF-101B68F7D6C9}" destId="{1A5F35FF-0EF4-4425-A166-32A6EEE14D4F}" srcOrd="6" destOrd="0" presId="urn:microsoft.com/office/officeart/2005/8/layout/hChevron3"/>
-    <dgm:cxn modelId="{3F3BD6C1-3AF9-4C5F-A269-C51084ABED7A}" type="presParOf" srcId="{E53E52FB-7DDD-438A-ACDF-101B68F7D6C9}" destId="{5DE3B70E-D64C-4944-8CFC-07076142C032}" srcOrd="7" destOrd="0" presId="urn:microsoft.com/office/officeart/2005/8/layout/hChevron3"/>
-    <dgm:cxn modelId="{4A62AC9B-D176-460D-AAC9-2CFCDED79C31}" type="presParOf" srcId="{E53E52FB-7DDD-438A-ACDF-101B68F7D6C9}" destId="{C759737F-369B-425A-B783-582C7C83CBB9}" srcOrd="8" destOrd="0" presId="urn:microsoft.com/office/officeart/2005/8/layout/hChevron3"/>
-    <dgm:cxn modelId="{1E6DDD29-347A-44AB-B454-782EFDBF423E}" type="presParOf" srcId="{E53E52FB-7DDD-438A-ACDF-101B68F7D6C9}" destId="{65C32987-178F-4C9D-8379-263AB88C94B0}" srcOrd="9" destOrd="0" presId="urn:microsoft.com/office/officeart/2005/8/layout/hChevron3"/>
-    <dgm:cxn modelId="{4E0B6598-AAA9-42EE-9BF5-6C48216C523C}" type="presParOf" srcId="{E53E52FB-7DDD-438A-ACDF-101B68F7D6C9}" destId="{91022D5F-A1EE-4240-905D-4B43C710675D}" srcOrd="10" destOrd="0" presId="urn:microsoft.com/office/officeart/2005/8/layout/hChevron3"/>
+    <dgm:cxn modelId="{345B7F1D-9662-4B20-8148-11B2008EA3EB}" type="presOf" srcId="{D9A22BE4-2044-49CE-B35A-2EC565CF62B0}" destId="{1A5F35FF-0EF4-4425-A166-32A6EEE14D4F}" srcOrd="0" destOrd="0" presId="urn:microsoft.com/office/officeart/2005/8/layout/hChevron3"/>
+    <dgm:cxn modelId="{F7DA62FC-11C7-4D81-BD57-FE0F6A9FEE39}" type="presOf" srcId="{DFE04CFC-72A3-4649-B057-667FC9688692}" destId="{91022D5F-A1EE-4240-905D-4B43C710675D}" srcOrd="0" destOrd="0" presId="urn:microsoft.com/office/officeart/2005/8/layout/hChevron3"/>
+    <dgm:cxn modelId="{E2B60E3E-A5F0-4D4F-A51B-BE32C31724E0}" type="presOf" srcId="{E9E7D03E-E2BC-404E-87C2-11AA5274EC51}" destId="{A7D96EFE-0C1B-4B73-91CE-0AD4FB90557E}" srcOrd="0" destOrd="0" presId="urn:microsoft.com/office/officeart/2005/8/layout/hChevron3"/>
+    <dgm:cxn modelId="{AB552009-BFF3-4DD0-A5B1-D0C6C9FF3897}" type="presOf" srcId="{38980974-E383-4325-B5A1-1F496F526478}" destId="{5C4C32F1-E505-4F2A-A04B-DA3ED2A9966D}" srcOrd="0" destOrd="0" presId="urn:microsoft.com/office/officeart/2005/8/layout/hChevron3"/>
+    <dgm:cxn modelId="{EAA48CF7-92B4-4D77-A738-37DFA593AD52}" type="presOf" srcId="{62B2E950-B6CF-4C7A-87C7-90303BB14F2F}" destId="{C759737F-369B-425A-B783-582C7C83CBB9}" srcOrd="0" destOrd="0" presId="urn:microsoft.com/office/officeart/2005/8/layout/hChevron3"/>
+    <dgm:cxn modelId="{F24F7159-B7F0-4E1F-9F5B-17A04A5B5B4D}" type="presParOf" srcId="{E53E52FB-7DDD-438A-ACDF-101B68F7D6C9}" destId="{B0FB4AB3-4FB8-48E3-85AF-99F9F28E24C0}" srcOrd="0" destOrd="0" presId="urn:microsoft.com/office/officeart/2005/8/layout/hChevron3"/>
+    <dgm:cxn modelId="{7E2885ED-5F51-4742-8DD8-5056338B1E06}" type="presParOf" srcId="{E53E52FB-7DDD-438A-ACDF-101B68F7D6C9}" destId="{9F790F21-19FD-4563-B769-453CC8F2FCE1}" srcOrd="1" destOrd="0" presId="urn:microsoft.com/office/officeart/2005/8/layout/hChevron3"/>
+    <dgm:cxn modelId="{0D546D7D-929E-415F-AAD2-AADC8CDD448F}" type="presParOf" srcId="{E53E52FB-7DDD-438A-ACDF-101B68F7D6C9}" destId="{A7D96EFE-0C1B-4B73-91CE-0AD4FB90557E}" srcOrd="2" destOrd="0" presId="urn:microsoft.com/office/officeart/2005/8/layout/hChevron3"/>
+    <dgm:cxn modelId="{08BE29CF-5E62-4A18-BADD-7DEFA181C6FB}" type="presParOf" srcId="{E53E52FB-7DDD-438A-ACDF-101B68F7D6C9}" destId="{D8B65E97-6F39-4618-A7FB-BE0C5083A525}" srcOrd="3" destOrd="0" presId="urn:microsoft.com/office/officeart/2005/8/layout/hChevron3"/>
+    <dgm:cxn modelId="{BC067974-CEB3-4246-9B61-137F154E7D13}" type="presParOf" srcId="{E53E52FB-7DDD-438A-ACDF-101B68F7D6C9}" destId="{5C4C32F1-E505-4F2A-A04B-DA3ED2A9966D}" srcOrd="4" destOrd="0" presId="urn:microsoft.com/office/officeart/2005/8/layout/hChevron3"/>
+    <dgm:cxn modelId="{607EE0BF-D602-49C2-AB4A-7E9DACA66BC9}" type="presParOf" srcId="{E53E52FB-7DDD-438A-ACDF-101B68F7D6C9}" destId="{308F63B5-6F5D-488F-A504-C6A76A1CFE28}" srcOrd="5" destOrd="0" presId="urn:microsoft.com/office/officeart/2005/8/layout/hChevron3"/>
+    <dgm:cxn modelId="{F1062338-5CCB-48E5-9AE8-267F161638F5}" type="presParOf" srcId="{E53E52FB-7DDD-438A-ACDF-101B68F7D6C9}" destId="{1A5F35FF-0EF4-4425-A166-32A6EEE14D4F}" srcOrd="6" destOrd="0" presId="urn:microsoft.com/office/officeart/2005/8/layout/hChevron3"/>
+    <dgm:cxn modelId="{3CEB8A98-BA69-41D0-B2FF-A7BE1D8487F4}" type="presParOf" srcId="{E53E52FB-7DDD-438A-ACDF-101B68F7D6C9}" destId="{5DE3B70E-D64C-4944-8CFC-07076142C032}" srcOrd="7" destOrd="0" presId="urn:microsoft.com/office/officeart/2005/8/layout/hChevron3"/>
+    <dgm:cxn modelId="{68B71F6F-C2F6-43F4-BA42-546D60549285}" type="presParOf" srcId="{E53E52FB-7DDD-438A-ACDF-101B68F7D6C9}" destId="{C759737F-369B-425A-B783-582C7C83CBB9}" srcOrd="8" destOrd="0" presId="urn:microsoft.com/office/officeart/2005/8/layout/hChevron3"/>
+    <dgm:cxn modelId="{02FBA646-1330-4E24-950A-E42893BF5BCA}" type="presParOf" srcId="{E53E52FB-7DDD-438A-ACDF-101B68F7D6C9}" destId="{65C32987-178F-4C9D-8379-263AB88C94B0}" srcOrd="9" destOrd="0" presId="urn:microsoft.com/office/officeart/2005/8/layout/hChevron3"/>
+    <dgm:cxn modelId="{27F3F43D-4357-4E09-A918-C04CFCACC494}" type="presParOf" srcId="{E53E52FB-7DDD-438A-ACDF-101B68F7D6C9}" destId="{91022D5F-A1EE-4240-905D-4B43C710675D}" srcOrd="10" destOrd="0" presId="urn:microsoft.com/office/officeart/2005/8/layout/hChevron3"/>
   </dgm:cxnLst>
   <dgm:bg/>
   <dgm:whole/>
@@ -20459,7 +22586,7 @@
 </file>
 
 <file path=customXml/itemProps1.xml><?xml version="1.0" encoding="utf-8"?>
-<ds:datastoreItem xmlns:ds="http://schemas.openxmlformats.org/officeDocument/2006/customXml" ds:itemID="{2DF303E9-0B54-4475-AFDA-2DABD045BEE5}">
+<ds:datastoreItem xmlns:ds="http://schemas.openxmlformats.org/officeDocument/2006/customXml" ds:itemID="{71511BA6-D81C-4764-9DA2-00D7653612F3}">
   <ds:schemaRefs>
     <ds:schemaRef ds:uri="http://schemas.openxmlformats.org/officeDocument/2006/bibliography"/>
   </ds:schemaRefs>

</xml_diff>

<commit_message>
[Docs] Review of chapters that were written yesterday
</commit_message>
<xml_diff>
--- a/Docs/FirstDeadline_vDRAFT.docx
+++ b/Docs/FirstDeadline_vDRAFT.docx
@@ -9,6 +9,7 @@
           <w:rFonts w:ascii="Lato" w:hAnsi="Lato"/>
           <w:sz w:val="60"/>
           <w:szCs w:val="60"/>
+          <w:lang w:val="nl-BE"/>
         </w:rPr>
       </w:pPr>
       <w:r>
@@ -148,45 +149,19 @@
           <w:rFonts w:ascii="Lato" w:hAnsi="Lato"/>
           <w:sz w:val="60"/>
           <w:szCs w:val="60"/>
+          <w:lang w:val="nl-BE"/>
         </w:rPr>
         <w:br w:type="page"/>
       </w:r>
-      <w:proofErr w:type="spellStart"/>
       <w:r>
         <w:rPr>
           <w:rFonts w:ascii="Lato" w:hAnsi="Lato"/>
           <w:sz w:val="60"/>
           <w:szCs w:val="60"/>
+          <w:lang w:val="nl-BE"/>
         </w:rPr>
         <w:lastRenderedPageBreak/>
-        <w:t>Tussenblad</w:t>
-      </w:r>
-      <w:proofErr w:type="spellEnd"/>
-      <w:r>
-        <w:rPr>
-          <w:rFonts w:ascii="Lato" w:hAnsi="Lato"/>
-          <w:sz w:val="60"/>
-          <w:szCs w:val="60"/>
-        </w:rPr>
-        <w:t xml:space="preserve"> met </w:t>
-      </w:r>
-      <w:proofErr w:type="spellStart"/>
-      <w:r>
-        <w:rPr>
-          <w:rFonts w:ascii="Lato" w:hAnsi="Lato"/>
-          <w:sz w:val="60"/>
-          <w:szCs w:val="60"/>
-        </w:rPr>
-        <w:t>gegevens</w:t>
-      </w:r>
-      <w:proofErr w:type="spellEnd"/>
-      <w:r>
-        <w:rPr>
-          <w:rFonts w:ascii="Lato" w:hAnsi="Lato"/>
-          <w:sz w:val="60"/>
-          <w:szCs w:val="60"/>
-        </w:rPr>
-        <w:t xml:space="preserve"> over de stage</w:t>
+        <w:t>Tussenblad met gegevens over de stage</w:t>
       </w:r>
     </w:p>
     <w:p>
@@ -212,7 +187,6 @@
         </w:numPr>
         <w:rPr>
           <w:sz w:val="280"/>
-          <w:lang w:val="nl-BE"/>
         </w:rPr>
       </w:pPr>
       <w:bookmarkStart w:id="0" w:name="_Toc477940091"/>
@@ -231,7 +205,6 @@
           <w:color w:val="4B4B4B"/>
           <w:sz w:val="40"/>
           <w:szCs w:val="28"/>
-          <w:lang w:val="nl-BE"/>
         </w:rPr>
       </w:pPr>
     </w:p>
@@ -244,13 +217,9 @@
           <w:color w:val="4B4B4B"/>
           <w:sz w:val="40"/>
           <w:szCs w:val="28"/>
-          <w:lang w:val="nl-BE"/>
-        </w:rPr>
-      </w:pPr>
-      <w:r>
-        <w:rPr>
-          <w:lang w:val="nl-BE"/>
-        </w:rPr>
+        </w:rPr>
+      </w:pPr>
+      <w:r>
         <w:br w:type="page"/>
       </w:r>
     </w:p>
@@ -272,78 +241,80 @@
     </w:p>
     <w:p>
       <w:r>
-        <w:t xml:space="preserve">This thesis is the conclusion to my bachelor degree of Electronics and ICT at </w:t>
+        <w:t xml:space="preserve">This thesis is the conclusion to my bachelor degree of Electronics and ICT at Odisee Gent. </w:t>
+      </w:r>
+      <w:r>
+        <w:t xml:space="preserve">During my education at Odisee I have gained special interest in IT infrastructure an cybersecurity.  After obtaining the “Certified Ethical Hacker” certificate the choice for a cybersecurity related subject </w:t>
+      </w:r>
+      <w:r>
+        <w:t>was</w:t>
+      </w:r>
+      <w:r>
+        <w:t xml:space="preserve"> obvious.</w:t>
+      </w:r>
+    </w:p>
+    <w:p>
+      <w:r>
+        <w:t xml:space="preserve">I would like to thank EY and especially the cybersecurity team for granting me this opportunity. Working alongside these experienced, motivated and helpful colleagues </w:t>
+      </w:r>
+      <w:r>
+        <w:t xml:space="preserve">created </w:t>
       </w:r>
       <w:proofErr w:type="spellStart"/>
       <w:r>
-        <w:t>Odisee</w:t>
+        <w:t>a</w:t>
       </w:r>
       <w:proofErr w:type="spellEnd"/>
       <w:r>
-        <w:t xml:space="preserve"> Gent. </w:t>
-      </w:r>
-      <w:r>
-        <w:t xml:space="preserve">During my education at </w:t>
+        <w:t xml:space="preserve"> </w:t>
+      </w:r>
+      <w:r>
+        <w:t>excellent</w:t>
+      </w:r>
+      <w:r>
+        <w:t xml:space="preserve"> learning environment. Special thanks to </w:t>
       </w:r>
       <w:proofErr w:type="spellStart"/>
       <w:r>
-        <w:t>Odisee</w:t>
+        <w:t>Arvid</w:t>
       </w:r>
       <w:proofErr w:type="spellEnd"/>
       <w:r>
-        <w:t xml:space="preserve"> I have gained special interest in IT infrastructure an cybersecurity.  After obtaining the “Certified Ethical Hacker” certificate the choice for a cybersecurity related subject seemed obvious.</w:t>
-      </w:r>
-    </w:p>
-    <w:p>
-      <w:r>
-        <w:t xml:space="preserve">I would like to thank EY and especially the cybersecurity team for granting me this opportunity. Working alongside these experienced, motivated and helpful colleagues </w:t>
-      </w:r>
-      <w:r>
-        <w:t xml:space="preserve">created a superb learning environment. Special thanks to </w:t>
+        <w:t xml:space="preserve"> </w:t>
       </w:r>
       <w:proofErr w:type="spellStart"/>
       <w:r>
-        <w:t>Arvid</w:t>
+        <w:t>Vermote</w:t>
       </w:r>
       <w:proofErr w:type="spellEnd"/>
       <w:r>
+        <w:t xml:space="preserve"> and Eric Lembregts (</w:t>
+      </w:r>
+      <w:r>
+        <w:t>external mentor</w:t>
+      </w:r>
+      <w:r>
+        <w:t>s) for guiding me through my internship.</w:t>
+      </w:r>
+    </w:p>
+    <w:p>
+      <w:r>
+        <w:t>I  would also like to thank the cybersecurity lecturers at Odisee for preparing</w:t>
+      </w:r>
+      <w:r>
         <w:t xml:space="preserve"> </w:t>
       </w:r>
-      <w:proofErr w:type="spellStart"/>
-      <w:r>
-        <w:t>Vermote</w:t>
-      </w:r>
-      <w:proofErr w:type="spellEnd"/>
-      <w:r>
-        <w:t xml:space="preserve"> and Eric Lembregts (</w:t>
-      </w:r>
-      <w:r>
-        <w:t>external mentor</w:t>
-      </w:r>
-      <w:r>
-        <w:t>s) for guiding me through my internship.</w:t>
-      </w:r>
-    </w:p>
-    <w:p>
-      <w:r>
-        <w:t xml:space="preserve">I  would also like to thank the cybersecurity lecturers at </w:t>
-      </w:r>
-      <w:proofErr w:type="spellStart"/>
-      <w:r>
-        <w:t>Odisee</w:t>
-      </w:r>
-      <w:proofErr w:type="spellEnd"/>
-      <w:r>
-        <w:t xml:space="preserve"> for preparing</w:t>
+      <w:r>
+        <w:t>me</w:t>
+      </w:r>
+      <w:r>
+        <w:t xml:space="preserve"> as best as possible for this internship. </w:t>
+      </w:r>
+      <w:r>
+        <w:t>My thanks go out to</w:t>
       </w:r>
       <w:r>
         <w:t xml:space="preserve"> </w:t>
-      </w:r>
-      <w:r>
-        <w:t>me</w:t>
-      </w:r>
-      <w:r>
-        <w:t xml:space="preserve"> as best as possible for this internship. I thank </w:t>
       </w:r>
       <w:proofErr w:type="spellStart"/>
       <w:r>
@@ -389,27 +360,65 @@
           <w:sz w:val="28"/>
         </w:rPr>
       </w:pPr>
-      <w:proofErr w:type="spellStart"/>
-      <w:r>
+    </w:p>
+    <w:p>
+      <w:pPr>
+        <w:spacing w:after="0"/>
         <w:rPr>
           <w:rFonts w:ascii="Lato" w:hAnsi="Lato"/>
           <w:sz w:val="28"/>
         </w:rPr>
-        <w:t>Arvid</w:t>
-      </w:r>
-      <w:proofErr w:type="spellEnd"/>
-      <w:r>
+      </w:pPr>
+    </w:p>
+    <w:p>
+      <w:pPr>
+        <w:spacing w:after="0"/>
         <w:rPr>
           <w:rFonts w:ascii="Lato" w:hAnsi="Lato"/>
           <w:sz w:val="28"/>
         </w:rPr>
+        <w:sectPr>
+          <w:footerReference w:type="default" r:id="rId8"/>
+          <w:pgSz w:w="11906" w:h="16838"/>
+          <w:pgMar w:top="1134" w:right="1134" w:bottom="1134" w:left="1871" w:header="709" w:footer="709" w:gutter="0"/>
+          <w:cols w:space="708"/>
+          <w:docGrid w:linePitch="360"/>
+        </w:sectPr>
+      </w:pPr>
+    </w:p>
+    <w:p>
+      <w:pPr>
+        <w:spacing w:after="0"/>
+        <w:rPr>
+          <w:rFonts w:ascii="Lato" w:hAnsi="Lato"/>
+          <w:b/>
+          <w:sz w:val="24"/>
+        </w:rPr>
+      </w:pPr>
+      <w:proofErr w:type="spellStart"/>
+      <w:r>
+        <w:rPr>
+          <w:rFonts w:ascii="Lato" w:hAnsi="Lato"/>
+          <w:b/>
+          <w:sz w:val="24"/>
+        </w:rPr>
+        <w:t>Arvid</w:t>
+      </w:r>
+      <w:proofErr w:type="spellEnd"/>
+      <w:r>
+        <w:rPr>
+          <w:rFonts w:ascii="Lato" w:hAnsi="Lato"/>
+          <w:b/>
+          <w:sz w:val="24"/>
+        </w:rPr>
         <w:t xml:space="preserve"> </w:t>
       </w:r>
       <w:proofErr w:type="spellStart"/>
       <w:r>
         <w:rPr>
           <w:rFonts w:ascii="Lato" w:hAnsi="Lato"/>
-          <w:sz w:val="28"/>
+          <w:b/>
+          <w:sz w:val="24"/>
         </w:rPr>
         <w:t>Vermote</w:t>
       </w:r>
@@ -438,12 +447,6 @@
       <w:r>
         <w:t xml:space="preserve">Manager </w:t>
       </w:r>
-      <w:r>
-        <w:t>-</w:t>
-      </w:r>
-      <w:r>
-        <w:t xml:space="preserve"> Cybersecurity and privacy</w:t>
-      </w:r>
     </w:p>
     <w:p>
       <w:pPr>
@@ -454,15 +457,7 @@
         </w:numPr>
       </w:pPr>
       <w:r>
-        <w:t xml:space="preserve">linkedin.com/in/ </w:t>
-      </w:r>
-      <w:proofErr w:type="spellStart"/>
-      <w:r>
-        <w:t>arvidvermote</w:t>
-      </w:r>
-      <w:proofErr w:type="spellEnd"/>
-      <w:r>
-        <w:t>/</w:t>
+        <w:t>Cybersecurity and privacy</w:t>
       </w:r>
     </w:p>
     <w:p>
@@ -470,13 +465,15 @@
         <w:spacing w:after="0"/>
         <w:rPr>
           <w:rFonts w:ascii="Lato" w:hAnsi="Lato"/>
-          <w:sz w:val="28"/>
+          <w:b/>
+          <w:sz w:val="24"/>
         </w:rPr>
       </w:pPr>
       <w:r>
         <w:rPr>
           <w:rFonts w:ascii="Lato" w:hAnsi="Lato"/>
-          <w:sz w:val="28"/>
+          <w:b/>
+          <w:sz w:val="24"/>
         </w:rPr>
         <w:t>Eric Lembregts</w:t>
       </w:r>
@@ -502,7 +499,7 @@
         </w:numPr>
       </w:pPr>
       <w:r>
-        <w:t>Senior  - Cybersecurity and privacy</w:t>
+        <w:t>Senior</w:t>
       </w:r>
     </w:p>
     <w:p>
@@ -514,46 +511,42 @@
         </w:numPr>
       </w:pPr>
       <w:r>
-        <w:t>linkedin.com/in/</w:t>
-      </w:r>
+        <w:t>Cybersecurity and privacy</w:t>
+      </w:r>
+    </w:p>
+    <w:p>
+      <w:pPr>
+        <w:spacing w:after="0"/>
+        <w:rPr>
+          <w:rFonts w:ascii="Lato" w:hAnsi="Lato"/>
+          <w:b/>
+          <w:sz w:val="24"/>
+        </w:rPr>
+      </w:pPr>
       <w:proofErr w:type="spellStart"/>
       <w:r>
-        <w:t>ericlembregts</w:t>
+        <w:rPr>
+          <w:rFonts w:ascii="Lato" w:hAnsi="Lato"/>
+          <w:b/>
+          <w:sz w:val="24"/>
+        </w:rPr>
+        <w:t>Roel</w:t>
       </w:r>
       <w:proofErr w:type="spellEnd"/>
       <w:r>
-        <w:t>/</w:t>
-      </w:r>
-    </w:p>
-    <w:p>
-      <w:pPr>
-        <w:spacing w:after="0"/>
         <w:rPr>
           <w:rFonts w:ascii="Lato" w:hAnsi="Lato"/>
-          <w:sz w:val="28"/>
-        </w:rPr>
-      </w:pPr>
+          <w:b/>
+          <w:sz w:val="24"/>
+        </w:rPr>
+        <w:t xml:space="preserve"> Van </w:t>
+      </w:r>
       <w:proofErr w:type="spellStart"/>
       <w:r>
         <w:rPr>
           <w:rFonts w:ascii="Lato" w:hAnsi="Lato"/>
-          <w:sz w:val="28"/>
-        </w:rPr>
-        <w:t>Roel</w:t>
-      </w:r>
-      <w:proofErr w:type="spellEnd"/>
-      <w:r>
-        <w:rPr>
-          <w:rFonts w:ascii="Lato" w:hAnsi="Lato"/>
-          <w:sz w:val="28"/>
-        </w:rPr>
-        <w:t xml:space="preserve"> Van </w:t>
-      </w:r>
-      <w:proofErr w:type="spellStart"/>
-      <w:r>
-        <w:rPr>
-          <w:rFonts w:ascii="Lato" w:hAnsi="Lato"/>
-          <w:sz w:val="28"/>
+          <w:b/>
+          <w:sz w:val="24"/>
         </w:rPr>
         <w:t>Steenberghe</w:t>
       </w:r>
@@ -580,33 +573,19 @@
         </w:numPr>
       </w:pPr>
       <w:r>
-        <w:t xml:space="preserve">Lecturer </w:t>
-      </w:r>
-      <w:proofErr w:type="spellStart"/>
-      <w:r>
-        <w:t>Odisee</w:t>
-      </w:r>
-      <w:proofErr w:type="spellEnd"/>
-    </w:p>
-    <w:p>
-      <w:pPr>
-        <w:pStyle w:val="ListParagraph"/>
-        <w:numPr>
-          <w:ilvl w:val="0"/>
-          <w:numId w:val="14"/>
-        </w:numPr>
-      </w:pPr>
-      <w:r>
-        <w:t>linkedin.com/in/</w:t>
-      </w:r>
-      <w:proofErr w:type="spellStart"/>
-      <w:r>
-        <w:t>roelvs</w:t>
-      </w:r>
-      <w:proofErr w:type="spellEnd"/>
-      <w:r>
-        <w:t>/</w:t>
-      </w:r>
+        <w:t>Lecturer Odisee</w:t>
+      </w:r>
+    </w:p>
+    <w:p>
+      <w:pPr>
+        <w:sectPr>
+          <w:type w:val="continuous"/>
+          <w:pgSz w:w="11906" w:h="16838"/>
+          <w:pgMar w:top="1134" w:right="1134" w:bottom="1134" w:left="1871" w:header="709" w:footer="709" w:gutter="0"/>
+          <w:cols w:num="3" w:space="708"/>
+          <w:docGrid w:linePitch="360"/>
+        </w:sectPr>
+      </w:pPr>
     </w:p>
     <w:p/>
     <w:p/>
@@ -3444,7 +3423,7 @@
                           </pic:cNvPicPr>
                         </pic:nvPicPr>
                         <pic:blipFill rotWithShape="1">
-                          <a:blip r:embed="rId8">
+                          <a:blip r:embed="rId9">
                             <a:extLst>
                               <a:ext uri="{28A0092B-C50C-407E-A947-70E740481C1C}">
                                 <a14:useLocalDpi xmlns:a14="http://schemas.microsoft.com/office/drawing/2010/main" val="0"/>
@@ -3533,7 +3512,6 @@
                                   <w:id w:val="-1954464850"/>
                                   <w:citation/>
                                 </w:sdtPr>
-                                <w:sdtEndPr/>
                                 <w:sdtContent>
                                   <w:r>
                                     <w:fldChar w:fldCharType="begin"/>
@@ -3604,7 +3582,7 @@
                   <o:lock v:ext="edit" aspectratio="t"/>
                 </v:shapetype>
                 <v:shape id="Picture 7" o:spid="_x0000_s1028" type="#_x0000_t75" alt="http://www.ey.com/ecimages/EY.gif" style="position:absolute;top:804;width:15722;height:7724;visibility:visible;mso-wrap-style:square" o:gfxdata="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">
-                  <v:imagedata r:id="rId9" o:title="EY" croptop="6183f"/>
+                  <v:imagedata r:id="rId10" o:title="EY" croptop="6183f"/>
                   <v:path arrowok="t"/>
                 </v:shape>
                 <v:shape id="Text Box 1" o:spid="_x0000_s1029" type="#_x0000_t202" style="position:absolute;top:9066;width:15722;height:2667;visibility:visible;mso-wrap-style:square;v-text-anchor:top" o:gfxdata="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" stroked="f">
@@ -3654,7 +3632,6 @@
                             <w:id w:val="-1954464850"/>
                             <w:citation/>
                           </w:sdtPr>
-                          <w:sdtEndPr/>
                           <w:sdtContent>
                             <w:r>
                               <w:fldChar w:fldCharType="begin"/>
@@ -3709,7 +3686,6 @@
           <w:id w:val="-433899334"/>
           <w:citation/>
         </w:sdtPr>
-        <w:sdtEndPr/>
         <w:sdtContent>
           <w:r>
             <w:fldChar w:fldCharType="begin"/>
@@ -3759,7 +3735,6 @@
           <w:id w:val="-669248497"/>
           <w:citation/>
         </w:sdtPr>
-        <w:sdtEndPr/>
         <w:sdtContent>
           <w:r>
             <w:fldChar w:fldCharType="begin"/>
@@ -3857,7 +3832,6 @@
                                 <w:id w:val="-489793526"/>
                                 <w:citation/>
                               </w:sdtPr>
-                              <w:sdtEndPr/>
                               <w:sdtContent>
                                 <w:r>
                                   <w:fldChar w:fldCharType="begin"/>
@@ -3914,7 +3888,6 @@
                           <w:id w:val="-489793526"/>
                           <w:citation/>
                         </w:sdtPr>
-                        <w:sdtEndPr/>
                         <w:sdtContent>
                           <w:r>
                             <w:fldChar w:fldCharType="begin"/>
@@ -3975,7 +3948,7 @@
                     </pic:cNvPicPr>
                   </pic:nvPicPr>
                   <pic:blipFill rotWithShape="1">
-                    <a:blip r:embed="rId10">
+                    <a:blip r:embed="rId11">
                       <a:extLst>
                         <a:ext uri="{28A0092B-C50C-407E-A947-70E740481C1C}">
                           <a14:useLocalDpi xmlns:a14="http://schemas.microsoft.com/office/drawing/2010/main" val="0"/>
@@ -4080,7 +4053,6 @@
                                 <w:id w:val="-897897079"/>
                                 <w:citation/>
                               </w:sdtPr>
-                              <w:sdtEndPr/>
                               <w:sdtContent>
                                 <w:r>
                                   <w:fldChar w:fldCharType="begin"/>
@@ -4145,7 +4117,6 @@
                           <w:id w:val="-897897079"/>
                           <w:citation/>
                         </w:sdtPr>
-                        <w:sdtEndPr/>
                         <w:sdtContent>
                           <w:r>
                             <w:fldChar w:fldCharType="begin"/>
@@ -4206,7 +4177,7 @@
                     </pic:cNvPicPr>
                   </pic:nvPicPr>
                   <pic:blipFill rotWithShape="1">
-                    <a:blip r:embed="rId11">
+                    <a:blip r:embed="rId12">
                       <a:extLst>
                         <a:ext uri="{28A0092B-C50C-407E-A947-70E740481C1C}">
                           <a14:useLocalDpi xmlns:a14="http://schemas.microsoft.com/office/drawing/2010/main" val="0"/>
@@ -4253,7 +4224,25 @@
     <w:p/>
     <w:p>
       <w:r>
-        <w:t>At one point in time there were even plans to merge with KPMG (current member of the big four), but those plans were abandoned due to the difficulty of merging two diverse companies and cultures.</w:t>
+        <w:t>At one point in time there were even plans to merge with KPMG (current member of t</w:t>
+      </w:r>
+      <w:r>
+        <w:t>he big four), but those pl</w:t>
+      </w:r>
+      <w:r>
+        <w:t xml:space="preserve">ans were abandoned due to the </w:t>
+      </w:r>
+      <w:r>
+        <w:t>problems with</w:t>
+      </w:r>
+      <w:r>
+        <w:t xml:space="preserve"> merging two </w:t>
+      </w:r>
+      <w:r>
+        <w:t xml:space="preserve">very </w:t>
+      </w:r>
+      <w:r>
+        <w:t>diverse companies and cultures.</w:t>
       </w:r>
     </w:p>
     <w:p>
@@ -4274,7 +4263,6 @@
           <w:id w:val="-1040668403"/>
           <w:citation/>
         </w:sdtPr>
-        <w:sdtEndPr/>
         <w:sdtContent>
           <w:r>
             <w:fldChar w:fldCharType="begin"/>
@@ -4297,7 +4285,13 @@
         </w:sdtContent>
       </w:sdt>
       <w:r>
-        <w:t>. These regulations are effective from May 2018. These are intended to unify data protection for enterprises within the EU. Organizations all over the EU are rushing to meet these requirement and ask companies like EY to accompany them in this process.</w:t>
+        <w:t xml:space="preserve">. Organizations all over the EU are rushing to meet these requirement and ask companies like EY to </w:t>
+      </w:r>
+      <w:r>
+        <w:t>guide</w:t>
+      </w:r>
+      <w:r>
+        <w:t xml:space="preserve"> them in this process.</w:t>
       </w:r>
     </w:p>
     <w:p>
@@ -4336,14 +4330,25 @@
     </w:p>
     <w:p>
       <w:r>
-        <w:t>EY groups their offices by geographical location into four areas. Each of these areas is then divided into more local areas.</w:t>
+        <w:t xml:space="preserve">EY </w:t>
+      </w:r>
+      <w:r>
+        <w:t>is geographically organized</w:t>
+      </w:r>
+      <w:r>
+        <w:t xml:space="preserve"> into four areas. Each of these areas is then divided into </w:t>
+      </w:r>
+      <w:r>
+        <w:t>multiple</w:t>
+      </w:r>
+      <w:r>
+        <w:t xml:space="preserve"> local areas.</w:t>
       </w:r>
       <w:sdt>
         <w:sdtPr>
           <w:id w:val="1685861692"/>
           <w:citation/>
         </w:sdtPr>
-        <w:sdtEndPr/>
         <w:sdtContent>
           <w:r>
             <w:fldChar w:fldCharType="begin"/>
@@ -4441,7 +4446,7 @@
                           </pic:cNvPicPr>
                         </pic:nvPicPr>
                         <pic:blipFill rotWithShape="1">
-                          <a:blip r:embed="rId12" cstate="print">
+                          <a:blip r:embed="rId13" cstate="print">
                             <a:extLst>
                               <a:ext uri="{28A0092B-C50C-407E-A947-70E740481C1C}">
                                 <a14:useLocalDpi xmlns:a14="http://schemas.microsoft.com/office/drawing/2010/main" val="0"/>
@@ -4539,7 +4544,6 @@
                                   <w:id w:val="951827818"/>
                                   <w:citation/>
                                 </w:sdtPr>
-                                <w:sdtEndPr/>
                                 <w:sdtContent>
                                   <w:r>
                                     <w:fldChar w:fldCharType="begin"/>
@@ -4581,7 +4585,7 @@
             <w:pict>
               <v:group w14:anchorId="46CB4C6B" id="Group 4" o:spid="_x0000_s1032" style="position:absolute;left:0;text-align:left;margin-left:121.6pt;margin-top:.55pt;width:172.8pt;height:126.95pt;z-index:251659264;mso-position-horizontal:right;mso-position-horizontal-relative:margin" coordsize="21945,16122" o:gfxdata="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">
                 <v:shape id="Picture 2" o:spid="_x0000_s1033" type="#_x0000_t75" alt="http://images.slideplayer.com/24/7228379/slides/slide_3.jpg" style="position:absolute;width:21945;height:12909;visibility:visible;mso-wrap-style:square" o:gfxdata="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">
-                  <v:imagedata r:id="rId13" o:title="slide_3" croptop="10758f" cropbottom="6526f" cropleft="2498f" cropright="1518f"/>
+                  <v:imagedata r:id="rId14" o:title="slide_3" croptop="10758f" cropbottom="6526f" cropleft="2498f" cropright="1518f"/>
                   <v:path arrowok="t"/>
                 </v:shape>
                 <v:shape id="Text Box 3" o:spid="_x0000_s1034" type="#_x0000_t202" style="position:absolute;top:13455;width:21945;height:2667;visibility:visible;mso-wrap-style:square;v-text-anchor:top" o:gfxdata="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" stroked="f">
@@ -4635,7 +4639,6 @@
                             <w:id w:val="951827818"/>
                             <w:citation/>
                           </w:sdtPr>
-                          <w:sdtEndPr/>
                           <w:sdtContent>
                             <w:r>
                               <w:fldChar w:fldCharType="begin"/>
@@ -4881,6 +4884,9 @@
       <w:bookmarkEnd w:id="8"/>
     </w:p>
     <w:p>
+      <w:pPr>
+        <w:spacing w:after="0"/>
+      </w:pPr>
       <w:r>
         <w:t>EY offers multiple services to companies world-wide. These services are grouped into four major service-lines:</w:t>
       </w:r>
@@ -4963,10 +4969,19 @@
     </w:p>
     <w:p>
       <w:r>
-        <w:t>The advisory service-line facilitates the cybersecurity service in which this internship took place. The cybersecurity service is officially split into multiple services (business resilience, data privacy, cyber threat management) but members of the cyber security team can take assignments in any of these services.</w:t>
-      </w:r>
-    </w:p>
-    <w:p>
+        <w:t>The advisory service-line facilitates the cybersecurity service in which this internship took place. The cybersecurity service is split into multiple services (business resilience, data privacy, cyber threat management</w:t>
+      </w:r>
+      <w:r>
+        <w:t>, identity and access</w:t>
+      </w:r>
+      <w:r>
+        <w:t>) but members of the cyber security team can take assignments in any of these services.</w:t>
+      </w:r>
+    </w:p>
+    <w:p>
+      <w:pPr>
+        <w:spacing w:after="0"/>
+      </w:pPr>
       <w:r>
         <w:t>Other services provided by the advisory branch are:</w:t>
       </w:r>
@@ -5033,7 +5048,6 @@
         <w:spacing w:after="160"/>
       </w:pPr>
       <w:r>
-        <w:lastRenderedPageBreak/>
         <w:t xml:space="preserve">Customer &amp; Strategy </w:t>
       </w:r>
     </w:p>
@@ -5047,6 +5061,7 @@
         <w:spacing w:after="160"/>
       </w:pPr>
       <w:r>
+        <w:lastRenderedPageBreak/>
         <w:t>People Advisory Services</w:t>
       </w:r>
     </w:p>
@@ -5224,7 +5239,13 @@
     </w:p>
     <w:p>
       <w:r>
-        <w:t>EY has clients from very varying sectors, the financial sector covers the most part of the clients.</w:t>
+        <w:t xml:space="preserve">EY has clients from very </w:t>
+      </w:r>
+      <w:r>
+        <w:t xml:space="preserve">divers sectors but </w:t>
+      </w:r>
+      <w:r>
+        <w:t>the financial sector covers the most part of the clients.</w:t>
       </w:r>
     </w:p>
     <w:p>
@@ -5258,7 +5279,7 @@
             <wp:cNvGraphicFramePr/>
             <a:graphic xmlns:a="http://schemas.openxmlformats.org/drawingml/2006/main">
               <a:graphicData uri="http://schemas.openxmlformats.org/drawingml/2006/diagram">
-                <dgm:relIds xmlns:dgm="http://schemas.openxmlformats.org/drawingml/2006/diagram" xmlns:r="http://schemas.openxmlformats.org/officeDocument/2006/relationships" r:dm="rId14" r:lo="rId15" r:qs="rId16" r:cs="rId17"/>
+                <dgm:relIds xmlns:dgm="http://schemas.openxmlformats.org/drawingml/2006/diagram" xmlns:r="http://schemas.openxmlformats.org/officeDocument/2006/relationships" r:dm="rId15" r:lo="rId16" r:qs="rId17" r:cs="rId18"/>
               </a:graphicData>
             </a:graphic>
           </wp:inline>
@@ -5308,7 +5329,6 @@
           <w:id w:val="2115399715"/>
           <w:citation/>
         </w:sdtPr>
-        <w:sdtEndPr/>
         <w:sdtContent>
           <w:r>
             <w:fldChar w:fldCharType="begin"/>
@@ -5333,7 +5353,19 @@
     </w:p>
     <w:p>
       <w:r>
-        <w:t>EY differs itself from the other members of the big four by being the most globally managed firm of the four. EY has defined a set of policies to assure consistency of services globally. This globalization is clearly visible in the daily working of the company. Desks are shared between colleagues of various nationalities, all employees get the chance to work together with colleagues with a complete different culture which results in a very dynamic, coherent and educational work experience.</w:t>
+        <w:t xml:space="preserve">EY differs itself from the other members of the big four by being the most globally managed firm of the four. EY has defined a set of policies to assure </w:t>
+      </w:r>
+      <w:r>
+        <w:t xml:space="preserve">the </w:t>
+      </w:r>
+      <w:r>
+        <w:t xml:space="preserve">consistency of services globally. This globalization is clearly visible in the daily working of the company. Desks are shared between colleagues of various nationalities, all employees get the chance to work together with colleagues </w:t>
+      </w:r>
+      <w:r>
+        <w:t>from all around the world</w:t>
+      </w:r>
+      <w:r>
+        <w:t xml:space="preserve"> which results in a very dynamic, coherent and educational work experience.</w:t>
       </w:r>
     </w:p>
     <w:p>
@@ -5348,7 +5380,19 @@
     </w:p>
     <w:p>
       <w:r>
-        <w:t>EY invests a lot into the potential of students, throughout the year there are numerous internships offered in all the different services offered by EY. This is why EY is in the top of several rankings like: “best places to launch a career”, “Ideal employers” etc.</w:t>
+        <w:t xml:space="preserve">EY invests a lot into the potential of students, throughout the year there are numerous internships offered in all the different </w:t>
+      </w:r>
+      <w:r>
+        <w:t>service-lines</w:t>
+      </w:r>
+      <w:r>
+        <w:t>. This is why EY is in the top of several rankings like: “best places to launch a career”, “Ideal employers”</w:t>
+      </w:r>
+      <w:r>
+        <w:t>, “best place to work”</w:t>
+      </w:r>
+      <w:r>
+        <w:t xml:space="preserve"> etc.</w:t>
       </w:r>
     </w:p>
     <w:p>
@@ -5379,12 +5423,56 @@
     </w:p>
     <w:p>
       <w:r>
-        <w:t>Today more and more services are offered as a web applications and no longer as a software distribution (that has to be installed and configured by the user). Web applications are easier to develop, flexible, independent from the operating system of the user and can be accessed from everywhere. But it has one major pitfall, they are very susceptible to cyber-attacks. Attackers can perform a devastating attack (from everywhere) on a web application developed by a less experienced developer which didn’t implement all the required security measures. Inexperienced developers are the main source of web application vulnerabilities. This is where the web application firewall comes in. This device can protect (multiple) web applications from attacks. It does this by recognizing specific patterns in requests that could be part of an attack and preventing this malicious from reaching the web application. For example: requests that contain JavaScript code in the query string can be blocked to prevent XSS, requests that contain the MySQL ‘UNION’ statement can be blocked to prevent SQL-Injection.</w:t>
-      </w:r>
-    </w:p>
-    <w:p>
-      <w:r>
-        <w:t>The web application firewall looks like perfect solution in preventing web based cyber-attacks but it has its downsides. The biggest flaw is that they are really difficult to configure in order to function correctly. What if a certain application requires JavaScript code in the query string or the MySQL UNION statement? These are normally blocked by the web application firewall and thus will prevent the web application from functioning correctly. This frustration among developers can lead to full out disabling the web application firewall making all the web applications vulnerable again. This is a situation that the cybersecurity team of EY has encountered multiple times.</w:t>
+        <w:t>Today more and more services are offered as a web applications and no longer as a software distribution (that has to be installed and configured by the user). Web applications are</w:t>
+      </w:r>
+      <w:r>
+        <w:t xml:space="preserve"> </w:t>
+      </w:r>
+      <w:r>
+        <w:t>flexible</w:t>
+      </w:r>
+      <w:r>
+        <w:t>,</w:t>
+      </w:r>
+      <w:r>
+        <w:t xml:space="preserve"> easier to develop, independent from the operating system of the user and can be accessed from everywhere. But </w:t>
+      </w:r>
+      <w:r>
+        <w:t>they</w:t>
+      </w:r>
+      <w:r>
+        <w:t xml:space="preserve"> has one major pitfall, they are very susceptible to cyber-attacks. Attackers can perform a devastating attack (from everywhere) on a web application </w:t>
+      </w:r>
+      <w:r>
+        <w:t xml:space="preserve">(most of the time </w:t>
+      </w:r>
+      <w:r>
+        <w:t>developed by a less experienced developer which didn’t implement all the required security measures</w:t>
+      </w:r>
+      <w:r>
+        <w:t>)</w:t>
+      </w:r>
+      <w:r>
+        <w:t xml:space="preserve">. Inexperienced developers are the main source of web application vulnerabilities. </w:t>
+      </w:r>
+    </w:p>
+    <w:p>
+      <w:r>
+        <w:t>This is where the web application firewall comes in. This device can protect (multiple) web applications from attacks. It does this by recognizing specific patterns in requests that could be part of an attack and preventing this malicious from reaching the web application. For example: requests that contain JavaScript code in the query string can be blocked to prevent XSS, requests that contain the MySQL ‘UNION’ statement can be blocked to prevent SQL-Injection.</w:t>
+      </w:r>
+      <w:r>
+        <w:t xml:space="preserve"> In theory this should mean that an web application that doesn’t uses prepared statements is still protected from SQL-injection by the firewall.</w:t>
+      </w:r>
+    </w:p>
+    <w:p>
+      <w:r>
+        <w:t>The web application firewa</w:t>
+      </w:r>
+      <w:r>
+        <w:t>ll looks like perfect solution for</w:t>
+      </w:r>
+      <w:r>
+        <w:t xml:space="preserve"> preventing web based cyber-attacks but it has its downsides. The biggest flaw is that they are really difficult to configure in order to function correctly. What if a certain application requires JavaScript code in the query string or the MySQL UNION statement? These are normally blocked by the web application firewall and thus will prevent the web application from functioning correctly. This frustration among developers can lead to full out disabling the web application firewall making all the web applications vulnerable again. This is a situation that the cybersecurity team of EY has encountered multiple times.</w:t>
       </w:r>
     </w:p>
     <w:p>
@@ -5405,7 +5493,7 @@
     <w:p>
       <w:pPr>
         <w:sectPr>
-          <w:footerReference w:type="default" r:id="rId19"/>
+          <w:type w:val="continuous"/>
           <w:pgSz w:w="11906" w:h="16838"/>
           <w:pgMar w:top="1134" w:right="1134" w:bottom="1134" w:left="1871" w:header="709" w:footer="709" w:gutter="0"/>
           <w:cols w:space="708"/>
@@ -5413,33 +5501,25 @@
         </w:sectPr>
       </w:pPr>
     </w:p>
-    <w:p/>
-    <w:p>
-      <w:pPr>
-        <w:sectPr>
-          <w:pgSz w:w="16838" w:h="11906" w:orient="landscape"/>
-          <w:pgMar w:top="1134" w:right="1134" w:bottom="1134" w:left="1871" w:header="709" w:footer="709" w:gutter="0"/>
-          <w:cols w:space="708"/>
-          <w:docGrid w:linePitch="360"/>
-        </w:sectPr>
-      </w:pPr>
+    <w:p>
       <w:r>
         <w:rPr>
           <w:noProof/>
         </w:rPr>
+        <w:lastRenderedPageBreak/>
         <w:drawing>
-          <wp:anchor distT="0" distB="0" distL="114300" distR="114300" simplePos="0" relativeHeight="251665408" behindDoc="0" locked="0" layoutInCell="1" allowOverlap="1">
-            <wp:simplePos x="895350" y="1219200"/>
+          <wp:anchor distT="0" distB="0" distL="114300" distR="114300" simplePos="0" relativeHeight="251668480" behindDoc="0" locked="0" layoutInCell="1" allowOverlap="1">
+            <wp:simplePos x="1190625" y="723900"/>
             <wp:positionH relativeFrom="margin">
               <wp:align>center</wp:align>
             </wp:positionH>
             <wp:positionV relativeFrom="margin">
               <wp:align>center</wp:align>
             </wp:positionV>
-            <wp:extent cx="7927934" cy="5353050"/>
+            <wp:extent cx="8648700" cy="6115050"/>
             <wp:effectExtent l="0" t="0" r="0" b="0"/>
             <wp:wrapSquare wrapText="bothSides"/>
-            <wp:docPr id="5" name="Picture 5" descr="C:\Users\bebxadvmmae\Downloads\visual-page-001.jpg"/>
+            <wp:docPr id="16" name="Picture 16" descr="C:\Users\bebxadvmmae\Downloads\visual-page-001 (2).jpg"/>
             <wp:cNvGraphicFramePr>
               <a:graphicFrameLocks xmlns:a="http://schemas.openxmlformats.org/drawingml/2006/main" noChangeAspect="1"/>
             </wp:cNvGraphicFramePr>
@@ -5447,12 +5527,12 @@
               <a:graphicData uri="http://schemas.openxmlformats.org/drawingml/2006/picture">
                 <pic:pic xmlns:pic="http://schemas.openxmlformats.org/drawingml/2006/picture">
                   <pic:nvPicPr>
-                    <pic:cNvPr id="0" name="Picture 3" descr="C:\Users\bebxadvmmae\Downloads\visual-page-001.jpg"/>
+                    <pic:cNvPr id="0" name="Picture 6" descr="C:\Users\bebxadvmmae\Downloads\visual-page-001 (2).jpg"/>
                     <pic:cNvPicPr>
                       <a:picLocks noChangeAspect="1" noChangeArrowheads="1"/>
                     </pic:cNvPicPr>
                   </pic:nvPicPr>
-                  <pic:blipFill rotWithShape="1">
+                  <pic:blipFill>
                     <a:blip r:embed="rId20" cstate="print">
                       <a:extLst>
                         <a:ext uri="{28A0092B-C50C-407E-A947-70E740481C1C}">
@@ -5460,13 +5540,15 @@
                         </a:ext>
                       </a:extLst>
                     </a:blip>
-                    <a:srcRect l="3688" t="5778" r="3812" b="5877"/>
-                    <a:stretch/>
+                    <a:srcRect/>
+                    <a:stretch>
+                      <a:fillRect/>
+                    </a:stretch>
                   </pic:blipFill>
                   <pic:spPr bwMode="auto">
                     <a:xfrm>
                       <a:off x="0" y="0"/>
-                      <a:ext cx="7927934" cy="5353050"/>
+                      <a:ext cx="8648700" cy="6115050"/>
                     </a:xfrm>
                     <a:prstGeom prst="rect">
                       <a:avLst/>
@@ -5475,11 +5557,6 @@
                     <a:ln>
                       <a:noFill/>
                     </a:ln>
-                    <a:extLst>
-                      <a:ext uri="{53640926-AAD7-44D8-BBD7-CCE9431645EC}">
-                        <a14:shadowObscured xmlns:a14="http://schemas.microsoft.com/office/drawing/2010/main"/>
-                      </a:ext>
-                    </a:extLst>
                   </pic:spPr>
                 </pic:pic>
               </a:graphicData>
@@ -5487,9 +5564,18 @@
           </wp:anchor>
         </w:drawing>
       </w:r>
-      <w:r>
-        <w:br w:type="page"/>
-      </w:r>
+    </w:p>
+    <w:p>
+      <w:pPr>
+        <w:sectPr>
+          <w:pgSz w:w="16838" w:h="11906" w:orient="landscape"/>
+          <w:pgMar w:top="1134" w:right="1134" w:bottom="1134" w:left="1871" w:header="709" w:footer="709" w:gutter="0"/>
+          <w:cols w:space="708"/>
+          <w:docGrid w:linePitch="360"/>
+        </w:sectPr>
+      </w:pPr>
+      <w:bookmarkStart w:id="14" w:name="_GoBack"/>
+      <w:bookmarkEnd w:id="14"/>
     </w:p>
     <w:p>
       <w:pPr>
@@ -5595,11 +5681,13 @@
               <w:spacing w:after="0" w:line="360" w:lineRule="auto"/>
               <w:rPr>
                 <w:rFonts w:ascii="Corbel" w:hAnsi="Corbel"/>
+                <w:lang w:val="nl-BE"/>
               </w:rPr>
             </w:pPr>
             <w:r>
               <w:rPr>
                 <w:rFonts w:ascii="Corbel" w:hAnsi="Corbel"/>
+                <w:lang w:val="nl-BE"/>
               </w:rPr>
               <w:t xml:space="preserve"> </w:t>
             </w:r>
@@ -5607,41 +5695,29 @@
               <w:rPr>
                 <w:rFonts w:ascii="Corbel" w:hAnsi="Corbel"/>
                 <w:b/>
+                <w:lang w:val="nl-BE"/>
               </w:rPr>
               <w:t>Student</w:t>
             </w:r>
             <w:r>
               <w:rPr>
                 <w:rFonts w:ascii="Corbel" w:hAnsi="Corbel"/>
-              </w:rPr>
-              <w:t xml:space="preserve">: Matthias </w:t>
-            </w:r>
-            <w:proofErr w:type="spellStart"/>
-            <w:r>
-              <w:rPr>
-                <w:rFonts w:ascii="Corbel" w:hAnsi="Corbel"/>
-              </w:rPr>
-              <w:t>Maes</w:t>
-            </w:r>
-            <w:proofErr w:type="spellEnd"/>
-            <w:r>
-              <w:rPr>
-                <w:rFonts w:ascii="Corbel" w:hAnsi="Corbel"/>
-              </w:rPr>
-              <w:t xml:space="preserve">                                                                                                                                                                         </w:t>
-            </w:r>
-            <w:proofErr w:type="spellStart"/>
+                <w:lang w:val="nl-BE"/>
+              </w:rPr>
+              <w:t xml:space="preserve">: Matthias Maes                                                                                                                                                                         </w:t>
+            </w:r>
             <w:r>
               <w:rPr>
                 <w:rFonts w:ascii="Corbel" w:hAnsi="Corbel"/>
                 <w:b/>
+                <w:lang w:val="nl-BE"/>
               </w:rPr>
               <w:t>Groep</w:t>
             </w:r>
-            <w:proofErr w:type="spellEnd"/>
             <w:r>
               <w:rPr>
                 <w:rFonts w:ascii="Corbel" w:hAnsi="Corbel"/>
+                <w:lang w:val="nl-BE"/>
               </w:rPr>
               <w:t>: 3ICT3</w:t>
             </w:r>
@@ -5685,6 +5761,7 @@
             <w:r>
               <w:rPr>
                 <w:rFonts w:ascii="Corbel" w:hAnsi="Corbel"/>
+                <w:lang w:val="nl-BE"/>
               </w:rPr>
               <w:t xml:space="preserve"> </w:t>
             </w:r>
@@ -5784,28 +5861,13 @@
               </w:rPr>
               <w:t xml:space="preserve"> </w:t>
             </w:r>
-            <w:proofErr w:type="spellStart"/>
             <w:r>
               <w:rPr>
                 <w:rFonts w:ascii="Corbel" w:hAnsi="Corbel"/>
-              </w:rPr>
-              <w:t>Roel</w:t>
-            </w:r>
-            <w:proofErr w:type="spellEnd"/>
-            <w:r>
-              <w:rPr>
-                <w:rFonts w:ascii="Corbel" w:hAnsi="Corbel"/>
-              </w:rPr>
-              <w:t xml:space="preserve"> Van </w:t>
-            </w:r>
-            <w:proofErr w:type="spellStart"/>
-            <w:r>
-              <w:rPr>
-                <w:rFonts w:ascii="Corbel" w:hAnsi="Corbel"/>
-              </w:rPr>
-              <w:t>Steenberghe</w:t>
-            </w:r>
-            <w:proofErr w:type="spellEnd"/>
+                <w:lang w:val="nl-BE"/>
+              </w:rPr>
+              <w:t>Roel Van Steenberghe</w:t>
+            </w:r>
           </w:p>
         </w:tc>
       </w:tr>
@@ -5846,6 +5908,7 @@
             <w:r>
               <w:rPr>
                 <w:rFonts w:ascii="Corbel" w:hAnsi="Corbel"/>
+                <w:lang w:val="nl-BE"/>
               </w:rPr>
               <w:t xml:space="preserve"> </w:t>
             </w:r>
@@ -6922,7 +6985,7 @@
       <w:pPr>
         <w:pStyle w:val="Heading1"/>
       </w:pPr>
-      <w:bookmarkStart w:id="14" w:name="_Toc477940105"/>
+      <w:bookmarkStart w:id="15" w:name="_Toc477940105"/>
       <w:r>
         <w:lastRenderedPageBreak/>
         <w:t>P</w:t>
@@ -6930,27 +6993,27 @@
       <w:r>
         <w:t>reliminary study</w:t>
       </w:r>
-      <w:bookmarkEnd w:id="14"/>
+      <w:bookmarkEnd w:id="15"/>
     </w:p>
     <w:p>
       <w:pPr>
         <w:pStyle w:val="Heading2"/>
       </w:pPr>
-      <w:bookmarkStart w:id="15" w:name="_Toc477940106"/>
+      <w:bookmarkStart w:id="16" w:name="_Toc477940106"/>
       <w:r>
         <w:t>Introduction to threats</w:t>
       </w:r>
-      <w:bookmarkEnd w:id="15"/>
+      <w:bookmarkEnd w:id="16"/>
     </w:p>
     <w:p>
       <w:pPr>
         <w:pStyle w:val="Heading3"/>
       </w:pPr>
-      <w:bookmarkStart w:id="16" w:name="_Toc477940107"/>
+      <w:bookmarkStart w:id="17" w:name="_Toc477940107"/>
       <w:r>
         <w:t>What is a threat</w:t>
       </w:r>
-      <w:bookmarkEnd w:id="16"/>
+      <w:bookmarkEnd w:id="17"/>
     </w:p>
     <w:p>
       <w:r>
@@ -7120,14 +7183,14 @@
           <w:lang w:eastAsia="nl-BE"/>
         </w:rPr>
       </w:pPr>
-      <w:bookmarkStart w:id="17" w:name="_Toc477940108"/>
+      <w:bookmarkStart w:id="18" w:name="_Toc477940108"/>
       <w:r>
         <w:rPr>
           <w:lang w:eastAsia="nl-BE"/>
         </w:rPr>
         <w:t>Threat management</w:t>
       </w:r>
-      <w:bookmarkEnd w:id="17"/>
+      <w:bookmarkEnd w:id="18"/>
     </w:p>
     <w:p>
       <w:pPr>
@@ -7297,7 +7360,7 @@
           <w:rFonts w:eastAsiaTheme="minorHAnsi"/>
         </w:rPr>
       </w:pPr>
-      <w:bookmarkStart w:id="18" w:name="_Toc477940109"/>
+      <w:bookmarkStart w:id="19" w:name="_Toc477940109"/>
       <w:r>
         <w:rPr>
           <w:rFonts w:eastAsiaTheme="minorHAnsi"/>
@@ -7316,7 +7379,7 @@
         </w:rPr>
         <w:t>reat models</w:t>
       </w:r>
-      <w:bookmarkEnd w:id="18"/>
+      <w:bookmarkEnd w:id="19"/>
     </w:p>
     <w:p>
       <w:pPr>
@@ -8232,12 +8295,12 @@
       <w:pPr>
         <w:pStyle w:val="Heading2"/>
       </w:pPr>
-      <w:bookmarkStart w:id="19" w:name="_Toc477940110"/>
+      <w:bookmarkStart w:id="20" w:name="_Toc477940110"/>
       <w:r>
         <w:lastRenderedPageBreak/>
         <w:t>Detecting threats</w:t>
       </w:r>
-      <w:bookmarkEnd w:id="19"/>
+      <w:bookmarkEnd w:id="20"/>
     </w:p>
     <w:p>
       <w:r>
@@ -8248,14 +8311,14 @@
       <w:pPr>
         <w:pStyle w:val="Heading3"/>
       </w:pPr>
-      <w:bookmarkStart w:id="20" w:name="_Toc477940111"/>
+      <w:bookmarkStart w:id="21" w:name="_Toc477940111"/>
       <w:r>
         <w:t>Reputation</w:t>
       </w:r>
       <w:r>
         <w:t>-based</w:t>
       </w:r>
-      <w:bookmarkEnd w:id="20"/>
+      <w:bookmarkEnd w:id="21"/>
     </w:p>
     <w:p>
       <w:r>
@@ -8359,14 +8422,14 @@
       <w:pPr>
         <w:pStyle w:val="Heading3"/>
       </w:pPr>
-      <w:bookmarkStart w:id="21" w:name="_Toc477940112"/>
+      <w:bookmarkStart w:id="22" w:name="_Toc477940112"/>
       <w:r>
         <w:t>Signature</w:t>
       </w:r>
       <w:r>
         <w:t>-based</w:t>
       </w:r>
-      <w:bookmarkEnd w:id="21"/>
+      <w:bookmarkEnd w:id="22"/>
     </w:p>
     <w:p>
       <w:r>
@@ -8388,7 +8451,7 @@
       <w:pPr>
         <w:pStyle w:val="Heading3"/>
       </w:pPr>
-      <w:bookmarkStart w:id="22" w:name="_Toc477940113"/>
+      <w:bookmarkStart w:id="23" w:name="_Toc477940113"/>
       <w:r>
         <w:lastRenderedPageBreak/>
         <w:t>User b</w:t>
@@ -8399,7 +8462,7 @@
       <w:r>
         <w:t>-based</w:t>
       </w:r>
-      <w:bookmarkEnd w:id="22"/>
+      <w:bookmarkEnd w:id="23"/>
     </w:p>
     <w:p>
       <w:r>
@@ -8457,11 +8520,11 @@
       <w:pPr>
         <w:pStyle w:val="Heading3"/>
       </w:pPr>
-      <w:bookmarkStart w:id="23" w:name="_Toc477940114"/>
+      <w:bookmarkStart w:id="24" w:name="_Toc477940114"/>
       <w:r>
         <w:t>Heuristic-based</w:t>
       </w:r>
-      <w:bookmarkEnd w:id="23"/>
+      <w:bookmarkEnd w:id="24"/>
     </w:p>
     <w:p>
       <w:r>
@@ -8505,12 +8568,12 @@
       <w:pPr>
         <w:pStyle w:val="Heading2"/>
       </w:pPr>
-      <w:bookmarkStart w:id="24" w:name="_Toc477940115"/>
+      <w:bookmarkStart w:id="25" w:name="_Toc477940115"/>
       <w:r>
         <w:lastRenderedPageBreak/>
         <w:t>Counteracting threats</w:t>
       </w:r>
-      <w:bookmarkEnd w:id="24"/>
+      <w:bookmarkEnd w:id="25"/>
     </w:p>
     <w:p>
       <w:r>
@@ -8536,11 +8599,11 @@
       <w:pPr>
         <w:pStyle w:val="Heading3"/>
       </w:pPr>
-      <w:bookmarkStart w:id="25" w:name="_Toc477940116"/>
+      <w:bookmarkStart w:id="26" w:name="_Toc477940116"/>
       <w:r>
         <w:t>Firewall</w:t>
       </w:r>
-      <w:bookmarkEnd w:id="25"/>
+      <w:bookmarkEnd w:id="26"/>
     </w:p>
     <w:p>
       <w:r>
@@ -8698,11 +8761,11 @@
       <w:pPr>
         <w:pStyle w:val="Heading3"/>
       </w:pPr>
-      <w:bookmarkStart w:id="26" w:name="_Toc477940117"/>
+      <w:bookmarkStart w:id="27" w:name="_Toc477940117"/>
       <w:r>
         <w:t>Intrusion detection system</w:t>
       </w:r>
-      <w:bookmarkEnd w:id="26"/>
+      <w:bookmarkEnd w:id="27"/>
     </w:p>
     <w:p>
       <w:r>
@@ -8731,11 +8794,11 @@
       <w:pPr>
         <w:pStyle w:val="Heading3"/>
       </w:pPr>
-      <w:bookmarkStart w:id="27" w:name="_Toc477940118"/>
+      <w:bookmarkStart w:id="28" w:name="_Toc477940118"/>
       <w:r>
         <w:t>Intrusion prevention system</w:t>
       </w:r>
-      <w:bookmarkEnd w:id="27"/>
+      <w:bookmarkEnd w:id="28"/>
     </w:p>
     <w:p>
       <w:r>
@@ -8847,11 +8910,11 @@
       <w:pPr>
         <w:pStyle w:val="Heading3"/>
       </w:pPr>
-      <w:bookmarkStart w:id="28" w:name="_Toc477940119"/>
+      <w:bookmarkStart w:id="29" w:name="_Toc477940119"/>
       <w:r>
         <w:t>Web Application Firewall</w:t>
       </w:r>
-      <w:bookmarkEnd w:id="28"/>
+      <w:bookmarkEnd w:id="29"/>
     </w:p>
     <w:p>
       <w:r>
@@ -9468,7 +9531,7 @@
       <w:pPr>
         <w:pStyle w:val="Heading2"/>
       </w:pPr>
-      <w:bookmarkStart w:id="29" w:name="_Toc477940120"/>
+      <w:bookmarkStart w:id="30" w:name="_Toc477940120"/>
       <w:r>
         <w:lastRenderedPageBreak/>
         <w:t xml:space="preserve">Knowing </w:t>
@@ -9479,7 +9542,7 @@
       <w:r>
         <w:t xml:space="preserve"> enemy</w:t>
       </w:r>
-      <w:bookmarkEnd w:id="29"/>
+      <w:bookmarkEnd w:id="30"/>
     </w:p>
     <w:p>
       <w:r>
@@ -9496,11 +9559,11 @@
       <w:pPr>
         <w:pStyle w:val="Heading3"/>
       </w:pPr>
-      <w:bookmarkStart w:id="30" w:name="_Toc477940121"/>
+      <w:bookmarkStart w:id="31" w:name="_Toc477940121"/>
       <w:r>
         <w:t>OWASP</w:t>
       </w:r>
-      <w:bookmarkEnd w:id="30"/>
+      <w:bookmarkEnd w:id="31"/>
     </w:p>
     <w:p>
       <w:pPr>
@@ -10211,68 +10274,70 @@
     <w:p>
       <w:pPr>
         <w:pStyle w:val="NoSpacing"/>
-      </w:pPr>
+        <w:rPr>
+          <w:lang w:val="en-US"/>
+        </w:rPr>
+      </w:pPr>
+      <w:r>
+        <w:rPr>
+          <w:lang w:val="en-US"/>
+        </w:rPr>
+        <w:t>Example access.log entry:</w:t>
+      </w:r>
+    </w:p>
+    <w:p>
+      <w:pPr>
+        <w:rPr>
+          <w:rFonts w:ascii="Consolas" w:hAnsi="Consolas" w:cs="Consolas"/>
+        </w:rPr>
+      </w:pPr>
+      <w:r>
+        <w:rPr>
+          <w:rFonts w:ascii="Consolas" w:hAnsi="Consolas" w:cs="Consolas"/>
+        </w:rPr>
+        <w:t>213.211.143.24 - - [14/Dec/2011:21:21:40 +0100] "GET /</w:t>
+      </w:r>
       <w:proofErr w:type="spellStart"/>
       <w:r>
-        <w:t>Example</w:t>
+        <w:rPr>
+          <w:rFonts w:ascii="Consolas" w:hAnsi="Consolas" w:cs="Consolas"/>
+        </w:rPr>
+        <w:t>misc</w:t>
       </w:r>
       <w:proofErr w:type="spellEnd"/>
       <w:r>
-        <w:t xml:space="preserve"> access.log entry:</w:t>
-      </w:r>
-    </w:p>
-    <w:p>
-      <w:pPr>
         <w:rPr>
           <w:rFonts w:ascii="Consolas" w:hAnsi="Consolas" w:cs="Consolas"/>
         </w:rPr>
-      </w:pPr>
+        <w:t xml:space="preserve">/favicon.ico HTTP/1.1" 200 5727 "-" "Mozilla/5.0 (Windows NT 6.1; WOW64) </w:t>
+      </w:r>
+      <w:proofErr w:type="spellStart"/>
       <w:r>
         <w:rPr>
           <w:rFonts w:ascii="Consolas" w:hAnsi="Consolas" w:cs="Consolas"/>
         </w:rPr>
-        <w:t>213.211.143.24 - - [14/Dec/2011:21:21:40 +0100] "GET /</w:t>
-      </w:r>
-      <w:proofErr w:type="spellStart"/>
+        <w:t>AppleWebKit</w:t>
+      </w:r>
+      <w:proofErr w:type="spellEnd"/>
       <w:r>
         <w:rPr>
           <w:rFonts w:ascii="Consolas" w:hAnsi="Consolas" w:cs="Consolas"/>
         </w:rPr>
-        <w:t>misc</w:t>
-      </w:r>
-      <w:proofErr w:type="spellEnd"/>
-      <w:r>
-        <w:rPr>
-          <w:rFonts w:ascii="Consolas" w:hAnsi="Consolas" w:cs="Consolas"/>
-        </w:rPr>
-        <w:t xml:space="preserve">/favicon.ico HTTP/1.1" 200 5727 "-" "Mozilla/5.0 (Windows NT 6.1; WOW64) </w:t>
-      </w:r>
-      <w:proofErr w:type="spellStart"/>
-      <w:r>
-        <w:rPr>
-          <w:rFonts w:ascii="Consolas" w:hAnsi="Consolas" w:cs="Consolas"/>
-        </w:rPr>
-        <w:t>AppleWebKit</w:t>
-      </w:r>
-      <w:proofErr w:type="spellEnd"/>
-      <w:r>
-        <w:rPr>
-          <w:rFonts w:ascii="Consolas" w:hAnsi="Consolas" w:cs="Consolas"/>
-        </w:rPr>
         <w:t>/535.2 (KHTML, like Gecko) Chrome/15.0.874.121 Safari/535.2"</w:t>
       </w:r>
     </w:p>
     <w:p>
       <w:pPr>
         <w:pStyle w:val="NoSpacing"/>
-      </w:pPr>
-      <w:proofErr w:type="spellStart"/>
-      <w:r>
-        <w:t>Example</w:t>
-      </w:r>
-      <w:proofErr w:type="spellEnd"/>
-      <w:r>
-        <w:t xml:space="preserve"> error.log entry:</w:t>
+        <w:rPr>
+          <w:lang w:val="en-US"/>
+        </w:rPr>
+      </w:pPr>
+      <w:r>
+        <w:rPr>
+          <w:lang w:val="en-US"/>
+        </w:rPr>
+        <w:t>Example error.log entry:</w:t>
       </w:r>
     </w:p>
     <w:p>
@@ -10955,12 +11020,7 @@
     <w:p/>
     <w:p>
       <w:r>
-        <w:t>https://httpd.apache.org/docs/2.4/logs.h</w:t>
-      </w:r>
-      <w:bookmarkStart w:id="31" w:name="_GoBack"/>
-      <w:bookmarkEnd w:id="31"/>
-      <w:r>
-        <w:t>tml</w:t>
+        <w:t>https://httpd.apache.org/docs/2.4/logs.html</w:t>
       </w:r>
       <w:r>
         <w:br w:type="page"/>
@@ -10983,7 +11043,6 @@
           <w:docPartUnique/>
         </w:docPartObj>
       </w:sdtPr>
-      <w:sdtEndPr/>
       <w:sdtContent>
         <w:p>
           <w:pPr>
@@ -10999,7 +11058,6 @@
             <w:id w:val="-573587230"/>
             <w:bibliography/>
           </w:sdtPr>
-          <w:sdtEndPr/>
           <w:sdtContent>
             <w:p>
               <w:pPr>
@@ -12488,6 +12546,7 @@
                       <w:rPr>
                         <w:noProof/>
                       </w:rPr>
+                      <w:lastRenderedPageBreak/>
                       <w:t xml:space="preserve">[26] </w:t>
                     </w:r>
                   </w:p>
@@ -13954,7 +14013,7 @@
           <w:rPr>
             <w:noProof/>
           </w:rPr>
-          <w:t>34</w:t>
+          <w:t>14</w:t>
         </w:r>
         <w:r>
           <w:rPr>
@@ -19473,36 +19532,36 @@
     </dgm:pt>
   </dgm:ptLst>
   <dgm:cxnLst>
+    <dgm:cxn modelId="{1376CAD5-C9B7-4880-BE7F-D668DF02DF66}" type="presOf" srcId="{E9E7D03E-E2BC-404E-87C2-11AA5274EC51}" destId="{A7D96EFE-0C1B-4B73-91CE-0AD4FB90557E}" srcOrd="0" destOrd="0" presId="urn:microsoft.com/office/officeart/2005/8/layout/hChevron3"/>
+    <dgm:cxn modelId="{14BC000A-BAD5-45F1-85C9-95854F5AD0CD}" type="presOf" srcId="{DFE04CFC-72A3-4649-B057-667FC9688692}" destId="{91022D5F-A1EE-4240-905D-4B43C710675D}" srcOrd="0" destOrd="0" presId="urn:microsoft.com/office/officeart/2005/8/layout/hChevron3"/>
+    <dgm:cxn modelId="{51FB82A2-046E-4BE4-A5B7-5BAEC5F8019B}" type="presOf" srcId="{38980974-E383-4325-B5A1-1F496F526478}" destId="{5C4C32F1-E505-4F2A-A04B-DA3ED2A9966D}" srcOrd="0" destOrd="0" presId="urn:microsoft.com/office/officeart/2005/8/layout/hChevron3"/>
     <dgm:cxn modelId="{5EDC8232-A440-43AE-BC71-80477F7D7C96}" srcId="{1F7DA2EC-735D-44EB-8A06-E21E38451F3A}" destId="{38980974-E383-4325-B5A1-1F496F526478}" srcOrd="2" destOrd="0" parTransId="{9636C6EE-92C5-40E4-A64B-693E0E05F002}" sibTransId="{15550F2C-1780-433D-BDC8-D5DD474005E8}"/>
     <dgm:cxn modelId="{20507025-85A6-4FE3-A64D-11497F7B3309}" srcId="{1F7DA2EC-735D-44EB-8A06-E21E38451F3A}" destId="{E9E7D03E-E2BC-404E-87C2-11AA5274EC51}" srcOrd="1" destOrd="0" parTransId="{9596C04C-B3F6-4B45-A654-9E5A1BF843D3}" sibTransId="{C881233C-1F24-404C-9084-B4A93EB75A8F}"/>
-    <dgm:cxn modelId="{5666C478-725C-4A1F-9485-94343AE3B089}" type="presOf" srcId="{9E448165-2796-4224-99E5-A4C1B9F46254}" destId="{B0FB4AB3-4FB8-48E3-85AF-99F9F28E24C0}" srcOrd="0" destOrd="0" presId="urn:microsoft.com/office/officeart/2005/8/layout/hChevron3"/>
     <dgm:cxn modelId="{5865099A-4E7D-411B-A916-7E76BE36BB92}" srcId="{1F7DA2EC-735D-44EB-8A06-E21E38451F3A}" destId="{62B2E950-B6CF-4C7A-87C7-90303BB14F2F}" srcOrd="4" destOrd="0" parTransId="{3E5EC520-3A0D-4FD2-9AC3-8381B2721107}" sibTransId="{3F88563C-62D7-4462-9964-97015EAA5137}"/>
     <dgm:cxn modelId="{C07916CC-EC43-40E2-B6E2-29148E1B8ECD}" srcId="{1F7DA2EC-735D-44EB-8A06-E21E38451F3A}" destId="{D9A22BE4-2044-49CE-B35A-2EC565CF62B0}" srcOrd="3" destOrd="0" parTransId="{31030AB4-E72C-4626-BA19-8FD69DDF05E8}" sibTransId="{04469080-2877-47C7-AAC3-1372CF3A9C22}"/>
-    <dgm:cxn modelId="{EAE2592A-FABF-4C33-B5BB-436132416813}" type="presOf" srcId="{1F7DA2EC-735D-44EB-8A06-E21E38451F3A}" destId="{E53E52FB-7DDD-438A-ACDF-101B68F7D6C9}" srcOrd="0" destOrd="0" presId="urn:microsoft.com/office/officeart/2005/8/layout/hChevron3"/>
     <dgm:cxn modelId="{D14BF13F-E381-4155-B3C8-8AF16D919E51}" srcId="{1F7DA2EC-735D-44EB-8A06-E21E38451F3A}" destId="{DFE04CFC-72A3-4649-B057-667FC9688692}" srcOrd="5" destOrd="0" parTransId="{883D9DE9-831E-43A4-A9F4-4CBBF5C89689}" sibTransId="{B71045FA-522C-49FD-B997-491664C8AB62}"/>
+    <dgm:cxn modelId="{F1A1FED8-0BFC-4D2B-9415-D5C1FEA832F8}" type="presOf" srcId="{1F7DA2EC-735D-44EB-8A06-E21E38451F3A}" destId="{E53E52FB-7DDD-438A-ACDF-101B68F7D6C9}" srcOrd="0" destOrd="0" presId="urn:microsoft.com/office/officeart/2005/8/layout/hChevron3"/>
+    <dgm:cxn modelId="{997A829D-87B0-4601-975D-D4C87431F712}" type="presOf" srcId="{62B2E950-B6CF-4C7A-87C7-90303BB14F2F}" destId="{C759737F-369B-425A-B783-582C7C83CBB9}" srcOrd="0" destOrd="0" presId="urn:microsoft.com/office/officeart/2005/8/layout/hChevron3"/>
     <dgm:cxn modelId="{84C33946-071F-4B82-A57C-3F3158A29311}" srcId="{1F7DA2EC-735D-44EB-8A06-E21E38451F3A}" destId="{9E448165-2796-4224-99E5-A4C1B9F46254}" srcOrd="0" destOrd="0" parTransId="{9A88CDDC-3887-4D22-BE98-3EA5A0B613E5}" sibTransId="{41370ACE-C814-4F95-8B72-1D08658CE339}"/>
-    <dgm:cxn modelId="{345B7F1D-9662-4B20-8148-11B2008EA3EB}" type="presOf" srcId="{D9A22BE4-2044-49CE-B35A-2EC565CF62B0}" destId="{1A5F35FF-0EF4-4425-A166-32A6EEE14D4F}" srcOrd="0" destOrd="0" presId="urn:microsoft.com/office/officeart/2005/8/layout/hChevron3"/>
-    <dgm:cxn modelId="{F7DA62FC-11C7-4D81-BD57-FE0F6A9FEE39}" type="presOf" srcId="{DFE04CFC-72A3-4649-B057-667FC9688692}" destId="{91022D5F-A1EE-4240-905D-4B43C710675D}" srcOrd="0" destOrd="0" presId="urn:microsoft.com/office/officeart/2005/8/layout/hChevron3"/>
-    <dgm:cxn modelId="{E2B60E3E-A5F0-4D4F-A51B-BE32C31724E0}" type="presOf" srcId="{E9E7D03E-E2BC-404E-87C2-11AA5274EC51}" destId="{A7D96EFE-0C1B-4B73-91CE-0AD4FB90557E}" srcOrd="0" destOrd="0" presId="urn:microsoft.com/office/officeart/2005/8/layout/hChevron3"/>
-    <dgm:cxn modelId="{AB552009-BFF3-4DD0-A5B1-D0C6C9FF3897}" type="presOf" srcId="{38980974-E383-4325-B5A1-1F496F526478}" destId="{5C4C32F1-E505-4F2A-A04B-DA3ED2A9966D}" srcOrd="0" destOrd="0" presId="urn:microsoft.com/office/officeart/2005/8/layout/hChevron3"/>
-    <dgm:cxn modelId="{EAA48CF7-92B4-4D77-A738-37DFA593AD52}" type="presOf" srcId="{62B2E950-B6CF-4C7A-87C7-90303BB14F2F}" destId="{C759737F-369B-425A-B783-582C7C83CBB9}" srcOrd="0" destOrd="0" presId="urn:microsoft.com/office/officeart/2005/8/layout/hChevron3"/>
-    <dgm:cxn modelId="{F24F7159-B7F0-4E1F-9F5B-17A04A5B5B4D}" type="presParOf" srcId="{E53E52FB-7DDD-438A-ACDF-101B68F7D6C9}" destId="{B0FB4AB3-4FB8-48E3-85AF-99F9F28E24C0}" srcOrd="0" destOrd="0" presId="urn:microsoft.com/office/officeart/2005/8/layout/hChevron3"/>
-    <dgm:cxn modelId="{7E2885ED-5F51-4742-8DD8-5056338B1E06}" type="presParOf" srcId="{E53E52FB-7DDD-438A-ACDF-101B68F7D6C9}" destId="{9F790F21-19FD-4563-B769-453CC8F2FCE1}" srcOrd="1" destOrd="0" presId="urn:microsoft.com/office/officeart/2005/8/layout/hChevron3"/>
-    <dgm:cxn modelId="{0D546D7D-929E-415F-AAD2-AADC8CDD448F}" type="presParOf" srcId="{E53E52FB-7DDD-438A-ACDF-101B68F7D6C9}" destId="{A7D96EFE-0C1B-4B73-91CE-0AD4FB90557E}" srcOrd="2" destOrd="0" presId="urn:microsoft.com/office/officeart/2005/8/layout/hChevron3"/>
-    <dgm:cxn modelId="{08BE29CF-5E62-4A18-BADD-7DEFA181C6FB}" type="presParOf" srcId="{E53E52FB-7DDD-438A-ACDF-101B68F7D6C9}" destId="{D8B65E97-6F39-4618-A7FB-BE0C5083A525}" srcOrd="3" destOrd="0" presId="urn:microsoft.com/office/officeart/2005/8/layout/hChevron3"/>
-    <dgm:cxn modelId="{BC067974-CEB3-4246-9B61-137F154E7D13}" type="presParOf" srcId="{E53E52FB-7DDD-438A-ACDF-101B68F7D6C9}" destId="{5C4C32F1-E505-4F2A-A04B-DA3ED2A9966D}" srcOrd="4" destOrd="0" presId="urn:microsoft.com/office/officeart/2005/8/layout/hChevron3"/>
-    <dgm:cxn modelId="{607EE0BF-D602-49C2-AB4A-7E9DACA66BC9}" type="presParOf" srcId="{E53E52FB-7DDD-438A-ACDF-101B68F7D6C9}" destId="{308F63B5-6F5D-488F-A504-C6A76A1CFE28}" srcOrd="5" destOrd="0" presId="urn:microsoft.com/office/officeart/2005/8/layout/hChevron3"/>
-    <dgm:cxn modelId="{F1062338-5CCB-48E5-9AE8-267F161638F5}" type="presParOf" srcId="{E53E52FB-7DDD-438A-ACDF-101B68F7D6C9}" destId="{1A5F35FF-0EF4-4425-A166-32A6EEE14D4F}" srcOrd="6" destOrd="0" presId="urn:microsoft.com/office/officeart/2005/8/layout/hChevron3"/>
-    <dgm:cxn modelId="{3CEB8A98-BA69-41D0-B2FF-A7BE1D8487F4}" type="presParOf" srcId="{E53E52FB-7DDD-438A-ACDF-101B68F7D6C9}" destId="{5DE3B70E-D64C-4944-8CFC-07076142C032}" srcOrd="7" destOrd="0" presId="urn:microsoft.com/office/officeart/2005/8/layout/hChevron3"/>
-    <dgm:cxn modelId="{68B71F6F-C2F6-43F4-BA42-546D60549285}" type="presParOf" srcId="{E53E52FB-7DDD-438A-ACDF-101B68F7D6C9}" destId="{C759737F-369B-425A-B783-582C7C83CBB9}" srcOrd="8" destOrd="0" presId="urn:microsoft.com/office/officeart/2005/8/layout/hChevron3"/>
-    <dgm:cxn modelId="{02FBA646-1330-4E24-950A-E42893BF5BCA}" type="presParOf" srcId="{E53E52FB-7DDD-438A-ACDF-101B68F7D6C9}" destId="{65C32987-178F-4C9D-8379-263AB88C94B0}" srcOrd="9" destOrd="0" presId="urn:microsoft.com/office/officeart/2005/8/layout/hChevron3"/>
-    <dgm:cxn modelId="{27F3F43D-4357-4E09-A918-C04CFCACC494}" type="presParOf" srcId="{E53E52FB-7DDD-438A-ACDF-101B68F7D6C9}" destId="{91022D5F-A1EE-4240-905D-4B43C710675D}" srcOrd="10" destOrd="0" presId="urn:microsoft.com/office/officeart/2005/8/layout/hChevron3"/>
+    <dgm:cxn modelId="{6529C425-B667-4549-9B4A-6AC01F1ABA63}" type="presOf" srcId="{9E448165-2796-4224-99E5-A4C1B9F46254}" destId="{B0FB4AB3-4FB8-48E3-85AF-99F9F28E24C0}" srcOrd="0" destOrd="0" presId="urn:microsoft.com/office/officeart/2005/8/layout/hChevron3"/>
+    <dgm:cxn modelId="{DDC5F586-9415-41D5-B70E-2BFC34122052}" type="presOf" srcId="{D9A22BE4-2044-49CE-B35A-2EC565CF62B0}" destId="{1A5F35FF-0EF4-4425-A166-32A6EEE14D4F}" srcOrd="0" destOrd="0" presId="urn:microsoft.com/office/officeart/2005/8/layout/hChevron3"/>
+    <dgm:cxn modelId="{2AD58282-EF03-4D33-9F74-1D782F8D37A2}" type="presParOf" srcId="{E53E52FB-7DDD-438A-ACDF-101B68F7D6C9}" destId="{B0FB4AB3-4FB8-48E3-85AF-99F9F28E24C0}" srcOrd="0" destOrd="0" presId="urn:microsoft.com/office/officeart/2005/8/layout/hChevron3"/>
+    <dgm:cxn modelId="{7F97E4AD-08DC-4A4F-9927-B8FD850A824E}" type="presParOf" srcId="{E53E52FB-7DDD-438A-ACDF-101B68F7D6C9}" destId="{9F790F21-19FD-4563-B769-453CC8F2FCE1}" srcOrd="1" destOrd="0" presId="urn:microsoft.com/office/officeart/2005/8/layout/hChevron3"/>
+    <dgm:cxn modelId="{7E59B4EE-B86E-48A9-80D9-A94349D09971}" type="presParOf" srcId="{E53E52FB-7DDD-438A-ACDF-101B68F7D6C9}" destId="{A7D96EFE-0C1B-4B73-91CE-0AD4FB90557E}" srcOrd="2" destOrd="0" presId="urn:microsoft.com/office/officeart/2005/8/layout/hChevron3"/>
+    <dgm:cxn modelId="{4243F80F-0B64-4D5A-AC65-B2E5912FB0D3}" type="presParOf" srcId="{E53E52FB-7DDD-438A-ACDF-101B68F7D6C9}" destId="{D8B65E97-6F39-4618-A7FB-BE0C5083A525}" srcOrd="3" destOrd="0" presId="urn:microsoft.com/office/officeart/2005/8/layout/hChevron3"/>
+    <dgm:cxn modelId="{7873562B-F163-4A89-BE53-4042E6FD08D2}" type="presParOf" srcId="{E53E52FB-7DDD-438A-ACDF-101B68F7D6C9}" destId="{5C4C32F1-E505-4F2A-A04B-DA3ED2A9966D}" srcOrd="4" destOrd="0" presId="urn:microsoft.com/office/officeart/2005/8/layout/hChevron3"/>
+    <dgm:cxn modelId="{1A6BBB99-1A4A-43DA-A8B7-D8A0DC00BC95}" type="presParOf" srcId="{E53E52FB-7DDD-438A-ACDF-101B68F7D6C9}" destId="{308F63B5-6F5D-488F-A504-C6A76A1CFE28}" srcOrd="5" destOrd="0" presId="urn:microsoft.com/office/officeart/2005/8/layout/hChevron3"/>
+    <dgm:cxn modelId="{CD944929-2856-4E4A-BF4B-2C3E1693EF65}" type="presParOf" srcId="{E53E52FB-7DDD-438A-ACDF-101B68F7D6C9}" destId="{1A5F35FF-0EF4-4425-A166-32A6EEE14D4F}" srcOrd="6" destOrd="0" presId="urn:microsoft.com/office/officeart/2005/8/layout/hChevron3"/>
+    <dgm:cxn modelId="{EE0D6DFD-3516-4079-87DA-BEEF91342338}" type="presParOf" srcId="{E53E52FB-7DDD-438A-ACDF-101B68F7D6C9}" destId="{5DE3B70E-D64C-4944-8CFC-07076142C032}" srcOrd="7" destOrd="0" presId="urn:microsoft.com/office/officeart/2005/8/layout/hChevron3"/>
+    <dgm:cxn modelId="{16B3408F-9154-4899-9026-16A148090678}" type="presParOf" srcId="{E53E52FB-7DDD-438A-ACDF-101B68F7D6C9}" destId="{C759737F-369B-425A-B783-582C7C83CBB9}" srcOrd="8" destOrd="0" presId="urn:microsoft.com/office/officeart/2005/8/layout/hChevron3"/>
+    <dgm:cxn modelId="{4FE50EEA-28A6-47AE-A734-CED6AA922AC1}" type="presParOf" srcId="{E53E52FB-7DDD-438A-ACDF-101B68F7D6C9}" destId="{65C32987-178F-4C9D-8379-263AB88C94B0}" srcOrd="9" destOrd="0" presId="urn:microsoft.com/office/officeart/2005/8/layout/hChevron3"/>
+    <dgm:cxn modelId="{2F273D4D-61CA-481B-B705-F34AB394661D}" type="presParOf" srcId="{E53E52FB-7DDD-438A-ACDF-101B68F7D6C9}" destId="{91022D5F-A1EE-4240-905D-4B43C710675D}" srcOrd="10" destOrd="0" presId="urn:microsoft.com/office/officeart/2005/8/layout/hChevron3"/>
   </dgm:cxnLst>
   <dgm:bg/>
   <dgm:whole/>
   <dgm:extLst>
     <a:ext uri="http://schemas.microsoft.com/office/drawing/2008/diagram">
-      <dsp:dataModelExt xmlns:dsp="http://schemas.microsoft.com/office/drawing/2008/diagram" relId="rId18" minVer="http://schemas.openxmlformats.org/drawingml/2006/diagram"/>
+      <dsp:dataModelExt xmlns:dsp="http://schemas.microsoft.com/office/drawing/2008/diagram" relId="rId19" minVer="http://schemas.openxmlformats.org/drawingml/2006/diagram"/>
     </a:ext>
   </dgm:extLst>
 </dgm:dataModel>
@@ -22586,7 +22645,7 @@
 </file>
 
 <file path=customXml/itemProps1.xml><?xml version="1.0" encoding="utf-8"?>
-<ds:datastoreItem xmlns:ds="http://schemas.openxmlformats.org/officeDocument/2006/customXml" ds:itemID="{71511BA6-D81C-4764-9DA2-00D7653612F3}">
+<ds:datastoreItem xmlns:ds="http://schemas.openxmlformats.org/officeDocument/2006/customXml" ds:itemID="{AF69C490-8D2A-4CD5-BB9A-5B022AA592B7}">
   <ds:schemaRefs>
     <ds:schemaRef ds:uri="http://schemas.openxmlformats.org/officeDocument/2006/bibliography"/>
   </ds:schemaRefs>

</xml_diff>

<commit_message>
[Docs] small edits Docs/FirstDeadline_vDRAFT.docx
</commit_message>
<xml_diff>
--- a/Docs/FirstDeadline_vDRAFT.docx
+++ b/Docs/FirstDeadline_vDRAFT.docx
@@ -9453,7 +9453,7 @@
       </w:pPr>
       <w:r>
         <w:lastRenderedPageBreak/>
-        <w:t>Web based attacks in numbers</w:t>
+        <w:t>Web attacks in numbers</w:t>
       </w:r>
     </w:p>
     <w:p>
@@ -9481,6 +9481,12 @@
           <w:lang w:eastAsia="nl-BE"/>
         </w:rPr>
         <w:t xml:space="preserve">Attacker try to make a profit by demanding a ransom for preventing data leakage, stopping a DDOS, decryption of data etc. </w:t>
+      </w:r>
+      <w:r>
+        <w:rPr>
+          <w:lang w:eastAsia="nl-BE"/>
+        </w:rPr>
+        <w:t>The rest of the cyber-attacks are linked to hacktivism, these are attacks performed by organizations like Anonymous.</w:t>
       </w:r>
     </w:p>
     <w:p>
@@ -9506,8 +9512,32 @@
       <w:r>
         <w:t>Attack targets</w:t>
       </w:r>
-      <w:bookmarkStart w:id="31" w:name="_GoBack"/>
-      <w:bookmarkEnd w:id="31"/>
+    </w:p>
+    <w:p>
+      <w:pPr>
+        <w:rPr>
+          <w:lang w:eastAsia="nl-BE"/>
+        </w:rPr>
+      </w:pPr>
+      <w:r>
+        <w:rPr>
+          <w:lang w:eastAsia="nl-BE"/>
+        </w:rPr>
+        <w:t>In the early days of cybercrime, 50% of the targets were large enterprises ( &gt; 2500 employees). This trend is radically changing. As of today 43% of the targets are small businesses ( &lt; 250 employees), and only 35% are large enterprises. These small businesses are less experienced with cybersecurity and incident response so they are an easier target.</w:t>
+      </w:r>
+    </w:p>
+    <w:p>
+      <w:pPr>
+        <w:rPr>
+          <w:lang w:eastAsia="nl-BE"/>
+        </w:rPr>
+      </w:pPr>
+      <w:r>
+        <w:rPr>
+          <w:lang w:eastAsia="nl-BE"/>
+        </w:rPr>
+        <w:t>https://www.symantec.com/content/dam/symantec/docs/infographics/istr-attackers-strike-large-business-en.pdf</w:t>
+      </w:r>
     </w:p>
     <w:p>
       <w:pPr>
@@ -9600,6 +9630,7 @@
         <w:pStyle w:val="Heading2"/>
       </w:pPr>
       <w:r>
+        <w:lastRenderedPageBreak/>
         <w:t>Proof of concept</w:t>
       </w:r>
     </w:p>
@@ -9613,10 +9644,19 @@
     </w:p>
     <w:p>
       <w:r>
-        <w:t xml:space="preserve">The proof of concept firewall needs to be scripted in a language that supports multiple operating systems and must have the ability to interact with network packets. Another personal requirement was to select a programming language that was fairly unknown in order to </w:t>
-      </w:r>
-      <w:r>
-        <w:t>expand the programming knowledge. Taking in to account all the above requirements two main candidates were selected Python an Ruby.</w:t>
+        <w:t>The proof of concept firewall needs to be scripted in a language that supports multiple operating systems</w:t>
+      </w:r>
+      <w:r>
+        <w:t>, heavy working loads</w:t>
+      </w:r>
+      <w:r>
+        <w:t xml:space="preserve"> and must have the ability to interact with network packets. Another personal requirement was to select a programming language that was fairly unknown in order to </w:t>
+      </w:r>
+      <w:r>
+        <w:t>broaden</w:t>
+      </w:r>
+      <w:r>
+        <w:t xml:space="preserve"> the programming knowledge. Taking in to account all the above requirements two main candidates were selected Python an Ruby.</w:t>
       </w:r>
     </w:p>
     <w:p>
@@ -9624,7 +9664,6 @@
         <w:pStyle w:val="Heading4"/>
       </w:pPr>
       <w:r>
-        <w:lastRenderedPageBreak/>
         <w:t>Ruby</w:t>
       </w:r>
     </w:p>
@@ -9796,10 +9835,19 @@
     </w:p>
     <w:p>
       <w:r>
-        <w:t xml:space="preserve">The above line of code will output the given string five time. There is no other programming language that </w:t>
-      </w:r>
-      <w:r>
-        <w:t xml:space="preserve">imitates this kind of behavior. </w:t>
+        <w:t>The above line of code will output the given string five time.</w:t>
+      </w:r>
+      <w:r>
+        <w:t xml:space="preserve"> The otherwise primitive type integer (5) has an attribute (times).</w:t>
+      </w:r>
+      <w:r>
+        <w:t xml:space="preserve"> There is no other programming language that </w:t>
+      </w:r>
+      <w:r>
+        <w:t>mimics</w:t>
+      </w:r>
+      <w:r>
+        <w:t xml:space="preserve"> this kind of behavior. </w:t>
       </w:r>
     </w:p>
     <w:p>
@@ -9822,9 +9870,14 @@
       <w:r>
         <w:tab/>
       </w:r>
-      <w:r>
-        <w:t>https://nl.wikipedia.org/wiki/Ruby_(programmeertaal)</w:t>
-      </w:r>
+      <w:hyperlink r:id="rId26" w:history="1">
+        <w:r>
+          <w:rPr>
+            <w:rStyle w:val="Hyperlink"/>
+          </w:rPr>
+          <w:t>https://nl.wikipedia.org/wiki/Ruby_(programmeertaal)</w:t>
+        </w:r>
+      </w:hyperlink>
     </w:p>
     <w:p>
       <w:pPr>
@@ -9836,8 +9889,206 @@
     </w:p>
     <w:p>
       <w:r>
-        <w:t>Python was launched early nineties by Guido van Rossum, the language was originally targeted to mathematicians and was based on BASIC. At first the syntax can seem quite daunting but it is quite simple. The big difference with other languages is that structure is determined by indentation. For example when a for loop is created in Java the loop statements are encapsulated with curly brackets, in Python the statements are indented instead of using curly brackets.</w:t>
-      </w:r>
+        <w:t>Python was launched early nineties by Guido van Rossum, the language was originally targeted to mathematicians and was based on BASIC. At fi</w:t>
+      </w:r>
+      <w:r>
+        <w:t xml:space="preserve">rst the syntax can be </w:t>
+      </w:r>
+      <w:r>
+        <w:t xml:space="preserve">daunting but it is </w:t>
+      </w:r>
+      <w:r>
+        <w:t xml:space="preserve">actually </w:t>
+      </w:r>
+      <w:r>
+        <w:t>quite simple. The big difference with other languages is that structure is determined by indentation. For example when a for loop is created in Java the loop statements are encapsulated with curly brackets, in Python the statements are indented instead of using curly brackets.</w:t>
+      </w:r>
+      <w:bookmarkStart w:id="31" w:name="_GoBack"/>
+      <w:bookmarkEnd w:id="31"/>
+    </w:p>
+    <w:p/>
+    <w:p>
+      <w:pPr>
+        <w:sectPr>
+          <w:pgSz w:w="11906" w:h="16838"/>
+          <w:pgMar w:top="1134" w:right="1134" w:bottom="1134" w:left="1871" w:header="709" w:footer="709" w:gutter="0"/>
+          <w:cols w:space="708"/>
+          <w:docGrid w:linePitch="360"/>
+        </w:sectPr>
+      </w:pPr>
+    </w:p>
+    <w:p>
+      <w:pPr>
+        <w:keepNext/>
+      </w:pPr>
+      <w:r>
+        <w:rPr>
+          <w:noProof/>
+        </w:rPr>
+        <w:drawing>
+          <wp:inline distT="0" distB="0" distL="0" distR="0" wp14:anchorId="0F7D9263" wp14:editId="5F65A187">
+            <wp:extent cx="2695493" cy="463632"/>
+            <wp:effectExtent l="0" t="0" r="0" b="0"/>
+            <wp:docPr id="18" name="Picture 18"/>
+            <wp:cNvGraphicFramePr>
+              <a:graphicFrameLocks xmlns:a="http://schemas.openxmlformats.org/drawingml/2006/main" noChangeAspect="1"/>
+            </wp:cNvGraphicFramePr>
+            <a:graphic xmlns:a="http://schemas.openxmlformats.org/drawingml/2006/main">
+              <a:graphicData uri="http://schemas.openxmlformats.org/drawingml/2006/picture">
+                <pic:pic xmlns:pic="http://schemas.openxmlformats.org/drawingml/2006/picture">
+                  <pic:nvPicPr>
+                    <pic:cNvPr id="1" name=""/>
+                    <pic:cNvPicPr/>
+                  </pic:nvPicPr>
+                  <pic:blipFill>
+                    <a:blip r:embed="rId27"/>
+                    <a:stretch>
+                      <a:fillRect/>
+                    </a:stretch>
+                  </pic:blipFill>
+                  <pic:spPr>
+                    <a:xfrm>
+                      <a:off x="0" y="0"/>
+                      <a:ext cx="2732222" cy="469949"/>
+                    </a:xfrm>
+                    <a:prstGeom prst="rect">
+                      <a:avLst/>
+                    </a:prstGeom>
+                  </pic:spPr>
+                </pic:pic>
+              </a:graphicData>
+            </a:graphic>
+          </wp:inline>
+        </w:drawing>
+      </w:r>
+    </w:p>
+    <w:p>
+      <w:pPr>
+        <w:pStyle w:val="Caption"/>
+      </w:pPr>
+      <w:r>
+        <w:t xml:space="preserve">Figure </w:t>
+      </w:r>
+      <w:r>
+        <w:fldChar w:fldCharType="begin"/>
+      </w:r>
+      <w:r>
+        <w:instrText xml:space="preserve"> SEQ Figure \* ARABIC </w:instrText>
+      </w:r>
+      <w:r>
+        <w:fldChar w:fldCharType="separate"/>
+      </w:r>
+      <w:r>
+        <w:rPr>
+          <w:noProof/>
+        </w:rPr>
+        <w:t>1</w:t>
+      </w:r>
+      <w:r>
+        <w:fldChar w:fldCharType="end"/>
+      </w:r>
+      <w:r>
+        <w:t>: For loop in Java</w:t>
+      </w:r>
+    </w:p>
+    <w:p>
+      <w:pPr>
+        <w:keepNext/>
+      </w:pPr>
+      <w:r>
+        <w:rPr>
+          <w:noProof/>
+        </w:rPr>
+        <w:t xml:space="preserve">      </w:t>
+      </w:r>
+      <w:r>
+        <w:rPr>
+          <w:noProof/>
+        </w:rPr>
+        <w:drawing>
+          <wp:inline distT="0" distB="0" distL="0" distR="0" wp14:anchorId="1F2E1C90" wp14:editId="470A8F5D">
+            <wp:extent cx="2146852" cy="460039"/>
+            <wp:effectExtent l="0" t="0" r="6350" b="0"/>
+            <wp:docPr id="19" name="Picture 19"/>
+            <wp:cNvGraphicFramePr>
+              <a:graphicFrameLocks xmlns:a="http://schemas.openxmlformats.org/drawingml/2006/main" noChangeAspect="1"/>
+            </wp:cNvGraphicFramePr>
+            <a:graphic xmlns:a="http://schemas.openxmlformats.org/drawingml/2006/main">
+              <a:graphicData uri="http://schemas.openxmlformats.org/drawingml/2006/picture">
+                <pic:pic xmlns:pic="http://schemas.openxmlformats.org/drawingml/2006/picture">
+                  <pic:nvPicPr>
+                    <pic:cNvPr id="1" name=""/>
+                    <pic:cNvPicPr/>
+                  </pic:nvPicPr>
+                  <pic:blipFill>
+                    <a:blip r:embed="rId28"/>
+                    <a:stretch>
+                      <a:fillRect/>
+                    </a:stretch>
+                  </pic:blipFill>
+                  <pic:spPr>
+                    <a:xfrm>
+                      <a:off x="0" y="0"/>
+                      <a:ext cx="2416808" cy="517887"/>
+                    </a:xfrm>
+                    <a:prstGeom prst="rect">
+                      <a:avLst/>
+                    </a:prstGeom>
+                  </pic:spPr>
+                </pic:pic>
+              </a:graphicData>
+            </a:graphic>
+          </wp:inline>
+        </w:drawing>
+      </w:r>
+    </w:p>
+    <w:p>
+      <w:pPr>
+        <w:pStyle w:val="Caption"/>
+      </w:pPr>
+      <w:r>
+        <w:t xml:space="preserve">         Figure </w:t>
+      </w:r>
+      <w:r>
+        <w:fldChar w:fldCharType="begin"/>
+      </w:r>
+      <w:r>
+        <w:instrText xml:space="preserve"> SEQ Figure \* ARABIC </w:instrText>
+      </w:r>
+      <w:r>
+        <w:fldChar w:fldCharType="separate"/>
+      </w:r>
+      <w:r>
+        <w:rPr>
+          <w:noProof/>
+        </w:rPr>
+        <w:t>2</w:t>
+      </w:r>
+      <w:r>
+        <w:fldChar w:fldCharType="end"/>
+      </w:r>
+      <w:r>
+        <w:t>: for loop in Python</w:t>
+      </w:r>
+    </w:p>
+    <w:p>
+      <w:pPr>
+        <w:keepNext/>
+      </w:pPr>
+      <w:r>
+        <w:tab/>
+      </w:r>
+    </w:p>
+    <w:p>
+      <w:pPr>
+        <w:sectPr>
+          <w:type w:val="continuous"/>
+          <w:pgSz w:w="11906" w:h="16838"/>
+          <w:pgMar w:top="1134" w:right="1134" w:bottom="1134" w:left="1871" w:header="709" w:footer="709" w:gutter="0"/>
+          <w:cols w:num="2" w:space="708"/>
+          <w:docGrid w:linePitch="360"/>
+        </w:sectPr>
+      </w:pPr>
     </w:p>
     <w:p>
       <w:r>
@@ -9846,6 +10097,7 @@
     </w:p>
     <w:p>
       <w:r>
+        <w:lastRenderedPageBreak/>
         <w:t>Garbage collection and operating system independent runtime environment are features of Python but the most loved characteristic is the gigantic package library. The packages can be instal</w:t>
       </w:r>
       <w:r>
@@ -9854,12 +10106,7 @@
     </w:p>
     <w:p>
       <w:r>
-        <w:t xml:space="preserve">Python comes in two version: Python3.x and Python2.x. Although they appear to be very similar they are not compatible. The organization behind python tries to push the community over to the 3.x version but many developers prefer to stay at the 2.x version for reasons that fall outside the scope of this research. </w:t>
-      </w:r>
-    </w:p>
-    <w:p>
-      <w:r>
-        <w:t>Python can also be compiled into a standalone executable which even eliminates the requirement for an interpreter.</w:t>
+        <w:t>Python comes in two version: Python3.x and Python2.x. Although they appear to be very similar they are not compatible. The organization behind python tries to push the community over to the 3.x version but many developers prefer to stay at the 2.x version for reasons that fall outside the scope of this research. Python can also be compiled into a standalone executable which even eliminates the requirement for an interpreter.</w:t>
       </w:r>
     </w:p>
     <w:p>
@@ -9884,28 +10131,12 @@
         <w:t>Python will be used to develop the proof of concept firewall for the above mentioned reasons.</w:t>
       </w:r>
     </w:p>
-    <w:p>
-      <w:pPr>
-        <w:rPr>
-          <w:rFonts w:ascii="Lato" w:eastAsiaTheme="majorEastAsia" w:hAnsi="Lato" w:cstheme="majorBidi"/>
-          <w:b/>
-          <w:bCs/>
-          <w:color w:val="4B4B4B"/>
-        </w:rPr>
-      </w:pPr>
-      <w:r>
-        <w:br w:type="page"/>
-      </w:r>
-    </w:p>
+    <w:p/>
     <w:p>
       <w:pPr>
         <w:pStyle w:val="Heading3"/>
-        <w:rPr>
-          <w:rFonts w:eastAsiaTheme="minorHAnsi"/>
-        </w:rPr>
-      </w:pPr>
-      <w:r>
-        <w:lastRenderedPageBreak/>
+      </w:pPr>
+      <w:r>
         <w:t>Logging webservers</w:t>
       </w:r>
     </w:p>
@@ -9927,11 +10158,13 @@
       <w:pPr>
         <w:pStyle w:val="NoSpacing"/>
         <w:rPr>
+          <w:i/>
           <w:lang w:val="en-US"/>
         </w:rPr>
       </w:pPr>
       <w:r>
         <w:rPr>
+          <w:i/>
           <w:lang w:val="en-US"/>
         </w:rPr>
         <w:t>Example access.log entry:</w:t>
@@ -9954,11 +10187,13 @@
       <w:pPr>
         <w:pStyle w:val="NoSpacing"/>
         <w:rPr>
+          <w:i/>
           <w:lang w:val="en-US"/>
         </w:rPr>
       </w:pPr>
       <w:r>
         <w:rPr>
+          <w:i/>
           <w:lang w:val="en-US"/>
         </w:rPr>
         <w:t>Example error.log entry:</w:t>
@@ -10185,6 +10420,7 @@
                 <w:rFonts w:ascii="Lato" w:hAnsi="Lato"/>
                 <w:sz w:val="24"/>
               </w:rPr>
+              <w:lastRenderedPageBreak/>
               <w:t>Format String</w:t>
             </w:r>
           </w:p>
@@ -10483,6 +10719,7 @@
       </w:tr>
     </w:tbl>
     <w:p/>
+    <w:p/>
     <w:p>
       <w:pPr>
         <w:pStyle w:val="Heading4"/>
@@ -10491,29 +10728,160 @@
         </w:rPr>
       </w:pPr>
       <w:r>
+        <w:t>Difference in logs between webservers</w:t>
+      </w:r>
+    </w:p>
+    <w:p>
+      <w:r>
+        <w:t>There are several webservers available</w:t>
+      </w:r>
+      <w:r>
+        <w:t xml:space="preserve">, the most popular are Apache and Nginx. Luckily they both use the same format for their access logs so the same code can be used for both webservers. </w:t>
+      </w:r>
+    </w:p>
+    <w:p>
+      <w:r>
+        <w:t>Another popular webserver is IIS from Microsoft, this uses a complete different log format so a different script will be needed to profile IIS logs.</w:t>
+      </w:r>
+    </w:p>
+    <w:p>
+      <w:hyperlink r:id="rId29" w:history="1">
+        <w:r>
+          <w:rPr>
+            <w:rStyle w:val="Hyperlink"/>
+          </w:rPr>
+          <w:t>https://httpd.apache.org/docs/2.4/logs.html</w:t>
+        </w:r>
+      </w:hyperlink>
+    </w:p>
+    <w:p>
+      <w:r>
+        <w:br w:type="page"/>
+      </w:r>
+    </w:p>
+    <w:p>
+      <w:pPr>
+        <w:pStyle w:val="Heading1"/>
+      </w:pPr>
+      <w:r>
         <w:lastRenderedPageBreak/>
-        <w:t>Difference in logs between webservers</w:t>
-      </w:r>
-    </w:p>
-    <w:p>
-      <w:r>
-        <w:t>There are several webservers available</w:t>
-      </w:r>
-      <w:r>
-        <w:t xml:space="preserve">, the most popular are Apache and Nginx. Luckily they both use the same format for their access logs so the same code can be used for both webservers. </w:t>
-      </w:r>
-    </w:p>
-    <w:p>
-      <w:r>
-        <w:t>Another popular webserver is IIS from Microsoft, this uses a complete different log format so a different script will be needed to profile IIS logs.</w:t>
-      </w:r>
-    </w:p>
-    <w:p/>
-    <w:p/>
-    <w:p>
-      <w:r>
-        <w:t>https://httpd.apache.org/docs/2.4/logs.html</w:t>
-      </w:r>
+        <w:t>Practical execution</w:t>
+      </w:r>
+    </w:p>
+    <w:p>
+      <w:pPr>
+        <w:pStyle w:val="Heading2"/>
+      </w:pPr>
+      <w:r>
+        <w:t>Overview</w:t>
+      </w:r>
+    </w:p>
+    <w:p>
+      <w:pPr>
+        <w:pStyle w:val="Heading2"/>
+      </w:pPr>
+      <w:r>
+        <w:t>Selection of metrics</w:t>
+      </w:r>
+    </w:p>
+    <w:p>
+      <w:pPr>
+        <w:pStyle w:val="Heading2"/>
+      </w:pPr>
+      <w:r>
+        <w:t>Detecting anomalies in metrics</w:t>
+      </w:r>
+    </w:p>
+    <w:p>
+      <w:pPr>
+        <w:pStyle w:val="Heading2"/>
+      </w:pPr>
+      <w:r>
+        <w:t>Engine development process</w:t>
+      </w:r>
+    </w:p>
+    <w:p>
+      <w:pPr>
+        <w:pStyle w:val="Heading1"/>
+        <w:numPr>
+          <w:ilvl w:val="0"/>
+          <w:numId w:val="0"/>
+        </w:numPr>
+        <w:ind w:left="432" w:hanging="432"/>
+      </w:pPr>
+      <w:r>
+        <w:t>Conclusion</w:t>
+      </w:r>
+    </w:p>
+    <w:p>
+      <w:pPr>
+        <w:pStyle w:val="Heading2"/>
+        <w:numPr>
+          <w:ilvl w:val="0"/>
+          <w:numId w:val="0"/>
+        </w:numPr>
+        <w:ind w:left="576" w:hanging="576"/>
+      </w:pPr>
+      <w:r>
+        <w:t>Thesis</w:t>
+      </w:r>
+    </w:p>
+    <w:p>
+      <w:pPr>
+        <w:pStyle w:val="Heading3"/>
+        <w:numPr>
+          <w:ilvl w:val="0"/>
+          <w:numId w:val="0"/>
+        </w:numPr>
+        <w:ind w:left="720" w:hanging="720"/>
+      </w:pPr>
+      <w:r>
+        <w:t>Achievements</w:t>
+      </w:r>
+    </w:p>
+    <w:p>
+      <w:pPr>
+        <w:pStyle w:val="Heading2"/>
+        <w:numPr>
+          <w:ilvl w:val="0"/>
+          <w:numId w:val="0"/>
+        </w:numPr>
+        <w:ind w:left="576" w:hanging="576"/>
+      </w:pPr>
+      <w:r>
+        <w:t>Internship</w:t>
+      </w:r>
+    </w:p>
+    <w:p>
+      <w:pPr>
+        <w:pStyle w:val="Heading3"/>
+        <w:numPr>
+          <w:ilvl w:val="0"/>
+          <w:numId w:val="0"/>
+        </w:numPr>
+        <w:ind w:left="720" w:hanging="720"/>
+      </w:pPr>
+      <w:r>
+        <w:t>Working at EY</w:t>
+      </w:r>
+    </w:p>
+    <w:p>
+      <w:pPr>
+        <w:pStyle w:val="Heading3"/>
+        <w:numPr>
+          <w:ilvl w:val="0"/>
+          <w:numId w:val="0"/>
+        </w:numPr>
+        <w:ind w:left="720" w:hanging="720"/>
+      </w:pPr>
+      <w:r>
+        <w:t>Communication mentors</w:t>
+      </w:r>
+    </w:p>
+    <w:p>
+      <w:pPr>
+        <w:pStyle w:val="Heading2"/>
+      </w:pPr>
       <w:r>
         <w:br w:type="page"/>
       </w:r>
@@ -10539,6 +10907,11 @@
         <w:p>
           <w:pPr>
             <w:pStyle w:val="Heading1"/>
+            <w:numPr>
+              <w:ilvl w:val="0"/>
+              <w:numId w:val="0"/>
+            </w:numPr>
+            <w:ind w:left="432" w:hanging="432"/>
           </w:pPr>
           <w:r>
             <w:t>References</w:t>
@@ -10555,6 +10928,7 @@
               <w:pPr>
                 <w:rPr>
                   <w:noProof/>
+                  <w:lang w:val="nl-BE"/>
                 </w:rPr>
               </w:pPr>
               <w:r>
@@ -10585,7 +10959,7 @@
               </w:tblGrid>
               <w:tr>
                 <w:trPr>
-                  <w:divId w:val="1812479545"/>
+                  <w:divId w:val="221411407"/>
                   <w:tblCellSpacing w:w="15" w:type="dxa"/>
                 </w:trPr>
                 <w:tc>
@@ -10633,7 +11007,7 @@
               </w:tr>
               <w:tr>
                 <w:trPr>
-                  <w:divId w:val="1812479545"/>
+                  <w:divId w:val="221411407"/>
                   <w:tblCellSpacing w:w="15" w:type="dxa"/>
                 </w:trPr>
                 <w:tc>
@@ -10692,7 +11066,7 @@
               </w:tr>
               <w:tr>
                 <w:trPr>
-                  <w:divId w:val="1812479545"/>
+                  <w:divId w:val="221411407"/>
                   <w:tblCellSpacing w:w="15" w:type="dxa"/>
                 </w:trPr>
                 <w:tc>
@@ -10751,7 +11125,7 @@
               </w:tr>
               <w:tr>
                 <w:trPr>
-                  <w:divId w:val="1812479545"/>
+                  <w:divId w:val="221411407"/>
                   <w:tblCellSpacing w:w="15" w:type="dxa"/>
                 </w:trPr>
                 <w:tc>
@@ -10810,7 +11184,7 @@
               </w:tr>
               <w:tr>
                 <w:trPr>
-                  <w:divId w:val="1812479545"/>
+                  <w:divId w:val="221411407"/>
                   <w:tblCellSpacing w:w="15" w:type="dxa"/>
                 </w:trPr>
                 <w:tc>
@@ -10869,7 +11243,7 @@
               </w:tr>
               <w:tr>
                 <w:trPr>
-                  <w:divId w:val="1812479545"/>
+                  <w:divId w:val="221411407"/>
                   <w:tblCellSpacing w:w="15" w:type="dxa"/>
                 </w:trPr>
                 <w:tc>
@@ -10928,7 +11302,7 @@
               </w:tr>
               <w:tr>
                 <w:trPr>
-                  <w:divId w:val="1812479545"/>
+                  <w:divId w:val="221411407"/>
                   <w:tblCellSpacing w:w="15" w:type="dxa"/>
                 </w:trPr>
                 <w:tc>
@@ -10987,7 +11361,7 @@
               </w:tr>
               <w:tr>
                 <w:trPr>
-                  <w:divId w:val="1812479545"/>
+                  <w:divId w:val="221411407"/>
                   <w:tblCellSpacing w:w="15" w:type="dxa"/>
                 </w:trPr>
                 <w:tc>
@@ -11046,7 +11420,7 @@
               </w:tr>
               <w:tr>
                 <w:trPr>
-                  <w:divId w:val="1812479545"/>
+                  <w:divId w:val="221411407"/>
                   <w:tblCellSpacing w:w="15" w:type="dxa"/>
                 </w:trPr>
                 <w:tc>
@@ -11105,7 +11479,7 @@
               </w:tr>
               <w:tr>
                 <w:trPr>
-                  <w:divId w:val="1812479545"/>
+                  <w:divId w:val="221411407"/>
                   <w:tblCellSpacing w:w="15" w:type="dxa"/>
                 </w:trPr>
                 <w:tc>
@@ -11164,7 +11538,7 @@
               </w:tr>
               <w:tr>
                 <w:trPr>
-                  <w:divId w:val="1812479545"/>
+                  <w:divId w:val="221411407"/>
                   <w:tblCellSpacing w:w="15" w:type="dxa"/>
                 </w:trPr>
                 <w:tc>
@@ -11223,7 +11597,7 @@
               </w:tr>
               <w:tr>
                 <w:trPr>
-                  <w:divId w:val="1812479545"/>
+                  <w:divId w:val="221411407"/>
                   <w:tblCellSpacing w:w="15" w:type="dxa"/>
                 </w:trPr>
                 <w:tc>
@@ -11283,7 +11657,7 @@
               </w:tr>
               <w:tr>
                 <w:trPr>
-                  <w:divId w:val="1812479545"/>
+                  <w:divId w:val="221411407"/>
                   <w:tblCellSpacing w:w="15" w:type="dxa"/>
                 </w:trPr>
                 <w:tc>
@@ -11342,7 +11716,7 @@
               </w:tr>
               <w:tr>
                 <w:trPr>
-                  <w:divId w:val="1812479545"/>
+                  <w:divId w:val="221411407"/>
                   <w:tblCellSpacing w:w="15" w:type="dxa"/>
                 </w:trPr>
                 <w:tc>
@@ -11388,7 +11762,7 @@
               </w:tr>
               <w:tr>
                 <w:trPr>
-                  <w:divId w:val="1812479545"/>
+                  <w:divId w:val="221411407"/>
                   <w:tblCellSpacing w:w="15" w:type="dxa"/>
                 </w:trPr>
                 <w:tc>
@@ -11447,7 +11821,7 @@
               </w:tr>
               <w:tr>
                 <w:trPr>
-                  <w:divId w:val="1812479545"/>
+                  <w:divId w:val="221411407"/>
                   <w:tblCellSpacing w:w="15" w:type="dxa"/>
                 </w:trPr>
                 <w:tc>
@@ -11506,7 +11880,7 @@
               </w:tr>
               <w:tr>
                 <w:trPr>
-                  <w:divId w:val="1812479545"/>
+                  <w:divId w:val="221411407"/>
                   <w:tblCellSpacing w:w="15" w:type="dxa"/>
                 </w:trPr>
                 <w:tc>
@@ -11565,7 +11939,7 @@
               </w:tr>
               <w:tr>
                 <w:trPr>
-                  <w:divId w:val="1812479545"/>
+                  <w:divId w:val="221411407"/>
                   <w:tblCellSpacing w:w="15" w:type="dxa"/>
                 </w:trPr>
                 <w:tc>
@@ -11624,7 +11998,7 @@
               </w:tr>
               <w:tr>
                 <w:trPr>
-                  <w:divId w:val="1812479545"/>
+                  <w:divId w:val="221411407"/>
                   <w:tblCellSpacing w:w="15" w:type="dxa"/>
                 </w:trPr>
                 <w:tc>
@@ -11683,7 +12057,7 @@
               </w:tr>
               <w:tr>
                 <w:trPr>
-                  <w:divId w:val="1812479545"/>
+                  <w:divId w:val="221411407"/>
                   <w:tblCellSpacing w:w="15" w:type="dxa"/>
                 </w:trPr>
                 <w:tc>
@@ -11729,7 +12103,7 @@
               </w:tr>
               <w:tr>
                 <w:trPr>
-                  <w:divId w:val="1812479545"/>
+                  <w:divId w:val="221411407"/>
                   <w:tblCellSpacing w:w="15" w:type="dxa"/>
                 </w:trPr>
                 <w:tc>
@@ -11788,7 +12162,7 @@
               </w:tr>
               <w:tr>
                 <w:trPr>
-                  <w:divId w:val="1812479545"/>
+                  <w:divId w:val="221411407"/>
                   <w:tblCellSpacing w:w="15" w:type="dxa"/>
                 </w:trPr>
                 <w:tc>
@@ -11834,7 +12208,7 @@
               </w:tr>
               <w:tr>
                 <w:trPr>
-                  <w:divId w:val="1812479545"/>
+                  <w:divId w:val="221411407"/>
                   <w:tblCellSpacing w:w="15" w:type="dxa"/>
                 </w:trPr>
                 <w:tc>
@@ -11893,7 +12267,7 @@
               </w:tr>
               <w:tr>
                 <w:trPr>
-                  <w:divId w:val="1812479545"/>
+                  <w:divId w:val="221411407"/>
                   <w:tblCellSpacing w:w="15" w:type="dxa"/>
                 </w:trPr>
                 <w:tc>
@@ -11952,7 +12326,7 @@
               </w:tr>
               <w:tr>
                 <w:trPr>
-                  <w:divId w:val="1812479545"/>
+                  <w:divId w:val="221411407"/>
                   <w:tblCellSpacing w:w="15" w:type="dxa"/>
                 </w:trPr>
                 <w:tc>
@@ -12019,7 +12393,7 @@
               </w:tr>
               <w:tr>
                 <w:trPr>
-                  <w:divId w:val="1812479545"/>
+                  <w:divId w:val="221411407"/>
                   <w:tblCellSpacing w:w="15" w:type="dxa"/>
                 </w:trPr>
                 <w:tc>
@@ -12079,7 +12453,7 @@
               </w:tr>
               <w:tr>
                 <w:trPr>
-                  <w:divId w:val="1812479545"/>
+                  <w:divId w:val="221411407"/>
                   <w:tblCellSpacing w:w="15" w:type="dxa"/>
                 </w:trPr>
                 <w:tc>
@@ -12138,7 +12512,7 @@
               </w:tr>
               <w:tr>
                 <w:trPr>
-                  <w:divId w:val="1812479545"/>
+                  <w:divId w:val="221411407"/>
                   <w:tblCellSpacing w:w="15" w:type="dxa"/>
                 </w:trPr>
                 <w:tc>
@@ -12184,7 +12558,7 @@
               </w:tr>
               <w:tr>
                 <w:trPr>
-                  <w:divId w:val="1812479545"/>
+                  <w:divId w:val="221411407"/>
                   <w:tblCellSpacing w:w="15" w:type="dxa"/>
                 </w:trPr>
                 <w:tc>
@@ -12243,7 +12617,7 @@
               </w:tr>
               <w:tr>
                 <w:trPr>
-                  <w:divId w:val="1812479545"/>
+                  <w:divId w:val="221411407"/>
                   <w:tblCellSpacing w:w="15" w:type="dxa"/>
                 </w:trPr>
                 <w:tc>
@@ -12302,7 +12676,7 @@
               </w:tr>
               <w:tr>
                 <w:trPr>
-                  <w:divId w:val="1812479545"/>
+                  <w:divId w:val="221411407"/>
                   <w:tblCellSpacing w:w="15" w:type="dxa"/>
                 </w:trPr>
                 <w:tc>
@@ -12355,7 +12729,7 @@
               </w:tr>
               <w:tr>
                 <w:trPr>
-                  <w:divId w:val="1812479545"/>
+                  <w:divId w:val="221411407"/>
                   <w:tblCellSpacing w:w="15" w:type="dxa"/>
                 </w:trPr>
                 <w:tc>
@@ -12401,7 +12775,7 @@
               </w:tr>
               <w:tr>
                 <w:trPr>
-                  <w:divId w:val="1812479545"/>
+                  <w:divId w:val="221411407"/>
                   <w:tblCellSpacing w:w="15" w:type="dxa"/>
                 </w:trPr>
                 <w:tc>
@@ -12447,7 +12821,7 @@
               </w:tr>
               <w:tr>
                 <w:trPr>
-                  <w:divId w:val="1812479545"/>
+                  <w:divId w:val="221411407"/>
                   <w:tblCellSpacing w:w="15" w:type="dxa"/>
                 </w:trPr>
                 <w:tc>
@@ -12506,7 +12880,7 @@
               </w:tr>
               <w:tr>
                 <w:trPr>
-                  <w:divId w:val="1812479545"/>
+                  <w:divId w:val="221411407"/>
                   <w:tblCellSpacing w:w="15" w:type="dxa"/>
                 </w:trPr>
                 <w:tc>
@@ -12552,7 +12926,7 @@
               </w:tr>
               <w:tr>
                 <w:trPr>
-                  <w:divId w:val="1812479545"/>
+                  <w:divId w:val="221411407"/>
                   <w:tblCellSpacing w:w="15" w:type="dxa"/>
                 </w:trPr>
                 <w:tc>
@@ -12611,7 +12985,7 @@
               </w:tr>
               <w:tr>
                 <w:trPr>
-                  <w:divId w:val="1812479545"/>
+                  <w:divId w:val="221411407"/>
                   <w:tblCellSpacing w:w="15" w:type="dxa"/>
                 </w:trPr>
                 <w:tc>
@@ -12657,7 +13031,7 @@
               </w:tr>
               <w:tr>
                 <w:trPr>
-                  <w:divId w:val="1812479545"/>
+                  <w:divId w:val="221411407"/>
                   <w:tblCellSpacing w:w="15" w:type="dxa"/>
                 </w:trPr>
                 <w:tc>
@@ -12716,7 +13090,7 @@
               </w:tr>
               <w:tr>
                 <w:trPr>
-                  <w:divId w:val="1812479545"/>
+                  <w:divId w:val="221411407"/>
                   <w:tblCellSpacing w:w="15" w:type="dxa"/>
                 </w:trPr>
                 <w:tc>
@@ -12763,7 +13137,7 @@
               </w:tr>
               <w:tr>
                 <w:trPr>
-                  <w:divId w:val="1812479545"/>
+                  <w:divId w:val="221411407"/>
                   <w:tblCellSpacing w:w="15" w:type="dxa"/>
                 </w:trPr>
                 <w:tc>
@@ -12809,7 +13183,7 @@
               </w:tr>
               <w:tr>
                 <w:trPr>
-                  <w:divId w:val="1812479545"/>
+                  <w:divId w:val="221411407"/>
                   <w:tblCellSpacing w:w="15" w:type="dxa"/>
                 </w:trPr>
                 <w:tc>
@@ -12855,7 +13229,7 @@
               </w:tr>
               <w:tr>
                 <w:trPr>
-                  <w:divId w:val="1812479545"/>
+                  <w:divId w:val="221411407"/>
                   <w:tblCellSpacing w:w="15" w:type="dxa"/>
                 </w:trPr>
                 <w:tc>
@@ -12914,7 +13288,7 @@
               </w:tr>
               <w:tr>
                 <w:trPr>
-                  <w:divId w:val="1812479545"/>
+                  <w:divId w:val="221411407"/>
                   <w:tblCellSpacing w:w="15" w:type="dxa"/>
                 </w:trPr>
                 <w:tc>
@@ -12960,7 +13334,7 @@
               </w:tr>
               <w:tr>
                 <w:trPr>
-                  <w:divId w:val="1812479545"/>
+                  <w:divId w:val="221411407"/>
                   <w:tblCellSpacing w:w="15" w:type="dxa"/>
                 </w:trPr>
                 <w:tc>
@@ -13019,7 +13393,7 @@
               </w:tr>
               <w:tr>
                 <w:trPr>
-                  <w:divId w:val="1812479545"/>
+                  <w:divId w:val="221411407"/>
                   <w:tblCellSpacing w:w="15" w:type="dxa"/>
                 </w:trPr>
                 <w:tc>
@@ -13065,7 +13439,7 @@
               </w:tr>
               <w:tr>
                 <w:trPr>
-                  <w:divId w:val="1812479545"/>
+                  <w:divId w:val="221411407"/>
                   <w:tblCellSpacing w:w="15" w:type="dxa"/>
                 </w:trPr>
                 <w:tc>
@@ -13111,7 +13485,7 @@
               </w:tr>
               <w:tr>
                 <w:trPr>
-                  <w:divId w:val="1812479545"/>
+                  <w:divId w:val="221411407"/>
                   <w:tblCellSpacing w:w="15" w:type="dxa"/>
                 </w:trPr>
                 <w:tc>
@@ -13170,7 +13544,7 @@
               </w:tr>
               <w:tr>
                 <w:trPr>
-                  <w:divId w:val="1812479545"/>
+                  <w:divId w:val="221411407"/>
                   <w:tblCellSpacing w:w="15" w:type="dxa"/>
                 </w:trPr>
                 <w:tc>
@@ -13229,7 +13603,7 @@
               </w:tr>
               <w:tr>
                 <w:trPr>
-                  <w:divId w:val="1812479545"/>
+                  <w:divId w:val="221411407"/>
                   <w:tblCellSpacing w:w="15" w:type="dxa"/>
                 </w:trPr>
                 <w:tc>
@@ -13275,7 +13649,7 @@
               </w:tr>
               <w:tr>
                 <w:trPr>
-                  <w:divId w:val="1812479545"/>
+                  <w:divId w:val="221411407"/>
                   <w:tblCellSpacing w:w="15" w:type="dxa"/>
                 </w:trPr>
                 <w:tc>
@@ -13321,7 +13695,7 @@
               </w:tr>
               <w:tr>
                 <w:trPr>
-                  <w:divId w:val="1812479545"/>
+                  <w:divId w:val="221411407"/>
                   <w:tblCellSpacing w:w="15" w:type="dxa"/>
                 </w:trPr>
                 <w:tc>
@@ -13368,7 +13742,7 @@
               </w:tr>
               <w:tr>
                 <w:trPr>
-                  <w:divId w:val="1812479545"/>
+                  <w:divId w:val="221411407"/>
                   <w:tblCellSpacing w:w="15" w:type="dxa"/>
                 </w:trPr>
                 <w:tc>
@@ -13415,7 +13789,7 @@
             </w:tbl>
             <w:p>
               <w:pPr>
-                <w:divId w:val="1812479545"/>
+                <w:divId w:val="221411407"/>
                 <w:rPr>
                   <w:rFonts w:eastAsia="Times New Roman"/>
                   <w:noProof/>
@@ -13437,6 +13811,7 @@
       </w:sdtContent>
     </w:sdt>
     <w:sectPr>
+      <w:type w:val="continuous"/>
       <w:pgSz w:w="11906" w:h="16838"/>
       <w:pgMar w:top="1134" w:right="1134" w:bottom="1134" w:left="1871" w:header="709" w:footer="709" w:gutter="0"/>
       <w:cols w:space="708"/>
@@ -13505,7 +13880,7 @@
           <w:rPr>
             <w:noProof/>
           </w:rPr>
-          <w:t>32</w:t>
+          <w:t>28</w:t>
         </w:r>
         <w:r>
           <w:rPr>
@@ -15734,6 +16109,66 @@
   </w:num>
   <w:num w:numId="19">
     <w:abstractNumId w:val="15"/>
+  </w:num>
+  <w:num w:numId="20">
+    <w:abstractNumId w:val="14"/>
+    <w:lvlOverride w:ilvl="0">
+      <w:startOverride w:val="1"/>
+    </w:lvlOverride>
+    <w:lvlOverride w:ilvl="1">
+      <w:startOverride w:val="1"/>
+    </w:lvlOverride>
+    <w:lvlOverride w:ilvl="2">
+      <w:startOverride w:val="1"/>
+    </w:lvlOverride>
+    <w:lvlOverride w:ilvl="3">
+      <w:startOverride w:val="1"/>
+    </w:lvlOverride>
+    <w:lvlOverride w:ilvl="4">
+      <w:startOverride w:val="1"/>
+    </w:lvlOverride>
+    <w:lvlOverride w:ilvl="5">
+      <w:startOverride w:val="1"/>
+    </w:lvlOverride>
+    <w:lvlOverride w:ilvl="6">
+      <w:startOverride w:val="1"/>
+    </w:lvlOverride>
+    <w:lvlOverride w:ilvl="7">
+      <w:startOverride w:val="1"/>
+    </w:lvlOverride>
+    <w:lvlOverride w:ilvl="8">
+      <w:startOverride w:val="1"/>
+    </w:lvlOverride>
+  </w:num>
+  <w:num w:numId="21">
+    <w:abstractNumId w:val="14"/>
+    <w:lvlOverride w:ilvl="0">
+      <w:startOverride w:val="1"/>
+    </w:lvlOverride>
+    <w:lvlOverride w:ilvl="1">
+      <w:startOverride w:val="1"/>
+    </w:lvlOverride>
+    <w:lvlOverride w:ilvl="2">
+      <w:startOverride w:val="1"/>
+    </w:lvlOverride>
+    <w:lvlOverride w:ilvl="3">
+      <w:startOverride w:val="1"/>
+    </w:lvlOverride>
+    <w:lvlOverride w:ilvl="4">
+      <w:startOverride w:val="1"/>
+    </w:lvlOverride>
+    <w:lvlOverride w:ilvl="5">
+      <w:startOverride w:val="1"/>
+    </w:lvlOverride>
+    <w:lvlOverride w:ilvl="6">
+      <w:startOverride w:val="1"/>
+    </w:lvlOverride>
+    <w:lvlOverride w:ilvl="7">
+      <w:startOverride w:val="1"/>
+    </w:lvlOverride>
+    <w:lvlOverride w:ilvl="8">
+      <w:startOverride w:val="1"/>
+    </w:lvlOverride>
   </w:num>
 </w:numbering>
 </file>
@@ -19024,30 +19459,30 @@
     </dgm:pt>
   </dgm:ptLst>
   <dgm:cxnLst>
+    <dgm:cxn modelId="{4E8F1CC5-5BE6-4108-B214-E12FECC64DFC}" type="presOf" srcId="{62B2E950-B6CF-4C7A-87C7-90303BB14F2F}" destId="{C759737F-369B-425A-B783-582C7C83CBB9}" srcOrd="0" destOrd="0" presId="urn:microsoft.com/office/officeart/2005/8/layout/hChevron3"/>
+    <dgm:cxn modelId="{5EDC8232-A440-43AE-BC71-80477F7D7C96}" srcId="{1F7DA2EC-735D-44EB-8A06-E21E38451F3A}" destId="{38980974-E383-4325-B5A1-1F496F526478}" srcOrd="2" destOrd="0" parTransId="{9636C6EE-92C5-40E4-A64B-693E0E05F002}" sibTransId="{15550F2C-1780-433D-BDC8-D5DD474005E8}"/>
     <dgm:cxn modelId="{20507025-85A6-4FE3-A64D-11497F7B3309}" srcId="{1F7DA2EC-735D-44EB-8A06-E21E38451F3A}" destId="{E9E7D03E-E2BC-404E-87C2-11AA5274EC51}" srcOrd="1" destOrd="0" parTransId="{9596C04C-B3F6-4B45-A654-9E5A1BF843D3}" sibTransId="{C881233C-1F24-404C-9084-B4A93EB75A8F}"/>
-    <dgm:cxn modelId="{4DCDAB89-85F2-406F-BB82-99FBA5125B14}" type="presOf" srcId="{DFE04CFC-72A3-4649-B057-667FC9688692}" destId="{91022D5F-A1EE-4240-905D-4B43C710675D}" srcOrd="0" destOrd="0" presId="urn:microsoft.com/office/officeart/2005/8/layout/hChevron3"/>
-    <dgm:cxn modelId="{57E1604E-0C27-441F-919A-7CF44787B980}" type="presOf" srcId="{62B2E950-B6CF-4C7A-87C7-90303BB14F2F}" destId="{C759737F-369B-425A-B783-582C7C83CBB9}" srcOrd="0" destOrd="0" presId="urn:microsoft.com/office/officeart/2005/8/layout/hChevron3"/>
-    <dgm:cxn modelId="{08CAFF82-0AF1-437A-9B4E-DC0F4DCF5DE3}" type="presOf" srcId="{9E448165-2796-4224-99E5-A4C1B9F46254}" destId="{B0FB4AB3-4FB8-48E3-85AF-99F9F28E24C0}" srcOrd="0" destOrd="0" presId="urn:microsoft.com/office/officeart/2005/8/layout/hChevron3"/>
-    <dgm:cxn modelId="{FE40DECF-C3DB-43A8-82A6-2FAF475AFE34}" type="presOf" srcId="{D9A22BE4-2044-49CE-B35A-2EC565CF62B0}" destId="{1A5F35FF-0EF4-4425-A166-32A6EEE14D4F}" srcOrd="0" destOrd="0" presId="urn:microsoft.com/office/officeart/2005/8/layout/hChevron3"/>
-    <dgm:cxn modelId="{109C068A-12D8-4E8A-B808-1546C41E2C7A}" type="presOf" srcId="{1F7DA2EC-735D-44EB-8A06-E21E38451F3A}" destId="{E53E52FB-7DDD-438A-ACDF-101B68F7D6C9}" srcOrd="0" destOrd="0" presId="urn:microsoft.com/office/officeart/2005/8/layout/hChevron3"/>
+    <dgm:cxn modelId="{5865099A-4E7D-411B-A916-7E76BE36BB92}" srcId="{1F7DA2EC-735D-44EB-8A06-E21E38451F3A}" destId="{62B2E950-B6CF-4C7A-87C7-90303BB14F2F}" srcOrd="4" destOrd="0" parTransId="{3E5EC520-3A0D-4FD2-9AC3-8381B2721107}" sibTransId="{3F88563C-62D7-4462-9964-97015EAA5137}"/>
+    <dgm:cxn modelId="{C07916CC-EC43-40E2-B6E2-29148E1B8ECD}" srcId="{1F7DA2EC-735D-44EB-8A06-E21E38451F3A}" destId="{D9A22BE4-2044-49CE-B35A-2EC565CF62B0}" srcOrd="3" destOrd="0" parTransId="{31030AB4-E72C-4626-BA19-8FD69DDF05E8}" sibTransId="{04469080-2877-47C7-AAC3-1372CF3A9C22}"/>
+    <dgm:cxn modelId="{6B5F93E1-B044-4442-81B5-6E6D435664C7}" type="presOf" srcId="{D9A22BE4-2044-49CE-B35A-2EC565CF62B0}" destId="{1A5F35FF-0EF4-4425-A166-32A6EEE14D4F}" srcOrd="0" destOrd="0" presId="urn:microsoft.com/office/officeart/2005/8/layout/hChevron3"/>
     <dgm:cxn modelId="{D14BF13F-E381-4155-B3C8-8AF16D919E51}" srcId="{1F7DA2EC-735D-44EB-8A06-E21E38451F3A}" destId="{DFE04CFC-72A3-4649-B057-667FC9688692}" srcOrd="5" destOrd="0" parTransId="{883D9DE9-831E-43A4-A9F4-4CBBF5C89689}" sibTransId="{B71045FA-522C-49FD-B997-491664C8AB62}"/>
-    <dgm:cxn modelId="{564AAD78-21A2-4A1F-98E3-E13C9A55DABC}" type="presOf" srcId="{E9E7D03E-E2BC-404E-87C2-11AA5274EC51}" destId="{A7D96EFE-0C1B-4B73-91CE-0AD4FB90557E}" srcOrd="0" destOrd="0" presId="urn:microsoft.com/office/officeart/2005/8/layout/hChevron3"/>
-    <dgm:cxn modelId="{5865099A-4E7D-411B-A916-7E76BE36BB92}" srcId="{1F7DA2EC-735D-44EB-8A06-E21E38451F3A}" destId="{62B2E950-B6CF-4C7A-87C7-90303BB14F2F}" srcOrd="4" destOrd="0" parTransId="{3E5EC520-3A0D-4FD2-9AC3-8381B2721107}" sibTransId="{3F88563C-62D7-4462-9964-97015EAA5137}"/>
-    <dgm:cxn modelId="{BDC0FE11-5DDC-4A39-9F53-CE463D087CCD}" type="presOf" srcId="{38980974-E383-4325-B5A1-1F496F526478}" destId="{5C4C32F1-E505-4F2A-A04B-DA3ED2A9966D}" srcOrd="0" destOrd="0" presId="urn:microsoft.com/office/officeart/2005/8/layout/hChevron3"/>
+    <dgm:cxn modelId="{41C624A0-B531-41B9-AE9E-C576C0E3C51F}" type="presOf" srcId="{38980974-E383-4325-B5A1-1F496F526478}" destId="{5C4C32F1-E505-4F2A-A04B-DA3ED2A9966D}" srcOrd="0" destOrd="0" presId="urn:microsoft.com/office/officeart/2005/8/layout/hChevron3"/>
+    <dgm:cxn modelId="{E6BDCCB0-0EC4-4961-BE3D-71F9D5AB07E8}" type="presOf" srcId="{E9E7D03E-E2BC-404E-87C2-11AA5274EC51}" destId="{A7D96EFE-0C1B-4B73-91CE-0AD4FB90557E}" srcOrd="0" destOrd="0" presId="urn:microsoft.com/office/officeart/2005/8/layout/hChevron3"/>
+    <dgm:cxn modelId="{41DF9372-09C5-4E95-80D2-F1E8FE8A6BD3}" type="presOf" srcId="{9E448165-2796-4224-99E5-A4C1B9F46254}" destId="{B0FB4AB3-4FB8-48E3-85AF-99F9F28E24C0}" srcOrd="0" destOrd="0" presId="urn:microsoft.com/office/officeart/2005/8/layout/hChevron3"/>
     <dgm:cxn modelId="{84C33946-071F-4B82-A57C-3F3158A29311}" srcId="{1F7DA2EC-735D-44EB-8A06-E21E38451F3A}" destId="{9E448165-2796-4224-99E5-A4C1B9F46254}" srcOrd="0" destOrd="0" parTransId="{9A88CDDC-3887-4D22-BE98-3EA5A0B613E5}" sibTransId="{41370ACE-C814-4F95-8B72-1D08658CE339}"/>
-    <dgm:cxn modelId="{5EDC8232-A440-43AE-BC71-80477F7D7C96}" srcId="{1F7DA2EC-735D-44EB-8A06-E21E38451F3A}" destId="{38980974-E383-4325-B5A1-1F496F526478}" srcOrd="2" destOrd="0" parTransId="{9636C6EE-92C5-40E4-A64B-693E0E05F002}" sibTransId="{15550F2C-1780-433D-BDC8-D5DD474005E8}"/>
-    <dgm:cxn modelId="{C07916CC-EC43-40E2-B6E2-29148E1B8ECD}" srcId="{1F7DA2EC-735D-44EB-8A06-E21E38451F3A}" destId="{D9A22BE4-2044-49CE-B35A-2EC565CF62B0}" srcOrd="3" destOrd="0" parTransId="{31030AB4-E72C-4626-BA19-8FD69DDF05E8}" sibTransId="{04469080-2877-47C7-AAC3-1372CF3A9C22}"/>
-    <dgm:cxn modelId="{DB3714FF-C597-4BAD-B6A0-F271FEC59AEB}" type="presParOf" srcId="{E53E52FB-7DDD-438A-ACDF-101B68F7D6C9}" destId="{B0FB4AB3-4FB8-48E3-85AF-99F9F28E24C0}" srcOrd="0" destOrd="0" presId="urn:microsoft.com/office/officeart/2005/8/layout/hChevron3"/>
-    <dgm:cxn modelId="{FBCFBCF8-7A79-439B-904B-8B210637C8D5}" type="presParOf" srcId="{E53E52FB-7DDD-438A-ACDF-101B68F7D6C9}" destId="{9F790F21-19FD-4563-B769-453CC8F2FCE1}" srcOrd="1" destOrd="0" presId="urn:microsoft.com/office/officeart/2005/8/layout/hChevron3"/>
-    <dgm:cxn modelId="{B07DF880-8345-4372-A2C2-2BA4EFD11001}" type="presParOf" srcId="{E53E52FB-7DDD-438A-ACDF-101B68F7D6C9}" destId="{A7D96EFE-0C1B-4B73-91CE-0AD4FB90557E}" srcOrd="2" destOrd="0" presId="urn:microsoft.com/office/officeart/2005/8/layout/hChevron3"/>
-    <dgm:cxn modelId="{C68B837D-F403-4F41-B87F-FC5BD0328ABB}" type="presParOf" srcId="{E53E52FB-7DDD-438A-ACDF-101B68F7D6C9}" destId="{D8B65E97-6F39-4618-A7FB-BE0C5083A525}" srcOrd="3" destOrd="0" presId="urn:microsoft.com/office/officeart/2005/8/layout/hChevron3"/>
-    <dgm:cxn modelId="{B0A23C93-8ABA-4B3E-8688-0D11370F61F9}" type="presParOf" srcId="{E53E52FB-7DDD-438A-ACDF-101B68F7D6C9}" destId="{5C4C32F1-E505-4F2A-A04B-DA3ED2A9966D}" srcOrd="4" destOrd="0" presId="urn:microsoft.com/office/officeart/2005/8/layout/hChevron3"/>
-    <dgm:cxn modelId="{2491C71B-241D-49EB-9BBB-0CBE39BACF6D}" type="presParOf" srcId="{E53E52FB-7DDD-438A-ACDF-101B68F7D6C9}" destId="{308F63B5-6F5D-488F-A504-C6A76A1CFE28}" srcOrd="5" destOrd="0" presId="urn:microsoft.com/office/officeart/2005/8/layout/hChevron3"/>
-    <dgm:cxn modelId="{AA3F3F9A-14E0-446E-AFEE-9BE2FFC9FFC8}" type="presParOf" srcId="{E53E52FB-7DDD-438A-ACDF-101B68F7D6C9}" destId="{1A5F35FF-0EF4-4425-A166-32A6EEE14D4F}" srcOrd="6" destOrd="0" presId="urn:microsoft.com/office/officeart/2005/8/layout/hChevron3"/>
-    <dgm:cxn modelId="{468001E1-4C13-421A-928A-F8A8406F4425}" type="presParOf" srcId="{E53E52FB-7DDD-438A-ACDF-101B68F7D6C9}" destId="{5DE3B70E-D64C-4944-8CFC-07076142C032}" srcOrd="7" destOrd="0" presId="urn:microsoft.com/office/officeart/2005/8/layout/hChevron3"/>
-    <dgm:cxn modelId="{E6928AC0-03B9-432A-ADEA-F87ECF67371E}" type="presParOf" srcId="{E53E52FB-7DDD-438A-ACDF-101B68F7D6C9}" destId="{C759737F-369B-425A-B783-582C7C83CBB9}" srcOrd="8" destOrd="0" presId="urn:microsoft.com/office/officeart/2005/8/layout/hChevron3"/>
-    <dgm:cxn modelId="{B5AEBD7D-2A5D-4525-9F84-2B1B1DC266A7}" type="presParOf" srcId="{E53E52FB-7DDD-438A-ACDF-101B68F7D6C9}" destId="{65C32987-178F-4C9D-8379-263AB88C94B0}" srcOrd="9" destOrd="0" presId="urn:microsoft.com/office/officeart/2005/8/layout/hChevron3"/>
-    <dgm:cxn modelId="{C04F53B3-C028-4BF0-9969-D29B692AE9A2}" type="presParOf" srcId="{E53E52FB-7DDD-438A-ACDF-101B68F7D6C9}" destId="{91022D5F-A1EE-4240-905D-4B43C710675D}" srcOrd="10" destOrd="0" presId="urn:microsoft.com/office/officeart/2005/8/layout/hChevron3"/>
+    <dgm:cxn modelId="{30FB9CEC-5335-4836-B2AF-FC368822625D}" type="presOf" srcId="{1F7DA2EC-735D-44EB-8A06-E21E38451F3A}" destId="{E53E52FB-7DDD-438A-ACDF-101B68F7D6C9}" srcOrd="0" destOrd="0" presId="urn:microsoft.com/office/officeart/2005/8/layout/hChevron3"/>
+    <dgm:cxn modelId="{C41356EB-CCBC-4AEA-9425-63E90C6D4601}" type="presOf" srcId="{DFE04CFC-72A3-4649-B057-667FC9688692}" destId="{91022D5F-A1EE-4240-905D-4B43C710675D}" srcOrd="0" destOrd="0" presId="urn:microsoft.com/office/officeart/2005/8/layout/hChevron3"/>
+    <dgm:cxn modelId="{471F4E9E-7096-433B-BA82-87D6452DB736}" type="presParOf" srcId="{E53E52FB-7DDD-438A-ACDF-101B68F7D6C9}" destId="{B0FB4AB3-4FB8-48E3-85AF-99F9F28E24C0}" srcOrd="0" destOrd="0" presId="urn:microsoft.com/office/officeart/2005/8/layout/hChevron3"/>
+    <dgm:cxn modelId="{3C816610-C49D-4ED0-98CD-7D84075B8171}" type="presParOf" srcId="{E53E52FB-7DDD-438A-ACDF-101B68F7D6C9}" destId="{9F790F21-19FD-4563-B769-453CC8F2FCE1}" srcOrd="1" destOrd="0" presId="urn:microsoft.com/office/officeart/2005/8/layout/hChevron3"/>
+    <dgm:cxn modelId="{60C86BF0-45A1-46C4-A3F9-26029F6BB40E}" type="presParOf" srcId="{E53E52FB-7DDD-438A-ACDF-101B68F7D6C9}" destId="{A7D96EFE-0C1B-4B73-91CE-0AD4FB90557E}" srcOrd="2" destOrd="0" presId="urn:microsoft.com/office/officeart/2005/8/layout/hChevron3"/>
+    <dgm:cxn modelId="{FE1F55DB-799B-46CD-BB18-C0E5A732D61C}" type="presParOf" srcId="{E53E52FB-7DDD-438A-ACDF-101B68F7D6C9}" destId="{D8B65E97-6F39-4618-A7FB-BE0C5083A525}" srcOrd="3" destOrd="0" presId="urn:microsoft.com/office/officeart/2005/8/layout/hChevron3"/>
+    <dgm:cxn modelId="{E34E6233-2555-43C7-BE1C-A7DA2A25C4F7}" type="presParOf" srcId="{E53E52FB-7DDD-438A-ACDF-101B68F7D6C9}" destId="{5C4C32F1-E505-4F2A-A04B-DA3ED2A9966D}" srcOrd="4" destOrd="0" presId="urn:microsoft.com/office/officeart/2005/8/layout/hChevron3"/>
+    <dgm:cxn modelId="{35ADCE84-FD4C-4DDD-9F31-479DDEBDCAF0}" type="presParOf" srcId="{E53E52FB-7DDD-438A-ACDF-101B68F7D6C9}" destId="{308F63B5-6F5D-488F-A504-C6A76A1CFE28}" srcOrd="5" destOrd="0" presId="urn:microsoft.com/office/officeart/2005/8/layout/hChevron3"/>
+    <dgm:cxn modelId="{886A115B-463A-4CF4-948A-D11E78FA30F6}" type="presParOf" srcId="{E53E52FB-7DDD-438A-ACDF-101B68F7D6C9}" destId="{1A5F35FF-0EF4-4425-A166-32A6EEE14D4F}" srcOrd="6" destOrd="0" presId="urn:microsoft.com/office/officeart/2005/8/layout/hChevron3"/>
+    <dgm:cxn modelId="{031F6782-49ED-42AA-9709-4C3A5AEF2B56}" type="presParOf" srcId="{E53E52FB-7DDD-438A-ACDF-101B68F7D6C9}" destId="{5DE3B70E-D64C-4944-8CFC-07076142C032}" srcOrd="7" destOrd="0" presId="urn:microsoft.com/office/officeart/2005/8/layout/hChevron3"/>
+    <dgm:cxn modelId="{A9DE5A67-4EAF-48C3-AE4A-CEAFAE7623FA}" type="presParOf" srcId="{E53E52FB-7DDD-438A-ACDF-101B68F7D6C9}" destId="{C759737F-369B-425A-B783-582C7C83CBB9}" srcOrd="8" destOrd="0" presId="urn:microsoft.com/office/officeart/2005/8/layout/hChevron3"/>
+    <dgm:cxn modelId="{FE9C7300-4331-41F9-89C5-C082219666E5}" type="presParOf" srcId="{E53E52FB-7DDD-438A-ACDF-101B68F7D6C9}" destId="{65C32987-178F-4C9D-8379-263AB88C94B0}" srcOrd="9" destOrd="0" presId="urn:microsoft.com/office/officeart/2005/8/layout/hChevron3"/>
+    <dgm:cxn modelId="{7E52D7E3-7A3F-4294-AE9D-291B69071B8F}" type="presParOf" srcId="{E53E52FB-7DDD-438A-ACDF-101B68F7D6C9}" destId="{91022D5F-A1EE-4240-905D-4B43C710675D}" srcOrd="10" destOrd="0" presId="urn:microsoft.com/office/officeart/2005/8/layout/hChevron3"/>
   </dgm:cxnLst>
   <dgm:bg/>
   <dgm:whole/>
@@ -22137,7 +22572,7 @@
 </file>
 
 <file path=customXml/itemProps1.xml><?xml version="1.0" encoding="utf-8"?>
-<ds:datastoreItem xmlns:ds="http://schemas.openxmlformats.org/officeDocument/2006/customXml" ds:itemID="{5275E50E-B985-4E3D-873E-478D7F6052F3}">
+<ds:datastoreItem xmlns:ds="http://schemas.openxmlformats.org/officeDocument/2006/customXml" ds:itemID="{74961B38-3000-431D-85F6-654202539FFA}">
   <ds:schemaRefs>
     <ds:schemaRef ds:uri="http://schemas.openxmlformats.org/officeDocument/2006/bibliography"/>
   </ds:schemaRefs>

</xml_diff>

<commit_message>
[Docs] Review Internship and thesis
</commit_message>
<xml_diff>
--- a/Docs/FirstDeadline_vDRAFT.docx
+++ b/Docs/FirstDeadline_vDRAFT.docx
@@ -5204,7 +5204,6 @@
       <w:bookmarkEnd w:id="12"/>
     </w:p>
     <w:p>
-      <w:bookmarkStart w:id="13" w:name="_GoBack"/>
       <w:r>
         <w:t xml:space="preserve">EY invests a lot into the potential of students, throughout the year there are numerous internships offered in all the different </w:t>
       </w:r>
@@ -5221,7 +5220,6 @@
         <w:t xml:space="preserve"> etc.</w:t>
       </w:r>
     </w:p>
-    <w:bookmarkEnd w:id="13"/>
     <w:p>
       <w:pPr>
         <w:rPr>
@@ -5241,12 +5239,12 @@
       <w:pPr>
         <w:pStyle w:val="Heading1"/>
       </w:pPr>
-      <w:bookmarkStart w:id="14" w:name="_Toc477940104"/>
+      <w:bookmarkStart w:id="13" w:name="_Toc477940104"/>
       <w:r>
         <w:lastRenderedPageBreak/>
         <w:t>Internship and thesis</w:t>
       </w:r>
-      <w:bookmarkEnd w:id="14"/>
+      <w:bookmarkEnd w:id="13"/>
     </w:p>
     <w:p>
       <w:r>
@@ -5268,27 +5266,60 @@
         <w:t>they</w:t>
       </w:r>
       <w:r>
-        <w:t xml:space="preserve"> has one major pitfall, they are very susceptible to cyber-attacks. Attackers can perform a devastating attack (from everywhere) on a web application </w:t>
+        <w:t xml:space="preserve"> ha</w:t>
+      </w:r>
+      <w:r>
+        <w:t>ve</w:t>
+      </w:r>
+      <w:r>
+        <w:t xml:space="preserve"> one major pitfall, the</w:t>
+      </w:r>
+      <w:r>
+        <w:t>y are very susceptible to cyber</w:t>
+      </w:r>
+      <w:r>
+        <w:t xml:space="preserve">attacks. Attackers can perform a devastating attack (from everywhere) on a web application </w:t>
       </w:r>
       <w:r>
         <w:t xml:space="preserve">(most of the time </w:t>
       </w:r>
       <w:r>
-        <w:t>developed by a less experienced developer which didn’t implement all the required security measures</w:t>
+        <w:t xml:space="preserve">developed by a less experienced developer </w:t>
+      </w:r>
+      <w:r>
+        <w:t>who did not</w:t>
+      </w:r>
+      <w:r>
+        <w:t xml:space="preserve"> implement all the required security measures</w:t>
       </w:r>
       <w:r>
         <w:t>)</w:t>
       </w:r>
       <w:r>
-        <w:t xml:space="preserve">. Inexperienced developers are the main source of web application vulnerabilities. </w:t>
-      </w:r>
-    </w:p>
-    <w:p>
-      <w:r>
-        <w:t>This is where the web application firewall comes in. This device can protect (multiple) web applications from attacks. It does this by recognizing specific patterns in requests that could be part of an attack and preventing this malicious from reaching the web application. For example: requests that contain JavaScript code in the query string can be blocked to prevent XSS, requests that contain the MySQL ‘UNION’ statement can be blocked to prevent SQL-Injection.</w:t>
-      </w:r>
-      <w:r>
-        <w:t xml:space="preserve"> In theory this should mean that an web application that doesn’t uses prepared statements is still protected from SQL-injection by the firewall.</w:t>
+        <w:t xml:space="preserve">. Inexperienced developers are the main source of </w:t>
+      </w:r>
+      <w:r>
+        <w:t>vulnerabilities</w:t>
+      </w:r>
+      <w:r>
+        <w:t xml:space="preserve"> in </w:t>
+      </w:r>
+      <w:r>
+        <w:t xml:space="preserve">web application. </w:t>
+      </w:r>
+    </w:p>
+    <w:p>
+      <w:r>
+        <w:t>This is where the web application firewall comes in. This device can protect (multiple) web applications from attacks. It does this by recognizing specific patterns in requests</w:t>
+      </w:r>
+      <w:r>
+        <w:t xml:space="preserve"> that could be part of an attack. The firewall prevents these malicious requests from reaching the web application</w:t>
+      </w:r>
+      <w:r>
+        <w:t>. For example: requests that contain JavaScript code in the query string can be blocked to prevent XSS, requests that contain the MySQL ‘UNION’ statement can be blocked to prevent SQL-Injection.</w:t>
+      </w:r>
+      <w:r>
+        <w:t xml:space="preserve"> In theory this should mean that a web application that doesn’t uses prepared statements is still protected from SQL-injection by the firewall.</w:t>
       </w:r>
     </w:p>
     <w:p>
@@ -5299,12 +5330,36 @@
         <w:t>ll looks like perfect solution for</w:t>
       </w:r>
       <w:r>
-        <w:t xml:space="preserve"> preventing web based cyber-attacks but it has its downsides. The biggest flaw is that they are really difficult to configure in order to function correctly. What if a certain application requires JavaScript code in the query string or the MySQL UNION statement? These are normally blocked by the web application firewall and thus will prevent the web application from functioning correctly. This frustration among developers can lead to full out disabling the web application firewall making all the web applications vulnerable again. This is a situation that the cybersecurity team of EY has encountered multiple times.</w:t>
-      </w:r>
-    </w:p>
-    <w:p>
-      <w:r>
-        <w:t>In order to eliminate the complex process of configuring the static rules, a web application firewall based on anomaly detection can be deployed. This type of firewall doesn’t need any static configuration but will “learn” what type of requests are safe/legitimate and which are malicious. It does this by first observing legitimate requests (profiling of the application) and then later comparing an incoming request with the profile of legitimate requests to determine if the request can be marked as legitimate. Malicious requests will be blocked because they show certain differences with the profiled (legitimate) requests. This kind of mindset will not only adapt itself when the web application changes but should also able to detect zero-day attacks.</w:t>
+        <w:t xml:space="preserve"> preventing web based cyberattacks but it has its downsides. The biggest flaw is that they are really difficult to configure in order to function correctly. What if a certain application requires JavaScript code in the query string or the MySQL UNION statement? These are normally blocked by the web application firewall and thus will prevent the web application from functioning correctly. This frustration among developers can lead to full out disabling the web application firewall making all the web applications vulnerable again. This is a situation that the cybersecurity team of EY has encountered multiple times.</w:t>
+      </w:r>
+    </w:p>
+    <w:p>
+      <w:r>
+        <w:t>In order to eliminate the complex process of configuring the static rules, a web application firewall based on anomaly detection can be deployed. This type of firewall doesn’t need any static configuration but will “learn” what type of requests are safe/legitimate and which are malicious. It does this by first observing legitimate requests (profiling of the applicat</w:t>
+      </w:r>
+      <w:r>
+        <w:t>ion) and then later comparing</w:t>
+      </w:r>
+      <w:r>
+        <w:t xml:space="preserve"> incoming request</w:t>
+      </w:r>
+      <w:r>
+        <w:t>s</w:t>
+      </w:r>
+      <w:r>
+        <w:t xml:space="preserve"> with the profile of legitimate requests to determine if the request</w:t>
+      </w:r>
+      <w:r>
+        <w:t xml:space="preserve">s </w:t>
+      </w:r>
+      <w:r>
+        <w:t xml:space="preserve">can be marked as legitimate. Malicious requests </w:t>
+      </w:r>
+      <w:r>
+        <w:t>can</w:t>
+      </w:r>
+      <w:r>
+        <w:t xml:space="preserve"> be blocked because they show certain differences with the profiled (legitimate) requests. This kind of mindset will not only adapt itself when the web application changes but should also able to detect zero-day attacks.</w:t>
       </w:r>
     </w:p>
     <w:p>
@@ -5408,7 +5463,10 @@
       </w:pPr>
       <w:r>
         <w:lastRenderedPageBreak/>
-        <w:t xml:space="preserve">Actieplan </w:t>
+        <w:t>Action P</w:t>
+      </w:r>
+      <w:r>
+        <w:t xml:space="preserve">lan </w:t>
       </w:r>
     </w:p>
     <w:p/>
@@ -5431,10 +5489,10 @@
       </w:tblPr>
       <w:tblGrid>
         <w:gridCol w:w="719"/>
-        <w:gridCol w:w="5401"/>
+        <w:gridCol w:w="6431"/>
         <w:gridCol w:w="1134"/>
-        <w:gridCol w:w="1134"/>
-        <w:gridCol w:w="5652"/>
+        <w:gridCol w:w="1275"/>
+        <w:gridCol w:w="4481"/>
       </w:tblGrid>
       <w:tr>
         <w:tc>
@@ -5812,7 +5870,7 @@
         </w:tc>
         <w:tc>
           <w:tcPr>
-            <w:tcW w:w="5401" w:type="dxa"/>
+            <w:tcW w:w="6431" w:type="dxa"/>
             <w:tcBorders>
               <w:top w:val="single" w:sz="8" w:space="0" w:color="auto"/>
               <w:left w:val="single" w:sz="8" w:space="0" w:color="auto"/>
@@ -5877,13 +5935,13 @@
                 <w:bCs/>
                 <w:sz w:val="20"/>
               </w:rPr>
-              <w:t>Streef- datum</w:t>
+              <w:t>Streef datum</w:t>
             </w:r>
           </w:p>
         </w:tc>
         <w:tc>
           <w:tcPr>
-            <w:tcW w:w="1134" w:type="dxa"/>
+            <w:tcW w:w="1275" w:type="dxa"/>
             <w:tcBorders>
               <w:top w:val="single" w:sz="8" w:space="0" w:color="auto"/>
               <w:left w:val="single" w:sz="8" w:space="0" w:color="auto"/>
@@ -5943,7 +6001,7 @@
         </w:tc>
         <w:tc>
           <w:tcPr>
-            <w:tcW w:w="5652" w:type="dxa"/>
+            <w:tcW w:w="4481" w:type="dxa"/>
             <w:tcBorders>
               <w:top w:val="single" w:sz="8" w:space="0" w:color="auto"/>
               <w:left w:val="single" w:sz="8" w:space="0" w:color="auto"/>
@@ -5991,7 +6049,7 @@
           </w:tblCellMar>
         </w:tblPrEx>
         <w:trPr>
-          <w:trHeight w:val="1016"/>
+          <w:trHeight w:val="20"/>
         </w:trPr>
         <w:tc>
           <w:tcPr>
@@ -6031,7 +6089,7 @@
         </w:tc>
         <w:tc>
           <w:tcPr>
-            <w:tcW w:w="5401" w:type="dxa"/>
+            <w:tcW w:w="6431" w:type="dxa"/>
             <w:tcBorders>
               <w:top w:val="single" w:sz="8" w:space="0" w:color="auto"/>
               <w:left w:val="single" w:sz="8" w:space="0" w:color="auto"/>
@@ -6111,7 +6169,7 @@
         </w:tc>
         <w:tc>
           <w:tcPr>
-            <w:tcW w:w="1134" w:type="dxa"/>
+            <w:tcW w:w="1275" w:type="dxa"/>
             <w:tcBorders>
               <w:top w:val="single" w:sz="8" w:space="0" w:color="auto"/>
               <w:left w:val="single" w:sz="8" w:space="0" w:color="auto"/>
@@ -6137,7 +6195,7 @@
         </w:tc>
         <w:tc>
           <w:tcPr>
-            <w:tcW w:w="5652" w:type="dxa"/>
+            <w:tcW w:w="4481" w:type="dxa"/>
             <w:tcBorders>
               <w:top w:val="single" w:sz="8" w:space="0" w:color="auto"/>
               <w:left w:val="single" w:sz="8" w:space="0" w:color="auto"/>
@@ -6176,7 +6234,7 @@
           </w:tblCellMar>
         </w:tblPrEx>
         <w:trPr>
-          <w:trHeight w:val="974"/>
+          <w:trHeight w:val="20"/>
         </w:trPr>
         <w:tc>
           <w:tcPr>
@@ -6216,7 +6274,7 @@
         </w:tc>
         <w:tc>
           <w:tcPr>
-            <w:tcW w:w="5401" w:type="dxa"/>
+            <w:tcW w:w="6431" w:type="dxa"/>
             <w:tcBorders>
               <w:top w:val="single" w:sz="8" w:space="0" w:color="auto"/>
               <w:left w:val="single" w:sz="8" w:space="0" w:color="auto"/>
@@ -6287,7 +6345,7 @@
         </w:tc>
         <w:tc>
           <w:tcPr>
-            <w:tcW w:w="1134" w:type="dxa"/>
+            <w:tcW w:w="1275" w:type="dxa"/>
             <w:tcBorders>
               <w:top w:val="single" w:sz="8" w:space="0" w:color="auto"/>
               <w:left w:val="single" w:sz="8" w:space="0" w:color="auto"/>
@@ -6313,7 +6371,7 @@
         </w:tc>
         <w:tc>
           <w:tcPr>
-            <w:tcW w:w="5652" w:type="dxa"/>
+            <w:tcW w:w="4481" w:type="dxa"/>
             <w:tcBorders>
               <w:top w:val="single" w:sz="8" w:space="0" w:color="auto"/>
               <w:left w:val="single" w:sz="8" w:space="0" w:color="auto"/>
@@ -6352,7 +6410,7 @@
           </w:tblCellMar>
         </w:tblPrEx>
         <w:trPr>
-          <w:trHeight w:val="973"/>
+          <w:trHeight w:val="20"/>
         </w:trPr>
         <w:tc>
           <w:tcPr>
@@ -6392,7 +6450,7 @@
         </w:tc>
         <w:tc>
           <w:tcPr>
-            <w:tcW w:w="5401" w:type="dxa"/>
+            <w:tcW w:w="6431" w:type="dxa"/>
             <w:tcBorders>
               <w:top w:val="single" w:sz="8" w:space="0" w:color="auto"/>
               <w:left w:val="single" w:sz="8" w:space="0" w:color="auto"/>
@@ -6481,7 +6539,7 @@
         </w:tc>
         <w:tc>
           <w:tcPr>
-            <w:tcW w:w="1134" w:type="dxa"/>
+            <w:tcW w:w="1275" w:type="dxa"/>
             <w:tcBorders>
               <w:top w:val="single" w:sz="8" w:space="0" w:color="auto"/>
               <w:left w:val="single" w:sz="8" w:space="0" w:color="auto"/>
@@ -6507,7 +6565,7 @@
         </w:tc>
         <w:tc>
           <w:tcPr>
-            <w:tcW w:w="5652" w:type="dxa"/>
+            <w:tcW w:w="4481" w:type="dxa"/>
             <w:tcBorders>
               <w:top w:val="single" w:sz="8" w:space="0" w:color="auto"/>
               <w:left w:val="single" w:sz="8" w:space="0" w:color="auto"/>
@@ -6546,7 +6604,7 @@
           </w:tblCellMar>
         </w:tblPrEx>
         <w:trPr>
-          <w:trHeight w:val="1257"/>
+          <w:trHeight w:val="20"/>
         </w:trPr>
         <w:tc>
           <w:tcPr>
@@ -6580,14 +6638,13 @@
                 <w:bCs/>
                 <w:sz w:val="20"/>
               </w:rPr>
-              <w:lastRenderedPageBreak/>
               <w:t>4</w:t>
             </w:r>
           </w:p>
         </w:tc>
         <w:tc>
           <w:tcPr>
-            <w:tcW w:w="5401" w:type="dxa"/>
+            <w:tcW w:w="6431" w:type="dxa"/>
             <w:tcBorders>
               <w:top w:val="single" w:sz="8" w:space="0" w:color="auto"/>
               <w:left w:val="single" w:sz="8" w:space="0" w:color="auto"/>
@@ -6658,7 +6715,7 @@
         </w:tc>
         <w:tc>
           <w:tcPr>
-            <w:tcW w:w="1134" w:type="dxa"/>
+            <w:tcW w:w="1275" w:type="dxa"/>
             <w:tcBorders>
               <w:top w:val="single" w:sz="8" w:space="0" w:color="auto"/>
               <w:left w:val="single" w:sz="8" w:space="0" w:color="auto"/>
@@ -6684,7 +6741,7 @@
         </w:tc>
         <w:tc>
           <w:tcPr>
-            <w:tcW w:w="5652" w:type="dxa"/>
+            <w:tcW w:w="4481" w:type="dxa"/>
             <w:tcBorders>
               <w:top w:val="single" w:sz="8" w:space="0" w:color="auto"/>
               <w:left w:val="single" w:sz="8" w:space="0" w:color="auto"/>
@@ -6720,6 +6777,8 @@
           <w:docGrid w:linePitch="360"/>
         </w:sectPr>
       </w:pPr>
+      <w:bookmarkStart w:id="14" w:name="_GoBack"/>
+      <w:bookmarkEnd w:id="14"/>
     </w:p>
     <w:p>
       <w:pPr>
@@ -14653,7 +14712,7 @@
           <w:rPr>
             <w:noProof/>
           </w:rPr>
-          <w:t>11</w:t>
+          <w:t>23</w:t>
         </w:r>
         <w:r>
           <w:rPr>
@@ -20546,27 +20605,27 @@
     <dgm:cxn modelId="{5EDC8232-A440-43AE-BC71-80477F7D7C96}" srcId="{1F7DA2EC-735D-44EB-8A06-E21E38451F3A}" destId="{38980974-E383-4325-B5A1-1F496F526478}" srcOrd="2" destOrd="0" parTransId="{9636C6EE-92C5-40E4-A64B-693E0E05F002}" sibTransId="{15550F2C-1780-433D-BDC8-D5DD474005E8}"/>
     <dgm:cxn modelId="{20507025-85A6-4FE3-A64D-11497F7B3309}" srcId="{1F7DA2EC-735D-44EB-8A06-E21E38451F3A}" destId="{E9E7D03E-E2BC-404E-87C2-11AA5274EC51}" srcOrd="1" destOrd="0" parTransId="{9596C04C-B3F6-4B45-A654-9E5A1BF843D3}" sibTransId="{C881233C-1F24-404C-9084-B4A93EB75A8F}"/>
     <dgm:cxn modelId="{5865099A-4E7D-411B-A916-7E76BE36BB92}" srcId="{1F7DA2EC-735D-44EB-8A06-E21E38451F3A}" destId="{62B2E950-B6CF-4C7A-87C7-90303BB14F2F}" srcOrd="4" destOrd="0" parTransId="{3E5EC520-3A0D-4FD2-9AC3-8381B2721107}" sibTransId="{3F88563C-62D7-4462-9964-97015EAA5137}"/>
-    <dgm:cxn modelId="{4F4229F4-7D2A-4792-A04A-5E089E054F35}" type="presOf" srcId="{E9E7D03E-E2BC-404E-87C2-11AA5274EC51}" destId="{A7D96EFE-0C1B-4B73-91CE-0AD4FB90557E}" srcOrd="0" destOrd="0" presId="urn:microsoft.com/office/officeart/2005/8/layout/hChevron3"/>
-    <dgm:cxn modelId="{54145F94-2CAD-4CD4-96BE-D8EB70648E06}" type="presOf" srcId="{D9A22BE4-2044-49CE-B35A-2EC565CF62B0}" destId="{1A5F35FF-0EF4-4425-A166-32A6EEE14D4F}" srcOrd="0" destOrd="0" presId="urn:microsoft.com/office/officeart/2005/8/layout/hChevron3"/>
-    <dgm:cxn modelId="{04AA0160-EE2F-4346-867F-CD7A485091CF}" type="presOf" srcId="{62B2E950-B6CF-4C7A-87C7-90303BB14F2F}" destId="{C759737F-369B-425A-B783-582C7C83CBB9}" srcOrd="0" destOrd="0" presId="urn:microsoft.com/office/officeart/2005/8/layout/hChevron3"/>
     <dgm:cxn modelId="{C07916CC-EC43-40E2-B6E2-29148E1B8ECD}" srcId="{1F7DA2EC-735D-44EB-8A06-E21E38451F3A}" destId="{D9A22BE4-2044-49CE-B35A-2EC565CF62B0}" srcOrd="3" destOrd="0" parTransId="{31030AB4-E72C-4626-BA19-8FD69DDF05E8}" sibTransId="{04469080-2877-47C7-AAC3-1372CF3A9C22}"/>
-    <dgm:cxn modelId="{BCE0C59B-B18D-4CB7-BCAC-118D5D28E0D4}" type="presOf" srcId="{9E448165-2796-4224-99E5-A4C1B9F46254}" destId="{B0FB4AB3-4FB8-48E3-85AF-99F9F28E24C0}" srcOrd="0" destOrd="0" presId="urn:microsoft.com/office/officeart/2005/8/layout/hChevron3"/>
+    <dgm:cxn modelId="{DEB6F3A9-853D-47BD-B4D7-1DE5B3370D72}" type="presOf" srcId="{DFE04CFC-72A3-4649-B057-667FC9688692}" destId="{91022D5F-A1EE-4240-905D-4B43C710675D}" srcOrd="0" destOrd="0" presId="urn:microsoft.com/office/officeart/2005/8/layout/hChevron3"/>
+    <dgm:cxn modelId="{1B547CB9-2C3E-48A3-9A91-AD587649D577}" type="presOf" srcId="{9E448165-2796-4224-99E5-A4C1B9F46254}" destId="{B0FB4AB3-4FB8-48E3-85AF-99F9F28E24C0}" srcOrd="0" destOrd="0" presId="urn:microsoft.com/office/officeart/2005/8/layout/hChevron3"/>
+    <dgm:cxn modelId="{8601B2EA-E233-4B1E-A70C-9D70DB5E23BF}" type="presOf" srcId="{38980974-E383-4325-B5A1-1F496F526478}" destId="{5C4C32F1-E505-4F2A-A04B-DA3ED2A9966D}" srcOrd="0" destOrd="0" presId="urn:microsoft.com/office/officeart/2005/8/layout/hChevron3"/>
     <dgm:cxn modelId="{D14BF13F-E381-4155-B3C8-8AF16D919E51}" srcId="{1F7DA2EC-735D-44EB-8A06-E21E38451F3A}" destId="{DFE04CFC-72A3-4649-B057-667FC9688692}" srcOrd="5" destOrd="0" parTransId="{883D9DE9-831E-43A4-A9F4-4CBBF5C89689}" sibTransId="{B71045FA-522C-49FD-B997-491664C8AB62}"/>
-    <dgm:cxn modelId="{A75D7236-490C-491B-A203-7BD19A82D4B2}" type="presOf" srcId="{38980974-E383-4325-B5A1-1F496F526478}" destId="{5C4C32F1-E505-4F2A-A04B-DA3ED2A9966D}" srcOrd="0" destOrd="0" presId="urn:microsoft.com/office/officeart/2005/8/layout/hChevron3"/>
     <dgm:cxn modelId="{84C33946-071F-4B82-A57C-3F3158A29311}" srcId="{1F7DA2EC-735D-44EB-8A06-E21E38451F3A}" destId="{9E448165-2796-4224-99E5-A4C1B9F46254}" srcOrd="0" destOrd="0" parTransId="{9A88CDDC-3887-4D22-BE98-3EA5A0B613E5}" sibTransId="{41370ACE-C814-4F95-8B72-1D08658CE339}"/>
-    <dgm:cxn modelId="{65276C7B-7215-4B5E-B1B4-7DCC7FA1AD38}" type="presOf" srcId="{1F7DA2EC-735D-44EB-8A06-E21E38451F3A}" destId="{E53E52FB-7DDD-438A-ACDF-101B68F7D6C9}" srcOrd="0" destOrd="0" presId="urn:microsoft.com/office/officeart/2005/8/layout/hChevron3"/>
-    <dgm:cxn modelId="{CE0E892F-8137-41D4-A843-5A540266E190}" type="presOf" srcId="{DFE04CFC-72A3-4649-B057-667FC9688692}" destId="{91022D5F-A1EE-4240-905D-4B43C710675D}" srcOrd="0" destOrd="0" presId="urn:microsoft.com/office/officeart/2005/8/layout/hChevron3"/>
-    <dgm:cxn modelId="{9E9A13A4-10BB-4995-B587-E0DB7806650D}" type="presParOf" srcId="{E53E52FB-7DDD-438A-ACDF-101B68F7D6C9}" destId="{B0FB4AB3-4FB8-48E3-85AF-99F9F28E24C0}" srcOrd="0" destOrd="0" presId="urn:microsoft.com/office/officeart/2005/8/layout/hChevron3"/>
-    <dgm:cxn modelId="{E29500D0-709C-45E6-A5C9-A59707EA6228}" type="presParOf" srcId="{E53E52FB-7DDD-438A-ACDF-101B68F7D6C9}" destId="{9F790F21-19FD-4563-B769-453CC8F2FCE1}" srcOrd="1" destOrd="0" presId="urn:microsoft.com/office/officeart/2005/8/layout/hChevron3"/>
-    <dgm:cxn modelId="{2CDAF2C3-8870-4219-9E0B-92C6AC9004B1}" type="presParOf" srcId="{E53E52FB-7DDD-438A-ACDF-101B68F7D6C9}" destId="{A7D96EFE-0C1B-4B73-91CE-0AD4FB90557E}" srcOrd="2" destOrd="0" presId="urn:microsoft.com/office/officeart/2005/8/layout/hChevron3"/>
-    <dgm:cxn modelId="{4A072C46-3B0F-4C03-B8F2-7D6FE3FDCCE0}" type="presParOf" srcId="{E53E52FB-7DDD-438A-ACDF-101B68F7D6C9}" destId="{D8B65E97-6F39-4618-A7FB-BE0C5083A525}" srcOrd="3" destOrd="0" presId="urn:microsoft.com/office/officeart/2005/8/layout/hChevron3"/>
-    <dgm:cxn modelId="{4AEA6680-0BF1-4358-9088-7497982B4DCB}" type="presParOf" srcId="{E53E52FB-7DDD-438A-ACDF-101B68F7D6C9}" destId="{5C4C32F1-E505-4F2A-A04B-DA3ED2A9966D}" srcOrd="4" destOrd="0" presId="urn:microsoft.com/office/officeart/2005/8/layout/hChevron3"/>
-    <dgm:cxn modelId="{082A2DC3-E0F6-4EDD-808A-976B873F73FC}" type="presParOf" srcId="{E53E52FB-7DDD-438A-ACDF-101B68F7D6C9}" destId="{308F63B5-6F5D-488F-A504-C6A76A1CFE28}" srcOrd="5" destOrd="0" presId="urn:microsoft.com/office/officeart/2005/8/layout/hChevron3"/>
-    <dgm:cxn modelId="{CDA49774-21BB-4BC1-B6A3-7E9BB2A50AE3}" type="presParOf" srcId="{E53E52FB-7DDD-438A-ACDF-101B68F7D6C9}" destId="{1A5F35FF-0EF4-4425-A166-32A6EEE14D4F}" srcOrd="6" destOrd="0" presId="urn:microsoft.com/office/officeart/2005/8/layout/hChevron3"/>
-    <dgm:cxn modelId="{C360F337-AC9C-4AE9-B4C2-56F0FFA462D5}" type="presParOf" srcId="{E53E52FB-7DDD-438A-ACDF-101B68F7D6C9}" destId="{5DE3B70E-D64C-4944-8CFC-07076142C032}" srcOrd="7" destOrd="0" presId="urn:microsoft.com/office/officeart/2005/8/layout/hChevron3"/>
-    <dgm:cxn modelId="{E09D1688-3CD4-4853-B8DF-5DDBED42F9F4}" type="presParOf" srcId="{E53E52FB-7DDD-438A-ACDF-101B68F7D6C9}" destId="{C759737F-369B-425A-B783-582C7C83CBB9}" srcOrd="8" destOrd="0" presId="urn:microsoft.com/office/officeart/2005/8/layout/hChevron3"/>
-    <dgm:cxn modelId="{B855F6E9-E028-4578-B2B1-CF1065CBCBE0}" type="presParOf" srcId="{E53E52FB-7DDD-438A-ACDF-101B68F7D6C9}" destId="{65C32987-178F-4C9D-8379-263AB88C94B0}" srcOrd="9" destOrd="0" presId="urn:microsoft.com/office/officeart/2005/8/layout/hChevron3"/>
-    <dgm:cxn modelId="{F9DF7AB2-6390-46F8-8AB4-EE80A419E5F3}" type="presParOf" srcId="{E53E52FB-7DDD-438A-ACDF-101B68F7D6C9}" destId="{91022D5F-A1EE-4240-905D-4B43C710675D}" srcOrd="10" destOrd="0" presId="urn:microsoft.com/office/officeart/2005/8/layout/hChevron3"/>
+    <dgm:cxn modelId="{1B99DAC3-A822-4977-A4AB-6B39274EFC58}" type="presOf" srcId="{D9A22BE4-2044-49CE-B35A-2EC565CF62B0}" destId="{1A5F35FF-0EF4-4425-A166-32A6EEE14D4F}" srcOrd="0" destOrd="0" presId="urn:microsoft.com/office/officeart/2005/8/layout/hChevron3"/>
+    <dgm:cxn modelId="{4DCF136E-D7A9-4D0F-A4B7-2F0676A052FA}" type="presOf" srcId="{1F7DA2EC-735D-44EB-8A06-E21E38451F3A}" destId="{E53E52FB-7DDD-438A-ACDF-101B68F7D6C9}" srcOrd="0" destOrd="0" presId="urn:microsoft.com/office/officeart/2005/8/layout/hChevron3"/>
+    <dgm:cxn modelId="{6EB239BD-8B82-4D4B-99E3-E733D0331543}" type="presOf" srcId="{62B2E950-B6CF-4C7A-87C7-90303BB14F2F}" destId="{C759737F-369B-425A-B783-582C7C83CBB9}" srcOrd="0" destOrd="0" presId="urn:microsoft.com/office/officeart/2005/8/layout/hChevron3"/>
+    <dgm:cxn modelId="{A0C923C9-2DD6-443A-B5CD-21D4D761D0AC}" type="presOf" srcId="{E9E7D03E-E2BC-404E-87C2-11AA5274EC51}" destId="{A7D96EFE-0C1B-4B73-91CE-0AD4FB90557E}" srcOrd="0" destOrd="0" presId="urn:microsoft.com/office/officeart/2005/8/layout/hChevron3"/>
+    <dgm:cxn modelId="{B3906058-3992-4326-AC38-06483606460F}" type="presParOf" srcId="{E53E52FB-7DDD-438A-ACDF-101B68F7D6C9}" destId="{B0FB4AB3-4FB8-48E3-85AF-99F9F28E24C0}" srcOrd="0" destOrd="0" presId="urn:microsoft.com/office/officeart/2005/8/layout/hChevron3"/>
+    <dgm:cxn modelId="{7C03E5C2-7BB5-439A-9FB3-2283C64606E2}" type="presParOf" srcId="{E53E52FB-7DDD-438A-ACDF-101B68F7D6C9}" destId="{9F790F21-19FD-4563-B769-453CC8F2FCE1}" srcOrd="1" destOrd="0" presId="urn:microsoft.com/office/officeart/2005/8/layout/hChevron3"/>
+    <dgm:cxn modelId="{257E154D-2428-4B50-B4C8-BC8F1B500489}" type="presParOf" srcId="{E53E52FB-7DDD-438A-ACDF-101B68F7D6C9}" destId="{A7D96EFE-0C1B-4B73-91CE-0AD4FB90557E}" srcOrd="2" destOrd="0" presId="urn:microsoft.com/office/officeart/2005/8/layout/hChevron3"/>
+    <dgm:cxn modelId="{9E5E643E-3174-485A-805F-102267FA65AC}" type="presParOf" srcId="{E53E52FB-7DDD-438A-ACDF-101B68F7D6C9}" destId="{D8B65E97-6F39-4618-A7FB-BE0C5083A525}" srcOrd="3" destOrd="0" presId="urn:microsoft.com/office/officeart/2005/8/layout/hChevron3"/>
+    <dgm:cxn modelId="{2BC88B33-6757-4BEA-874D-9F339D2FD14B}" type="presParOf" srcId="{E53E52FB-7DDD-438A-ACDF-101B68F7D6C9}" destId="{5C4C32F1-E505-4F2A-A04B-DA3ED2A9966D}" srcOrd="4" destOrd="0" presId="urn:microsoft.com/office/officeart/2005/8/layout/hChevron3"/>
+    <dgm:cxn modelId="{58EF5C8B-43D0-4EC1-A036-F455A32FE841}" type="presParOf" srcId="{E53E52FB-7DDD-438A-ACDF-101B68F7D6C9}" destId="{308F63B5-6F5D-488F-A504-C6A76A1CFE28}" srcOrd="5" destOrd="0" presId="urn:microsoft.com/office/officeart/2005/8/layout/hChevron3"/>
+    <dgm:cxn modelId="{FEB109B0-78AA-4781-829C-06B65EAC6A37}" type="presParOf" srcId="{E53E52FB-7DDD-438A-ACDF-101B68F7D6C9}" destId="{1A5F35FF-0EF4-4425-A166-32A6EEE14D4F}" srcOrd="6" destOrd="0" presId="urn:microsoft.com/office/officeart/2005/8/layout/hChevron3"/>
+    <dgm:cxn modelId="{346F81C0-B652-4667-8806-5EC58F55A7A8}" type="presParOf" srcId="{E53E52FB-7DDD-438A-ACDF-101B68F7D6C9}" destId="{5DE3B70E-D64C-4944-8CFC-07076142C032}" srcOrd="7" destOrd="0" presId="urn:microsoft.com/office/officeart/2005/8/layout/hChevron3"/>
+    <dgm:cxn modelId="{F64578F3-5A3C-40BC-A278-69D7E28CC004}" type="presParOf" srcId="{E53E52FB-7DDD-438A-ACDF-101B68F7D6C9}" destId="{C759737F-369B-425A-B783-582C7C83CBB9}" srcOrd="8" destOrd="0" presId="urn:microsoft.com/office/officeart/2005/8/layout/hChevron3"/>
+    <dgm:cxn modelId="{75D81D96-6E29-46E4-A0E0-7DF22B3D47C5}" type="presParOf" srcId="{E53E52FB-7DDD-438A-ACDF-101B68F7D6C9}" destId="{65C32987-178F-4C9D-8379-263AB88C94B0}" srcOrd="9" destOrd="0" presId="urn:microsoft.com/office/officeart/2005/8/layout/hChevron3"/>
+    <dgm:cxn modelId="{DC25260B-069D-4B5B-B12E-655115E93595}" type="presParOf" srcId="{E53E52FB-7DDD-438A-ACDF-101B68F7D6C9}" destId="{91022D5F-A1EE-4240-905D-4B43C710675D}" srcOrd="10" destOrd="0" presId="urn:microsoft.com/office/officeart/2005/8/layout/hChevron3"/>
   </dgm:cxnLst>
   <dgm:bg>
     <a:noFill/>
@@ -23801,7 +23860,7 @@
 </file>
 
 <file path=customXml/itemProps1.xml><?xml version="1.0" encoding="utf-8"?>
-<ds:datastoreItem xmlns:ds="http://schemas.openxmlformats.org/officeDocument/2006/customXml" ds:itemID="{C7117AE7-B700-4DBD-828D-FC5051E43CF9}">
+<ds:datastoreItem xmlns:ds="http://schemas.openxmlformats.org/officeDocument/2006/customXml" ds:itemID="{D9FE7032-7F06-41DC-886C-91D5073A2413}">
   <ds:schemaRefs>
     <ds:schemaRef ds:uri="http://schemas.openxmlformats.org/officeDocument/2006/bibliography"/>
   </ds:schemaRefs>

</xml_diff>

<commit_message>
[Docs] Review introduction to threats
</commit_message>
<xml_diff>
--- a/Docs/FirstDeadline_vDRAFT.docx
+++ b/Docs/FirstDeadline_vDRAFT.docx
@@ -6777,14 +6777,12 @@
           <w:docGrid w:linePitch="360"/>
         </w:sectPr>
       </w:pPr>
-      <w:bookmarkStart w:id="14" w:name="_GoBack"/>
-      <w:bookmarkEnd w:id="14"/>
     </w:p>
     <w:p>
       <w:pPr>
         <w:pStyle w:val="Heading1"/>
       </w:pPr>
-      <w:bookmarkStart w:id="15" w:name="_Toc477940105"/>
+      <w:bookmarkStart w:id="14" w:name="_Toc477940105"/>
       <w:r>
         <w:lastRenderedPageBreak/>
         <w:t>P</w:t>
@@ -6792,29 +6790,32 @@
       <w:r>
         <w:t>reliminary study</w:t>
       </w:r>
+      <w:bookmarkEnd w:id="14"/>
+    </w:p>
+    <w:p>
+      <w:pPr>
+        <w:pStyle w:val="Heading2"/>
+      </w:pPr>
+      <w:bookmarkStart w:id="15" w:name="_Toc477940106"/>
+      <w:r>
+        <w:t>Introduction to threats</w:t>
+      </w:r>
       <w:bookmarkEnd w:id="15"/>
     </w:p>
     <w:p>
       <w:pPr>
-        <w:pStyle w:val="Heading2"/>
-      </w:pPr>
-      <w:bookmarkStart w:id="16" w:name="_Toc477940106"/>
-      <w:r>
-        <w:t>Introduction to threats</w:t>
+        <w:pStyle w:val="Heading3"/>
+      </w:pPr>
+      <w:bookmarkStart w:id="16" w:name="_Toc477940107"/>
+      <w:r>
+        <w:t>What is a threat</w:t>
       </w:r>
       <w:bookmarkEnd w:id="16"/>
     </w:p>
     <w:p>
       <w:pPr>
-        <w:pStyle w:val="Heading3"/>
-      </w:pPr>
-      <w:bookmarkStart w:id="17" w:name="_Toc477940107"/>
-      <w:r>
-        <w:t>What is a threat</w:t>
-      </w:r>
-      <w:bookmarkEnd w:id="17"/>
-    </w:p>
-    <w:p>
+        <w:spacing w:after="0"/>
+      </w:pPr>
       <w:r>
         <w:t>A threat is considered everything capable of causing harm to a system</w:t>
       </w:r>
@@ -6834,15 +6835,7 @@
         <w:t xml:space="preserve"> </w:t>
       </w:r>
       <w:r>
-        <w:t>Threats come in different shapes and sizes, it can go from a small malfunction of a program to an incident where the client database of a large organization is leaked. Because the amount of types of threats is so vast, a simple classification is needed. The most simple classification is the one based on the origin of the threat.</w:t>
-      </w:r>
-    </w:p>
-    <w:p>
-      <w:r>
-        <w:t>Threat</w:t>
-      </w:r>
-      <w:r>
-        <w:t>s can have multiple origins:</w:t>
+        <w:t>Threats come in different shapes and sizes, it can go from a small malfunction of a program to an incident where the client database of a large organization is leaked. Because the amount of types of threats is so vast, a simple classification is needed.</w:t>
       </w:r>
     </w:p>
     <w:p>
@@ -6854,13 +6847,19 @@
         </w:numPr>
       </w:pPr>
       <w:r>
+        <w:rPr>
+          <w:b/>
+        </w:rPr>
         <w:t>Deliberate</w:t>
       </w:r>
       <w:r>
-        <w:t xml:space="preserve">: this is the most known origin of </w:t>
-      </w:r>
-      <w:r>
-        <w:t>a possible threats. These threat</w:t>
+        <w:rPr>
+          <w:b/>
+        </w:rPr>
+        <w:t>:</w:t>
+      </w:r>
+      <w:r>
+        <w:t xml:space="preserve"> These threat</w:t>
       </w:r>
       <w:r>
         <w:t>s are actively trying to exploit a certain vulnerability in a system to disrupt it</w:t>
@@ -6884,7 +6883,13 @@
         <w:t xml:space="preserve">other </w:t>
       </w:r>
       <w:r>
-        <w:t>governments.</w:t>
+        <w:t>governments</w:t>
+      </w:r>
+      <w:r>
+        <w:t xml:space="preserve"> etc</w:t>
+      </w:r>
+      <w:r>
+        <w:t>.</w:t>
       </w:r>
     </w:p>
     <w:p>
@@ -6896,10 +6901,19 @@
         </w:numPr>
       </w:pPr>
       <w:r>
+        <w:rPr>
+          <w:b/>
+        </w:rPr>
         <w:t>Accidental</w:t>
       </w:r>
       <w:r>
-        <w:t xml:space="preserve">: </w:t>
+        <w:rPr>
+          <w:b/>
+        </w:rPr>
+        <w:t>:</w:t>
+      </w:r>
+      <w:r>
+        <w:t xml:space="preserve"> </w:t>
       </w:r>
       <w:r>
         <w:t>not every threat</w:t>
@@ -6949,10 +6963,28 @@
         <w:t>threats as possible. Accidental threat</w:t>
       </w:r>
       <w:r>
-        <w:t xml:space="preserve">s are most of the time counteract using hardware resources. For example the build of a flood wall around a datacenter, the installation of </w:t>
-      </w:r>
-      <w:r>
-        <w:t>an UPS (Uninterruptable power source) to prevent accidental power loss, reinforcements against earthquakes… These countermeasures</w:t>
+        <w:t xml:space="preserve">s are most of the time </w:t>
+      </w:r>
+      <w:r>
+        <w:t>countered</w:t>
+      </w:r>
+      <w:r>
+        <w:t xml:space="preserve"> </w:t>
+      </w:r>
+      <w:r>
+        <w:t xml:space="preserve">using hardware resources. For example the build of a flood wall around a datacenter, the installation of </w:t>
+      </w:r>
+      <w:r>
+        <w:t xml:space="preserve">an </w:t>
+      </w:r>
+      <w:r>
+        <w:t>uninterruptible power supply</w:t>
+      </w:r>
+      <w:r>
+        <w:t xml:space="preserve"> </w:t>
+      </w:r>
+      <w:r>
+        <w:t>to prevent accidental power loss, reinforcements against earthquakes… These countermeasures</w:t>
       </w:r>
       <w:r>
         <w:t xml:space="preserve"> and type of threats</w:t>
@@ -6969,7 +7001,13 @@
         <w:t>threat</w:t>
       </w:r>
       <w:r>
-        <w:t>s are (most of the time) counteract using software resources like firewalls, anti-vir</w:t>
+        <w:t xml:space="preserve">s are (most of the time) </w:t>
+      </w:r>
+      <w:r>
+        <w:t>countered</w:t>
+      </w:r>
+      <w:r>
+        <w:t xml:space="preserve"> using software resources like firewalls, anti-vir</w:t>
       </w:r>
       <w:r>
         <w:t>us, intrusion detection systems which will be discussed later on.</w:t>
@@ -6982,37 +7020,305 @@
           <w:lang w:eastAsia="nl-BE"/>
         </w:rPr>
       </w:pPr>
-      <w:bookmarkStart w:id="18" w:name="_Toc477940108"/>
+      <w:bookmarkStart w:id="17" w:name="_Toc477940108"/>
       <w:r>
         <w:rPr>
           <w:lang w:eastAsia="nl-BE"/>
         </w:rPr>
         <w:t>Threat management</w:t>
       </w:r>
-      <w:bookmarkEnd w:id="18"/>
-    </w:p>
-    <w:p>
-      <w:pPr>
+      <w:bookmarkEnd w:id="17"/>
+    </w:p>
+    <w:p>
+      <w:pPr>
+        <w:jc w:val="both"/>
         <w:rPr>
           <w:lang w:eastAsia="nl-BE"/>
         </w:rPr>
       </w:pPr>
       <w:r>
         <w:rPr>
+          <w:noProof/>
+        </w:rPr>
+        <mc:AlternateContent>
+          <mc:Choice Requires="wps">
+            <w:drawing>
+              <wp:anchor distT="0" distB="0" distL="114300" distR="114300" simplePos="0" relativeHeight="251673600" behindDoc="0" locked="0" layoutInCell="1" allowOverlap="1" wp14:anchorId="034BC65B" wp14:editId="0D0551CD">
+                <wp:simplePos x="0" y="0"/>
+                <wp:positionH relativeFrom="column">
+                  <wp:posOffset>3940175</wp:posOffset>
+                </wp:positionH>
+                <wp:positionV relativeFrom="paragraph">
+                  <wp:posOffset>1217295</wp:posOffset>
+                </wp:positionV>
+                <wp:extent cx="1656715" cy="635"/>
+                <wp:effectExtent l="0" t="0" r="0" b="0"/>
+                <wp:wrapSquare wrapText="bothSides"/>
+                <wp:docPr id="14" name="Text Box 14"/>
+                <wp:cNvGraphicFramePr/>
+                <a:graphic xmlns:a="http://schemas.openxmlformats.org/drawingml/2006/main">
+                  <a:graphicData uri="http://schemas.microsoft.com/office/word/2010/wordprocessingShape">
+                    <wps:wsp>
+                      <wps:cNvSpPr txBox="1"/>
+                      <wps:spPr>
+                        <a:xfrm>
+                          <a:off x="0" y="0"/>
+                          <a:ext cx="1656715" cy="635"/>
+                        </a:xfrm>
+                        <a:prstGeom prst="rect">
+                          <a:avLst/>
+                        </a:prstGeom>
+                        <a:solidFill>
+                          <a:prstClr val="white"/>
+                        </a:solidFill>
+                        <a:ln>
+                          <a:noFill/>
+                        </a:ln>
+                        <a:effectLst/>
+                      </wps:spPr>
+                      <wps:txbx>
+                        <w:txbxContent>
+                          <w:p>
+                            <w:pPr>
+                              <w:pStyle w:val="Caption"/>
+                              <w:rPr>
+                                <w:noProof/>
+                              </w:rPr>
+                            </w:pPr>
+                            <w:r>
+                              <w:t xml:space="preserve">Figure 5: Threat management </w:t>
+                            </w:r>
+                            <w:sdt>
+                              <w:sdtPr>
+                                <w:id w:val="-100497488"/>
+                                <w:citation/>
+                              </w:sdtPr>
+                              <w:sdtContent>
+                                <w:r>
+                                  <w:fldChar w:fldCharType="begin"/>
+                                </w:r>
+                                <w:r>
+                                  <w:rPr>
+                                    <w:lang w:val="nl-BE"/>
+                                  </w:rPr>
+                                  <w:instrText xml:space="preserve"> CITATION hig17 \l 2067 </w:instrText>
+                                </w:r>
+                                <w:r>
+                                  <w:fldChar w:fldCharType="separate"/>
+                                </w:r>
+                                <w:r>
+                                  <w:rPr>
+                                    <w:noProof/>
+                                    <w:lang w:val="nl-BE"/>
+                                  </w:rPr>
+                                  <w:t>[60]</w:t>
+                                </w:r>
+                                <w:r>
+                                  <w:fldChar w:fldCharType="end"/>
+                                </w:r>
+                              </w:sdtContent>
+                            </w:sdt>
+                          </w:p>
+                        </w:txbxContent>
+                      </wps:txbx>
+                      <wps:bodyPr rot="0" spcFirstLastPara="0" vertOverflow="overflow" horzOverflow="overflow" vert="horz" wrap="square" lIns="0" tIns="0" rIns="0" bIns="0" numCol="1" spcCol="0" rtlCol="0" fromWordArt="0" anchor="t" anchorCtr="0" forceAA="0" compatLnSpc="1">
+                        <a:prstTxWarp prst="textNoShape">
+                          <a:avLst/>
+                        </a:prstTxWarp>
+                        <a:spAutoFit/>
+                      </wps:bodyPr>
+                    </wps:wsp>
+                  </a:graphicData>
+                </a:graphic>
+              </wp:anchor>
+            </w:drawing>
+          </mc:Choice>
+          <mc:Fallback>
+            <w:pict>
+              <v:shape w14:anchorId="034BC65B" id="Text Box 14" o:spid="_x0000_s1034" type="#_x0000_t202" style="position:absolute;left:0;text-align:left;margin-left:310.25pt;margin-top:95.85pt;width:130.45pt;height:.05pt;z-index:251673600;visibility:visible;mso-wrap-style:square;mso-wrap-distance-left:9pt;mso-wrap-distance-top:0;mso-wrap-distance-right:9pt;mso-wrap-distance-bottom:0;mso-position-horizontal:absolute;mso-position-horizontal-relative:text;mso-position-vertical:absolute;mso-position-vertical-relative:text;v-text-anchor:top" o:gfxdata="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" stroked="f">
+                <v:textbox style="mso-fit-shape-to-text:t" inset="0,0,0,0">
+                  <w:txbxContent>
+                    <w:p>
+                      <w:pPr>
+                        <w:pStyle w:val="Caption"/>
+                        <w:rPr>
+                          <w:noProof/>
+                        </w:rPr>
+                      </w:pPr>
+                      <w:r>
+                        <w:t xml:space="preserve">Figure 5: Threat management </w:t>
+                      </w:r>
+                      <w:sdt>
+                        <w:sdtPr>
+                          <w:id w:val="-100497488"/>
+                          <w:citation/>
+                        </w:sdtPr>
+                        <w:sdtContent>
+                          <w:r>
+                            <w:fldChar w:fldCharType="begin"/>
+                          </w:r>
+                          <w:r>
+                            <w:rPr>
+                              <w:lang w:val="nl-BE"/>
+                            </w:rPr>
+                            <w:instrText xml:space="preserve"> CITATION hig17 \l 2067 </w:instrText>
+                          </w:r>
+                          <w:r>
+                            <w:fldChar w:fldCharType="separate"/>
+                          </w:r>
+                          <w:r>
+                            <w:rPr>
+                              <w:noProof/>
+                              <w:lang w:val="nl-BE"/>
+                            </w:rPr>
+                            <w:t>[60]</w:t>
+                          </w:r>
+                          <w:r>
+                            <w:fldChar w:fldCharType="end"/>
+                          </w:r>
+                        </w:sdtContent>
+                      </w:sdt>
+                    </w:p>
+                  </w:txbxContent>
+                </v:textbox>
+                <w10:wrap type="square"/>
+              </v:shape>
+            </w:pict>
+          </mc:Fallback>
+        </mc:AlternateContent>
+      </w:r>
+      <w:r>
+        <w:rPr>
+          <w:noProof/>
+        </w:rPr>
+        <w:drawing>
+          <wp:anchor distT="0" distB="0" distL="114300" distR="114300" simplePos="0" relativeHeight="251671552" behindDoc="0" locked="0" layoutInCell="1" allowOverlap="1">
+            <wp:simplePos x="0" y="0"/>
+            <wp:positionH relativeFrom="column">
+              <wp:posOffset>3940175</wp:posOffset>
+            </wp:positionH>
+            <wp:positionV relativeFrom="paragraph">
+              <wp:posOffset>55410</wp:posOffset>
+            </wp:positionV>
+            <wp:extent cx="1656715" cy="1104900"/>
+            <wp:effectExtent l="0" t="0" r="635" b="0"/>
+            <wp:wrapSquare wrapText="bothSides"/>
+            <wp:docPr id="5" name="Picture 5" descr="https://www.clickssl.net/wp-content/uploads/2015/02/cyber-security-intelligence-threat-management.jpg"/>
+            <wp:cNvGraphicFramePr>
+              <a:graphicFrameLocks xmlns:a="http://schemas.openxmlformats.org/drawingml/2006/main" noChangeAspect="1"/>
+            </wp:cNvGraphicFramePr>
+            <a:graphic xmlns:a="http://schemas.openxmlformats.org/drawingml/2006/main">
+              <a:graphicData uri="http://schemas.openxmlformats.org/drawingml/2006/picture">
+                <pic:pic xmlns:pic="http://schemas.openxmlformats.org/drawingml/2006/picture">
+                  <pic:nvPicPr>
+                    <pic:cNvPr id="0" name="Picture 1" descr="https://www.clickssl.net/wp-content/uploads/2015/02/cyber-security-intelligence-threat-management.jpg"/>
+                    <pic:cNvPicPr>
+                      <a:picLocks noChangeAspect="1" noChangeArrowheads="1"/>
+                    </pic:cNvPicPr>
+                  </pic:nvPicPr>
+                  <pic:blipFill>
+                    <a:blip r:embed="rId21" cstate="print">
+                      <a:extLst>
+                        <a:ext uri="{28A0092B-C50C-407E-A947-70E740481C1C}">
+                          <a14:useLocalDpi xmlns:a14="http://schemas.microsoft.com/office/drawing/2010/main" val="0"/>
+                        </a:ext>
+                      </a:extLst>
+                    </a:blip>
+                    <a:srcRect/>
+                    <a:stretch>
+                      <a:fillRect/>
+                    </a:stretch>
+                  </pic:blipFill>
+                  <pic:spPr bwMode="auto">
+                    <a:xfrm>
+                      <a:off x="0" y="0"/>
+                      <a:ext cx="1656715" cy="1104900"/>
+                    </a:xfrm>
+                    <a:prstGeom prst="rect">
+                      <a:avLst/>
+                    </a:prstGeom>
+                    <a:noFill/>
+                    <a:ln>
+                      <a:noFill/>
+                    </a:ln>
+                  </pic:spPr>
+                </pic:pic>
+              </a:graphicData>
+            </a:graphic>
+            <wp14:sizeRelH relativeFrom="page">
+              <wp14:pctWidth>0</wp14:pctWidth>
+            </wp14:sizeRelH>
+            <wp14:sizeRelV relativeFrom="page">
+              <wp14:pctHeight>0</wp14:pctHeight>
+            </wp14:sizeRelV>
+          </wp:anchor>
+        </w:drawing>
+      </w:r>
+      <w:r>
+        <w:rPr>
           <w:lang w:eastAsia="nl-BE"/>
         </w:rPr>
-        <w:t xml:space="preserve">The cybersecurity team is constantly trying to improve the defenses of an organization. This process is the most effective knowing what threats are imminent. Otherwise it would be like fighting an unknown enemy. The process of constantly analyzing, researching, quantifying possible threats is called threat management. This process can have an </w:t>
+        <w:t xml:space="preserve">The cybersecurity team is constantly trying to improve the defenses of an organization. This process is the most effective knowing what threats are imminent. </w:t>
       </w:r>
       <w:r>
         <w:rPr>
           <w:lang w:eastAsia="nl-BE"/>
         </w:rPr>
-        <w:t xml:space="preserve">active (actively researching possible ) </w:t>
+        <w:t>Without this knowledge</w:t>
       </w:r>
       <w:r>
         <w:rPr>
           <w:lang w:eastAsia="nl-BE"/>
         </w:rPr>
+        <w:t xml:space="preserve"> it would be like fighting an unknown enemy. The process of </w:t>
+      </w:r>
+      <w:r>
+        <w:rPr>
+          <w:lang w:eastAsia="nl-BE"/>
+        </w:rPr>
+        <w:t>analyzing, researching and</w:t>
+      </w:r>
+      <w:r>
+        <w:rPr>
+          <w:lang w:eastAsia="nl-BE"/>
+        </w:rPr>
+        <w:t xml:space="preserve"> quantifying possible threats is called </w:t>
+      </w:r>
+      <w:r>
+        <w:rPr>
+          <w:b/>
+          <w:lang w:eastAsia="nl-BE"/>
+        </w:rPr>
+        <w:t>threat management</w:t>
+      </w:r>
+      <w:r>
+        <w:rPr>
+          <w:lang w:eastAsia="nl-BE"/>
+        </w:rPr>
+        <w:t xml:space="preserve">. This process can have an </w:t>
+      </w:r>
+      <w:r>
+        <w:rPr>
+          <w:lang w:eastAsia="nl-BE"/>
+        </w:rPr>
+        <w:t>active (actively researching possible</w:t>
+      </w:r>
+      <w:r>
+        <w:rPr>
+          <w:lang w:eastAsia="nl-BE"/>
+        </w:rPr>
+        <w:t xml:space="preserve"> attacks</w:t>
+      </w:r>
+      <w:r>
+        <w:rPr>
+          <w:lang w:eastAsia="nl-BE"/>
+        </w:rPr>
+        <w:t xml:space="preserve">) </w:t>
+      </w:r>
+      <w:r>
+        <w:rPr>
+          <w:lang w:eastAsia="nl-BE"/>
+        </w:rPr>
         <w:t>or passive</w:t>
       </w:r>
       <w:r>
@@ -7027,14 +7333,62 @@
         </w:rPr>
         <w:t xml:space="preserve"> character.</w:t>
       </w:r>
+      <w:r>
+        <w:t xml:space="preserve"> </w:t>
+      </w:r>
     </w:p>
     <w:p>
       <w:pPr>
         <w:pStyle w:val="Heading4"/>
       </w:pPr>
       <w:r>
+        <w:t>Passive threat management: incident research</w:t>
+      </w:r>
+    </w:p>
+    <w:p>
+      <w:pPr>
+        <w:rPr>
+          <w:lang w:eastAsia="nl-BE"/>
+        </w:rPr>
+      </w:pPr>
+      <w:r>
+        <w:rPr>
+          <w:lang w:eastAsia="nl-BE"/>
+        </w:rPr>
+        <w:t>Passive threat management only kicks in when an incident or warning occurred on existent security infrastructure</w:t>
+      </w:r>
+      <w:r>
+        <w:rPr>
+          <w:lang w:eastAsia="nl-BE"/>
+        </w:rPr>
+        <w:t xml:space="preserve"> (</w:t>
+      </w:r>
+      <w:r>
+        <w:rPr>
+          <w:lang w:eastAsia="nl-BE"/>
+        </w:rPr>
+        <w:t xml:space="preserve"> firewalls, intrusion detection systems…</w:t>
+      </w:r>
+      <w:r>
+        <w:rPr>
+          <w:lang w:eastAsia="nl-BE"/>
+        </w:rPr>
+        <w:t>).</w:t>
+      </w:r>
+      <w:r>
+        <w:rPr>
+          <w:lang w:eastAsia="nl-BE"/>
+        </w:rPr>
+        <w:t xml:space="preserve"> When an incident occurred the cybersecurity team will assess and review the situation to prevent the incident from reoccurring.</w:t>
+      </w:r>
+    </w:p>
+    <w:p>
+      <w:pPr>
+        <w:pStyle w:val="Heading4"/>
+      </w:pPr>
+      <w:r>
         <w:lastRenderedPageBreak/>
-        <w:t>Passive threat management: incident research</w:t>
+        <w:t>Active threat management: threat hunting</w:t>
       </w:r>
     </w:p>
     <w:p>
@@ -7047,40 +7401,74 @@
         <w:rPr>
           <w:lang w:eastAsia="nl-BE"/>
         </w:rPr>
-        <w:t>Passive threat management only kicks in when an incident or warning occurred on existent security infrastructure. This can be firewalls, intrusion detection systems… When an incident occurred the cybersecurity team will assess and review the situation to prevent the incident from reoccurring.</w:t>
-      </w:r>
-    </w:p>
-    <w:p>
-      <w:pPr>
-        <w:pStyle w:val="Heading4"/>
-      </w:pPr>
-      <w:r>
-        <w:t>Active threat management: threat hunting</w:t>
-      </w:r>
-    </w:p>
-    <w:p>
-      <w:pPr>
+        <w:t>Actively searching, detect</w:t>
+      </w:r>
+      <w:r>
         <w:rPr>
           <w:lang w:eastAsia="nl-BE"/>
         </w:rPr>
-      </w:pPr>
+        <w:t>ing and isolating</w:t>
+      </w:r>
       <w:r>
         <w:rPr>
           <w:lang w:eastAsia="nl-BE"/>
         </w:rPr>
-        <w:t>Actively searching, detect and isolate possible threats that evade current security solutions. This is also called an iterative process because the pool of possible threats is constantly change so the this process has to be executed continuously in order to be effective.</w:t>
-      </w:r>
-    </w:p>
-    <w:p>
-      <w:pPr>
+        <w:t xml:space="preserve"> possible threats that </w:t>
+      </w:r>
+      <w:r>
         <w:rPr>
           <w:lang w:eastAsia="nl-BE"/>
         </w:rPr>
-      </w:pPr>
+        <w:t xml:space="preserve">can </w:t>
+      </w:r>
       <w:r>
         <w:rPr>
           <w:lang w:eastAsia="nl-BE"/>
         </w:rPr>
+        <w:t xml:space="preserve">evade current security solutions. This is an iterative process because the pool of possible threats is constantly </w:t>
+      </w:r>
+      <w:r>
+        <w:rPr>
+          <w:lang w:eastAsia="nl-BE"/>
+        </w:rPr>
+        <w:t>changing</w:t>
+      </w:r>
+      <w:r>
+        <w:rPr>
+          <w:lang w:eastAsia="nl-BE"/>
+        </w:rPr>
+        <w:t>. T</w:t>
+      </w:r>
+      <w:r>
+        <w:rPr>
+          <w:lang w:eastAsia="nl-BE"/>
+        </w:rPr>
+        <w:t xml:space="preserve">his process </w:t>
+      </w:r>
+      <w:r>
+        <w:rPr>
+          <w:lang w:eastAsia="nl-BE"/>
+        </w:rPr>
+        <w:t>needs</w:t>
+      </w:r>
+      <w:r>
+        <w:rPr>
+          <w:lang w:eastAsia="nl-BE"/>
+        </w:rPr>
+        <w:t xml:space="preserve"> to be executed continuously in order to be effective.</w:t>
+      </w:r>
+    </w:p>
+    <w:p>
+      <w:pPr>
+        <w:spacing w:after="0"/>
+        <w:rPr>
+          <w:lang w:eastAsia="nl-BE"/>
+        </w:rPr>
+      </w:pPr>
+      <w:r>
+        <w:rPr>
+          <w:lang w:eastAsia="nl-BE"/>
+        </w:rPr>
         <w:t xml:space="preserve">During threat hunting vast amount of network data must be analyzed. </w:t>
       </w:r>
       <w:r>
@@ -7093,7 +7481,61 @@
         <w:rPr>
           <w:lang w:eastAsia="nl-BE"/>
         </w:rPr>
-        <w:t>to analyze all this data manual so to automate a part of the analysis, threat hunting software was developed. This software specializes in behavioral analytics because this could also zero-day threats.</w:t>
+        <w:t>to analyze all this data manua</w:t>
+      </w:r>
+      <w:r>
+        <w:rPr>
+          <w:lang w:eastAsia="nl-BE"/>
+        </w:rPr>
+        <w:t>l</w:t>
+      </w:r>
+      <w:r>
+        <w:rPr>
+          <w:lang w:eastAsia="nl-BE"/>
+        </w:rPr>
+        <w:t>l</w:t>
+      </w:r>
+      <w:r>
+        <w:rPr>
+          <w:lang w:eastAsia="nl-BE"/>
+        </w:rPr>
+        <w:t>y</w:t>
+      </w:r>
+      <w:r>
+        <w:rPr>
+          <w:lang w:eastAsia="nl-BE"/>
+        </w:rPr>
+        <w:t xml:space="preserve"> so to </w:t>
+      </w:r>
+      <w:r>
+        <w:rPr>
+          <w:lang w:eastAsia="nl-BE"/>
+        </w:rPr>
+        <w:t>automate a part of the analysis</w:t>
+      </w:r>
+      <w:r>
+        <w:rPr>
+          <w:lang w:eastAsia="nl-BE"/>
+        </w:rPr>
+        <w:t xml:space="preserve"> threat hunting software </w:t>
+      </w:r>
+      <w:r>
+        <w:rPr>
+          <w:lang w:eastAsia="nl-BE"/>
+        </w:rPr>
+        <w:t xml:space="preserve">can be used. </w:t>
+      </w:r>
+      <w:r>
+        <w:rPr>
+          <w:lang w:eastAsia="nl-BE"/>
+        </w:rPr>
+        <w:t>This software specializes in behavioral analytics</w:t>
+      </w:r>
+      <w:r>
+        <w:rPr>
+          <w:lang w:eastAsia="nl-BE"/>
+        </w:rPr>
+        <w:t>.</w:t>
       </w:r>
     </w:p>
     <w:p>
@@ -7117,7 +7559,13 @@
         </w:numPr>
       </w:pPr>
       <w:r>
-        <w:t xml:space="preserve">Exabeam, sqrrl: User and Entity Behavior Analytics (UEBA) </w:t>
+        <w:t>E</w:t>
+      </w:r>
+      <w:r>
+        <w:t>xabeam, S</w:t>
+      </w:r>
+      <w:r>
+        <w:t xml:space="preserve">qrrl: User and Entity Behavior Analytics (UEBA) </w:t>
       </w:r>
     </w:p>
     <w:p>
@@ -7131,7 +7579,7 @@
         <w:t xml:space="preserve"> investigation by the SANS institute. They reported (in 2016): 74% reduce in attack surface, 59% faster and more accurate threat responses, 52% </w:t>
       </w:r>
       <w:r>
-        <w:t>more threats were discovered.</w:t>
+        <w:t>more threats were discovered thanks to threat hunting.</w:t>
       </w:r>
     </w:p>
     <w:p>
@@ -7141,7 +7589,7 @@
           <w:rFonts w:eastAsiaTheme="minorHAnsi"/>
         </w:rPr>
       </w:pPr>
-      <w:bookmarkStart w:id="19" w:name="_Toc477940109"/>
+      <w:bookmarkStart w:id="18" w:name="_Toc477940109"/>
       <w:r>
         <w:rPr>
           <w:rFonts w:eastAsiaTheme="minorHAnsi"/>
@@ -7158,12 +7606,19 @@
         <w:rPr>
           <w:rFonts w:eastAsiaTheme="minorHAnsi"/>
         </w:rPr>
-        <w:t>reat models</w:t>
-      </w:r>
-      <w:bookmarkEnd w:id="19"/>
-    </w:p>
-    <w:p>
-      <w:pPr>
+        <w:t>reat model</w:t>
+      </w:r>
+      <w:bookmarkEnd w:id="18"/>
+      <w:r>
+        <w:rPr>
+          <w:rFonts w:eastAsiaTheme="minorHAnsi"/>
+        </w:rPr>
+        <w:t>ing</w:t>
+      </w:r>
+    </w:p>
+    <w:p>
+      <w:pPr>
+        <w:spacing w:after="0"/>
         <w:rPr>
           <w:lang w:eastAsia="nl-BE"/>
         </w:rPr>
@@ -7172,19 +7627,61 @@
         <w:rPr>
           <w:lang w:eastAsia="nl-BE"/>
         </w:rPr>
-        <w:t>In order to get a clear overview of the possible threats a threat model is used. This is a process where an organization can identify the possible threats. During this process the organization (the party that tries to improve their defenses)</w:t>
+        <w:t>Organizations</w:t>
       </w:r>
       <w:r>
         <w:rPr>
           <w:lang w:eastAsia="nl-BE"/>
         </w:rPr>
-        <w:t xml:space="preserve"> take a look at their most valuable assets from the attackers point of view. This is the fastest way to find any possible loopholes in the organization defenses.</w:t>
+        <w:t xml:space="preserve"> participate in the threat mode</w:t>
       </w:r>
       <w:r>
         <w:rPr>
           <w:lang w:eastAsia="nl-BE"/>
         </w:rPr>
-        <w:t xml:space="preserve"> Every threat model is different but they all based on the same principles. The basic threat model consists of four steps:</w:t>
+        <w:t xml:space="preserve">ling process to </w:t>
+      </w:r>
+      <w:r>
+        <w:rPr>
+          <w:lang w:eastAsia="nl-BE"/>
+        </w:rPr>
+        <w:t>identify possible threats. During this process the organization (the party that tries to improve their defenses)</w:t>
+      </w:r>
+      <w:r>
+        <w:rPr>
+          <w:lang w:eastAsia="nl-BE"/>
+        </w:rPr>
+        <w:t xml:space="preserve"> take</w:t>
+      </w:r>
+      <w:r>
+        <w:rPr>
+          <w:lang w:eastAsia="nl-BE"/>
+        </w:rPr>
+        <w:t>s</w:t>
+      </w:r>
+      <w:r>
+        <w:rPr>
+          <w:lang w:eastAsia="nl-BE"/>
+        </w:rPr>
+        <w:t xml:space="preserve"> a look at their most valuable assets from the attackers point of view. This is the fastest way to find any possible loopholes in the organization defenses.</w:t>
+      </w:r>
+      <w:r>
+        <w:rPr>
+          <w:lang w:eastAsia="nl-BE"/>
+        </w:rPr>
+        <w:t xml:space="preserve"> Every threat model is different but they </w:t>
+      </w:r>
+      <w:r>
+        <w:rPr>
+          <w:lang w:eastAsia="nl-BE"/>
+        </w:rPr>
+        <w:t xml:space="preserve">are </w:t>
+      </w:r>
+      <w:r>
+        <w:rPr>
+          <w:lang w:eastAsia="nl-BE"/>
+        </w:rPr>
+        <w:t>all based on the same principles. The basic threat model consists of four steps:</w:t>
       </w:r>
     </w:p>
     <w:p>
@@ -7326,6 +7823,7 @@
     </w:p>
     <w:p>
       <w:pPr>
+        <w:spacing w:after="0"/>
         <w:rPr>
           <w:lang w:eastAsia="nl-BE"/>
         </w:rPr>
@@ -7383,13 +7881,31 @@
         <w:rPr>
           <w:lang w:eastAsia="nl-BE"/>
         </w:rPr>
-        <w:t xml:space="preserve"> person or program presents itself as another. This can be a malicious program hiding or acting as a </w:t>
+        <w:t xml:space="preserve"> person or program presents itself as another</w:t>
       </w:r>
       <w:r>
         <w:rPr>
           <w:lang w:eastAsia="nl-BE"/>
         </w:rPr>
-        <w:t xml:space="preserve">legitimately </w:t>
+        <w:t xml:space="preserve"> one</w:t>
+      </w:r>
+      <w:r>
+        <w:rPr>
+          <w:lang w:eastAsia="nl-BE"/>
+        </w:rPr>
+        <w:t xml:space="preserve">. This can be a malicious program hiding or acting as a </w:t>
+      </w:r>
+      <w:r>
+        <w:rPr>
+          <w:lang w:eastAsia="nl-BE"/>
+        </w:rPr>
+        <w:t>legitimate</w:t>
+      </w:r>
+      <w:r>
+        <w:rPr>
+          <w:lang w:eastAsia="nl-BE"/>
+        </w:rPr>
+        <w:t xml:space="preserve"> </w:t>
       </w:r>
       <w:r>
         <w:rPr>
@@ -7451,7 +7967,13 @@
         <w:rPr>
           <w:lang w:eastAsia="nl-BE"/>
         </w:rPr>
-        <w:t xml:space="preserve"> these kind of </w:t>
+        <w:t xml:space="preserve"> this</w:t>
+      </w:r>
+      <w:r>
+        <w:rPr>
+          <w:lang w:eastAsia="nl-BE"/>
+        </w:rPr>
+        <w:t xml:space="preserve"> kind of </w:t>
       </w:r>
       <w:r>
         <w:rPr>
@@ -7494,7 +8016,6 @@
           <w:b/>
           <w:lang w:eastAsia="nl-BE"/>
         </w:rPr>
-        <w:lastRenderedPageBreak/>
         <w:t>Repudiation</w:t>
       </w:r>
       <w:r>
@@ -7520,7 +8041,19 @@
         <w:rPr>
           <w:lang w:eastAsia="nl-BE"/>
         </w:rPr>
-        <w:t xml:space="preserve"> of a system. This means that the attacker has altered the system in a way that his malicious activities won’t (or in an incorrect way) be logged. After a successful repudiation attack none of the </w:t>
+        <w:t xml:space="preserve"> of a system. This means that the attacker has altered the system in a way that his malicious activities won’t (or </w:t>
+      </w:r>
+      <w:r>
+        <w:rPr>
+          <w:lang w:eastAsia="nl-BE"/>
+        </w:rPr>
+        <w:t>incorrectly</w:t>
+      </w:r>
+      <w:r>
+        <w:rPr>
+          <w:lang w:eastAsia="nl-BE"/>
+        </w:rPr>
+        <w:t xml:space="preserve">) be logged. After a successful repudiation attack none of the </w:t>
       </w:r>
       <w:r>
         <w:rPr>
@@ -7570,13 +8103,55 @@
         <w:rPr>
           <w:lang w:eastAsia="nl-BE"/>
         </w:rPr>
-        <w:t xml:space="preserve"> this threat involves the exposure of information to individuals who are not supposed to have access to it. This can be: intercepted network traffic (man in the middle), changing reading permission on files.</w:t>
+        <w:t xml:space="preserve"> this threat involves the exposure of information to individuals who are not supposed to have access to it. This can be: intercepted network traffi</w:t>
       </w:r>
       <w:r>
         <w:rPr>
           <w:lang w:eastAsia="nl-BE"/>
         </w:rPr>
-        <w:t xml:space="preserve"> This type of threats is commonly used by whistleblowers to reveal unethical, malicious, fraudulent activities of a certain organization or government.</w:t>
+        <w:t>c (man in the middle), changing access</w:t>
+      </w:r>
+      <w:r>
+        <w:rPr>
+          <w:lang w:eastAsia="nl-BE"/>
+        </w:rPr>
+        <w:t xml:space="preserve"> permission</w:t>
+      </w:r>
+      <w:r>
+        <w:rPr>
+          <w:lang w:eastAsia="nl-BE"/>
+        </w:rPr>
+        <w:t>s</w:t>
+      </w:r>
+      <w:r>
+        <w:rPr>
+          <w:lang w:eastAsia="nl-BE"/>
+        </w:rPr>
+        <w:t xml:space="preserve"> on files</w:t>
+      </w:r>
+      <w:r>
+        <w:rPr>
+          <w:lang w:eastAsia="nl-BE"/>
+        </w:rPr>
+        <w:t xml:space="preserve"> and directories</w:t>
+      </w:r>
+      <w:r>
+        <w:rPr>
+          <w:lang w:eastAsia="nl-BE"/>
+        </w:rPr>
+        <w:t>.</w:t>
+      </w:r>
+      <w:r>
+        <w:rPr>
+          <w:lang w:eastAsia="nl-BE"/>
+        </w:rPr>
+        <w:t xml:space="preserve"> This type of threats are</w:t>
+      </w:r>
+      <w:r>
+        <w:rPr>
+          <w:lang w:eastAsia="nl-BE"/>
+        </w:rPr>
+        <w:t xml:space="preserve"> commonly used by whistleblowers to reveal unethical, malicious, fraudulent activities of a certain organization or government.</w:t>
       </w:r>
     </w:p>
     <w:p>
@@ -7595,6 +8170,7 @@
           <w:b/>
           <w:lang w:eastAsia="nl-BE"/>
         </w:rPr>
+        <w:lastRenderedPageBreak/>
         <w:t>Denial of service</w:t>
       </w:r>
       <w:r>
@@ -7608,37 +8184,79 @@
         <w:rPr>
           <w:lang w:eastAsia="nl-BE"/>
         </w:rPr>
-        <w:t xml:space="preserve"> one of the most popular, easiest and effective threats. This threats do</w:t>
+        <w:t xml:space="preserve"> one of the most popular, easiest and effective threats. This threats do not affect data in any way but it </w:t>
       </w:r>
       <w:r>
         <w:rPr>
           <w:lang w:eastAsia="nl-BE"/>
         </w:rPr>
-        <w:t>es</w:t>
+        <w:t xml:space="preserve">will deny </w:t>
       </w:r>
       <w:r>
         <w:rPr>
           <w:lang w:eastAsia="nl-BE"/>
         </w:rPr>
-        <w:t xml:space="preserve"> not affect data in any way but it </w:t>
+        <w:t xml:space="preserve">any access to it. </w:t>
       </w:r>
       <w:r>
         <w:rPr>
           <w:lang w:eastAsia="nl-BE"/>
         </w:rPr>
-        <w:t xml:space="preserve">will deny </w:t>
+        <w:t>Denial of service attacks are</w:t>
       </w:r>
       <w:r>
         <w:rPr>
           <w:lang w:eastAsia="nl-BE"/>
         </w:rPr>
-        <w:t>any access to it. This is widely used in attacks against web servers to prevent anyone accessing a certain website or web service.</w:t>
+        <w:t xml:space="preserve"> widely used in attacks against web servers to prevent anyone accessing a certain website or web service.</w:t>
       </w:r>
       <w:r>
         <w:rPr>
           <w:lang w:eastAsia="nl-BE"/>
         </w:rPr>
-        <w:t xml:space="preserve"> This is threat is popular because is quite difficult to defend against and even large organization can become victim. GitHub, DynDNS, SpamHouse, BBC have all been a victim of DDOS attacks</w:t>
+        <w:t xml:space="preserve"> This</w:t>
+      </w:r>
+      <w:r>
+        <w:rPr>
+          <w:lang w:eastAsia="nl-BE"/>
+        </w:rPr>
+        <w:t xml:space="preserve"> threat is</w:t>
+      </w:r>
+      <w:r>
+        <w:rPr>
+          <w:lang w:eastAsia="nl-BE"/>
+        </w:rPr>
+        <w:t xml:space="preserve"> so</w:t>
+      </w:r>
+      <w:r>
+        <w:rPr>
+          <w:lang w:eastAsia="nl-BE"/>
+        </w:rPr>
+        <w:t xml:space="preserve"> popular because is quite difficult to defend against and even large organization can become </w:t>
+      </w:r>
+      <w:r>
+        <w:rPr>
+          <w:lang w:eastAsia="nl-BE"/>
+        </w:rPr>
+        <w:t xml:space="preserve">a </w:t>
+      </w:r>
+      <w:r>
+        <w:rPr>
+          <w:lang w:eastAsia="nl-BE"/>
+        </w:rPr>
+        <w:t>victim. GitH</w:t>
+      </w:r>
+      <w:r>
+        <w:rPr>
+          <w:lang w:eastAsia="nl-BE"/>
+        </w:rPr>
+        <w:t>ub, DynDNS, SpamHouse and the</w:t>
+      </w:r>
+      <w:r>
+        <w:rPr>
+          <w:lang w:eastAsia="nl-BE"/>
+        </w:rPr>
+        <w:t xml:space="preserve"> BBC have all been a victim of DDOS attacks</w:t>
       </w:r>
       <w:r>
         <w:rPr>
@@ -7729,9 +8347,28 @@
         </w:rPr>
         <w:t xml:space="preserve">The next threat model is fairly new but gaining popularity fast. The reason it is gaining this much popularity in such short amount of time is that it not only takes business objectives and technical requirements in to consideration but also business impact analysis and compliance requirements. This gives the modal a more dynamic approach. </w:t>
       </w:r>
-    </w:p>
-    <w:p>
-      <w:pPr>
+      <w:r>
+        <w:rPr>
+          <w:lang w:eastAsia="nl-BE"/>
+        </w:rPr>
+        <w:t>PASTA is the abbreviation for “</w:t>
+      </w:r>
+      <w:r>
+        <w:rPr>
+          <w:lang w:eastAsia="nl-BE"/>
+        </w:rPr>
+        <w:t>Process for Attack Simulation and Threat Analysis</w:t>
+      </w:r>
+      <w:r>
+        <w:rPr>
+          <w:lang w:eastAsia="nl-BE"/>
+        </w:rPr>
+        <w:t>”</w:t>
+      </w:r>
+    </w:p>
+    <w:p>
+      <w:pPr>
+        <w:spacing w:after="0"/>
         <w:rPr>
           <w:lang w:eastAsia="nl-BE"/>
         </w:rPr>
@@ -7771,6 +8408,9 @@
       <w:r>
         <w:t xml:space="preserve"> Capture requirements for the analysis and management of web based risks</w:t>
       </w:r>
+      <w:r>
+        <w:t>.</w:t>
+      </w:r>
     </w:p>
     <w:p>
       <w:pPr>
@@ -7804,7 +8444,16 @@
         <w:t xml:space="preserve"> </w:t>
       </w:r>
       <w:r>
-        <w:t>Defining the scope of technical assets/ components for which threat enumeration will ensue</w:t>
+        <w:t>Defining</w:t>
+      </w:r>
+      <w:r>
+        <w:t xml:space="preserve"> the scope of technical assets/</w:t>
+      </w:r>
+      <w:r>
+        <w:t>components for which threat enumeration will ensue</w:t>
+      </w:r>
+      <w:r>
+        <w:t>.</w:t>
       </w:r>
     </w:p>
     <w:p>
@@ -7833,7 +8482,10 @@
         <w:t>:</w:t>
       </w:r>
       <w:r>
-        <w:t xml:space="preserve"> Identify the application controls that protect high risk web transactions sought by adversaries</w:t>
+        <w:t xml:space="preserve"> Identify the application controls that pro</w:t>
+      </w:r>
+      <w:r>
+        <w:t>tect high risk web transactions.</w:t>
       </w:r>
     </w:p>
     <w:p>
@@ -7870,6 +8522,9 @@
       <w:r>
         <w:t>Identifying and extracting threat information from sources of intelligence to learn about threat-attack scenarios used by web focused attack agents</w:t>
       </w:r>
+      <w:r>
+        <w:t>.</w:t>
+      </w:r>
     </w:p>
     <w:p>
       <w:pPr>
@@ -7905,6 +8560,9 @@
       <w:r>
         <w:t>Analyzing the weaknesses and vulnerabilities of web application security controls</w:t>
       </w:r>
+      <w:r>
+        <w:t>.</w:t>
+      </w:r>
     </w:p>
     <w:p>
       <w:pPr>
@@ -7938,7 +8596,16 @@
         <w:t xml:space="preserve"> </w:t>
       </w:r>
       <w:r>
-        <w:t>Attacks/Exploits Enumeration &amp; Modeling</w:t>
+        <w:t>Attacks/Exploits e</w:t>
+      </w:r>
+      <w:r>
+        <w:t xml:space="preserve">numeration </w:t>
+      </w:r>
+      <w:r>
+        <w:t>and modeling</w:t>
+      </w:r>
+      <w:r>
+        <w:t>.</w:t>
       </w:r>
     </w:p>
     <w:p>
@@ -7975,13 +8642,15 @@
       <w:r>
         <w:t>Impact Analysis, Residual Risk, and Countermeasure Development</w:t>
       </w:r>
+      <w:r>
+        <w:t>.</w:t>
+      </w:r>
     </w:p>
     <w:p>
       <w:pPr>
         <w:pStyle w:val="Heading4"/>
       </w:pPr>
       <w:r>
-        <w:lastRenderedPageBreak/>
         <w:t>TRIKE</w:t>
       </w:r>
     </w:p>
@@ -7995,12 +8664,36 @@
         <w:rPr>
           <w:lang w:eastAsia="nl-BE"/>
         </w:rPr>
-        <w:t>This threat model shows some similarities with the STRIKE model but the big difference is that it uses a risk based approach. This model show great potential but is considered to be in the experimental phase because of its difficulty to implement and poor documentation. But since TRIKE is an open source project it is still undergoing some big changes and is starting to show some big potential. This model contains three distinct models: implementation, threat and risk.</w:t>
+        <w:t xml:space="preserve">This threat model shows </w:t>
       </w:r>
       <w:r>
         <w:rPr>
           <w:lang w:eastAsia="nl-BE"/>
         </w:rPr>
+        <w:t>some similarities with the STRID</w:t>
+      </w:r>
+      <w:r>
+        <w:rPr>
+          <w:lang w:eastAsia="nl-BE"/>
+        </w:rPr>
+        <w:t xml:space="preserve">E model but the big difference is that it uses a risk based approach. This model show great potential but is considered to be </w:t>
+      </w:r>
+      <w:r>
+        <w:rPr>
+          <w:lang w:eastAsia="nl-BE"/>
+        </w:rPr>
+        <w:t xml:space="preserve">still </w:t>
+      </w:r>
+      <w:r>
+        <w:rPr>
+          <w:lang w:eastAsia="nl-BE"/>
+        </w:rPr>
+        <w:t>in the experimental phase because of its difficulty to implement and poor documentation. But since TRIKE is an open source project it is still undergoing some big changes and is starting to show some big potential. This model contains three distinct models: implementation, threat and risk.</w:t>
+      </w:r>
+      <w:r>
+        <w:rPr>
+          <w:lang w:eastAsia="nl-BE"/>
+        </w:rPr>
         <w:t xml:space="preserve"> </w:t>
       </w:r>
     </w:p>
@@ -8014,7 +8707,27 @@
         <w:rPr>
           <w:lang w:eastAsia="nl-BE"/>
         </w:rPr>
-        <w:t>Another big difference with other models is that TRIKE puts a great emphasis on communication between the organization and the stakeholders. The communication factor is something other models seem to neglect.</w:t>
+        <w:t>Another big difference with other models is that TRIKE puts a great emphasis on communication between the organization and the stakeholders</w:t>
+      </w:r>
+      <w:r>
+        <w:rPr>
+          <w:lang w:eastAsia="nl-BE"/>
+        </w:rPr>
+        <w:t xml:space="preserve"> regarding</w:t>
+      </w:r>
+      <w:bookmarkStart w:id="19" w:name="_GoBack"/>
+      <w:bookmarkEnd w:id="19"/>
+      <w:r>
+        <w:rPr>
+          <w:lang w:eastAsia="nl-BE"/>
+        </w:rPr>
+        <w:t xml:space="preserve"> threat management</w:t>
+      </w:r>
+      <w:r>
+        <w:rPr>
+          <w:lang w:eastAsia="nl-BE"/>
+        </w:rPr>
+        <w:t>. The communication factor is something other models seem to neglect.</w:t>
       </w:r>
     </w:p>
     <w:p>
@@ -9656,7 +10369,7 @@
             <wp:cNvGraphicFramePr/>
             <a:graphic xmlns:a="http://schemas.openxmlformats.org/drawingml/2006/main">
               <a:graphicData uri="http://schemas.openxmlformats.org/drawingml/2006/chart">
-                <c:chart xmlns:c="http://schemas.openxmlformats.org/drawingml/2006/chart" xmlns:r="http://schemas.openxmlformats.org/officeDocument/2006/relationships" r:id="rId21"/>
+                <c:chart xmlns:c="http://schemas.openxmlformats.org/drawingml/2006/chart" xmlns:r="http://schemas.openxmlformats.org/officeDocument/2006/relationships" r:id="rId22"/>
               </a:graphicData>
             </a:graphic>
             <wp14:sizeRelH relativeFrom="page">
@@ -9747,7 +10460,7 @@
                               <w:rPr>
                                 <w:noProof/>
                               </w:rPr>
-                              <w:t>1</w:t>
+                              <w:t>2</w:t>
                             </w:r>
                             <w:r>
                               <w:fldChar w:fldCharType="end"/>
@@ -9802,7 +10515,7 @@
           </mc:Choice>
           <mc:Fallback>
             <w:pict>
-              <v:shape w14:anchorId="6592EDC4" id="Text Box 20" o:spid="_x0000_s1034" type="#_x0000_t202" style="position:absolute;margin-left:280.85pt;margin-top:150.9pt;width:191.25pt;height:.05pt;z-index:251670528;visibility:visible;mso-wrap-style:square;mso-wrap-distance-left:9pt;mso-wrap-distance-top:0;mso-wrap-distance-right:9pt;mso-wrap-distance-bottom:0;mso-position-horizontal:absolute;mso-position-horizontal-relative:text;mso-position-vertical:absolute;mso-position-vertical-relative:text;v-text-anchor:top" o:gfxdata="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" stroked="f">
+              <v:shape w14:anchorId="6592EDC4" id="Text Box 20" o:spid="_x0000_s1035" type="#_x0000_t202" style="position:absolute;margin-left:280.85pt;margin-top:150.9pt;width:191.25pt;height:.05pt;z-index:251670528;visibility:visible;mso-wrap-style:square;mso-wrap-distance-left:9pt;mso-wrap-distance-top:0;mso-wrap-distance-right:9pt;mso-wrap-distance-bottom:0;mso-position-horizontal:absolute;mso-position-horizontal-relative:text;mso-position-vertical:absolute;mso-position-vertical-relative:text;v-text-anchor:top" o:gfxdata="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" stroked="f">
                 <v:textbox style="mso-fit-shape-to-text:t" inset="0,0,0,0">
                   <w:txbxContent>
                     <w:p>
@@ -9828,7 +10541,7 @@
                         <w:rPr>
                           <w:noProof/>
                         </w:rPr>
-                        <w:t>1</w:t>
+                        <w:t>2</w:t>
                       </w:r>
                       <w:r>
                         <w:fldChar w:fldCharType="end"/>
@@ -9998,7 +10711,7 @@
         </w:rPr>
         <w:t> </w:t>
       </w:r>
-      <w:hyperlink r:id="rId22" w:tooltip="Yukihiro Matsumoto" w:history="1">
+      <w:hyperlink r:id="rId23" w:tooltip="Yukihiro Matsumoto" w:history="1">
         <w:r>
           <w:rPr>
             <w:lang w:eastAsia="nl-BE"/>
@@ -11424,7 +12137,7 @@
               </w:tblGrid>
               <w:tr>
                 <w:trPr>
-                  <w:divId w:val="1994679610"/>
+                  <w:divId w:val="1840348150"/>
                   <w:tblCellSpacing w:w="15" w:type="dxa"/>
                 </w:trPr>
                 <w:tc>
@@ -11472,7 +12185,7 @@
               </w:tr>
               <w:tr>
                 <w:trPr>
-                  <w:divId w:val="1994679610"/>
+                  <w:divId w:val="1840348150"/>
                   <w:tblCellSpacing w:w="15" w:type="dxa"/>
                 </w:trPr>
                 <w:tc>
@@ -11531,7 +12244,7 @@
               </w:tr>
               <w:tr>
                 <w:trPr>
-                  <w:divId w:val="1994679610"/>
+                  <w:divId w:val="1840348150"/>
                   <w:tblCellSpacing w:w="15" w:type="dxa"/>
                 </w:trPr>
                 <w:tc>
@@ -11590,7 +12303,7 @@
               </w:tr>
               <w:tr>
                 <w:trPr>
-                  <w:divId w:val="1994679610"/>
+                  <w:divId w:val="1840348150"/>
                   <w:tblCellSpacing w:w="15" w:type="dxa"/>
                 </w:trPr>
                 <w:tc>
@@ -11649,7 +12362,7 @@
               </w:tr>
               <w:tr>
                 <w:trPr>
-                  <w:divId w:val="1994679610"/>
+                  <w:divId w:val="1840348150"/>
                   <w:tblCellSpacing w:w="15" w:type="dxa"/>
                 </w:trPr>
                 <w:tc>
@@ -11708,7 +12421,7 @@
               </w:tr>
               <w:tr>
                 <w:trPr>
-                  <w:divId w:val="1994679610"/>
+                  <w:divId w:val="1840348150"/>
                   <w:tblCellSpacing w:w="15" w:type="dxa"/>
                 </w:trPr>
                 <w:tc>
@@ -11754,7 +12467,7 @@
               </w:tr>
               <w:tr>
                 <w:trPr>
-                  <w:divId w:val="1994679610"/>
+                  <w:divId w:val="1840348150"/>
                   <w:tblCellSpacing w:w="15" w:type="dxa"/>
                 </w:trPr>
                 <w:tc>
@@ -11813,7 +12526,7 @@
               </w:tr>
               <w:tr>
                 <w:trPr>
-                  <w:divId w:val="1994679610"/>
+                  <w:divId w:val="1840348150"/>
                   <w:tblCellSpacing w:w="15" w:type="dxa"/>
                 </w:trPr>
                 <w:tc>
@@ -11873,7 +12586,7 @@
               </w:tr>
               <w:tr>
                 <w:trPr>
-                  <w:divId w:val="1994679610"/>
+                  <w:divId w:val="1840348150"/>
                   <w:tblCellSpacing w:w="15" w:type="dxa"/>
                 </w:trPr>
                 <w:tc>
@@ -11932,7 +12645,7 @@
               </w:tr>
               <w:tr>
                 <w:trPr>
-                  <w:divId w:val="1994679610"/>
+                  <w:divId w:val="1840348150"/>
                   <w:tblCellSpacing w:w="15" w:type="dxa"/>
                 </w:trPr>
                 <w:tc>
@@ -11978,7 +12691,7 @@
               </w:tr>
               <w:tr>
                 <w:trPr>
-                  <w:divId w:val="1994679610"/>
+                  <w:divId w:val="1840348150"/>
                   <w:tblCellSpacing w:w="15" w:type="dxa"/>
                 </w:trPr>
                 <w:tc>
@@ -12024,7 +12737,7 @@
               </w:tr>
               <w:tr>
                 <w:trPr>
-                  <w:divId w:val="1994679610"/>
+                  <w:divId w:val="1840348150"/>
                   <w:tblCellSpacing w:w="15" w:type="dxa"/>
                 </w:trPr>
                 <w:tc>
@@ -12083,7 +12796,7 @@
               </w:tr>
               <w:tr>
                 <w:trPr>
-                  <w:divId w:val="1994679610"/>
+                  <w:divId w:val="1840348150"/>
                   <w:tblCellSpacing w:w="15" w:type="dxa"/>
                 </w:trPr>
                 <w:tc>
@@ -12143,7 +12856,7 @@
               </w:tr>
               <w:tr>
                 <w:trPr>
-                  <w:divId w:val="1994679610"/>
+                  <w:divId w:val="1840348150"/>
                   <w:tblCellSpacing w:w="15" w:type="dxa"/>
                 </w:trPr>
                 <w:tc>
@@ -12202,7 +12915,7 @@
               </w:tr>
               <w:tr>
                 <w:trPr>
-                  <w:divId w:val="1994679610"/>
+                  <w:divId w:val="1840348150"/>
                   <w:tblCellSpacing w:w="15" w:type="dxa"/>
                 </w:trPr>
                 <w:tc>
@@ -12261,7 +12974,7 @@
               </w:tr>
               <w:tr>
                 <w:trPr>
-                  <w:divId w:val="1994679610"/>
+                  <w:divId w:val="1840348150"/>
                   <w:tblCellSpacing w:w="15" w:type="dxa"/>
                 </w:trPr>
                 <w:tc>
@@ -12320,7 +13033,7 @@
               </w:tr>
               <w:tr>
                 <w:trPr>
-                  <w:divId w:val="1994679610"/>
+                  <w:divId w:val="1840348150"/>
                   <w:tblCellSpacing w:w="15" w:type="dxa"/>
                 </w:trPr>
                 <w:tc>
@@ -12379,7 +13092,7 @@
               </w:tr>
               <w:tr>
                 <w:trPr>
-                  <w:divId w:val="1994679610"/>
+                  <w:divId w:val="1840348150"/>
                   <w:tblCellSpacing w:w="15" w:type="dxa"/>
                 </w:trPr>
                 <w:tc>
@@ -12438,7 +13151,7 @@
               </w:tr>
               <w:tr>
                 <w:trPr>
-                  <w:divId w:val="1994679610"/>
+                  <w:divId w:val="1840348150"/>
                   <w:tblCellSpacing w:w="15" w:type="dxa"/>
                 </w:trPr>
                 <w:tc>
@@ -12497,7 +13210,7 @@
               </w:tr>
               <w:tr>
                 <w:trPr>
-                  <w:divId w:val="1994679610"/>
+                  <w:divId w:val="1840348150"/>
                   <w:tblCellSpacing w:w="15" w:type="dxa"/>
                 </w:trPr>
                 <w:tc>
@@ -12556,7 +13269,7 @@
               </w:tr>
               <w:tr>
                 <w:trPr>
-                  <w:divId w:val="1994679610"/>
+                  <w:divId w:val="1840348150"/>
                   <w:tblCellSpacing w:w="15" w:type="dxa"/>
                 </w:trPr>
                 <w:tc>
@@ -12602,7 +13315,7 @@
               </w:tr>
               <w:tr>
                 <w:trPr>
-                  <w:divId w:val="1994679610"/>
+                  <w:divId w:val="1840348150"/>
                   <w:tblCellSpacing w:w="15" w:type="dxa"/>
                 </w:trPr>
                 <w:tc>
@@ -12661,7 +13374,7 @@
               </w:tr>
               <w:tr>
                 <w:trPr>
-                  <w:divId w:val="1994679610"/>
+                  <w:divId w:val="1840348150"/>
                   <w:tblCellSpacing w:w="15" w:type="dxa"/>
                 </w:trPr>
                 <w:tc>
@@ -12720,7 +13433,7 @@
               </w:tr>
               <w:tr>
                 <w:trPr>
-                  <w:divId w:val="1994679610"/>
+                  <w:divId w:val="1840348150"/>
                   <w:tblCellSpacing w:w="15" w:type="dxa"/>
                 </w:trPr>
                 <w:tc>
@@ -12779,7 +13492,7 @@
               </w:tr>
               <w:tr>
                 <w:trPr>
-                  <w:divId w:val="1994679610"/>
+                  <w:divId w:val="1840348150"/>
                   <w:tblCellSpacing w:w="15" w:type="dxa"/>
                 </w:trPr>
                 <w:tc>
@@ -12839,7 +13552,7 @@
               </w:tr>
               <w:tr>
                 <w:trPr>
-                  <w:divId w:val="1994679610"/>
+                  <w:divId w:val="1840348150"/>
                   <w:tblCellSpacing w:w="15" w:type="dxa"/>
                 </w:trPr>
                 <w:tc>
@@ -12898,7 +13611,7 @@
               </w:tr>
               <w:tr>
                 <w:trPr>
-                  <w:divId w:val="1994679610"/>
+                  <w:divId w:val="1840348150"/>
                   <w:tblCellSpacing w:w="15" w:type="dxa"/>
                 </w:trPr>
                 <w:tc>
@@ -12944,7 +13657,7 @@
               </w:tr>
               <w:tr>
                 <w:trPr>
-                  <w:divId w:val="1994679610"/>
+                  <w:divId w:val="1840348150"/>
                   <w:tblCellSpacing w:w="15" w:type="dxa"/>
                 </w:trPr>
                 <w:tc>
@@ -13003,7 +13716,7 @@
               </w:tr>
               <w:tr>
                 <w:trPr>
-                  <w:divId w:val="1994679610"/>
+                  <w:divId w:val="1840348150"/>
                   <w:tblCellSpacing w:w="15" w:type="dxa"/>
                 </w:trPr>
                 <w:tc>
@@ -13049,7 +13762,7 @@
               </w:tr>
               <w:tr>
                 <w:trPr>
-                  <w:divId w:val="1994679610"/>
+                  <w:divId w:val="1840348150"/>
                   <w:tblCellSpacing w:w="15" w:type="dxa"/>
                 </w:trPr>
                 <w:tc>
@@ -13108,7 +13821,7 @@
               </w:tr>
               <w:tr>
                 <w:trPr>
-                  <w:divId w:val="1994679610"/>
+                  <w:divId w:val="1840348150"/>
                   <w:tblCellSpacing w:w="15" w:type="dxa"/>
                 </w:trPr>
                 <w:tc>
@@ -13167,7 +13880,7 @@
               </w:tr>
               <w:tr>
                 <w:trPr>
-                  <w:divId w:val="1994679610"/>
+                  <w:divId w:val="1840348150"/>
                   <w:tblCellSpacing w:w="15" w:type="dxa"/>
                 </w:trPr>
                 <w:tc>
@@ -13226,7 +13939,7 @@
               </w:tr>
               <w:tr>
                 <w:trPr>
-                  <w:divId w:val="1994679610"/>
+                  <w:divId w:val="1840348150"/>
                   <w:tblCellSpacing w:w="15" w:type="dxa"/>
                 </w:trPr>
                 <w:tc>
@@ -13285,7 +13998,7 @@
               </w:tr>
               <w:tr>
                 <w:trPr>
-                  <w:divId w:val="1994679610"/>
+                  <w:divId w:val="1840348150"/>
                   <w:tblCellSpacing w:w="15" w:type="dxa"/>
                 </w:trPr>
                 <w:tc>
@@ -13344,7 +14057,7 @@
               </w:tr>
               <w:tr>
                 <w:trPr>
-                  <w:divId w:val="1994679610"/>
+                  <w:divId w:val="1840348150"/>
                   <w:tblCellSpacing w:w="15" w:type="dxa"/>
                 </w:trPr>
                 <w:tc>
@@ -13390,7 +14103,7 @@
               </w:tr>
               <w:tr>
                 <w:trPr>
-                  <w:divId w:val="1994679610"/>
+                  <w:divId w:val="1840348150"/>
                   <w:tblCellSpacing w:w="15" w:type="dxa"/>
                 </w:trPr>
                 <w:tc>
@@ -13449,7 +14162,7 @@
               </w:tr>
               <w:tr>
                 <w:trPr>
-                  <w:divId w:val="1994679610"/>
+                  <w:divId w:val="1840348150"/>
                   <w:tblCellSpacing w:w="15" w:type="dxa"/>
                 </w:trPr>
                 <w:tc>
@@ -13508,7 +14221,7 @@
               </w:tr>
               <w:tr>
                 <w:trPr>
-                  <w:divId w:val="1994679610"/>
+                  <w:divId w:val="1840348150"/>
                   <w:tblCellSpacing w:w="15" w:type="dxa"/>
                 </w:trPr>
                 <w:tc>
@@ -13562,7 +14275,7 @@
               </w:tr>
               <w:tr>
                 <w:trPr>
-                  <w:divId w:val="1994679610"/>
+                  <w:divId w:val="1840348150"/>
                   <w:tblCellSpacing w:w="15" w:type="dxa"/>
                 </w:trPr>
                 <w:tc>
@@ -13608,7 +14321,7 @@
               </w:tr>
               <w:tr>
                 <w:trPr>
-                  <w:divId w:val="1994679610"/>
+                  <w:divId w:val="1840348150"/>
                   <w:tblCellSpacing w:w="15" w:type="dxa"/>
                 </w:trPr>
                 <w:tc>
@@ -13654,7 +14367,7 @@
               </w:tr>
               <w:tr>
                 <w:trPr>
-                  <w:divId w:val="1994679610"/>
+                  <w:divId w:val="1840348150"/>
                   <w:tblCellSpacing w:w="15" w:type="dxa"/>
                 </w:trPr>
                 <w:tc>
@@ -13713,7 +14426,7 @@
               </w:tr>
               <w:tr>
                 <w:trPr>
-                  <w:divId w:val="1994679610"/>
+                  <w:divId w:val="1840348150"/>
                   <w:tblCellSpacing w:w="15" w:type="dxa"/>
                 </w:trPr>
                 <w:tc>
@@ -13759,7 +14472,7 @@
               </w:tr>
               <w:tr>
                 <w:trPr>
-                  <w:divId w:val="1994679610"/>
+                  <w:divId w:val="1840348150"/>
                   <w:tblCellSpacing w:w="15" w:type="dxa"/>
                 </w:trPr>
                 <w:tc>
@@ -13818,7 +14531,7 @@
               </w:tr>
               <w:tr>
                 <w:trPr>
-                  <w:divId w:val="1994679610"/>
+                  <w:divId w:val="1840348150"/>
                   <w:tblCellSpacing w:w="15" w:type="dxa"/>
                 </w:trPr>
                 <w:tc>
@@ -13864,7 +14577,7 @@
               </w:tr>
               <w:tr>
                 <w:trPr>
-                  <w:divId w:val="1994679610"/>
+                  <w:divId w:val="1840348150"/>
                   <w:tblCellSpacing w:w="15" w:type="dxa"/>
                 </w:trPr>
                 <w:tc>
@@ -13923,7 +14636,7 @@
               </w:tr>
               <w:tr>
                 <w:trPr>
-                  <w:divId w:val="1994679610"/>
+                  <w:divId w:val="1840348150"/>
                   <w:tblCellSpacing w:w="15" w:type="dxa"/>
                 </w:trPr>
                 <w:tc>
@@ -13969,7 +14682,7 @@
               </w:tr>
               <w:tr>
                 <w:trPr>
-                  <w:divId w:val="1994679610"/>
+                  <w:divId w:val="1840348150"/>
                   <w:tblCellSpacing w:w="15" w:type="dxa"/>
                 </w:trPr>
                 <w:tc>
@@ -14015,7 +14728,7 @@
               </w:tr>
               <w:tr>
                 <w:trPr>
-                  <w:divId w:val="1994679610"/>
+                  <w:divId w:val="1840348150"/>
                   <w:tblCellSpacing w:w="15" w:type="dxa"/>
                 </w:trPr>
                 <w:tc>
@@ -14061,7 +14774,7 @@
               </w:tr>
               <w:tr>
                 <w:trPr>
-                  <w:divId w:val="1994679610"/>
+                  <w:divId w:val="1840348150"/>
                   <w:tblCellSpacing w:w="15" w:type="dxa"/>
                 </w:trPr>
                 <w:tc>
@@ -14120,7 +14833,7 @@
               </w:tr>
               <w:tr>
                 <w:trPr>
-                  <w:divId w:val="1994679610"/>
+                  <w:divId w:val="1840348150"/>
                   <w:tblCellSpacing w:w="15" w:type="dxa"/>
                 </w:trPr>
                 <w:tc>
@@ -14166,7 +14879,7 @@
               </w:tr>
               <w:tr>
                 <w:trPr>
-                  <w:divId w:val="1994679610"/>
+                  <w:divId w:val="1840348150"/>
                   <w:tblCellSpacing w:w="15" w:type="dxa"/>
                 </w:trPr>
                 <w:tc>
@@ -14226,7 +14939,7 @@
               </w:tr>
               <w:tr>
                 <w:trPr>
-                  <w:divId w:val="1994679610"/>
+                  <w:divId w:val="1840348150"/>
                   <w:tblCellSpacing w:w="15" w:type="dxa"/>
                 </w:trPr>
                 <w:tc>
@@ -14272,7 +14985,7 @@
               </w:tr>
               <w:tr>
                 <w:trPr>
-                  <w:divId w:val="1994679610"/>
+                  <w:divId w:val="1840348150"/>
                   <w:tblCellSpacing w:w="15" w:type="dxa"/>
                 </w:trPr>
                 <w:tc>
@@ -14318,7 +15031,7 @@
               </w:tr>
               <w:tr>
                 <w:trPr>
-                  <w:divId w:val="1994679610"/>
+                  <w:divId w:val="1840348150"/>
                   <w:tblCellSpacing w:w="15" w:type="dxa"/>
                 </w:trPr>
                 <w:tc>
@@ -14377,7 +15090,7 @@
               </w:tr>
               <w:tr>
                 <w:trPr>
-                  <w:divId w:val="1994679610"/>
+                  <w:divId w:val="1840348150"/>
                   <w:tblCellSpacing w:w="15" w:type="dxa"/>
                 </w:trPr>
                 <w:tc>
@@ -14436,7 +15149,7 @@
               </w:tr>
               <w:tr>
                 <w:trPr>
-                  <w:divId w:val="1994679610"/>
+                  <w:divId w:val="1840348150"/>
                   <w:tblCellSpacing w:w="15" w:type="dxa"/>
                 </w:trPr>
                 <w:tc>
@@ -14482,7 +15195,7 @@
               </w:tr>
               <w:tr>
                 <w:trPr>
-                  <w:divId w:val="1994679610"/>
+                  <w:divId w:val="1840348150"/>
                   <w:tblCellSpacing w:w="15" w:type="dxa"/>
                 </w:trPr>
                 <w:tc>
@@ -14528,7 +15241,7 @@
               </w:tr>
               <w:tr>
                 <w:trPr>
-                  <w:divId w:val="1994679610"/>
+                  <w:divId w:val="1840348150"/>
                   <w:tblCellSpacing w:w="15" w:type="dxa"/>
                 </w:trPr>
                 <w:tc>
@@ -14574,7 +15287,7 @@
               </w:tr>
               <w:tr>
                 <w:trPr>
-                  <w:divId w:val="1994679610"/>
+                  <w:divId w:val="1840348150"/>
                   <w:tblCellSpacing w:w="15" w:type="dxa"/>
                 </w:trPr>
                 <w:tc>
@@ -14618,10 +15331,56 @@
                   </w:p>
                 </w:tc>
               </w:tr>
+              <w:tr>
+                <w:trPr>
+                  <w:divId w:val="1840348150"/>
+                  <w:tblCellSpacing w:w="15" w:type="dxa"/>
+                </w:trPr>
+                <w:tc>
+                  <w:tcPr>
+                    <w:tcW w:w="50" w:type="pct"/>
+                    <w:hideMark/>
+                  </w:tcPr>
+                  <w:p>
+                    <w:pPr>
+                      <w:pStyle w:val="Bibliography"/>
+                      <w:rPr>
+                        <w:noProof/>
+                      </w:rPr>
+                    </w:pPr>
+                    <w:r>
+                      <w:rPr>
+                        <w:noProof/>
+                      </w:rPr>
+                      <w:t xml:space="preserve">[60] </w:t>
+                    </w:r>
+                  </w:p>
+                </w:tc>
+                <w:tc>
+                  <w:tcPr>
+                    <w:tcW w:w="0" w:type="auto"/>
+                    <w:hideMark/>
+                  </w:tcPr>
+                  <w:p>
+                    <w:pPr>
+                      <w:pStyle w:val="Bibliography"/>
+                      <w:rPr>
+                        <w:noProof/>
+                      </w:rPr>
+                    </w:pPr>
+                    <w:r>
+                      <w:rPr>
+                        <w:noProof/>
+                      </w:rPr>
+                      <w:t>hightechmentor, "Healthcare Security Threats in 2017: Build your Defenses Now!," 2 February 2017. [Online]. Available: https://www.clickssl.net/wp-content/uploads/2015/02/cyber-security-intelligence-threat-management.jpg. [Accessed 27 March 2017].</w:t>
+                    </w:r>
+                  </w:p>
+                </w:tc>
+              </w:tr>
             </w:tbl>
             <w:p>
               <w:pPr>
-                <w:divId w:val="1994679610"/>
+                <w:divId w:val="1840348150"/>
                 <w:rPr>
                   <w:rFonts w:eastAsia="Times New Roman"/>
                   <w:noProof/>
@@ -14712,7 +15471,7 @@
           <w:rPr>
             <w:noProof/>
           </w:rPr>
-          <w:t>23</w:t>
+          <w:t>25</w:t>
         </w:r>
         <w:r>
           <w:rPr>
@@ -18357,6 +19116,57 @@
       <w:sz w:val="18"/>
       <w:szCs w:val="18"/>
       <w:lang w:val="en-US"/>
+    </w:rPr>
+  </w:style>
+  <w:style w:type="character" w:styleId="Emphasis">
+    <w:name w:val="Emphasis"/>
+    <w:basedOn w:val="DefaultParagraphFont"/>
+    <w:uiPriority w:val="20"/>
+    <w:qFormat/>
+    <w:rsid w:val="00C65571"/>
+    <w:rPr>
+      <w:i/>
+      <w:iCs/>
+    </w:rPr>
+  </w:style>
+  <w:style w:type="paragraph" w:styleId="EndnoteText">
+    <w:name w:val="endnote text"/>
+    <w:basedOn w:val="Normal"/>
+    <w:link w:val="EndnoteTextChar"/>
+    <w:uiPriority w:val="99"/>
+    <w:semiHidden/>
+    <w:unhideWhenUsed/>
+    <w:rsid w:val="009E08AC"/>
+    <w:pPr>
+      <w:spacing w:after="0" w:line="240" w:lineRule="auto"/>
+    </w:pPr>
+    <w:rPr>
+      <w:sz w:val="20"/>
+      <w:szCs w:val="20"/>
+    </w:rPr>
+  </w:style>
+  <w:style w:type="character" w:customStyle="1" w:styleId="EndnoteTextChar">
+    <w:name w:val="Endnote Text Char"/>
+    <w:basedOn w:val="DefaultParagraphFont"/>
+    <w:link w:val="EndnoteText"/>
+    <w:uiPriority w:val="99"/>
+    <w:semiHidden/>
+    <w:rsid w:val="009E08AC"/>
+    <w:rPr>
+      <w:sz w:val="20"/>
+      <w:szCs w:val="20"/>
+      <w:lang w:val="en-US"/>
+    </w:rPr>
+  </w:style>
+  <w:style w:type="character" w:styleId="EndnoteReference">
+    <w:name w:val="endnote reference"/>
+    <w:basedOn w:val="DefaultParagraphFont"/>
+    <w:uiPriority w:val="99"/>
+    <w:semiHidden/>
+    <w:unhideWhenUsed/>
+    <w:rsid w:val="009E08AC"/>
+    <w:rPr>
+      <w:vertAlign w:val="superscript"/>
     </w:rPr>
   </w:style>
 </w:styles>
@@ -20602,30 +21412,30 @@
     </dgm:pt>
   </dgm:ptLst>
   <dgm:cxnLst>
+    <dgm:cxn modelId="{E38758F8-14B6-4F31-A3F6-C8A7E0289063}" type="presOf" srcId="{E9E7D03E-E2BC-404E-87C2-11AA5274EC51}" destId="{A7D96EFE-0C1B-4B73-91CE-0AD4FB90557E}" srcOrd="0" destOrd="0" presId="urn:microsoft.com/office/officeart/2005/8/layout/hChevron3"/>
     <dgm:cxn modelId="{5EDC8232-A440-43AE-BC71-80477F7D7C96}" srcId="{1F7DA2EC-735D-44EB-8A06-E21E38451F3A}" destId="{38980974-E383-4325-B5A1-1F496F526478}" srcOrd="2" destOrd="0" parTransId="{9636C6EE-92C5-40E4-A64B-693E0E05F002}" sibTransId="{15550F2C-1780-433D-BDC8-D5DD474005E8}"/>
     <dgm:cxn modelId="{20507025-85A6-4FE3-A64D-11497F7B3309}" srcId="{1F7DA2EC-735D-44EB-8A06-E21E38451F3A}" destId="{E9E7D03E-E2BC-404E-87C2-11AA5274EC51}" srcOrd="1" destOrd="0" parTransId="{9596C04C-B3F6-4B45-A654-9E5A1BF843D3}" sibTransId="{C881233C-1F24-404C-9084-B4A93EB75A8F}"/>
     <dgm:cxn modelId="{5865099A-4E7D-411B-A916-7E76BE36BB92}" srcId="{1F7DA2EC-735D-44EB-8A06-E21E38451F3A}" destId="{62B2E950-B6CF-4C7A-87C7-90303BB14F2F}" srcOrd="4" destOrd="0" parTransId="{3E5EC520-3A0D-4FD2-9AC3-8381B2721107}" sibTransId="{3F88563C-62D7-4462-9964-97015EAA5137}"/>
+    <dgm:cxn modelId="{823C6EA9-5349-4C45-ABFE-6F9D400AE34E}" type="presOf" srcId="{9E448165-2796-4224-99E5-A4C1B9F46254}" destId="{B0FB4AB3-4FB8-48E3-85AF-99F9F28E24C0}" srcOrd="0" destOrd="0" presId="urn:microsoft.com/office/officeart/2005/8/layout/hChevron3"/>
     <dgm:cxn modelId="{C07916CC-EC43-40E2-B6E2-29148E1B8ECD}" srcId="{1F7DA2EC-735D-44EB-8A06-E21E38451F3A}" destId="{D9A22BE4-2044-49CE-B35A-2EC565CF62B0}" srcOrd="3" destOrd="0" parTransId="{31030AB4-E72C-4626-BA19-8FD69DDF05E8}" sibTransId="{04469080-2877-47C7-AAC3-1372CF3A9C22}"/>
-    <dgm:cxn modelId="{DEB6F3A9-853D-47BD-B4D7-1DE5B3370D72}" type="presOf" srcId="{DFE04CFC-72A3-4649-B057-667FC9688692}" destId="{91022D5F-A1EE-4240-905D-4B43C710675D}" srcOrd="0" destOrd="0" presId="urn:microsoft.com/office/officeart/2005/8/layout/hChevron3"/>
-    <dgm:cxn modelId="{1B547CB9-2C3E-48A3-9A91-AD587649D577}" type="presOf" srcId="{9E448165-2796-4224-99E5-A4C1B9F46254}" destId="{B0FB4AB3-4FB8-48E3-85AF-99F9F28E24C0}" srcOrd="0" destOrd="0" presId="urn:microsoft.com/office/officeart/2005/8/layout/hChevron3"/>
-    <dgm:cxn modelId="{8601B2EA-E233-4B1E-A70C-9D70DB5E23BF}" type="presOf" srcId="{38980974-E383-4325-B5A1-1F496F526478}" destId="{5C4C32F1-E505-4F2A-A04B-DA3ED2A9966D}" srcOrd="0" destOrd="0" presId="urn:microsoft.com/office/officeart/2005/8/layout/hChevron3"/>
+    <dgm:cxn modelId="{A7979D1D-E3BA-4B26-85F9-F85F056D06D9}" type="presOf" srcId="{1F7DA2EC-735D-44EB-8A06-E21E38451F3A}" destId="{E53E52FB-7DDD-438A-ACDF-101B68F7D6C9}" srcOrd="0" destOrd="0" presId="urn:microsoft.com/office/officeart/2005/8/layout/hChevron3"/>
     <dgm:cxn modelId="{D14BF13F-E381-4155-B3C8-8AF16D919E51}" srcId="{1F7DA2EC-735D-44EB-8A06-E21E38451F3A}" destId="{DFE04CFC-72A3-4649-B057-667FC9688692}" srcOrd="5" destOrd="0" parTransId="{883D9DE9-831E-43A4-A9F4-4CBBF5C89689}" sibTransId="{B71045FA-522C-49FD-B997-491664C8AB62}"/>
     <dgm:cxn modelId="{84C33946-071F-4B82-A57C-3F3158A29311}" srcId="{1F7DA2EC-735D-44EB-8A06-E21E38451F3A}" destId="{9E448165-2796-4224-99E5-A4C1B9F46254}" srcOrd="0" destOrd="0" parTransId="{9A88CDDC-3887-4D22-BE98-3EA5A0B613E5}" sibTransId="{41370ACE-C814-4F95-8B72-1D08658CE339}"/>
-    <dgm:cxn modelId="{1B99DAC3-A822-4977-A4AB-6B39274EFC58}" type="presOf" srcId="{D9A22BE4-2044-49CE-B35A-2EC565CF62B0}" destId="{1A5F35FF-0EF4-4425-A166-32A6EEE14D4F}" srcOrd="0" destOrd="0" presId="urn:microsoft.com/office/officeart/2005/8/layout/hChevron3"/>
-    <dgm:cxn modelId="{4DCF136E-D7A9-4D0F-A4B7-2F0676A052FA}" type="presOf" srcId="{1F7DA2EC-735D-44EB-8A06-E21E38451F3A}" destId="{E53E52FB-7DDD-438A-ACDF-101B68F7D6C9}" srcOrd="0" destOrd="0" presId="urn:microsoft.com/office/officeart/2005/8/layout/hChevron3"/>
-    <dgm:cxn modelId="{6EB239BD-8B82-4D4B-99E3-E733D0331543}" type="presOf" srcId="{62B2E950-B6CF-4C7A-87C7-90303BB14F2F}" destId="{C759737F-369B-425A-B783-582C7C83CBB9}" srcOrd="0" destOrd="0" presId="urn:microsoft.com/office/officeart/2005/8/layout/hChevron3"/>
-    <dgm:cxn modelId="{A0C923C9-2DD6-443A-B5CD-21D4D761D0AC}" type="presOf" srcId="{E9E7D03E-E2BC-404E-87C2-11AA5274EC51}" destId="{A7D96EFE-0C1B-4B73-91CE-0AD4FB90557E}" srcOrd="0" destOrd="0" presId="urn:microsoft.com/office/officeart/2005/8/layout/hChevron3"/>
-    <dgm:cxn modelId="{B3906058-3992-4326-AC38-06483606460F}" type="presParOf" srcId="{E53E52FB-7DDD-438A-ACDF-101B68F7D6C9}" destId="{B0FB4AB3-4FB8-48E3-85AF-99F9F28E24C0}" srcOrd="0" destOrd="0" presId="urn:microsoft.com/office/officeart/2005/8/layout/hChevron3"/>
-    <dgm:cxn modelId="{7C03E5C2-7BB5-439A-9FB3-2283C64606E2}" type="presParOf" srcId="{E53E52FB-7DDD-438A-ACDF-101B68F7D6C9}" destId="{9F790F21-19FD-4563-B769-453CC8F2FCE1}" srcOrd="1" destOrd="0" presId="urn:microsoft.com/office/officeart/2005/8/layout/hChevron3"/>
-    <dgm:cxn modelId="{257E154D-2428-4B50-B4C8-BC8F1B500489}" type="presParOf" srcId="{E53E52FB-7DDD-438A-ACDF-101B68F7D6C9}" destId="{A7D96EFE-0C1B-4B73-91CE-0AD4FB90557E}" srcOrd="2" destOrd="0" presId="urn:microsoft.com/office/officeart/2005/8/layout/hChevron3"/>
-    <dgm:cxn modelId="{9E5E643E-3174-485A-805F-102267FA65AC}" type="presParOf" srcId="{E53E52FB-7DDD-438A-ACDF-101B68F7D6C9}" destId="{D8B65E97-6F39-4618-A7FB-BE0C5083A525}" srcOrd="3" destOrd="0" presId="urn:microsoft.com/office/officeart/2005/8/layout/hChevron3"/>
-    <dgm:cxn modelId="{2BC88B33-6757-4BEA-874D-9F339D2FD14B}" type="presParOf" srcId="{E53E52FB-7DDD-438A-ACDF-101B68F7D6C9}" destId="{5C4C32F1-E505-4F2A-A04B-DA3ED2A9966D}" srcOrd="4" destOrd="0" presId="urn:microsoft.com/office/officeart/2005/8/layout/hChevron3"/>
-    <dgm:cxn modelId="{58EF5C8B-43D0-4EC1-A036-F455A32FE841}" type="presParOf" srcId="{E53E52FB-7DDD-438A-ACDF-101B68F7D6C9}" destId="{308F63B5-6F5D-488F-A504-C6A76A1CFE28}" srcOrd="5" destOrd="0" presId="urn:microsoft.com/office/officeart/2005/8/layout/hChevron3"/>
-    <dgm:cxn modelId="{FEB109B0-78AA-4781-829C-06B65EAC6A37}" type="presParOf" srcId="{E53E52FB-7DDD-438A-ACDF-101B68F7D6C9}" destId="{1A5F35FF-0EF4-4425-A166-32A6EEE14D4F}" srcOrd="6" destOrd="0" presId="urn:microsoft.com/office/officeart/2005/8/layout/hChevron3"/>
-    <dgm:cxn modelId="{346F81C0-B652-4667-8806-5EC58F55A7A8}" type="presParOf" srcId="{E53E52FB-7DDD-438A-ACDF-101B68F7D6C9}" destId="{5DE3B70E-D64C-4944-8CFC-07076142C032}" srcOrd="7" destOrd="0" presId="urn:microsoft.com/office/officeart/2005/8/layout/hChevron3"/>
-    <dgm:cxn modelId="{F64578F3-5A3C-40BC-A278-69D7E28CC004}" type="presParOf" srcId="{E53E52FB-7DDD-438A-ACDF-101B68F7D6C9}" destId="{C759737F-369B-425A-B783-582C7C83CBB9}" srcOrd="8" destOrd="0" presId="urn:microsoft.com/office/officeart/2005/8/layout/hChevron3"/>
-    <dgm:cxn modelId="{75D81D96-6E29-46E4-A0E0-7DF22B3D47C5}" type="presParOf" srcId="{E53E52FB-7DDD-438A-ACDF-101B68F7D6C9}" destId="{65C32987-178F-4C9D-8379-263AB88C94B0}" srcOrd="9" destOrd="0" presId="urn:microsoft.com/office/officeart/2005/8/layout/hChevron3"/>
-    <dgm:cxn modelId="{DC25260B-069D-4B5B-B12E-655115E93595}" type="presParOf" srcId="{E53E52FB-7DDD-438A-ACDF-101B68F7D6C9}" destId="{91022D5F-A1EE-4240-905D-4B43C710675D}" srcOrd="10" destOrd="0" presId="urn:microsoft.com/office/officeart/2005/8/layout/hChevron3"/>
+    <dgm:cxn modelId="{CBBC4FF4-1157-40CD-8FF4-844BF46274B8}" type="presOf" srcId="{DFE04CFC-72A3-4649-B057-667FC9688692}" destId="{91022D5F-A1EE-4240-905D-4B43C710675D}" srcOrd="0" destOrd="0" presId="urn:microsoft.com/office/officeart/2005/8/layout/hChevron3"/>
+    <dgm:cxn modelId="{44419590-BDF7-481E-84C0-F6A59CE7A00D}" type="presOf" srcId="{38980974-E383-4325-B5A1-1F496F526478}" destId="{5C4C32F1-E505-4F2A-A04B-DA3ED2A9966D}" srcOrd="0" destOrd="0" presId="urn:microsoft.com/office/officeart/2005/8/layout/hChevron3"/>
+    <dgm:cxn modelId="{96F3402F-DA09-4593-88CA-5F7275FDA396}" type="presOf" srcId="{D9A22BE4-2044-49CE-B35A-2EC565CF62B0}" destId="{1A5F35FF-0EF4-4425-A166-32A6EEE14D4F}" srcOrd="0" destOrd="0" presId="urn:microsoft.com/office/officeart/2005/8/layout/hChevron3"/>
+    <dgm:cxn modelId="{0365E2F0-E4DD-411F-AC9F-79BBB0890840}" type="presOf" srcId="{62B2E950-B6CF-4C7A-87C7-90303BB14F2F}" destId="{C759737F-369B-425A-B783-582C7C83CBB9}" srcOrd="0" destOrd="0" presId="urn:microsoft.com/office/officeart/2005/8/layout/hChevron3"/>
+    <dgm:cxn modelId="{B6D1FF8C-300E-4FE5-A774-9222F92F8367}" type="presParOf" srcId="{E53E52FB-7DDD-438A-ACDF-101B68F7D6C9}" destId="{B0FB4AB3-4FB8-48E3-85AF-99F9F28E24C0}" srcOrd="0" destOrd="0" presId="urn:microsoft.com/office/officeart/2005/8/layout/hChevron3"/>
+    <dgm:cxn modelId="{6B6BA0A1-3E67-42BE-8A4B-177D998730AA}" type="presParOf" srcId="{E53E52FB-7DDD-438A-ACDF-101B68F7D6C9}" destId="{9F790F21-19FD-4563-B769-453CC8F2FCE1}" srcOrd="1" destOrd="0" presId="urn:microsoft.com/office/officeart/2005/8/layout/hChevron3"/>
+    <dgm:cxn modelId="{D7BCD26C-3F4F-42A3-B335-92C3405A2C42}" type="presParOf" srcId="{E53E52FB-7DDD-438A-ACDF-101B68F7D6C9}" destId="{A7D96EFE-0C1B-4B73-91CE-0AD4FB90557E}" srcOrd="2" destOrd="0" presId="urn:microsoft.com/office/officeart/2005/8/layout/hChevron3"/>
+    <dgm:cxn modelId="{F0316F77-9F1D-437A-B84A-BE5D64F0AE17}" type="presParOf" srcId="{E53E52FB-7DDD-438A-ACDF-101B68F7D6C9}" destId="{D8B65E97-6F39-4618-A7FB-BE0C5083A525}" srcOrd="3" destOrd="0" presId="urn:microsoft.com/office/officeart/2005/8/layout/hChevron3"/>
+    <dgm:cxn modelId="{6A20F3B9-F160-4392-996E-B7B71E4C812A}" type="presParOf" srcId="{E53E52FB-7DDD-438A-ACDF-101B68F7D6C9}" destId="{5C4C32F1-E505-4F2A-A04B-DA3ED2A9966D}" srcOrd="4" destOrd="0" presId="urn:microsoft.com/office/officeart/2005/8/layout/hChevron3"/>
+    <dgm:cxn modelId="{1BE40794-82D4-4224-9FAC-D0BBECE03CBF}" type="presParOf" srcId="{E53E52FB-7DDD-438A-ACDF-101B68F7D6C9}" destId="{308F63B5-6F5D-488F-A504-C6A76A1CFE28}" srcOrd="5" destOrd="0" presId="urn:microsoft.com/office/officeart/2005/8/layout/hChevron3"/>
+    <dgm:cxn modelId="{5392E79B-2B92-49F8-81AE-FF83023A1BD2}" type="presParOf" srcId="{E53E52FB-7DDD-438A-ACDF-101B68F7D6C9}" destId="{1A5F35FF-0EF4-4425-A166-32A6EEE14D4F}" srcOrd="6" destOrd="0" presId="urn:microsoft.com/office/officeart/2005/8/layout/hChevron3"/>
+    <dgm:cxn modelId="{20679AD0-C5B3-49BC-8837-5920E1AF40A9}" type="presParOf" srcId="{E53E52FB-7DDD-438A-ACDF-101B68F7D6C9}" destId="{5DE3B70E-D64C-4944-8CFC-07076142C032}" srcOrd="7" destOrd="0" presId="urn:microsoft.com/office/officeart/2005/8/layout/hChevron3"/>
+    <dgm:cxn modelId="{A3786A89-093C-45A7-8314-42D81903E78B}" type="presParOf" srcId="{E53E52FB-7DDD-438A-ACDF-101B68F7D6C9}" destId="{C759737F-369B-425A-B783-582C7C83CBB9}" srcOrd="8" destOrd="0" presId="urn:microsoft.com/office/officeart/2005/8/layout/hChevron3"/>
+    <dgm:cxn modelId="{D1A729CC-07CD-4C92-BDB2-3C5A93BB567E}" type="presParOf" srcId="{E53E52FB-7DDD-438A-ACDF-101B68F7D6C9}" destId="{65C32987-178F-4C9D-8379-263AB88C94B0}" srcOrd="9" destOrd="0" presId="urn:microsoft.com/office/officeart/2005/8/layout/hChevron3"/>
+    <dgm:cxn modelId="{7CCC415A-4A17-4DC2-9BF8-4EB4D9335138}" type="presParOf" srcId="{E53E52FB-7DDD-438A-ACDF-101B68F7D6C9}" destId="{91022D5F-A1EE-4240-905D-4B43C710675D}" srcOrd="10" destOrd="0" presId="urn:microsoft.com/office/officeart/2005/8/layout/hChevron3"/>
   </dgm:cxnLst>
   <dgm:bg>
     <a:noFill/>
@@ -23856,11 +24666,30 @@
     <b:URL>http://www.hackmageddon.com/category/security/cyber-attacks-statistics/</b:URL>
     <b:RefOrder>5</b:RefOrder>
   </b:Source>
+  <b:Source>
+    <b:Tag>hig17</b:Tag>
+    <b:SourceType>DocumentFromInternetSite</b:SourceType>
+    <b:Guid>{1565C86D-9552-40BA-B11C-1D969B218F81}</b:Guid>
+    <b:Title>Healthcare Security Threats in 2017: Build your Defenses Now!</b:Title>
+    <b:Year>2017</b:Year>
+    <b:Month>February</b:Month>
+    <b:Day>2</b:Day>
+    <b:YearAccessed>2017</b:YearAccessed>
+    <b:MonthAccessed>March</b:MonthAccessed>
+    <b:DayAccessed>27</b:DayAccessed>
+    <b:URL>https://www.clickssl.net/wp-content/uploads/2015/02/cyber-security-intelligence-threat-management.jpg</b:URL>
+    <b:Author>
+      <b:Author>
+        <b:Corporate>hightechmentor</b:Corporate>
+      </b:Author>
+    </b:Author>
+    <b:RefOrder>60</b:RefOrder>
+  </b:Source>
 </b:Sources>
 </file>
 
 <file path=customXml/itemProps1.xml><?xml version="1.0" encoding="utf-8"?>
-<ds:datastoreItem xmlns:ds="http://schemas.openxmlformats.org/officeDocument/2006/customXml" ds:itemID="{D9FE7032-7F06-41DC-886C-91D5073A2413}">
+<ds:datastoreItem xmlns:ds="http://schemas.openxmlformats.org/officeDocument/2006/customXml" ds:itemID="{9CC56E15-AF83-4937-9E9B-5CFA2A699D1B}">
   <ds:schemaRefs>
     <ds:schemaRef ds:uri="http://schemas.openxmlformats.org/officeDocument/2006/bibliography"/>
   </ds:schemaRefs>

</xml_diff>

<commit_message>
[Docs] Knowing your enemy
</commit_message>
<xml_diff>
--- a/Docs/FirstDeadline_vDRAFT.docx
+++ b/Docs/FirstDeadline_vDRAFT.docx
@@ -9665,8 +9665,6 @@
       <w:r>
         <w:t xml:space="preserve">so </w:t>
       </w:r>
-      <w:bookmarkStart w:id="29" w:name="_GoBack"/>
-      <w:bookmarkEnd w:id="29"/>
       <w:r>
         <w:t>it can really specialize in the t</w:t>
       </w:r>
@@ -10039,7 +10037,7 @@
       <w:pPr>
         <w:pStyle w:val="Heading2"/>
       </w:pPr>
-      <w:bookmarkStart w:id="30" w:name="_Toc477940120"/>
+      <w:bookmarkStart w:id="29" w:name="_Toc477940120"/>
       <w:r>
         <w:lastRenderedPageBreak/>
         <w:t xml:space="preserve">Knowing </w:t>
@@ -10050,28 +10048,28 @@
       <w:r>
         <w:t xml:space="preserve"> enemy</w:t>
       </w:r>
+      <w:bookmarkEnd w:id="29"/>
+    </w:p>
+    <w:p>
+      <w:r>
+        <w:t>Fighting an unknown enemy can be though so it can be interesting</w:t>
+      </w:r>
+      <w:r>
+        <w:t xml:space="preserve"> to take a look</w:t>
+      </w:r>
+      <w:r>
+        <w:t xml:space="preserve"> at today most imminent threats. The focus will be on the web application attack because this is the focus of this thesis.</w:t>
+      </w:r>
+    </w:p>
+    <w:p>
+      <w:pPr>
+        <w:pStyle w:val="Heading3"/>
+      </w:pPr>
+      <w:bookmarkStart w:id="30" w:name="_Toc477940121"/>
+      <w:r>
+        <w:t>OWASP</w:t>
+      </w:r>
       <w:bookmarkEnd w:id="30"/>
-    </w:p>
-    <w:p>
-      <w:r>
-        <w:t>Fighting an unknown enemy can be though so it can be interesting</w:t>
-      </w:r>
-      <w:r>
-        <w:t xml:space="preserve"> to take a look</w:t>
-      </w:r>
-      <w:r>
-        <w:t xml:space="preserve"> at today most imminent threats. The focus will be on the web application attack because this is the main focus of this thesis.</w:t>
-      </w:r>
-    </w:p>
-    <w:p>
-      <w:pPr>
-        <w:pStyle w:val="Heading3"/>
-      </w:pPr>
-      <w:bookmarkStart w:id="31" w:name="_Toc477940121"/>
-      <w:r>
-        <w:t>OWASP</w:t>
-      </w:r>
-      <w:bookmarkEnd w:id="31"/>
     </w:p>
     <w:p>
       <w:pPr>
@@ -10109,7 +10107,13 @@
         <w:t>Injection:</w:t>
       </w:r>
       <w:r>
-        <w:t xml:space="preserve"> this attack occurs when untrusted data (user input) is used as part of a command or query. The attacker can use this to execute undesirable commands that can tamper, destroy or reveal data. </w:t>
+        <w:t xml:space="preserve"> this attack occurs when </w:t>
+      </w:r>
+      <w:r>
+        <w:t>potential malicious</w:t>
+      </w:r>
+      <w:r>
+        <w:t xml:space="preserve"> data (user input) is used as part of a command or query. The attacker can use this to execute undesirable commands that can tamper, destroy or reveal data. </w:t>
       </w:r>
       <w:r>
         <w:t>These</w:t>
@@ -10214,7 +10218,13 @@
         <w:t>:</w:t>
       </w:r>
       <w:r>
-        <w:t xml:space="preserve"> a lot of application can be very secured but are misconfigured or outdated which makes them vulnerable. This can be because the developers are misinformed, or the security measurements make the application inconvenient.</w:t>
+        <w:t xml:space="preserve"> a lot of application</w:t>
+      </w:r>
+      <w:r>
+        <w:t>s</w:t>
+      </w:r>
+      <w:r>
+        <w:t xml:space="preserve"> can be very secured but are misconfigured or outdated which makes them vulnerable. This can be because the developers are misinformed, or the security measurements make the application inconvenient.</w:t>
       </w:r>
     </w:p>
     <w:p>
@@ -10238,7 +10248,10 @@
         <w:t>:</w:t>
       </w:r>
       <w:r>
-        <w:t xml:space="preserve"> sensitive data like credit cards, authentication credentials should be extra protected (encryption) otherwise an attacker can have easy access to this date</w:t>
+        <w:t xml:space="preserve"> sensitive data like credit cards, authentication credentials should be extra protected (encryption) otherwise an attacker can have easy access to this </w:t>
+      </w:r>
+      <w:r>
+        <w:t>data</w:t>
       </w:r>
       <w:r>
         <w:t>.</w:t>
@@ -10328,7 +10341,10 @@
         <w:t xml:space="preserve">. When this software is used </w:t>
       </w:r>
       <w:r>
-        <w:t>they vulnerabilities can be exploited to compromise the server or gain access to data.</w:t>
+        <w:t>their</w:t>
+      </w:r>
+      <w:r>
+        <w:t xml:space="preserve"> vulnerabilities can be exploited to compromise the server or gain access to data.</w:t>
       </w:r>
     </w:p>
     <w:p>
@@ -10343,7 +10359,13 @@
         <w:rPr>
           <w:b/>
         </w:rPr>
-        <w:t>Unvalidated redirects and forwards</w:t>
+        <w:t>Invalidated</w:t>
+      </w:r>
+      <w:r>
+        <w:rPr>
+          <w:b/>
+        </w:rPr>
+        <w:t xml:space="preserve"> redirects and forwards</w:t>
       </w:r>
       <w:r>
         <w:rPr>
@@ -10385,19 +10407,55 @@
         <w:rPr>
           <w:lang w:eastAsia="nl-BE"/>
         </w:rPr>
-        <w:t xml:space="preserve">What are the motives behind all these attacks? Are all attacks executed by federal spies to gather intel from foreign governments? Are all attacks part of a large scale cyberwar operations? In February 2017 only 5.3% of the attacks are linked to cyber warfare and only 22.4% are linked to espionage (not only by certain governments but also between competing organizations). The major motive behind cyber-attacks is just plain simple cybercrime. This can be individuals or small groups that try to make a profit by performing illegal actions (just like any other form of crime). </w:t>
+        <w:t xml:space="preserve">What are the motives behind all these attacks? Are all attacks executed by federal spies to gather intel from foreign governments? Are all attacks part of a large scale cyberwar operations? In February 2017 only 5.3% of the attacks are linked to cyber warfare and only 22.4% are linked to espionage (not only by certain governments but also between competing organizations). The major motive behind </w:t>
       </w:r>
       <w:r>
         <w:rPr>
           <w:lang w:eastAsia="nl-BE"/>
         </w:rPr>
-        <w:t xml:space="preserve">Attacker try to make a profit by demanding a ransom for preventing data leakage, stopping a DDOS, decryption of data etc. </w:t>
+        <w:t>cyberattacks</w:t>
       </w:r>
       <w:r>
         <w:rPr>
           <w:lang w:eastAsia="nl-BE"/>
         </w:rPr>
-        <w:t>The rest of the cyber-attacks are linked to hacktivism, these are attacks performed by organizations like Anonymous.</w:t>
+        <w:t xml:space="preserve"> is just plain simple cybercrime. This can be individuals or small groups that try to make a profit by performing illegal actions (just like any other form of crime). </w:t>
+      </w:r>
+      <w:r>
+        <w:rPr>
+          <w:lang w:eastAsia="nl-BE"/>
+        </w:rPr>
+        <w:t>Attacker</w:t>
+      </w:r>
+      <w:r>
+        <w:rPr>
+          <w:lang w:eastAsia="nl-BE"/>
+        </w:rPr>
+        <w:t>s</w:t>
+      </w:r>
+      <w:r>
+        <w:rPr>
+          <w:lang w:eastAsia="nl-BE"/>
+        </w:rPr>
+        <w:t xml:space="preserve"> try to make a profit by demanding a ransom for preventing data leakage, stopping a DDOS, decryption of data etc. </w:t>
+      </w:r>
+      <w:r>
+        <w:rPr>
+          <w:lang w:eastAsia="nl-BE"/>
+        </w:rPr>
+        <w:t xml:space="preserve">The rest of the </w:t>
+      </w:r>
+      <w:r>
+        <w:rPr>
+          <w:lang w:eastAsia="nl-BE"/>
+        </w:rPr>
+        <w:t>cyberattacks</w:t>
+      </w:r>
+      <w:r>
+        <w:rPr>
+          <w:lang w:eastAsia="nl-BE"/>
+        </w:rPr>
+        <w:t xml:space="preserve"> are linked to hacktivism, these are attacks performed by organizations like Anonymous.</w:t>
       </w:r>
       <w:r>
         <w:rPr>
@@ -10466,7 +10524,45 @@
         <w:rPr>
           <w:lang w:eastAsia="nl-BE"/>
         </w:rPr>
-        <w:t>In the early days of cybercrime, 50% of the targets were large enterprises ( &gt; 2500 employees). This trend is radically changing. As of today 43% of the targets are small businesses ( &lt; 250 employees), and only 35% are large enterprises. These small businesses are less experienced with cybersecurity and incident response so they are an easier target.</w:t>
+        <w:t>In the early days of cybercrime, 50% of the t</w:t>
+      </w:r>
+      <w:r>
+        <w:rPr>
+          <w:lang w:eastAsia="nl-BE"/>
+        </w:rPr>
+        <w:t>argets were large enterprises (</w:t>
+      </w:r>
+      <w:r>
+        <w:rPr>
+          <w:lang w:eastAsia="nl-BE"/>
+        </w:rPr>
+        <w:t>&gt; 2500 employees). This trend is radically changing. As of today 43% of the</w:t>
+      </w:r>
+      <w:r>
+        <w:rPr>
+          <w:lang w:eastAsia="nl-BE"/>
+        </w:rPr>
+        <w:t xml:space="preserve"> targets are small businesses (</w:t>
+      </w:r>
+      <w:bookmarkStart w:id="31" w:name="_GoBack"/>
+      <w:bookmarkEnd w:id="31"/>
+      <w:r>
+        <w:rPr>
+          <w:lang w:eastAsia="nl-BE"/>
+        </w:rPr>
+        <w:t>&lt; 250 employees), and only 35% are large enterprises. These small businesses are less experienced with cybersecurity and i</w:t>
+      </w:r>
+      <w:r>
+        <w:rPr>
+          <w:lang w:eastAsia="nl-BE"/>
+        </w:rPr>
+        <w:t>ncident response so they are easy targets</w:t>
+      </w:r>
+      <w:r>
+        <w:rPr>
+          <w:lang w:eastAsia="nl-BE"/>
+        </w:rPr>
+        <w:t>.</w:t>
       </w:r>
       <w:r>
         <w:rPr>
@@ -10647,7 +10743,7 @@
                             </w:r>
                             <w:sdt>
                               <w:sdtPr>
-                                <w:id w:val="-415160503"/>
+                                <w:id w:val="1039784537"/>
                                 <w:citation/>
                               </w:sdtPr>
                               <w:sdtContent>
@@ -10728,7 +10824,7 @@
                       </w:r>
                       <w:sdt>
                         <w:sdtPr>
-                          <w:id w:val="-415160503"/>
+                          <w:id w:val="1039784537"/>
                           <w:citation/>
                         </w:sdtPr>
                         <w:sdtContent>
@@ -10772,7 +10868,13 @@
         <w:t>,</w:t>
       </w:r>
       <w:r>
-        <w:t xml:space="preserve"> 57% of all cyber-attacks were web application attacks</w:t>
+        <w:t xml:space="preserve"> 57% of all </w:t>
+      </w:r>
+      <w:r>
+        <w:t>cyberattacks</w:t>
+      </w:r>
+      <w:r>
+        <w:t xml:space="preserve"> were web application attacks</w:t>
       </w:r>
       <w:r>
         <w:t>. These are attacks target at web application using techniques like SQLi, XSS, DDOS… The malware category doesn’t (directly) attacks web services but is spread over the web (drive-b</w:t>
@@ -12594,7 +12696,25 @@
                         <w:noProof/>
                         <w:lang w:val="fr-FR"/>
                       </w:rPr>
-                      <w:t xml:space="preserve">[Online]. Available: http://www.hackmageddon.com/category/security/cyber-attacks-statistics/. </w:t>
+                      <w:t xml:space="preserve">[Online]. </w:t>
+                    </w:r>
+                    <w:r>
+                      <w:rPr>
+                        <w:noProof/>
+                      </w:rPr>
+                      <w:t>Available: http://www.hackmageddon.com/category/security/</w:t>
+                    </w:r>
+                    <w:r>
+                      <w:rPr>
+                        <w:noProof/>
+                      </w:rPr>
+                      <w:t>cyberattacks</w:t>
+                    </w:r>
+                    <w:r>
+                      <w:rPr>
+                        <w:noProof/>
+                      </w:rPr>
+                      <w:t xml:space="preserve">-statistics/. </w:t>
                     </w:r>
                     <w:r>
                       <w:rPr>
@@ -12699,7 +12819,28 @@
                         <w:noProof/>
                         <w:lang w:val="fr-FR"/>
                       </w:rPr>
-                      <w:t xml:space="preserve">[Online]. Available: http://www.calyptix.com/top-threats/top-5-cyber-attack-types-in-2016-so-far/. </w:t>
+                      <w:t xml:space="preserve">[Online]. </w:t>
+                    </w:r>
+                    <w:r>
+                      <w:rPr>
+                        <w:noProof/>
+                        <w:lang w:val="fr-FR"/>
+                      </w:rPr>
+                      <w:t>Available: http://www.calyptix.com/top-threats/top-5-</w:t>
+                    </w:r>
+                    <w:r>
+                      <w:rPr>
+                        <w:noProof/>
+                        <w:lang w:val="fr-FR"/>
+                      </w:rPr>
+                      <w:t>cyber-attack</w:t>
+                    </w:r>
+                    <w:r>
+                      <w:rPr>
+                        <w:noProof/>
+                        <w:lang w:val="fr-FR"/>
+                      </w:rPr>
+                      <w:t xml:space="preserve">-types-in-2016-so-far/. </w:t>
                     </w:r>
                     <w:r>
                       <w:rPr>
@@ -15657,7 +15798,7 @@
           <w:rPr>
             <w:noProof/>
           </w:rPr>
-          <w:t>30</w:t>
+          <w:t>33</w:t>
         </w:r>
         <w:r>
           <w:rPr>
@@ -21598,30 +21739,30 @@
     </dgm:pt>
   </dgm:ptLst>
   <dgm:cxnLst>
-    <dgm:cxn modelId="{346809BF-C3DC-4098-BD9F-530076FEB6E5}" type="presOf" srcId="{9E448165-2796-4224-99E5-A4C1B9F46254}" destId="{B0FB4AB3-4FB8-48E3-85AF-99F9F28E24C0}" srcOrd="0" destOrd="0" presId="urn:microsoft.com/office/officeart/2005/8/layout/hChevron3"/>
+    <dgm:cxn modelId="{5F2FAB8C-2BC8-4268-9887-BB5E9B8AC4A8}" type="presOf" srcId="{E9E7D03E-E2BC-404E-87C2-11AA5274EC51}" destId="{A7D96EFE-0C1B-4B73-91CE-0AD4FB90557E}" srcOrd="0" destOrd="0" presId="urn:microsoft.com/office/officeart/2005/8/layout/hChevron3"/>
     <dgm:cxn modelId="{5EDC8232-A440-43AE-BC71-80477F7D7C96}" srcId="{1F7DA2EC-735D-44EB-8A06-E21E38451F3A}" destId="{38980974-E383-4325-B5A1-1F496F526478}" srcOrd="2" destOrd="0" parTransId="{9636C6EE-92C5-40E4-A64B-693E0E05F002}" sibTransId="{15550F2C-1780-433D-BDC8-D5DD474005E8}"/>
     <dgm:cxn modelId="{20507025-85A6-4FE3-A64D-11497F7B3309}" srcId="{1F7DA2EC-735D-44EB-8A06-E21E38451F3A}" destId="{E9E7D03E-E2BC-404E-87C2-11AA5274EC51}" srcOrd="1" destOrd="0" parTransId="{9596C04C-B3F6-4B45-A654-9E5A1BF843D3}" sibTransId="{C881233C-1F24-404C-9084-B4A93EB75A8F}"/>
     <dgm:cxn modelId="{5865099A-4E7D-411B-A916-7E76BE36BB92}" srcId="{1F7DA2EC-735D-44EB-8A06-E21E38451F3A}" destId="{62B2E950-B6CF-4C7A-87C7-90303BB14F2F}" srcOrd="4" destOrd="0" parTransId="{3E5EC520-3A0D-4FD2-9AC3-8381B2721107}" sibTransId="{3F88563C-62D7-4462-9964-97015EAA5137}"/>
+    <dgm:cxn modelId="{88065D37-4804-4C21-A602-2070F764E956}" type="presOf" srcId="{DFE04CFC-72A3-4649-B057-667FC9688692}" destId="{91022D5F-A1EE-4240-905D-4B43C710675D}" srcOrd="0" destOrd="0" presId="urn:microsoft.com/office/officeart/2005/8/layout/hChevron3"/>
     <dgm:cxn modelId="{C07916CC-EC43-40E2-B6E2-29148E1B8ECD}" srcId="{1F7DA2EC-735D-44EB-8A06-E21E38451F3A}" destId="{D9A22BE4-2044-49CE-B35A-2EC565CF62B0}" srcOrd="3" destOrd="0" parTransId="{31030AB4-E72C-4626-BA19-8FD69DDF05E8}" sibTransId="{04469080-2877-47C7-AAC3-1372CF3A9C22}"/>
-    <dgm:cxn modelId="{051BEEA1-98B6-4189-BAB2-5DAA1E9EA7A2}" type="presOf" srcId="{DFE04CFC-72A3-4649-B057-667FC9688692}" destId="{91022D5F-A1EE-4240-905D-4B43C710675D}" srcOrd="0" destOrd="0" presId="urn:microsoft.com/office/officeart/2005/8/layout/hChevron3"/>
     <dgm:cxn modelId="{D14BF13F-E381-4155-B3C8-8AF16D919E51}" srcId="{1F7DA2EC-735D-44EB-8A06-E21E38451F3A}" destId="{DFE04CFC-72A3-4649-B057-667FC9688692}" srcOrd="5" destOrd="0" parTransId="{883D9DE9-831E-43A4-A9F4-4CBBF5C89689}" sibTransId="{B71045FA-522C-49FD-B997-491664C8AB62}"/>
-    <dgm:cxn modelId="{F66BAAB1-4D95-4D21-BC71-AFDD66956563}" type="presOf" srcId="{62B2E950-B6CF-4C7A-87C7-90303BB14F2F}" destId="{C759737F-369B-425A-B783-582C7C83CBB9}" srcOrd="0" destOrd="0" presId="urn:microsoft.com/office/officeart/2005/8/layout/hChevron3"/>
-    <dgm:cxn modelId="{3B8F8ECF-5D41-4424-9A0E-B58CCBC7E2E8}" type="presOf" srcId="{1F7DA2EC-735D-44EB-8A06-E21E38451F3A}" destId="{E53E52FB-7DDD-438A-ACDF-101B68F7D6C9}" srcOrd="0" destOrd="0" presId="urn:microsoft.com/office/officeart/2005/8/layout/hChevron3"/>
+    <dgm:cxn modelId="{075B9FCB-19EB-42E1-AAA6-E3DC1BA461D8}" type="presOf" srcId="{1F7DA2EC-735D-44EB-8A06-E21E38451F3A}" destId="{E53E52FB-7DDD-438A-ACDF-101B68F7D6C9}" srcOrd="0" destOrd="0" presId="urn:microsoft.com/office/officeart/2005/8/layout/hChevron3"/>
     <dgm:cxn modelId="{84C33946-071F-4B82-A57C-3F3158A29311}" srcId="{1F7DA2EC-735D-44EB-8A06-E21E38451F3A}" destId="{9E448165-2796-4224-99E5-A4C1B9F46254}" srcOrd="0" destOrd="0" parTransId="{9A88CDDC-3887-4D22-BE98-3EA5A0B613E5}" sibTransId="{41370ACE-C814-4F95-8B72-1D08658CE339}"/>
-    <dgm:cxn modelId="{86813C9B-F5AA-4B02-B3AB-F0A2377F2BFA}" type="presOf" srcId="{D9A22BE4-2044-49CE-B35A-2EC565CF62B0}" destId="{1A5F35FF-0EF4-4425-A166-32A6EEE14D4F}" srcOrd="0" destOrd="0" presId="urn:microsoft.com/office/officeart/2005/8/layout/hChevron3"/>
-    <dgm:cxn modelId="{2F86588D-1FF5-4093-96EB-261732B0EAD3}" type="presOf" srcId="{E9E7D03E-E2BC-404E-87C2-11AA5274EC51}" destId="{A7D96EFE-0C1B-4B73-91CE-0AD4FB90557E}" srcOrd="0" destOrd="0" presId="urn:microsoft.com/office/officeart/2005/8/layout/hChevron3"/>
-    <dgm:cxn modelId="{1D5B5A01-1E53-4260-8CF1-6C4FB6437D10}" type="presOf" srcId="{38980974-E383-4325-B5A1-1F496F526478}" destId="{5C4C32F1-E505-4F2A-A04B-DA3ED2A9966D}" srcOrd="0" destOrd="0" presId="urn:microsoft.com/office/officeart/2005/8/layout/hChevron3"/>
-    <dgm:cxn modelId="{B390CFF8-1BDF-47B2-94F4-B026F1659529}" type="presParOf" srcId="{E53E52FB-7DDD-438A-ACDF-101B68F7D6C9}" destId="{B0FB4AB3-4FB8-48E3-85AF-99F9F28E24C0}" srcOrd="0" destOrd="0" presId="urn:microsoft.com/office/officeart/2005/8/layout/hChevron3"/>
-    <dgm:cxn modelId="{E82489E5-4EDB-4F8D-8270-52F86054BD8A}" type="presParOf" srcId="{E53E52FB-7DDD-438A-ACDF-101B68F7D6C9}" destId="{9F790F21-19FD-4563-B769-453CC8F2FCE1}" srcOrd="1" destOrd="0" presId="urn:microsoft.com/office/officeart/2005/8/layout/hChevron3"/>
-    <dgm:cxn modelId="{60C3CA37-D210-406A-BFAE-6D5A7196ABFB}" type="presParOf" srcId="{E53E52FB-7DDD-438A-ACDF-101B68F7D6C9}" destId="{A7D96EFE-0C1B-4B73-91CE-0AD4FB90557E}" srcOrd="2" destOrd="0" presId="urn:microsoft.com/office/officeart/2005/8/layout/hChevron3"/>
-    <dgm:cxn modelId="{9308DED9-4E85-4EF0-B678-E404ACE7DCDD}" type="presParOf" srcId="{E53E52FB-7DDD-438A-ACDF-101B68F7D6C9}" destId="{D8B65E97-6F39-4618-A7FB-BE0C5083A525}" srcOrd="3" destOrd="0" presId="urn:microsoft.com/office/officeart/2005/8/layout/hChevron3"/>
-    <dgm:cxn modelId="{C7E2AC2A-B95A-4208-AD45-E539E8EF0912}" type="presParOf" srcId="{E53E52FB-7DDD-438A-ACDF-101B68F7D6C9}" destId="{5C4C32F1-E505-4F2A-A04B-DA3ED2A9966D}" srcOrd="4" destOrd="0" presId="urn:microsoft.com/office/officeart/2005/8/layout/hChevron3"/>
-    <dgm:cxn modelId="{C8A44696-048B-403F-AA92-E220BCB6A932}" type="presParOf" srcId="{E53E52FB-7DDD-438A-ACDF-101B68F7D6C9}" destId="{308F63B5-6F5D-488F-A504-C6A76A1CFE28}" srcOrd="5" destOrd="0" presId="urn:microsoft.com/office/officeart/2005/8/layout/hChevron3"/>
-    <dgm:cxn modelId="{7C306F3E-BC0B-4D37-962A-3C530F33801D}" type="presParOf" srcId="{E53E52FB-7DDD-438A-ACDF-101B68F7D6C9}" destId="{1A5F35FF-0EF4-4425-A166-32A6EEE14D4F}" srcOrd="6" destOrd="0" presId="urn:microsoft.com/office/officeart/2005/8/layout/hChevron3"/>
-    <dgm:cxn modelId="{B69E10C9-3A83-4116-BFE4-D048715767A9}" type="presParOf" srcId="{E53E52FB-7DDD-438A-ACDF-101B68F7D6C9}" destId="{5DE3B70E-D64C-4944-8CFC-07076142C032}" srcOrd="7" destOrd="0" presId="urn:microsoft.com/office/officeart/2005/8/layout/hChevron3"/>
-    <dgm:cxn modelId="{B7D9E73E-5E8E-43D1-9731-720C5ECD0253}" type="presParOf" srcId="{E53E52FB-7DDD-438A-ACDF-101B68F7D6C9}" destId="{C759737F-369B-425A-B783-582C7C83CBB9}" srcOrd="8" destOrd="0" presId="urn:microsoft.com/office/officeart/2005/8/layout/hChevron3"/>
-    <dgm:cxn modelId="{9FFA8005-8481-49F0-8DD8-7363C534C1D6}" type="presParOf" srcId="{E53E52FB-7DDD-438A-ACDF-101B68F7D6C9}" destId="{65C32987-178F-4C9D-8379-263AB88C94B0}" srcOrd="9" destOrd="0" presId="urn:microsoft.com/office/officeart/2005/8/layout/hChevron3"/>
-    <dgm:cxn modelId="{4D036FBC-5739-4233-A8BC-5E2E26D74A94}" type="presParOf" srcId="{E53E52FB-7DDD-438A-ACDF-101B68F7D6C9}" destId="{91022D5F-A1EE-4240-905D-4B43C710675D}" srcOrd="10" destOrd="0" presId="urn:microsoft.com/office/officeart/2005/8/layout/hChevron3"/>
+    <dgm:cxn modelId="{2ED9D274-CBBC-4690-95D4-6254BD2F4C1E}" type="presOf" srcId="{62B2E950-B6CF-4C7A-87C7-90303BB14F2F}" destId="{C759737F-369B-425A-B783-582C7C83CBB9}" srcOrd="0" destOrd="0" presId="urn:microsoft.com/office/officeart/2005/8/layout/hChevron3"/>
+    <dgm:cxn modelId="{C62A6E72-7F4D-4CE7-B7B8-E6834CED2618}" type="presOf" srcId="{D9A22BE4-2044-49CE-B35A-2EC565CF62B0}" destId="{1A5F35FF-0EF4-4425-A166-32A6EEE14D4F}" srcOrd="0" destOrd="0" presId="urn:microsoft.com/office/officeart/2005/8/layout/hChevron3"/>
+    <dgm:cxn modelId="{96B0528B-0C40-40F6-8128-AEC9837D316A}" type="presOf" srcId="{38980974-E383-4325-B5A1-1F496F526478}" destId="{5C4C32F1-E505-4F2A-A04B-DA3ED2A9966D}" srcOrd="0" destOrd="0" presId="urn:microsoft.com/office/officeart/2005/8/layout/hChevron3"/>
+    <dgm:cxn modelId="{2979D0AB-2011-437C-A672-C1CCCFB39AFF}" type="presOf" srcId="{9E448165-2796-4224-99E5-A4C1B9F46254}" destId="{B0FB4AB3-4FB8-48E3-85AF-99F9F28E24C0}" srcOrd="0" destOrd="0" presId="urn:microsoft.com/office/officeart/2005/8/layout/hChevron3"/>
+    <dgm:cxn modelId="{9D964362-26A6-4B4C-8402-C982B7AB86A7}" type="presParOf" srcId="{E53E52FB-7DDD-438A-ACDF-101B68F7D6C9}" destId="{B0FB4AB3-4FB8-48E3-85AF-99F9F28E24C0}" srcOrd="0" destOrd="0" presId="urn:microsoft.com/office/officeart/2005/8/layout/hChevron3"/>
+    <dgm:cxn modelId="{447C3A84-99CA-4822-B223-2ED6D3062774}" type="presParOf" srcId="{E53E52FB-7DDD-438A-ACDF-101B68F7D6C9}" destId="{9F790F21-19FD-4563-B769-453CC8F2FCE1}" srcOrd="1" destOrd="0" presId="urn:microsoft.com/office/officeart/2005/8/layout/hChevron3"/>
+    <dgm:cxn modelId="{75467115-D12B-46F7-BCF0-929FBD7A7B38}" type="presParOf" srcId="{E53E52FB-7DDD-438A-ACDF-101B68F7D6C9}" destId="{A7D96EFE-0C1B-4B73-91CE-0AD4FB90557E}" srcOrd="2" destOrd="0" presId="urn:microsoft.com/office/officeart/2005/8/layout/hChevron3"/>
+    <dgm:cxn modelId="{B5C77C78-2236-42B3-94F0-4B922C2FC57E}" type="presParOf" srcId="{E53E52FB-7DDD-438A-ACDF-101B68F7D6C9}" destId="{D8B65E97-6F39-4618-A7FB-BE0C5083A525}" srcOrd="3" destOrd="0" presId="urn:microsoft.com/office/officeart/2005/8/layout/hChevron3"/>
+    <dgm:cxn modelId="{68A265E4-205B-447E-9CD1-BFA1193B6148}" type="presParOf" srcId="{E53E52FB-7DDD-438A-ACDF-101B68F7D6C9}" destId="{5C4C32F1-E505-4F2A-A04B-DA3ED2A9966D}" srcOrd="4" destOrd="0" presId="urn:microsoft.com/office/officeart/2005/8/layout/hChevron3"/>
+    <dgm:cxn modelId="{7E39752C-400B-4AAA-A4BE-D3FEB6F6D116}" type="presParOf" srcId="{E53E52FB-7DDD-438A-ACDF-101B68F7D6C9}" destId="{308F63B5-6F5D-488F-A504-C6A76A1CFE28}" srcOrd="5" destOrd="0" presId="urn:microsoft.com/office/officeart/2005/8/layout/hChevron3"/>
+    <dgm:cxn modelId="{C45E0C88-FBBA-4EB6-8D39-829068EC88F3}" type="presParOf" srcId="{E53E52FB-7DDD-438A-ACDF-101B68F7D6C9}" destId="{1A5F35FF-0EF4-4425-A166-32A6EEE14D4F}" srcOrd="6" destOrd="0" presId="urn:microsoft.com/office/officeart/2005/8/layout/hChevron3"/>
+    <dgm:cxn modelId="{B8F4BE45-0607-4EB2-BD69-3563A5641BB0}" type="presParOf" srcId="{E53E52FB-7DDD-438A-ACDF-101B68F7D6C9}" destId="{5DE3B70E-D64C-4944-8CFC-07076142C032}" srcOrd="7" destOrd="0" presId="urn:microsoft.com/office/officeart/2005/8/layout/hChevron3"/>
+    <dgm:cxn modelId="{D5737341-3334-41FC-9D77-7C1F399B5EB8}" type="presParOf" srcId="{E53E52FB-7DDD-438A-ACDF-101B68F7D6C9}" destId="{C759737F-369B-425A-B783-582C7C83CBB9}" srcOrd="8" destOrd="0" presId="urn:microsoft.com/office/officeart/2005/8/layout/hChevron3"/>
+    <dgm:cxn modelId="{90CB1FC3-D12F-49CE-BFA0-51C56D682B81}" type="presParOf" srcId="{E53E52FB-7DDD-438A-ACDF-101B68F7D6C9}" destId="{65C32987-178F-4C9D-8379-263AB88C94B0}" srcOrd="9" destOrd="0" presId="urn:microsoft.com/office/officeart/2005/8/layout/hChevron3"/>
+    <dgm:cxn modelId="{E5222D38-3CFC-4CC0-9972-D09F0AF26FAA}" type="presParOf" srcId="{E53E52FB-7DDD-438A-ACDF-101B68F7D6C9}" destId="{91022D5F-A1EE-4240-905D-4B43C710675D}" srcOrd="10" destOrd="0" presId="urn:microsoft.com/office/officeart/2005/8/layout/hChevron3"/>
   </dgm:cxnLst>
   <dgm:bg>
     <a:noFill/>
@@ -24875,7 +25016,7 @@
 </file>
 
 <file path=customXml/itemProps1.xml><?xml version="1.0" encoding="utf-8"?>
-<ds:datastoreItem xmlns:ds="http://schemas.openxmlformats.org/officeDocument/2006/customXml" ds:itemID="{0893ADED-4861-4C8D-AB08-8B1CB904765B}">
+<ds:datastoreItem xmlns:ds="http://schemas.openxmlformats.org/officeDocument/2006/customXml" ds:itemID="{7787C826-5269-43E1-962D-81C6F02304EA}">
   <ds:schemaRefs>
     <ds:schemaRef ds:uri="http://schemas.openxmlformats.org/officeDocument/2006/bibliography"/>
   </ds:schemaRefs>

</xml_diff>